<commit_message>
:memo: Fix: summary texts highlights
</commit_message>
<xml_diff>
--- a/files/templates/Currículo.docx
+++ b/files/templates/Currículo.docx
@@ -400,17 +400,17 @@
           <w:szCs w:val="18"/>
           <w:rtl w:val="0"/>
         </w:rPr>
-        <w:t xml:space="preserve">, e na aplicação dos paradigmas de </w:t>
-      </w:r>
-      <w:r>
-        <w:rPr>
-          <w:rFonts w:ascii="Montserrat" w:cs="Montserrat" w:eastAsia="Montserrat" w:hAnsi="Montserrat"/>
-          <w:b w:val="1"/>
-          <w:sz w:val="18"/>
-          <w:szCs w:val="18"/>
-          <w:rtl w:val="0"/>
-        </w:rPr>
-        <w:t xml:space="preserve">programação funcional</w:t>
+        <w:t xml:space="preserve">, e na aplicação dos paradigmas de programação </w:t>
+      </w:r>
+      <w:r>
+        <w:rPr>
+          <w:rFonts w:ascii="Montserrat" w:cs="Montserrat" w:eastAsia="Montserrat" w:hAnsi="Montserrat"/>
+          <w:b w:val="1"/>
+          <w:sz w:val="18"/>
+          <w:szCs w:val="18"/>
+          <w:rtl w:val="0"/>
+        </w:rPr>
+        <w:t xml:space="preserve">funcional</w:t>
       </w:r>
       <w:r>
         <w:rPr>
@@ -1428,7 +1428,7 @@
           <w:szCs w:val="18"/>
           <w:rtl w:val="0"/>
         </w:rPr>
-        <w:t xml:space="preserve">Ex-coordenadora da comunidade sem fins lucrativos </w:t>
+        <w:t xml:space="preserve">Ex-coordenadora e atual membra da comunidade sem fins lucrativos </w:t>
       </w:r>
       <w:hyperlink r:id="rId10">
         <w:r>

</xml_diff>

<commit_message>
📝 Update: Add projects
</commit_message>
<xml_diff>
--- a/files/templates/Currículo.docx
+++ b/files/templates/Currículo.docx
@@ -34,16 +34,16 @@
         <w:jc w:val="center"/>
         <w:rPr>
           <w:rFonts w:ascii="Montserrat" w:cs="Montserrat" w:eastAsia="Montserrat" w:hAnsi="Montserrat"/>
-          <w:sz w:val="18"/>
-          <w:szCs w:val="18"/>
+          <w:sz w:val="16"/>
+          <w:szCs w:val="16"/>
         </w:rPr>
       </w:pPr>
       <w:hyperlink r:id="rId6">
         <w:r>
           <w:rPr>
             <w:rFonts w:ascii="Montserrat" w:cs="Montserrat" w:eastAsia="Montserrat" w:hAnsi="Montserrat"/>
-            <w:sz w:val="18"/>
-            <w:szCs w:val="18"/>
+            <w:sz w:val="16"/>
+            <w:szCs w:val="16"/>
             <w:u w:val="single"/>
             <w:rtl w:val="0"/>
           </w:rPr>
@@ -53,8 +53,8 @@
       <w:r>
         <w:rPr>
           <w:rFonts w:ascii="Montserrat" w:cs="Montserrat" w:eastAsia="Montserrat" w:hAnsi="Montserrat"/>
-          <w:sz w:val="18"/>
-          <w:szCs w:val="18"/>
+          <w:sz w:val="16"/>
+          <w:szCs w:val="16"/>
           <w:rtl w:val="0"/>
         </w:rPr>
         <w:t xml:space="preserve"> ∙ </w:t>
@@ -63,8 +63,8 @@
         <w:r>
           <w:rPr>
             <w:rFonts w:ascii="Montserrat" w:cs="Montserrat" w:eastAsia="Montserrat" w:hAnsi="Montserrat"/>
-            <w:sz w:val="18"/>
-            <w:szCs w:val="18"/>
+            <w:sz w:val="16"/>
+            <w:szCs w:val="16"/>
             <w:u w:val="single"/>
             <w:rtl w:val="0"/>
           </w:rPr>
@@ -74,8 +74,8 @@
       <w:r>
         <w:rPr>
           <w:rFonts w:ascii="Montserrat" w:cs="Montserrat" w:eastAsia="Montserrat" w:hAnsi="Montserrat"/>
-          <w:sz w:val="18"/>
-          <w:szCs w:val="18"/>
+          <w:sz w:val="16"/>
+          <w:szCs w:val="16"/>
           <w:rtl w:val="0"/>
         </w:rPr>
         <w:t xml:space="preserve"> ∙ </w:t>
@@ -84,8 +84,8 @@
         <w:r>
           <w:rPr>
             <w:rFonts w:ascii="Montserrat" w:cs="Montserrat" w:eastAsia="Montserrat" w:hAnsi="Montserrat"/>
-            <w:sz w:val="18"/>
-            <w:szCs w:val="18"/>
+            <w:sz w:val="16"/>
+            <w:szCs w:val="16"/>
             <w:u w:val="single"/>
             <w:rtl w:val="0"/>
           </w:rPr>
@@ -95,8 +95,8 @@
       <w:r>
         <w:rPr>
           <w:rFonts w:ascii="Montserrat" w:cs="Montserrat" w:eastAsia="Montserrat" w:hAnsi="Montserrat"/>
-          <w:sz w:val="18"/>
-          <w:szCs w:val="18"/>
+          <w:sz w:val="16"/>
+          <w:szCs w:val="16"/>
           <w:rtl w:val="0"/>
         </w:rPr>
         <w:t xml:space="preserve"> ∙ </w:t>
@@ -105,8 +105,8 @@
         <w:r>
           <w:rPr>
             <w:rFonts w:ascii="Montserrat" w:cs="Montserrat" w:eastAsia="Montserrat" w:hAnsi="Montserrat"/>
-            <w:sz w:val="18"/>
-            <w:szCs w:val="18"/>
+            <w:sz w:val="16"/>
+            <w:szCs w:val="16"/>
             <w:u w:val="single"/>
             <w:rtl w:val="0"/>
           </w:rPr>
@@ -116,8 +116,8 @@
       <w:r>
         <w:rPr>
           <w:rFonts w:ascii="Montserrat" w:cs="Montserrat" w:eastAsia="Montserrat" w:hAnsi="Montserrat"/>
-          <w:sz w:val="18"/>
-          <w:szCs w:val="18"/>
+          <w:sz w:val="16"/>
+          <w:szCs w:val="16"/>
           <w:u w:val="single"/>
           <w:rtl w:val="0"/>
         </w:rPr>
@@ -135,8 +135,8 @@
         <w:jc w:val="both"/>
         <w:rPr>
           <w:rFonts w:ascii="Montserrat" w:cs="Montserrat" w:eastAsia="Montserrat" w:hAnsi="Montserrat"/>
-          <w:sz w:val="18"/>
-          <w:szCs w:val="18"/>
+          <w:sz w:val="16"/>
+          <w:szCs w:val="16"/>
         </w:rPr>
       </w:pPr>
       <w:r>
@@ -154,96 +154,87 @@
         <w:jc w:val="both"/>
         <w:rPr>
           <w:rFonts w:ascii="Source Serif 4" w:cs="Source Serif 4" w:eastAsia="Source Serif 4" w:hAnsi="Source Serif 4"/>
-          <w:sz w:val="18"/>
-          <w:szCs w:val="18"/>
+          <w:sz w:val="16"/>
+          <w:szCs w:val="16"/>
         </w:rPr>
       </w:pPr>
       <w:r>
         <w:rPr>
           <w:rFonts w:ascii="Source Serif 4" w:cs="Source Serif 4" w:eastAsia="Source Serif 4" w:hAnsi="Source Serif 4"/>
-          <w:sz w:val="20"/>
-          <w:szCs w:val="20"/>
+          <w:sz w:val="16"/>
+          <w:szCs w:val="16"/>
           <w:u w:val="single"/>
           <w:rtl w:val="0"/>
         </w:rPr>
         <w:t xml:space="preserve">Sumário</w:t>
-      </w:r>
-      <w:r>
+        <w:tab/>
+      </w:r>
+      <w:r>
+        <w:rPr>
+          <w:rtl w:val="0"/>
+        </w:rPr>
+      </w:r>
+    </w:p>
+    <w:p>
+      <w:pPr>
+        <w:tabs>
+          <w:tab w:val="right" w:leader="none" w:pos="9360"/>
+        </w:tabs>
+        <w:spacing w:line="276" w:lineRule="auto"/>
+        <w:jc w:val="both"/>
+        <w:rPr>
+          <w:rFonts w:ascii="Montserrat" w:cs="Montserrat" w:eastAsia="Montserrat" w:hAnsi="Montserrat"/>
+          <w:sz w:val="16"/>
+          <w:szCs w:val="16"/>
+        </w:rPr>
+      </w:pPr>
+      <w:r>
+        <w:rPr>
+          <w:rFonts w:ascii="Montserrat" w:cs="Montserrat" w:eastAsia="Montserrat" w:hAnsi="Montserrat"/>
+          <w:sz w:val="16"/>
+          <w:szCs w:val="16"/>
+          <w:rtl w:val="0"/>
+        </w:rPr>
+        <w:t xml:space="preserve">Desenvolvedora full-stack com foco em desenvolvimento front-end, 2 anos de experiência profissional, e paixão por elevar a experiência da pessoa desenvolvedora e usuária.</w:t>
+      </w:r>
+    </w:p>
+    <w:p>
+      <w:pPr>
+        <w:tabs>
+          <w:tab w:val="right" w:leader="none" w:pos="9360"/>
+        </w:tabs>
+        <w:spacing w:line="276" w:lineRule="auto"/>
+        <w:jc w:val="both"/>
+        <w:rPr>
+          <w:rFonts w:ascii="Montserrat" w:cs="Montserrat" w:eastAsia="Montserrat" w:hAnsi="Montserrat"/>
+          <w:sz w:val="16"/>
+          <w:szCs w:val="16"/>
+        </w:rPr>
+      </w:pPr>
+      <w:r>
+        <w:rPr>
+          <w:rtl w:val="0"/>
+        </w:rPr>
+      </w:r>
+    </w:p>
+    <w:p>
+      <w:pPr>
+        <w:tabs>
+          <w:tab w:val="right" w:leader="none" w:pos="9360"/>
+        </w:tabs>
+        <w:spacing w:line="276" w:lineRule="auto"/>
+        <w:jc w:val="both"/>
         <w:rPr>
           <w:rFonts w:ascii="Source Serif 4" w:cs="Source Serif 4" w:eastAsia="Source Serif 4" w:hAnsi="Source Serif 4"/>
-          <w:sz w:val="18"/>
-          <w:szCs w:val="18"/>
-          <w:u w:val="single"/>
-          <w:rtl w:val="0"/>
-        </w:rPr>
-        <w:tab/>
-      </w:r>
-      <w:r>
-        <w:rPr>
-          <w:rtl w:val="0"/>
-        </w:rPr>
-      </w:r>
-    </w:p>
-    <w:p>
-      <w:pPr>
-        <w:tabs>
-          <w:tab w:val="right" w:leader="none" w:pos="9360"/>
-        </w:tabs>
-        <w:spacing w:line="276" w:lineRule="auto"/>
-        <w:jc w:val="both"/>
-        <w:rPr>
-          <w:rFonts w:ascii="Montserrat" w:cs="Montserrat" w:eastAsia="Montserrat" w:hAnsi="Montserrat"/>
-          <w:sz w:val="18"/>
-          <w:szCs w:val="18"/>
-        </w:rPr>
-      </w:pPr>
-      <w:r>
-        <w:rPr>
-          <w:rFonts w:ascii="Montserrat" w:cs="Montserrat" w:eastAsia="Montserrat" w:hAnsi="Montserrat"/>
-          <w:sz w:val="18"/>
-          <w:szCs w:val="18"/>
-          <w:rtl w:val="0"/>
-        </w:rPr>
-        <w:t xml:space="preserve">Desenvolvedora full-stack movida à curiosidade, com foco em desenvolvimento front-end e paixão por elevar a experiência da pessoa desenvolvedora e usuária. Possui 4 anos de experiências diversas em cargos de consultoria e relacionamento com cliente entre startups e grandes corporações, dedicando os últimos aproximados 2 anos ao desenvolvimento de software.</w:t>
-      </w:r>
-    </w:p>
-    <w:p>
-      <w:pPr>
-        <w:tabs>
-          <w:tab w:val="right" w:leader="none" w:pos="9360"/>
-        </w:tabs>
-        <w:spacing w:line="276" w:lineRule="auto"/>
-        <w:jc w:val="both"/>
-        <w:rPr>
-          <w:rFonts w:ascii="Montserrat" w:cs="Montserrat" w:eastAsia="Montserrat" w:hAnsi="Montserrat"/>
-          <w:sz w:val="18"/>
-          <w:szCs w:val="18"/>
-        </w:rPr>
-      </w:pPr>
-      <w:r>
-        <w:rPr>
-          <w:rtl w:val="0"/>
-        </w:rPr>
-      </w:r>
-    </w:p>
-    <w:p>
-      <w:pPr>
-        <w:tabs>
-          <w:tab w:val="right" w:leader="none" w:pos="9360"/>
-        </w:tabs>
-        <w:spacing w:line="276" w:lineRule="auto"/>
-        <w:jc w:val="both"/>
+          <w:sz w:val="16"/>
+          <w:szCs w:val="16"/>
+        </w:rPr>
+      </w:pPr>
+      <w:r>
         <w:rPr>
           <w:rFonts w:ascii="Source Serif 4" w:cs="Source Serif 4" w:eastAsia="Source Serif 4" w:hAnsi="Source Serif 4"/>
-          <w:sz w:val="20"/>
-          <w:szCs w:val="20"/>
-        </w:rPr>
-      </w:pPr>
-      <w:r>
-        <w:rPr>
-          <w:rFonts w:ascii="Source Serif 4" w:cs="Source Serif 4" w:eastAsia="Source Serif 4" w:hAnsi="Source Serif 4"/>
-          <w:sz w:val="20"/>
-          <w:szCs w:val="20"/>
+          <w:sz w:val="16"/>
+          <w:szCs w:val="16"/>
           <w:u w:val="single"/>
           <w:rtl w:val="0"/>
         </w:rPr>
@@ -265,16 +256,16 @@
         <w:jc w:val="both"/>
         <w:rPr>
           <w:rFonts w:ascii="Montserrat" w:cs="Montserrat" w:eastAsia="Montserrat" w:hAnsi="Montserrat"/>
-          <w:sz w:val="18"/>
-          <w:szCs w:val="18"/>
-        </w:rPr>
-      </w:pPr>
-      <w:r>
-        <w:rPr>
-          <w:rFonts w:ascii="Montserrat" w:cs="Montserrat" w:eastAsia="Montserrat" w:hAnsi="Montserrat"/>
-          <w:b w:val="1"/>
-          <w:sz w:val="18"/>
-          <w:szCs w:val="18"/>
+          <w:sz w:val="16"/>
+          <w:szCs w:val="16"/>
+        </w:rPr>
+      </w:pPr>
+      <w:r>
+        <w:rPr>
+          <w:rFonts w:ascii="Montserrat" w:cs="Montserrat" w:eastAsia="Montserrat" w:hAnsi="Montserrat"/>
+          <w:b w:val="1"/>
+          <w:sz w:val="16"/>
+          <w:szCs w:val="16"/>
           <w:rtl w:val="0"/>
         </w:rPr>
         <w:t xml:space="preserve">IBM</w:t>
@@ -282,8 +273,8 @@
       <w:r>
         <w:rPr>
           <w:rFonts w:ascii="Montserrat" w:cs="Montserrat" w:eastAsia="Montserrat" w:hAnsi="Montserrat"/>
-          <w:sz w:val="18"/>
-          <w:szCs w:val="18"/>
+          <w:sz w:val="16"/>
+          <w:szCs w:val="16"/>
           <w:rtl w:val="0"/>
         </w:rPr>
         <w:tab/>
@@ -299,15 +290,15 @@
         <w:jc w:val="both"/>
         <w:rPr>
           <w:rFonts w:ascii="Montserrat" w:cs="Montserrat" w:eastAsia="Montserrat" w:hAnsi="Montserrat"/>
-          <w:sz w:val="18"/>
-          <w:szCs w:val="18"/>
-        </w:rPr>
-      </w:pPr>
-      <w:r>
-        <w:rPr>
-          <w:rFonts w:ascii="Montserrat" w:cs="Montserrat" w:eastAsia="Montserrat" w:hAnsi="Montserrat"/>
-          <w:sz w:val="18"/>
-          <w:szCs w:val="18"/>
+          <w:sz w:val="16"/>
+          <w:szCs w:val="16"/>
+        </w:rPr>
+      </w:pPr>
+      <w:r>
+        <w:rPr>
+          <w:rFonts w:ascii="Montserrat" w:cs="Montserrat" w:eastAsia="Montserrat" w:hAnsi="Montserrat"/>
+          <w:sz w:val="16"/>
+          <w:szCs w:val="16"/>
           <w:rtl w:val="0"/>
         </w:rPr>
         <w:t xml:space="preserve">Associate Application Developer (Remoto)</w:t>
@@ -324,18 +315,18 @@
         <w:jc w:val="both"/>
         <w:rPr>
           <w:rFonts w:ascii="Montserrat" w:cs="Montserrat" w:eastAsia="Montserrat" w:hAnsi="Montserrat"/>
-          <w:sz w:val="18"/>
-          <w:szCs w:val="18"/>
-        </w:rPr>
-      </w:pPr>
-      <w:r>
-        <w:rPr>
-          <w:rFonts w:ascii="Montserrat" w:cs="Montserrat" w:eastAsia="Montserrat" w:hAnsi="Montserrat"/>
-          <w:sz w:val="18"/>
-          <w:szCs w:val="18"/>
-          <w:rtl w:val="0"/>
-        </w:rPr>
-        <w:t xml:space="preserve">Migrou um serviço legado para uma aplicação nativa da nuvem para o Itaú, o maior cliente financeiro.</w:t>
+          <w:sz w:val="16"/>
+          <w:szCs w:val="16"/>
+        </w:rPr>
+      </w:pPr>
+      <w:r>
+        <w:rPr>
+          <w:rFonts w:ascii="Montserrat" w:cs="Montserrat" w:eastAsia="Montserrat" w:hAnsi="Montserrat"/>
+          <w:sz w:val="16"/>
+          <w:szCs w:val="16"/>
+          <w:rtl w:val="0"/>
+        </w:rPr>
+        <w:t xml:space="preserve">Desenvolveu e sustentou APIs e dependências para o Itaú, o maior cliente financeiro.</w:t>
       </w:r>
     </w:p>
     <w:p>
@@ -351,18 +342,18 @@
         <w:ind w:left="720" w:hanging="360"/>
         <w:jc w:val="both"/>
         <w:rPr>
-          <w:sz w:val="18"/>
-          <w:szCs w:val="18"/>
-        </w:rPr>
-      </w:pPr>
-      <w:r>
-        <w:rPr>
-          <w:rFonts w:ascii="Montserrat" w:cs="Montserrat" w:eastAsia="Montserrat" w:hAnsi="Montserrat"/>
-          <w:sz w:val="18"/>
-          <w:szCs w:val="18"/>
-          <w:rtl w:val="0"/>
-        </w:rPr>
-        <w:t xml:space="preserve">Aprimorou o fluxo de trabalho e experiência da pessoa usuária do time de operações, e reduziu custos de infraestrutura com a nova aplicação adotada.</w:t>
+          <w:sz w:val="16"/>
+          <w:szCs w:val="16"/>
+        </w:rPr>
+      </w:pPr>
+      <w:r>
+        <w:rPr>
+          <w:rFonts w:ascii="Montserrat" w:cs="Montserrat" w:eastAsia="Montserrat" w:hAnsi="Montserrat"/>
+          <w:sz w:val="16"/>
+          <w:szCs w:val="16"/>
+          <w:rtl w:val="0"/>
+        </w:rPr>
+        <w:t xml:space="preserve">Otimizou o fluxo de trabalho e experiência do time de operações, e reduziu custos de infraestrutura migrando um serviço legado para uma aplicação nativa da nuvem.</w:t>
       </w:r>
     </w:p>
     <w:p>
@@ -379,19 +370,18 @@
         <w:jc w:val="both"/>
         <w:rPr>
           <w:rFonts w:ascii="Montserrat" w:cs="Montserrat" w:eastAsia="Montserrat" w:hAnsi="Montserrat"/>
-          <w:sz w:val="18"/>
-          <w:szCs w:val="18"/>
-          <w:u w:val="none"/>
-        </w:rPr>
-      </w:pPr>
-      <w:r>
-        <w:rPr>
-          <w:rFonts w:ascii="Montserrat" w:cs="Montserrat" w:eastAsia="Montserrat" w:hAnsi="Montserrat"/>
-          <w:sz w:val="18"/>
-          <w:szCs w:val="18"/>
-          <w:rtl w:val="0"/>
-        </w:rPr>
-        <w:t xml:space="preserve">Manteve a NPS (Net Promoter Score) consistentemente acima de 8, refletindo a alta satisfação do cliente, sendo a única desenvolvedora da IBM trabalhando no time do cliente..</w:t>
+          <w:sz w:val="16"/>
+          <w:szCs w:val="16"/>
+        </w:rPr>
+      </w:pPr>
+      <w:r>
+        <w:rPr>
+          <w:rFonts w:ascii="Montserrat" w:cs="Montserrat" w:eastAsia="Montserrat" w:hAnsi="Montserrat"/>
+          <w:sz w:val="16"/>
+          <w:szCs w:val="16"/>
+          <w:rtl w:val="0"/>
+        </w:rPr>
+        <w:t xml:space="preserve">Manteve a NPS consistentemente acima de 8, sendo a única desenvolvedora da IBM trabalhando no time do cliente.</w:t>
       </w:r>
     </w:p>
     <w:p>
@@ -408,15 +398,15 @@
         <w:jc w:val="both"/>
         <w:rPr>
           <w:rFonts w:ascii="Montserrat" w:cs="Montserrat" w:eastAsia="Montserrat" w:hAnsi="Montserrat"/>
-          <w:sz w:val="18"/>
-          <w:szCs w:val="18"/>
-        </w:rPr>
-      </w:pPr>
-      <w:r>
-        <w:rPr>
-          <w:rFonts w:ascii="Montserrat" w:cs="Montserrat" w:eastAsia="Montserrat" w:hAnsi="Montserrat"/>
-          <w:sz w:val="18"/>
-          <w:szCs w:val="18"/>
+          <w:sz w:val="16"/>
+          <w:szCs w:val="16"/>
+        </w:rPr>
+      </w:pPr>
+      <w:r>
+        <w:rPr>
+          <w:rFonts w:ascii="Montserrat" w:cs="Montserrat" w:eastAsia="Montserrat" w:hAnsi="Montserrat"/>
+          <w:sz w:val="16"/>
+          <w:szCs w:val="16"/>
           <w:rtl w:val="0"/>
         </w:rPr>
         <w:t xml:space="preserve">Tecnologias incluem </w:t>
@@ -425,8 +415,8 @@
         <w:rPr>
           <w:rFonts w:ascii="Montserrat" w:cs="Montserrat" w:eastAsia="Montserrat" w:hAnsi="Montserrat"/>
           <w:b w:val="1"/>
-          <w:sz w:val="18"/>
-          <w:szCs w:val="18"/>
+          <w:sz w:val="16"/>
+          <w:szCs w:val="16"/>
           <w:rtl w:val="0"/>
         </w:rPr>
         <w:t xml:space="preserve">C#</w:t>
@@ -434,8 +424,8 @@
       <w:r>
         <w:rPr>
           <w:rFonts w:ascii="Montserrat" w:cs="Montserrat" w:eastAsia="Montserrat" w:hAnsi="Montserrat"/>
-          <w:sz w:val="18"/>
-          <w:szCs w:val="18"/>
+          <w:sz w:val="16"/>
+          <w:szCs w:val="16"/>
           <w:rtl w:val="0"/>
         </w:rPr>
         <w:t xml:space="preserve">, </w:t>
@@ -444,8 +434,8 @@
         <w:rPr>
           <w:rFonts w:ascii="Montserrat" w:cs="Montserrat" w:eastAsia="Montserrat" w:hAnsi="Montserrat"/>
           <w:b w:val="1"/>
-          <w:sz w:val="18"/>
-          <w:szCs w:val="18"/>
+          <w:sz w:val="16"/>
+          <w:szCs w:val="16"/>
           <w:rtl w:val="0"/>
         </w:rPr>
         <w:t xml:space="preserve">.NET</w:t>
@@ -453,8 +443,8 @@
       <w:r>
         <w:rPr>
           <w:rFonts w:ascii="Montserrat" w:cs="Montserrat" w:eastAsia="Montserrat" w:hAnsi="Montserrat"/>
-          <w:sz w:val="18"/>
-          <w:szCs w:val="18"/>
+          <w:sz w:val="16"/>
+          <w:szCs w:val="16"/>
           <w:rtl w:val="0"/>
         </w:rPr>
         <w:t xml:space="preserve">, </w:t>
@@ -463,8 +453,8 @@
         <w:rPr>
           <w:rFonts w:ascii="Montserrat" w:cs="Montserrat" w:eastAsia="Montserrat" w:hAnsi="Montserrat"/>
           <w:b w:val="1"/>
-          <w:sz w:val="18"/>
-          <w:szCs w:val="18"/>
+          <w:sz w:val="16"/>
+          <w:szCs w:val="16"/>
           <w:rtl w:val="0"/>
         </w:rPr>
         <w:t xml:space="preserve">xUnit</w:t>
@@ -472,8 +462,8 @@
       <w:r>
         <w:rPr>
           <w:rFonts w:ascii="Montserrat" w:cs="Montserrat" w:eastAsia="Montserrat" w:hAnsi="Montserrat"/>
-          <w:sz w:val="18"/>
-          <w:szCs w:val="18"/>
+          <w:sz w:val="16"/>
+          <w:szCs w:val="16"/>
           <w:rtl w:val="0"/>
         </w:rPr>
         <w:t xml:space="preserve">, </w:t>
@@ -482,8 +472,8 @@
         <w:rPr>
           <w:rFonts w:ascii="Montserrat" w:cs="Montserrat" w:eastAsia="Montserrat" w:hAnsi="Montserrat"/>
           <w:b w:val="1"/>
-          <w:sz w:val="18"/>
-          <w:szCs w:val="18"/>
+          <w:sz w:val="16"/>
+          <w:szCs w:val="16"/>
           <w:rtl w:val="0"/>
         </w:rPr>
         <w:t xml:space="preserve">AWS</w:t>
@@ -491,8 +481,8 @@
       <w:r>
         <w:rPr>
           <w:rFonts w:ascii="Montserrat" w:cs="Montserrat" w:eastAsia="Montserrat" w:hAnsi="Montserrat"/>
-          <w:sz w:val="18"/>
-          <w:szCs w:val="18"/>
+          <w:sz w:val="16"/>
+          <w:szCs w:val="16"/>
           <w:rtl w:val="0"/>
         </w:rPr>
         <w:t xml:space="preserve">, </w:t>
@@ -501,8 +491,8 @@
         <w:rPr>
           <w:rFonts w:ascii="Montserrat" w:cs="Montserrat" w:eastAsia="Montserrat" w:hAnsi="Montserrat"/>
           <w:b w:val="1"/>
-          <w:sz w:val="18"/>
-          <w:szCs w:val="18"/>
+          <w:sz w:val="16"/>
+          <w:szCs w:val="16"/>
           <w:rtl w:val="0"/>
         </w:rPr>
         <w:t xml:space="preserve">Java 8</w:t>
@@ -510,8 +500,8 @@
       <w:r>
         <w:rPr>
           <w:rFonts w:ascii="Montserrat" w:cs="Montserrat" w:eastAsia="Montserrat" w:hAnsi="Montserrat"/>
-          <w:sz w:val="18"/>
-          <w:szCs w:val="18"/>
+          <w:sz w:val="16"/>
+          <w:szCs w:val="16"/>
           <w:rtl w:val="0"/>
         </w:rPr>
         <w:t xml:space="preserve">, </w:t>
@@ -520,8 +510,8 @@
         <w:rPr>
           <w:rFonts w:ascii="Montserrat" w:cs="Montserrat" w:eastAsia="Montserrat" w:hAnsi="Montserrat"/>
           <w:b w:val="1"/>
-          <w:sz w:val="18"/>
-          <w:szCs w:val="18"/>
+          <w:sz w:val="16"/>
+          <w:szCs w:val="16"/>
           <w:rtl w:val="0"/>
         </w:rPr>
         <w:t xml:space="preserve">JUnit</w:t>
@@ -529,8 +519,8 @@
       <w:r>
         <w:rPr>
           <w:rFonts w:ascii="Montserrat" w:cs="Montserrat" w:eastAsia="Montserrat" w:hAnsi="Montserrat"/>
-          <w:sz w:val="18"/>
-          <w:szCs w:val="18"/>
+          <w:sz w:val="16"/>
+          <w:szCs w:val="16"/>
           <w:rtl w:val="0"/>
         </w:rPr>
         <w:t xml:space="preserve">, </w:t>
@@ -539,8 +529,8 @@
         <w:rPr>
           <w:rFonts w:ascii="Montserrat" w:cs="Montserrat" w:eastAsia="Montserrat" w:hAnsi="Montserrat"/>
           <w:b w:val="1"/>
-          <w:sz w:val="18"/>
-          <w:szCs w:val="18"/>
+          <w:sz w:val="16"/>
+          <w:szCs w:val="16"/>
           <w:rtl w:val="0"/>
         </w:rPr>
         <w:t xml:space="preserve">Cypress</w:t>
@@ -548,8 +538,8 @@
       <w:r>
         <w:rPr>
           <w:rFonts w:ascii="Montserrat" w:cs="Montserrat" w:eastAsia="Montserrat" w:hAnsi="Montserrat"/>
-          <w:sz w:val="18"/>
-          <w:szCs w:val="18"/>
+          <w:sz w:val="16"/>
+          <w:szCs w:val="16"/>
           <w:rtl w:val="0"/>
         </w:rPr>
         <w:t xml:space="preserve">, </w:t>
@@ -558,8 +548,8 @@
         <w:rPr>
           <w:rFonts w:ascii="Montserrat" w:cs="Montserrat" w:eastAsia="Montserrat" w:hAnsi="Montserrat"/>
           <w:b w:val="1"/>
-          <w:sz w:val="18"/>
-          <w:szCs w:val="18"/>
+          <w:sz w:val="16"/>
+          <w:szCs w:val="16"/>
           <w:rtl w:val="0"/>
         </w:rPr>
         <w:t xml:space="preserve">SonarQube</w:t>
@@ -567,8 +557,8 @@
       <w:r>
         <w:rPr>
           <w:rFonts w:ascii="Montserrat" w:cs="Montserrat" w:eastAsia="Montserrat" w:hAnsi="Montserrat"/>
-          <w:sz w:val="18"/>
-          <w:szCs w:val="18"/>
+          <w:sz w:val="16"/>
+          <w:szCs w:val="16"/>
           <w:rtl w:val="0"/>
         </w:rPr>
         <w:t xml:space="preserve">, </w:t>
@@ -577,8 +567,8 @@
         <w:rPr>
           <w:rFonts w:ascii="Montserrat" w:cs="Montserrat" w:eastAsia="Montserrat" w:hAnsi="Montserrat"/>
           <w:b w:val="1"/>
-          <w:sz w:val="18"/>
-          <w:szCs w:val="18"/>
+          <w:sz w:val="16"/>
+          <w:szCs w:val="16"/>
           <w:rtl w:val="0"/>
         </w:rPr>
         <w:t xml:space="preserve">Fortify</w:t>
@@ -586,8 +576,8 @@
       <w:r>
         <w:rPr>
           <w:rFonts w:ascii="Montserrat" w:cs="Montserrat" w:eastAsia="Montserrat" w:hAnsi="Montserrat"/>
-          <w:sz w:val="18"/>
-          <w:szCs w:val="18"/>
+          <w:sz w:val="16"/>
+          <w:szCs w:val="16"/>
           <w:rtl w:val="0"/>
         </w:rPr>
         <w:t xml:space="preserve">, </w:t>
@@ -596,8 +586,8 @@
         <w:rPr>
           <w:rFonts w:ascii="Montserrat" w:cs="Montserrat" w:eastAsia="Montserrat" w:hAnsi="Montserrat"/>
           <w:b w:val="1"/>
-          <w:sz w:val="18"/>
-          <w:szCs w:val="18"/>
+          <w:sz w:val="16"/>
+          <w:szCs w:val="16"/>
           <w:rtl w:val="0"/>
         </w:rPr>
         <w:t xml:space="preserve">Splunk</w:t>
@@ -605,8 +595,8 @@
       <w:r>
         <w:rPr>
           <w:rFonts w:ascii="Montserrat" w:cs="Montserrat" w:eastAsia="Montserrat" w:hAnsi="Montserrat"/>
-          <w:sz w:val="18"/>
-          <w:szCs w:val="18"/>
+          <w:sz w:val="16"/>
+          <w:szCs w:val="16"/>
           <w:rtl w:val="0"/>
         </w:rPr>
         <w:t xml:space="preserve">, </w:t>
@@ -615,8 +605,8 @@
         <w:rPr>
           <w:rFonts w:ascii="Montserrat" w:cs="Montserrat" w:eastAsia="Montserrat" w:hAnsi="Montserrat"/>
           <w:b w:val="1"/>
-          <w:sz w:val="18"/>
-          <w:szCs w:val="18"/>
+          <w:sz w:val="16"/>
+          <w:szCs w:val="16"/>
           <w:rtl w:val="0"/>
         </w:rPr>
         <w:t xml:space="preserve">Insomnia</w:t>
@@ -624,8 +614,8 @@
       <w:r>
         <w:rPr>
           <w:rFonts w:ascii="Montserrat" w:cs="Montserrat" w:eastAsia="Montserrat" w:hAnsi="Montserrat"/>
-          <w:sz w:val="18"/>
-          <w:szCs w:val="18"/>
+          <w:sz w:val="16"/>
+          <w:szCs w:val="16"/>
           <w:rtl w:val="0"/>
         </w:rPr>
         <w:t xml:space="preserve">, </w:t>
@@ -634,8 +624,8 @@
         <w:rPr>
           <w:rFonts w:ascii="Montserrat" w:cs="Montserrat" w:eastAsia="Montserrat" w:hAnsi="Montserrat"/>
           <w:b w:val="1"/>
-          <w:sz w:val="18"/>
-          <w:szCs w:val="18"/>
+          <w:sz w:val="16"/>
+          <w:szCs w:val="16"/>
           <w:rtl w:val="0"/>
         </w:rPr>
         <w:t xml:space="preserve">Git</w:t>
@@ -643,8 +633,8 @@
       <w:r>
         <w:rPr>
           <w:rFonts w:ascii="Montserrat" w:cs="Montserrat" w:eastAsia="Montserrat" w:hAnsi="Montserrat"/>
-          <w:sz w:val="18"/>
-          <w:szCs w:val="18"/>
+          <w:sz w:val="16"/>
+          <w:szCs w:val="16"/>
           <w:rtl w:val="0"/>
         </w:rPr>
         <w:t xml:space="preserve">, </w:t>
@@ -653,8 +643,8 @@
         <w:rPr>
           <w:rFonts w:ascii="Montserrat" w:cs="Montserrat" w:eastAsia="Montserrat" w:hAnsi="Montserrat"/>
           <w:b w:val="1"/>
-          <w:sz w:val="18"/>
-          <w:szCs w:val="18"/>
+          <w:sz w:val="16"/>
+          <w:szCs w:val="16"/>
           <w:rtl w:val="0"/>
         </w:rPr>
         <w:t xml:space="preserve">GitLab</w:t>
@@ -662,8 +652,8 @@
       <w:r>
         <w:rPr>
           <w:rFonts w:ascii="Montserrat" w:cs="Montserrat" w:eastAsia="Montserrat" w:hAnsi="Montserrat"/>
-          <w:sz w:val="18"/>
-          <w:szCs w:val="18"/>
+          <w:sz w:val="16"/>
+          <w:szCs w:val="16"/>
           <w:rtl w:val="0"/>
         </w:rPr>
         <w:t xml:space="preserve">, </w:t>
@@ -672,8 +662,8 @@
         <w:rPr>
           <w:rFonts w:ascii="Montserrat" w:cs="Montserrat" w:eastAsia="Montserrat" w:hAnsi="Montserrat"/>
           <w:b w:val="1"/>
-          <w:sz w:val="18"/>
-          <w:szCs w:val="18"/>
+          <w:sz w:val="16"/>
+          <w:szCs w:val="16"/>
           <w:rtl w:val="0"/>
         </w:rPr>
         <w:t xml:space="preserve">Jira</w:t>
@@ -681,8 +671,8 @@
       <w:r>
         <w:rPr>
           <w:rFonts w:ascii="Montserrat" w:cs="Montserrat" w:eastAsia="Montserrat" w:hAnsi="Montserrat"/>
-          <w:sz w:val="18"/>
-          <w:szCs w:val="18"/>
+          <w:sz w:val="16"/>
+          <w:szCs w:val="16"/>
           <w:rtl w:val="0"/>
         </w:rPr>
         <w:t xml:space="preserve">, e </w:t>
@@ -691,8 +681,8 @@
         <w:rPr>
           <w:rFonts w:ascii="Montserrat" w:cs="Montserrat" w:eastAsia="Montserrat" w:hAnsi="Montserrat"/>
           <w:b w:val="1"/>
-          <w:sz w:val="18"/>
-          <w:szCs w:val="18"/>
+          <w:sz w:val="16"/>
+          <w:szCs w:val="16"/>
           <w:rtl w:val="0"/>
         </w:rPr>
         <w:t xml:space="preserve">Confluence</w:t>
@@ -700,8 +690,8 @@
       <w:r>
         <w:rPr>
           <w:rFonts w:ascii="Montserrat" w:cs="Montserrat" w:eastAsia="Montserrat" w:hAnsi="Montserrat"/>
-          <w:sz w:val="18"/>
-          <w:szCs w:val="18"/>
+          <w:sz w:val="16"/>
+          <w:szCs w:val="16"/>
           <w:rtl w:val="0"/>
         </w:rPr>
         <w:t xml:space="preserve">.</w:t>
@@ -717,34 +707,34 @@
         <w:rPr>
           <w:rFonts w:ascii="Montserrat" w:cs="Montserrat" w:eastAsia="Montserrat" w:hAnsi="Montserrat"/>
           <w:i w:val="1"/>
-          <w:sz w:val="18"/>
-          <w:szCs w:val="18"/>
-        </w:rPr>
-      </w:pPr>
-      <w:r>
-        <w:rPr>
-          <w:rtl w:val="0"/>
-        </w:rPr>
-      </w:r>
-    </w:p>
-    <w:p>
-      <w:pPr>
-        <w:tabs>
-          <w:tab w:val="right" w:leader="none" w:pos="9360"/>
-        </w:tabs>
-        <w:spacing w:line="276" w:lineRule="auto"/>
-        <w:jc w:val="both"/>
-        <w:rPr>
-          <w:rFonts w:ascii="Montserrat" w:cs="Montserrat" w:eastAsia="Montserrat" w:hAnsi="Montserrat"/>
-          <w:sz w:val="18"/>
-          <w:szCs w:val="18"/>
-        </w:rPr>
-      </w:pPr>
-      <w:r>
-        <w:rPr>
-          <w:rFonts w:ascii="Montserrat" w:cs="Montserrat" w:eastAsia="Montserrat" w:hAnsi="Montserrat"/>
-          <w:sz w:val="18"/>
-          <w:szCs w:val="18"/>
+          <w:sz w:val="16"/>
+          <w:szCs w:val="16"/>
+        </w:rPr>
+      </w:pPr>
+      <w:r>
+        <w:rPr>
+          <w:rtl w:val="0"/>
+        </w:rPr>
+      </w:r>
+    </w:p>
+    <w:p>
+      <w:pPr>
+        <w:tabs>
+          <w:tab w:val="right" w:leader="none" w:pos="9360"/>
+        </w:tabs>
+        <w:spacing w:line="276" w:lineRule="auto"/>
+        <w:jc w:val="both"/>
+        <w:rPr>
+          <w:rFonts w:ascii="Montserrat" w:cs="Montserrat" w:eastAsia="Montserrat" w:hAnsi="Montserrat"/>
+          <w:sz w:val="16"/>
+          <w:szCs w:val="16"/>
+        </w:rPr>
+      </w:pPr>
+      <w:r>
+        <w:rPr>
+          <w:rFonts w:ascii="Montserrat" w:cs="Montserrat" w:eastAsia="Montserrat" w:hAnsi="Montserrat"/>
+          <w:sz w:val="16"/>
+          <w:szCs w:val="16"/>
           <w:rtl w:val="0"/>
         </w:rPr>
         <w:t xml:space="preserve">Estagiária em Associate Application Developer(Remoto)</w:t>
@@ -761,15 +751,15 @@
         <w:jc w:val="both"/>
         <w:rPr>
           <w:rFonts w:ascii="Montserrat" w:cs="Montserrat" w:eastAsia="Montserrat" w:hAnsi="Montserrat"/>
-          <w:sz w:val="18"/>
-          <w:szCs w:val="18"/>
-        </w:rPr>
-      </w:pPr>
-      <w:r>
-        <w:rPr>
-          <w:rFonts w:ascii="Montserrat" w:cs="Montserrat" w:eastAsia="Montserrat" w:hAnsi="Montserrat"/>
-          <w:sz w:val="18"/>
-          <w:szCs w:val="18"/>
+          <w:sz w:val="16"/>
+          <w:szCs w:val="16"/>
+        </w:rPr>
+      </w:pPr>
+      <w:r>
+        <w:rPr>
+          <w:rFonts w:ascii="Montserrat" w:cs="Montserrat" w:eastAsia="Montserrat" w:hAnsi="Montserrat"/>
+          <w:sz w:val="16"/>
+          <w:szCs w:val="16"/>
           <w:rtl w:val="0"/>
         </w:rPr>
         <w:t xml:space="preserve">Desenvolveu uma nova aplicação nativa da nuvem para o departamento de RH da IBM Brasil.</w:t>
@@ -779,7 +769,7 @@
       <w:pPr>
         <w:numPr>
           <w:ilvl w:val="0"/>
-          <w:numId w:val="4"/>
+          <w:numId w:val="5"/>
         </w:numPr>
         <w:tabs>
           <w:tab w:val="right" w:leader="none" w:pos="9360"/>
@@ -789,26 +779,25 @@
         <w:jc w:val="both"/>
         <w:rPr>
           <w:rFonts w:ascii="Montserrat" w:cs="Montserrat" w:eastAsia="Montserrat" w:hAnsi="Montserrat"/>
-          <w:sz w:val="18"/>
-          <w:szCs w:val="18"/>
-          <w:u w:val="none"/>
-        </w:rPr>
-      </w:pPr>
-      <w:r>
-        <w:rPr>
-          <w:rFonts w:ascii="Montserrat" w:cs="Montserrat" w:eastAsia="Montserrat" w:hAnsi="Montserrat"/>
-          <w:sz w:val="18"/>
-          <w:szCs w:val="18"/>
-          <w:rtl w:val="0"/>
-        </w:rPr>
-        <w:t xml:space="preserve">Integrou dados de pessoas funcionárias e processos de promoções, aprimorando o fluxo de trabalho do departamento de RH.</w:t>
+          <w:sz w:val="16"/>
+          <w:szCs w:val="16"/>
+        </w:rPr>
+      </w:pPr>
+      <w:r>
+        <w:rPr>
+          <w:rFonts w:ascii="Montserrat" w:cs="Montserrat" w:eastAsia="Montserrat" w:hAnsi="Montserrat"/>
+          <w:sz w:val="16"/>
+          <w:szCs w:val="16"/>
+          <w:rtl w:val="0"/>
+        </w:rPr>
+        <w:t xml:space="preserve">Integrou dados de pessoas e processos de promoções, aprimorando o fluxo de trabalho do departamento de RH.</w:t>
       </w:r>
     </w:p>
     <w:p>
       <w:pPr>
         <w:numPr>
           <w:ilvl w:val="0"/>
-          <w:numId w:val="4"/>
+          <w:numId w:val="5"/>
         </w:numPr>
         <w:tabs>
           <w:tab w:val="right" w:leader="none" w:pos="9360"/>
@@ -818,26 +807,25 @@
         <w:jc w:val="both"/>
         <w:rPr>
           <w:rFonts w:ascii="Montserrat" w:cs="Montserrat" w:eastAsia="Montserrat" w:hAnsi="Montserrat"/>
-          <w:sz w:val="18"/>
-          <w:szCs w:val="18"/>
-          <w:u w:val="none"/>
-        </w:rPr>
-      </w:pPr>
-      <w:r>
-        <w:rPr>
-          <w:rFonts w:ascii="Montserrat" w:cs="Montserrat" w:eastAsia="Montserrat" w:hAnsi="Montserrat"/>
-          <w:sz w:val="18"/>
-          <w:szCs w:val="18"/>
-          <w:rtl w:val="0"/>
-        </w:rPr>
-        <w:t xml:space="preserve">Atuou na configuração do projeto, pipelines e desenvolvimento.</w:t>
+          <w:sz w:val="16"/>
+          <w:szCs w:val="16"/>
+        </w:rPr>
+      </w:pPr>
+      <w:r>
+        <w:rPr>
+          <w:rFonts w:ascii="Montserrat" w:cs="Montserrat" w:eastAsia="Montserrat" w:hAnsi="Montserrat"/>
+          <w:sz w:val="16"/>
+          <w:szCs w:val="16"/>
+          <w:rtl w:val="0"/>
+        </w:rPr>
+        <w:t xml:space="preserve">Gerenciou os repositórios, pipelines, ambientes da nuvem, e banco de dados.</w:t>
       </w:r>
     </w:p>
     <w:p>
       <w:pPr>
         <w:numPr>
           <w:ilvl w:val="0"/>
-          <w:numId w:val="4"/>
+          <w:numId w:val="5"/>
         </w:numPr>
         <w:tabs>
           <w:tab w:val="right" w:leader="none" w:pos="9360"/>
@@ -847,26 +835,25 @@
         <w:jc w:val="both"/>
         <w:rPr>
           <w:rFonts w:ascii="Montserrat" w:cs="Montserrat" w:eastAsia="Montserrat" w:hAnsi="Montserrat"/>
-          <w:sz w:val="18"/>
-          <w:szCs w:val="18"/>
-          <w:u w:val="none"/>
-        </w:rPr>
-      </w:pPr>
-      <w:r>
-        <w:rPr>
-          <w:rFonts w:ascii="Montserrat" w:cs="Montserrat" w:eastAsia="Montserrat" w:hAnsi="Montserrat"/>
-          <w:sz w:val="18"/>
-          <w:szCs w:val="18"/>
-          <w:rtl w:val="0"/>
-        </w:rPr>
-        <w:t xml:space="preserve">Auxiliou outras pessoas estagiárias em questões de desenvolvimento, testes e entregas.</w:t>
+          <w:sz w:val="16"/>
+          <w:szCs w:val="16"/>
+        </w:rPr>
+      </w:pPr>
+      <w:r>
+        <w:rPr>
+          <w:rFonts w:ascii="Montserrat" w:cs="Montserrat" w:eastAsia="Montserrat" w:hAnsi="Montserrat"/>
+          <w:sz w:val="16"/>
+          <w:szCs w:val="16"/>
+          <w:rtl w:val="0"/>
+        </w:rPr>
+        <w:t xml:space="preserve">Colaborou em um time seguindo metodologias ágeis, guiando as reuniões diárias de alinhamento, e auxiliando outras pessoas estagiárias em questões de desenvolvimento.</w:t>
       </w:r>
     </w:p>
     <w:p>
       <w:pPr>
         <w:numPr>
           <w:ilvl w:val="0"/>
-          <w:numId w:val="4"/>
+          <w:numId w:val="5"/>
         </w:numPr>
         <w:tabs>
           <w:tab w:val="right" w:leader="none" w:pos="9360"/>
@@ -876,26 +863,472 @@
         <w:jc w:val="both"/>
         <w:rPr>
           <w:rFonts w:ascii="Montserrat" w:cs="Montserrat" w:eastAsia="Montserrat" w:hAnsi="Montserrat"/>
-          <w:sz w:val="18"/>
-          <w:szCs w:val="18"/>
-          <w:u w:val="none"/>
-        </w:rPr>
-      </w:pPr>
-      <w:r>
-        <w:rPr>
-          <w:rFonts w:ascii="Montserrat" w:cs="Montserrat" w:eastAsia="Montserrat" w:hAnsi="Montserrat"/>
-          <w:sz w:val="18"/>
-          <w:szCs w:val="18"/>
-          <w:rtl w:val="0"/>
-        </w:rPr>
-        <w:t xml:space="preserve">Colaborou em um time seguindo as metodologias ágeis, e contribuiu guiando as reuniões diárias de alinhamento.</w:t>
+          <w:sz w:val="16"/>
+          <w:szCs w:val="16"/>
+        </w:rPr>
+      </w:pPr>
+      <w:r>
+        <w:rPr>
+          <w:rFonts w:ascii="Montserrat" w:cs="Montserrat" w:eastAsia="Montserrat" w:hAnsi="Montserrat"/>
+          <w:sz w:val="16"/>
+          <w:szCs w:val="16"/>
+          <w:rtl w:val="0"/>
+        </w:rPr>
+        <w:t xml:space="preserve">Tecnologias incluem </w:t>
+      </w:r>
+      <w:r>
+        <w:rPr>
+          <w:rFonts w:ascii="Montserrat" w:cs="Montserrat" w:eastAsia="Montserrat" w:hAnsi="Montserrat"/>
+          <w:b w:val="1"/>
+          <w:sz w:val="16"/>
+          <w:szCs w:val="16"/>
+          <w:rtl w:val="0"/>
+        </w:rPr>
+        <w:t xml:space="preserve">Angular</w:t>
+      </w:r>
+      <w:r>
+        <w:rPr>
+          <w:rFonts w:ascii="Montserrat" w:cs="Montserrat" w:eastAsia="Montserrat" w:hAnsi="Montserrat"/>
+          <w:sz w:val="16"/>
+          <w:szCs w:val="16"/>
+          <w:rtl w:val="0"/>
+        </w:rPr>
+        <w:t xml:space="preserve">, </w:t>
+      </w:r>
+      <w:r>
+        <w:rPr>
+          <w:rFonts w:ascii="Montserrat" w:cs="Montserrat" w:eastAsia="Montserrat" w:hAnsi="Montserrat"/>
+          <w:b w:val="1"/>
+          <w:sz w:val="16"/>
+          <w:szCs w:val="16"/>
+          <w:rtl w:val="0"/>
+        </w:rPr>
+        <w:t xml:space="preserve">HTML</w:t>
+      </w:r>
+      <w:r>
+        <w:rPr>
+          <w:rFonts w:ascii="Montserrat" w:cs="Montserrat" w:eastAsia="Montserrat" w:hAnsi="Montserrat"/>
+          <w:sz w:val="16"/>
+          <w:szCs w:val="16"/>
+          <w:rtl w:val="0"/>
+        </w:rPr>
+        <w:t xml:space="preserve">, </w:t>
+      </w:r>
+      <w:r>
+        <w:rPr>
+          <w:rFonts w:ascii="Montserrat" w:cs="Montserrat" w:eastAsia="Montserrat" w:hAnsi="Montserrat"/>
+          <w:b w:val="1"/>
+          <w:sz w:val="16"/>
+          <w:szCs w:val="16"/>
+          <w:rtl w:val="0"/>
+        </w:rPr>
+        <w:t xml:space="preserve">CSS</w:t>
+      </w:r>
+      <w:r>
+        <w:rPr>
+          <w:rFonts w:ascii="Montserrat" w:cs="Montserrat" w:eastAsia="Montserrat" w:hAnsi="Montserrat"/>
+          <w:sz w:val="16"/>
+          <w:szCs w:val="16"/>
+          <w:rtl w:val="0"/>
+        </w:rPr>
+        <w:t xml:space="preserve">, </w:t>
+      </w:r>
+      <w:r>
+        <w:rPr>
+          <w:rFonts w:ascii="Montserrat" w:cs="Montserrat" w:eastAsia="Montserrat" w:hAnsi="Montserrat"/>
+          <w:b w:val="1"/>
+          <w:sz w:val="16"/>
+          <w:szCs w:val="16"/>
+          <w:rtl w:val="0"/>
+        </w:rPr>
+        <w:t xml:space="preserve">JavaScript</w:t>
+      </w:r>
+      <w:r>
+        <w:rPr>
+          <w:rFonts w:ascii="Montserrat" w:cs="Montserrat" w:eastAsia="Montserrat" w:hAnsi="Montserrat"/>
+          <w:sz w:val="16"/>
+          <w:szCs w:val="16"/>
+          <w:rtl w:val="0"/>
+        </w:rPr>
+        <w:t xml:space="preserve">, </w:t>
+      </w:r>
+      <w:r>
+        <w:rPr>
+          <w:rFonts w:ascii="Montserrat" w:cs="Montserrat" w:eastAsia="Montserrat" w:hAnsi="Montserrat"/>
+          <w:b w:val="1"/>
+          <w:sz w:val="16"/>
+          <w:szCs w:val="16"/>
+          <w:rtl w:val="0"/>
+        </w:rPr>
+        <w:t xml:space="preserve">TypeScript</w:t>
+      </w:r>
+      <w:r>
+        <w:rPr>
+          <w:rFonts w:ascii="Montserrat" w:cs="Montserrat" w:eastAsia="Montserrat" w:hAnsi="Montserrat"/>
+          <w:sz w:val="16"/>
+          <w:szCs w:val="16"/>
+          <w:rtl w:val="0"/>
+        </w:rPr>
+        <w:t xml:space="preserve">, </w:t>
+      </w:r>
+      <w:r>
+        <w:rPr>
+          <w:rFonts w:ascii="Montserrat" w:cs="Montserrat" w:eastAsia="Montserrat" w:hAnsi="Montserrat"/>
+          <w:b w:val="1"/>
+          <w:sz w:val="16"/>
+          <w:szCs w:val="16"/>
+          <w:rtl w:val="0"/>
+        </w:rPr>
+        <w:t xml:space="preserve">Carbon UI</w:t>
+      </w:r>
+      <w:r>
+        <w:rPr>
+          <w:rFonts w:ascii="Montserrat" w:cs="Montserrat" w:eastAsia="Montserrat" w:hAnsi="Montserrat"/>
+          <w:sz w:val="16"/>
+          <w:szCs w:val="16"/>
+          <w:rtl w:val="0"/>
+        </w:rPr>
+        <w:t xml:space="preserve">, </w:t>
+      </w:r>
+      <w:r>
+        <w:rPr>
+          <w:rFonts w:ascii="Montserrat" w:cs="Montserrat" w:eastAsia="Montserrat" w:hAnsi="Montserrat"/>
+          <w:b w:val="1"/>
+          <w:sz w:val="16"/>
+          <w:szCs w:val="16"/>
+          <w:rtl w:val="0"/>
+        </w:rPr>
+        <w:t xml:space="preserve">Java 17</w:t>
+      </w:r>
+      <w:r>
+        <w:rPr>
+          <w:rFonts w:ascii="Montserrat" w:cs="Montserrat" w:eastAsia="Montserrat" w:hAnsi="Montserrat"/>
+          <w:sz w:val="16"/>
+          <w:szCs w:val="16"/>
+          <w:rtl w:val="0"/>
+        </w:rPr>
+        <w:t xml:space="preserve">, </w:t>
+      </w:r>
+      <w:r>
+        <w:rPr>
+          <w:rFonts w:ascii="Montserrat" w:cs="Montserrat" w:eastAsia="Montserrat" w:hAnsi="Montserrat"/>
+          <w:b w:val="1"/>
+          <w:sz w:val="16"/>
+          <w:szCs w:val="16"/>
+          <w:rtl w:val="0"/>
+        </w:rPr>
+        <w:t xml:space="preserve">Spring Boot</w:t>
+      </w:r>
+      <w:r>
+        <w:rPr>
+          <w:rFonts w:ascii="Montserrat" w:cs="Montserrat" w:eastAsia="Montserrat" w:hAnsi="Montserrat"/>
+          <w:sz w:val="16"/>
+          <w:szCs w:val="16"/>
+          <w:rtl w:val="0"/>
+        </w:rPr>
+        <w:t xml:space="preserve">, </w:t>
+      </w:r>
+      <w:r>
+        <w:rPr>
+          <w:rFonts w:ascii="Montserrat" w:cs="Montserrat" w:eastAsia="Montserrat" w:hAnsi="Montserrat"/>
+          <w:b w:val="1"/>
+          <w:sz w:val="16"/>
+          <w:szCs w:val="16"/>
+          <w:rtl w:val="0"/>
+        </w:rPr>
+        <w:t xml:space="preserve">Docker</w:t>
+      </w:r>
+      <w:r>
+        <w:rPr>
+          <w:rFonts w:ascii="Montserrat" w:cs="Montserrat" w:eastAsia="Montserrat" w:hAnsi="Montserrat"/>
+          <w:sz w:val="16"/>
+          <w:szCs w:val="16"/>
+          <w:rtl w:val="0"/>
+        </w:rPr>
+        <w:t xml:space="preserve">, </w:t>
+      </w:r>
+      <w:r>
+        <w:rPr>
+          <w:rFonts w:ascii="Montserrat" w:cs="Montserrat" w:eastAsia="Montserrat" w:hAnsi="Montserrat"/>
+          <w:b w:val="1"/>
+          <w:sz w:val="16"/>
+          <w:szCs w:val="16"/>
+          <w:rtl w:val="0"/>
+        </w:rPr>
+        <w:t xml:space="preserve">PostgreSQL</w:t>
+      </w:r>
+      <w:r>
+        <w:rPr>
+          <w:rFonts w:ascii="Montserrat" w:cs="Montserrat" w:eastAsia="Montserrat" w:hAnsi="Montserrat"/>
+          <w:sz w:val="16"/>
+          <w:szCs w:val="16"/>
+          <w:rtl w:val="0"/>
+        </w:rPr>
+        <w:t xml:space="preserve">, </w:t>
+      </w:r>
+      <w:r>
+        <w:rPr>
+          <w:rFonts w:ascii="Montserrat" w:cs="Montserrat" w:eastAsia="Montserrat" w:hAnsi="Montserrat"/>
+          <w:b w:val="1"/>
+          <w:sz w:val="16"/>
+          <w:szCs w:val="16"/>
+          <w:rtl w:val="0"/>
+        </w:rPr>
+        <w:t xml:space="preserve">Postman</w:t>
+      </w:r>
+      <w:r>
+        <w:rPr>
+          <w:rFonts w:ascii="Montserrat" w:cs="Montserrat" w:eastAsia="Montserrat" w:hAnsi="Montserrat"/>
+          <w:sz w:val="16"/>
+          <w:szCs w:val="16"/>
+          <w:rtl w:val="0"/>
+        </w:rPr>
+        <w:t xml:space="preserve">, </w:t>
+      </w:r>
+      <w:r>
+        <w:rPr>
+          <w:rFonts w:ascii="Montserrat" w:cs="Montserrat" w:eastAsia="Montserrat" w:hAnsi="Montserrat"/>
+          <w:b w:val="1"/>
+          <w:sz w:val="16"/>
+          <w:szCs w:val="16"/>
+          <w:rtl w:val="0"/>
+        </w:rPr>
+        <w:t xml:space="preserve">Git</w:t>
+      </w:r>
+      <w:r>
+        <w:rPr>
+          <w:rFonts w:ascii="Montserrat" w:cs="Montserrat" w:eastAsia="Montserrat" w:hAnsi="Montserrat"/>
+          <w:sz w:val="16"/>
+          <w:szCs w:val="16"/>
+          <w:rtl w:val="0"/>
+        </w:rPr>
+        <w:t xml:space="preserve">, </w:t>
+      </w:r>
+      <w:r>
+        <w:rPr>
+          <w:rFonts w:ascii="Montserrat" w:cs="Montserrat" w:eastAsia="Montserrat" w:hAnsi="Montserrat"/>
+          <w:b w:val="1"/>
+          <w:sz w:val="16"/>
+          <w:szCs w:val="16"/>
+          <w:rtl w:val="0"/>
+        </w:rPr>
+        <w:t xml:space="preserve">GitHub</w:t>
+      </w:r>
+      <w:r>
+        <w:rPr>
+          <w:rFonts w:ascii="Montserrat" w:cs="Montserrat" w:eastAsia="Montserrat" w:hAnsi="Montserrat"/>
+          <w:sz w:val="16"/>
+          <w:szCs w:val="16"/>
+          <w:rtl w:val="0"/>
+        </w:rPr>
+        <w:t xml:space="preserve"> </w:t>
+      </w:r>
+      <w:r>
+        <w:rPr>
+          <w:rFonts w:ascii="Montserrat" w:cs="Montserrat" w:eastAsia="Montserrat" w:hAnsi="Montserrat"/>
+          <w:b w:val="1"/>
+          <w:sz w:val="16"/>
+          <w:szCs w:val="16"/>
+          <w:rtl w:val="0"/>
+        </w:rPr>
+        <w:t xml:space="preserve">Enterprise</w:t>
+      </w:r>
+      <w:r>
+        <w:rPr>
+          <w:rFonts w:ascii="Montserrat" w:cs="Montserrat" w:eastAsia="Montserrat" w:hAnsi="Montserrat"/>
+          <w:sz w:val="16"/>
+          <w:szCs w:val="16"/>
+          <w:rtl w:val="0"/>
+        </w:rPr>
+        <w:t xml:space="preserve">, </w:t>
+      </w:r>
+      <w:r>
+        <w:rPr>
+          <w:rFonts w:ascii="Montserrat" w:cs="Montserrat" w:eastAsia="Montserrat" w:hAnsi="Montserrat"/>
+          <w:b w:val="1"/>
+          <w:sz w:val="16"/>
+          <w:szCs w:val="16"/>
+          <w:rtl w:val="0"/>
+        </w:rPr>
+        <w:t xml:space="preserve">IBM Cloud</w:t>
+      </w:r>
+      <w:r>
+        <w:rPr>
+          <w:rFonts w:ascii="Montserrat" w:cs="Montserrat" w:eastAsia="Montserrat" w:hAnsi="Montserrat"/>
+          <w:sz w:val="16"/>
+          <w:szCs w:val="16"/>
+          <w:rtl w:val="0"/>
+        </w:rPr>
+        <w:t xml:space="preserve">, e </w:t>
+      </w:r>
+      <w:r>
+        <w:rPr>
+          <w:rFonts w:ascii="Montserrat" w:cs="Montserrat" w:eastAsia="Montserrat" w:hAnsi="Montserrat"/>
+          <w:b w:val="1"/>
+          <w:sz w:val="16"/>
+          <w:szCs w:val="16"/>
+          <w:rtl w:val="0"/>
+        </w:rPr>
+        <w:t xml:space="preserve">Jira</w:t>
+      </w:r>
+      <w:r>
+        <w:rPr>
+          <w:rFonts w:ascii="Montserrat" w:cs="Montserrat" w:eastAsia="Montserrat" w:hAnsi="Montserrat"/>
+          <w:sz w:val="16"/>
+          <w:szCs w:val="16"/>
+          <w:rtl w:val="0"/>
+        </w:rPr>
+        <w:t xml:space="preserve">.</w:t>
+      </w:r>
+    </w:p>
+    <w:p>
+      <w:pPr>
+        <w:tabs>
+          <w:tab w:val="right" w:leader="none" w:pos="9360"/>
+        </w:tabs>
+        <w:spacing w:line="276" w:lineRule="auto"/>
+        <w:jc w:val="both"/>
+        <w:rPr>
+          <w:rFonts w:ascii="Montserrat" w:cs="Montserrat" w:eastAsia="Montserrat" w:hAnsi="Montserrat"/>
+          <w:sz w:val="16"/>
+          <w:szCs w:val="16"/>
+        </w:rPr>
+      </w:pPr>
+      <w:r>
+        <w:rPr>
+          <w:rtl w:val="0"/>
+        </w:rPr>
+      </w:r>
+    </w:p>
+    <w:p>
+      <w:pPr>
+        <w:tabs>
+          <w:tab w:val="right" w:leader="none" w:pos="9360"/>
+        </w:tabs>
+        <w:spacing w:line="276" w:lineRule="auto"/>
+        <w:jc w:val="both"/>
+        <w:rPr>
+          <w:rFonts w:ascii="Montserrat" w:cs="Montserrat" w:eastAsia="Montserrat" w:hAnsi="Montserrat"/>
+          <w:sz w:val="16"/>
+          <w:szCs w:val="16"/>
+        </w:rPr>
+      </w:pPr>
+      <w:r>
+        <w:rPr>
+          <w:rFonts w:ascii="Source Serif 4" w:cs="Source Serif 4" w:eastAsia="Source Serif 4" w:hAnsi="Source Serif 4"/>
+          <w:sz w:val="16"/>
+          <w:szCs w:val="16"/>
+          <w:u w:val="single"/>
+          <w:rtl w:val="0"/>
+        </w:rPr>
+        <w:t xml:space="preserve">Projetos</w:t>
+        <w:tab/>
+      </w:r>
+      <w:r>
+        <w:rPr>
+          <w:rtl w:val="0"/>
+        </w:rPr>
+      </w:r>
+    </w:p>
+    <w:p>
+      <w:pPr>
+        <w:tabs>
+          <w:tab w:val="right" w:leader="none" w:pos="9360"/>
+        </w:tabs>
+        <w:spacing w:line="276" w:lineRule="auto"/>
+        <w:jc w:val="both"/>
+        <w:rPr>
+          <w:rFonts w:ascii="Montserrat" w:cs="Montserrat" w:eastAsia="Montserrat" w:hAnsi="Montserrat"/>
+          <w:sz w:val="16"/>
+          <w:szCs w:val="16"/>
+        </w:rPr>
+      </w:pPr>
+      <w:r>
+        <w:rPr>
+          <w:rFonts w:ascii="Montserrat" w:cs="Montserrat" w:eastAsia="Montserrat" w:hAnsi="Montserrat"/>
+          <w:b w:val="1"/>
+          <w:sz w:val="16"/>
+          <w:szCs w:val="16"/>
+          <w:rtl w:val="0"/>
+        </w:rPr>
+        <w:t xml:space="preserve">Portfólio</w:t>
+      </w:r>
+      <w:r>
+        <w:rPr>
+          <w:rFonts w:ascii="Montserrat" w:cs="Montserrat" w:eastAsia="Montserrat" w:hAnsi="Montserrat"/>
+          <w:sz w:val="16"/>
+          <w:szCs w:val="16"/>
+          <w:rtl w:val="0"/>
+        </w:rPr>
+        <w:tab/>
+      </w:r>
+      <w:hyperlink r:id="rId10">
+        <w:r>
+          <w:rPr>
+            <w:rFonts w:ascii="Montserrat" w:cs="Montserrat" w:eastAsia="Montserrat" w:hAnsi="Montserrat"/>
+            <w:sz w:val="16"/>
+            <w:szCs w:val="16"/>
+            <w:u w:val="single"/>
+            <w:rtl w:val="0"/>
+          </w:rPr>
+          <w:t xml:space="preserve">Acessar o site</w:t>
+        </w:r>
+      </w:hyperlink>
+      <w:r>
+        <w:rPr>
+          <w:rFonts w:ascii="Montserrat" w:cs="Montserrat" w:eastAsia="Montserrat" w:hAnsi="Montserrat"/>
+          <w:sz w:val="16"/>
+          <w:szCs w:val="16"/>
+          <w:rtl w:val="0"/>
+        </w:rPr>
+        <w:t xml:space="preserve"> | </w:t>
+      </w:r>
+      <w:hyperlink r:id="rId11">
+        <w:r>
+          <w:rPr>
+            <w:rFonts w:ascii="Montserrat" w:cs="Montserrat" w:eastAsia="Montserrat" w:hAnsi="Montserrat"/>
+            <w:sz w:val="16"/>
+            <w:szCs w:val="16"/>
+            <w:u w:val="single"/>
+            <w:rtl w:val="0"/>
+          </w:rPr>
+          <w:t xml:space="preserve">Repositório no GitHub</w:t>
+        </w:r>
+      </w:hyperlink>
+      <w:r>
+        <w:rPr>
+          <w:rtl w:val="0"/>
+        </w:rPr>
+      </w:r>
+    </w:p>
+    <w:p>
+      <w:pPr>
+        <w:tabs>
+          <w:tab w:val="right" w:leader="none" w:pos="9360"/>
+        </w:tabs>
+        <w:spacing w:line="276" w:lineRule="auto"/>
+        <w:jc w:val="both"/>
+        <w:rPr>
+          <w:rFonts w:ascii="Montserrat" w:cs="Montserrat" w:eastAsia="Montserrat" w:hAnsi="Montserrat"/>
+          <w:sz w:val="16"/>
+          <w:szCs w:val="16"/>
+        </w:rPr>
+      </w:pPr>
+      <w:r>
+        <w:rPr>
+          <w:rFonts w:ascii="Montserrat" w:cs="Montserrat" w:eastAsia="Montserrat" w:hAnsi="Montserrat"/>
+          <w:sz w:val="16"/>
+          <w:szCs w:val="16"/>
+          <w:rtl w:val="0"/>
+        </w:rPr>
+        <w:t xml:space="preserve">Portfólio profissional desenvolvido para expôr meus projetos, artigos e outras informações.</w:t>
       </w:r>
     </w:p>
     <w:p>
       <w:pPr>
         <w:numPr>
           <w:ilvl w:val="0"/>
-          <w:numId w:val="4"/>
+          <w:numId w:val="2"/>
         </w:numPr>
         <w:tabs>
           <w:tab w:val="right" w:leader="none" w:pos="9360"/>
@@ -905,16 +1338,15 @@
         <w:jc w:val="both"/>
         <w:rPr>
           <w:rFonts w:ascii="Montserrat" w:cs="Montserrat" w:eastAsia="Montserrat" w:hAnsi="Montserrat"/>
-          <w:sz w:val="18"/>
-          <w:szCs w:val="18"/>
-          <w:u w:val="none"/>
-        </w:rPr>
-      </w:pPr>
-      <w:r>
-        <w:rPr>
-          <w:rFonts w:ascii="Montserrat" w:cs="Montserrat" w:eastAsia="Montserrat" w:hAnsi="Montserrat"/>
-          <w:sz w:val="18"/>
-          <w:szCs w:val="18"/>
+          <w:sz w:val="16"/>
+          <w:szCs w:val="16"/>
+        </w:rPr>
+      </w:pPr>
+      <w:r>
+        <w:rPr>
+          <w:rFonts w:ascii="Montserrat" w:cs="Montserrat" w:eastAsia="Montserrat" w:hAnsi="Montserrat"/>
+          <w:sz w:val="16"/>
+          <w:szCs w:val="16"/>
           <w:rtl w:val="0"/>
         </w:rPr>
         <w:t xml:space="preserve">Tecnologias incluem </w:t>
@@ -923,17 +1355,17 @@
         <w:rPr>
           <w:rFonts w:ascii="Montserrat" w:cs="Montserrat" w:eastAsia="Montserrat" w:hAnsi="Montserrat"/>
           <w:b w:val="1"/>
-          <w:sz w:val="18"/>
-          <w:szCs w:val="18"/>
-          <w:rtl w:val="0"/>
-        </w:rPr>
-        <w:t xml:space="preserve">Angular</w:t>
-      </w:r>
-      <w:r>
-        <w:rPr>
-          <w:rFonts w:ascii="Montserrat" w:cs="Montserrat" w:eastAsia="Montserrat" w:hAnsi="Montserrat"/>
-          <w:sz w:val="18"/>
-          <w:szCs w:val="18"/>
+          <w:sz w:val="16"/>
+          <w:szCs w:val="16"/>
+          <w:rtl w:val="0"/>
+        </w:rPr>
+        <w:t xml:space="preserve">Next.js</w:t>
+      </w:r>
+      <w:r>
+        <w:rPr>
+          <w:rFonts w:ascii="Montserrat" w:cs="Montserrat" w:eastAsia="Montserrat" w:hAnsi="Montserrat"/>
+          <w:sz w:val="16"/>
+          <w:szCs w:val="16"/>
           <w:rtl w:val="0"/>
         </w:rPr>
         <w:t xml:space="preserve">, </w:t>
@@ -942,17 +1374,17 @@
         <w:rPr>
           <w:rFonts w:ascii="Montserrat" w:cs="Montserrat" w:eastAsia="Montserrat" w:hAnsi="Montserrat"/>
           <w:b w:val="1"/>
-          <w:sz w:val="18"/>
-          <w:szCs w:val="18"/>
-          <w:rtl w:val="0"/>
-        </w:rPr>
-        <w:t xml:space="preserve">HTML</w:t>
-      </w:r>
-      <w:r>
-        <w:rPr>
-          <w:rFonts w:ascii="Montserrat" w:cs="Montserrat" w:eastAsia="Montserrat" w:hAnsi="Montserrat"/>
-          <w:sz w:val="18"/>
-          <w:szCs w:val="18"/>
+          <w:sz w:val="16"/>
+          <w:szCs w:val="16"/>
+          <w:rtl w:val="0"/>
+        </w:rPr>
+        <w:t xml:space="preserve">React.js</w:t>
+      </w:r>
+      <w:r>
+        <w:rPr>
+          <w:rFonts w:ascii="Montserrat" w:cs="Montserrat" w:eastAsia="Montserrat" w:hAnsi="Montserrat"/>
+          <w:sz w:val="16"/>
+          <w:szCs w:val="16"/>
           <w:rtl w:val="0"/>
         </w:rPr>
         <w:t xml:space="preserve">, </w:t>
@@ -961,17 +1393,17 @@
         <w:rPr>
           <w:rFonts w:ascii="Montserrat" w:cs="Montserrat" w:eastAsia="Montserrat" w:hAnsi="Montserrat"/>
           <w:b w:val="1"/>
-          <w:sz w:val="18"/>
-          <w:szCs w:val="18"/>
-          <w:rtl w:val="0"/>
-        </w:rPr>
-        <w:t xml:space="preserve">CSS</w:t>
-      </w:r>
-      <w:r>
-        <w:rPr>
-          <w:rFonts w:ascii="Montserrat" w:cs="Montserrat" w:eastAsia="Montserrat" w:hAnsi="Montserrat"/>
-          <w:sz w:val="18"/>
-          <w:szCs w:val="18"/>
+          <w:sz w:val="16"/>
+          <w:szCs w:val="16"/>
+          <w:rtl w:val="0"/>
+        </w:rPr>
+        <w:t xml:space="preserve">Jest</w:t>
+      </w:r>
+      <w:r>
+        <w:rPr>
+          <w:rFonts w:ascii="Montserrat" w:cs="Montserrat" w:eastAsia="Montserrat" w:hAnsi="Montserrat"/>
+          <w:sz w:val="16"/>
+          <w:szCs w:val="16"/>
           <w:rtl w:val="0"/>
         </w:rPr>
         <w:t xml:space="preserve">, </w:t>
@@ -980,17 +1412,17 @@
         <w:rPr>
           <w:rFonts w:ascii="Montserrat" w:cs="Montserrat" w:eastAsia="Montserrat" w:hAnsi="Montserrat"/>
           <w:b w:val="1"/>
-          <w:sz w:val="18"/>
-          <w:szCs w:val="18"/>
-          <w:rtl w:val="0"/>
-        </w:rPr>
-        <w:t xml:space="preserve">JavaScript</w:t>
-      </w:r>
-      <w:r>
-        <w:rPr>
-          <w:rFonts w:ascii="Montserrat" w:cs="Montserrat" w:eastAsia="Montserrat" w:hAnsi="Montserrat"/>
-          <w:sz w:val="18"/>
-          <w:szCs w:val="18"/>
+          <w:sz w:val="16"/>
+          <w:szCs w:val="16"/>
+          <w:rtl w:val="0"/>
+        </w:rPr>
+        <w:t xml:space="preserve">PlayWright</w:t>
+      </w:r>
+      <w:r>
+        <w:rPr>
+          <w:rFonts w:ascii="Montserrat" w:cs="Montserrat" w:eastAsia="Montserrat" w:hAnsi="Montserrat"/>
+          <w:sz w:val="16"/>
+          <w:szCs w:val="16"/>
           <w:rtl w:val="0"/>
         </w:rPr>
         <w:t xml:space="preserve">, </w:t>
@@ -999,17 +1431,17 @@
         <w:rPr>
           <w:rFonts w:ascii="Montserrat" w:cs="Montserrat" w:eastAsia="Montserrat" w:hAnsi="Montserrat"/>
           <w:b w:val="1"/>
-          <w:sz w:val="18"/>
-          <w:szCs w:val="18"/>
-          <w:rtl w:val="0"/>
-        </w:rPr>
-        <w:t xml:space="preserve">TypeScript</w:t>
-      </w:r>
-      <w:r>
-        <w:rPr>
-          <w:rFonts w:ascii="Montserrat" w:cs="Montserrat" w:eastAsia="Montserrat" w:hAnsi="Montserrat"/>
-          <w:sz w:val="18"/>
-          <w:szCs w:val="18"/>
+          <w:sz w:val="16"/>
+          <w:szCs w:val="16"/>
+          <w:rtl w:val="0"/>
+        </w:rPr>
+        <w:t xml:space="preserve">Bun</w:t>
+      </w:r>
+      <w:r>
+        <w:rPr>
+          <w:rFonts w:ascii="Montserrat" w:cs="Montserrat" w:eastAsia="Montserrat" w:hAnsi="Montserrat"/>
+          <w:sz w:val="16"/>
+          <w:szCs w:val="16"/>
           <w:rtl w:val="0"/>
         </w:rPr>
         <w:t xml:space="preserve">, </w:t>
@@ -1018,17 +1450,223 @@
         <w:rPr>
           <w:rFonts w:ascii="Montserrat" w:cs="Montserrat" w:eastAsia="Montserrat" w:hAnsi="Montserrat"/>
           <w:b w:val="1"/>
-          <w:sz w:val="18"/>
-          <w:szCs w:val="18"/>
-          <w:rtl w:val="0"/>
-        </w:rPr>
-        <w:t xml:space="preserve">Carbon UI</w:t>
-      </w:r>
-      <w:r>
-        <w:rPr>
-          <w:rFonts w:ascii="Montserrat" w:cs="Montserrat" w:eastAsia="Montserrat" w:hAnsi="Montserrat"/>
-          <w:sz w:val="18"/>
-          <w:szCs w:val="18"/>
+          <w:sz w:val="16"/>
+          <w:szCs w:val="16"/>
+          <w:rtl w:val="0"/>
+        </w:rPr>
+        <w:t xml:space="preserve">Vercel</w:t>
+      </w:r>
+      <w:r>
+        <w:rPr>
+          <w:rFonts w:ascii="Montserrat" w:cs="Montserrat" w:eastAsia="Montserrat" w:hAnsi="Montserrat"/>
+          <w:sz w:val="16"/>
+          <w:szCs w:val="16"/>
+          <w:rtl w:val="0"/>
+        </w:rPr>
+        <w:t xml:space="preserve">, e </w:t>
+      </w:r>
+      <w:r>
+        <w:rPr>
+          <w:rFonts w:ascii="Montserrat" w:cs="Montserrat" w:eastAsia="Montserrat" w:hAnsi="Montserrat"/>
+          <w:b w:val="1"/>
+          <w:sz w:val="16"/>
+          <w:szCs w:val="16"/>
+          <w:rtl w:val="0"/>
+        </w:rPr>
+        <w:t xml:space="preserve">Vercel Analytics</w:t>
+      </w:r>
+      <w:r>
+        <w:rPr>
+          <w:rFonts w:ascii="Montserrat" w:cs="Montserrat" w:eastAsia="Montserrat" w:hAnsi="Montserrat"/>
+          <w:sz w:val="16"/>
+          <w:szCs w:val="16"/>
+          <w:rtl w:val="0"/>
+        </w:rPr>
+        <w:t xml:space="preserve">.</w:t>
+      </w:r>
+      <w:r>
+        <w:rPr>
+          <w:rtl w:val="0"/>
+        </w:rPr>
+      </w:r>
+    </w:p>
+    <w:p>
+      <w:pPr>
+        <w:tabs>
+          <w:tab w:val="right" w:leader="none" w:pos="9360"/>
+        </w:tabs>
+        <w:spacing w:line="276" w:lineRule="auto"/>
+        <w:jc w:val="both"/>
+        <w:rPr>
+          <w:rFonts w:ascii="Montserrat" w:cs="Montserrat" w:eastAsia="Montserrat" w:hAnsi="Montserrat"/>
+          <w:b w:val="1"/>
+          <w:sz w:val="16"/>
+          <w:szCs w:val="16"/>
+        </w:rPr>
+      </w:pPr>
+      <w:r>
+        <w:rPr>
+          <w:rtl w:val="0"/>
+        </w:rPr>
+      </w:r>
+    </w:p>
+    <w:p>
+      <w:pPr>
+        <w:tabs>
+          <w:tab w:val="right" w:leader="none" w:pos="9360"/>
+        </w:tabs>
+        <w:spacing w:line="276" w:lineRule="auto"/>
+        <w:jc w:val="both"/>
+        <w:rPr>
+          <w:rFonts w:ascii="Montserrat" w:cs="Montserrat" w:eastAsia="Montserrat" w:hAnsi="Montserrat"/>
+          <w:sz w:val="16"/>
+          <w:szCs w:val="16"/>
+        </w:rPr>
+      </w:pPr>
+      <w:r>
+        <w:rPr>
+          <w:rFonts w:ascii="Montserrat" w:cs="Montserrat" w:eastAsia="Montserrat" w:hAnsi="Montserrat"/>
+          <w:b w:val="1"/>
+          <w:sz w:val="16"/>
+          <w:szCs w:val="16"/>
+          <w:rtl w:val="0"/>
+        </w:rPr>
+        <w:t xml:space="preserve">Pomo for Streams</w:t>
+      </w:r>
+      <w:r>
+        <w:rPr>
+          <w:rFonts w:ascii="Montserrat" w:cs="Montserrat" w:eastAsia="Montserrat" w:hAnsi="Montserrat"/>
+          <w:sz w:val="16"/>
+          <w:szCs w:val="16"/>
+          <w:rtl w:val="0"/>
+        </w:rPr>
+        <w:tab/>
+      </w:r>
+      <w:hyperlink r:id="rId12">
+        <w:r>
+          <w:rPr>
+            <w:rFonts w:ascii="Montserrat" w:cs="Montserrat" w:eastAsia="Montserrat" w:hAnsi="Montserrat"/>
+            <w:sz w:val="16"/>
+            <w:szCs w:val="16"/>
+            <w:u w:val="single"/>
+            <w:rtl w:val="0"/>
+          </w:rPr>
+          <w:t xml:space="preserve">Acessar o site</w:t>
+        </w:r>
+      </w:hyperlink>
+      <w:r>
+        <w:rPr>
+          <w:rFonts w:ascii="Montserrat" w:cs="Montserrat" w:eastAsia="Montserrat" w:hAnsi="Montserrat"/>
+          <w:sz w:val="16"/>
+          <w:szCs w:val="16"/>
+          <w:rtl w:val="0"/>
+        </w:rPr>
+        <w:t xml:space="preserve"> | </w:t>
+      </w:r>
+      <w:hyperlink r:id="rId13">
+        <w:r>
+          <w:rPr>
+            <w:rFonts w:ascii="Montserrat" w:cs="Montserrat" w:eastAsia="Montserrat" w:hAnsi="Montserrat"/>
+            <w:sz w:val="16"/>
+            <w:szCs w:val="16"/>
+            <w:u w:val="single"/>
+            <w:rtl w:val="0"/>
+          </w:rPr>
+          <w:t xml:space="preserve">Acessar a documentação</w:t>
+        </w:r>
+      </w:hyperlink>
+      <w:r>
+        <w:rPr>
+          <w:rFonts w:ascii="Montserrat" w:cs="Montserrat" w:eastAsia="Montserrat" w:hAnsi="Montserrat"/>
+          <w:sz w:val="16"/>
+          <w:szCs w:val="16"/>
+          <w:rtl w:val="0"/>
+        </w:rPr>
+        <w:t xml:space="preserve"> | </w:t>
+      </w:r>
+      <w:hyperlink r:id="rId14">
+        <w:r>
+          <w:rPr>
+            <w:rFonts w:ascii="Montserrat" w:cs="Montserrat" w:eastAsia="Montserrat" w:hAnsi="Montserrat"/>
+            <w:sz w:val="16"/>
+            <w:szCs w:val="16"/>
+            <w:u w:val="single"/>
+            <w:rtl w:val="0"/>
+          </w:rPr>
+          <w:t xml:space="preserve">Repositório no GitHub</w:t>
+        </w:r>
+      </w:hyperlink>
+      <w:r>
+        <w:rPr>
+          <w:rtl w:val="0"/>
+        </w:rPr>
+      </w:r>
+    </w:p>
+    <w:p>
+      <w:pPr>
+        <w:tabs>
+          <w:tab w:val="right" w:leader="none" w:pos="9360"/>
+        </w:tabs>
+        <w:spacing w:line="276" w:lineRule="auto"/>
+        <w:jc w:val="both"/>
+        <w:rPr>
+          <w:rFonts w:ascii="Montserrat" w:cs="Montserrat" w:eastAsia="Montserrat" w:hAnsi="Montserrat"/>
+          <w:sz w:val="16"/>
+          <w:szCs w:val="16"/>
+        </w:rPr>
+      </w:pPr>
+      <w:r>
+        <w:rPr>
+          <w:rFonts w:ascii="Montserrat" w:cs="Montserrat" w:eastAsia="Montserrat" w:hAnsi="Montserrat"/>
+          <w:sz w:val="16"/>
+          <w:szCs w:val="16"/>
+          <w:rtl w:val="0"/>
+        </w:rPr>
+        <w:t xml:space="preserve">Aplicação web com diversas ferramentas para live streams de co-working/estudos.</w:t>
+      </w:r>
+    </w:p>
+    <w:p>
+      <w:pPr>
+        <w:numPr>
+          <w:ilvl w:val="0"/>
+          <w:numId w:val="2"/>
+        </w:numPr>
+        <w:tabs>
+          <w:tab w:val="right" w:leader="none" w:pos="9360"/>
+        </w:tabs>
+        <w:spacing w:line="276" w:lineRule="auto"/>
+        <w:ind w:left="720" w:hanging="360"/>
+        <w:jc w:val="both"/>
+        <w:rPr>
+          <w:rFonts w:ascii="Montserrat" w:cs="Montserrat" w:eastAsia="Montserrat" w:hAnsi="Montserrat"/>
+          <w:sz w:val="16"/>
+          <w:szCs w:val="16"/>
+        </w:rPr>
+      </w:pPr>
+      <w:r>
+        <w:rPr>
+          <w:rFonts w:ascii="Montserrat" w:cs="Montserrat" w:eastAsia="Montserrat" w:hAnsi="Montserrat"/>
+          <w:sz w:val="16"/>
+          <w:szCs w:val="16"/>
+          <w:rtl w:val="0"/>
+        </w:rPr>
+        <w:t xml:space="preserve">Tecnologias incluem </w:t>
+      </w:r>
+      <w:r>
+        <w:rPr>
+          <w:rFonts w:ascii="Montserrat" w:cs="Montserrat" w:eastAsia="Montserrat" w:hAnsi="Montserrat"/>
+          <w:b w:val="1"/>
+          <w:sz w:val="16"/>
+          <w:szCs w:val="16"/>
+          <w:rtl w:val="0"/>
+        </w:rPr>
+        <w:t xml:space="preserve">Next.js</w:t>
+      </w:r>
+      <w:r>
+        <w:rPr>
+          <w:rFonts w:ascii="Montserrat" w:cs="Montserrat" w:eastAsia="Montserrat" w:hAnsi="Montserrat"/>
+          <w:sz w:val="16"/>
+          <w:szCs w:val="16"/>
           <w:rtl w:val="0"/>
         </w:rPr>
         <w:t xml:space="preserve">, </w:t>
@@ -1037,17 +1675,17 @@
         <w:rPr>
           <w:rFonts w:ascii="Montserrat" w:cs="Montserrat" w:eastAsia="Montserrat" w:hAnsi="Montserrat"/>
           <w:b w:val="1"/>
-          <w:sz w:val="18"/>
-          <w:szCs w:val="18"/>
-          <w:rtl w:val="0"/>
-        </w:rPr>
-        <w:t xml:space="preserve">Java 17</w:t>
-      </w:r>
-      <w:r>
-        <w:rPr>
-          <w:rFonts w:ascii="Montserrat" w:cs="Montserrat" w:eastAsia="Montserrat" w:hAnsi="Montserrat"/>
-          <w:sz w:val="18"/>
-          <w:szCs w:val="18"/>
+          <w:sz w:val="16"/>
+          <w:szCs w:val="16"/>
+          <w:rtl w:val="0"/>
+        </w:rPr>
+        <w:t xml:space="preserve">Nextra.js</w:t>
+      </w:r>
+      <w:r>
+        <w:rPr>
+          <w:rFonts w:ascii="Montserrat" w:cs="Montserrat" w:eastAsia="Montserrat" w:hAnsi="Montserrat"/>
+          <w:sz w:val="16"/>
+          <w:szCs w:val="16"/>
           <w:rtl w:val="0"/>
         </w:rPr>
         <w:t xml:space="preserve">, </w:t>
@@ -1056,17 +1694,17 @@
         <w:rPr>
           <w:rFonts w:ascii="Montserrat" w:cs="Montserrat" w:eastAsia="Montserrat" w:hAnsi="Montserrat"/>
           <w:b w:val="1"/>
-          <w:sz w:val="18"/>
-          <w:szCs w:val="18"/>
-          <w:rtl w:val="0"/>
-        </w:rPr>
-        <w:t xml:space="preserve">Spring Boot</w:t>
-      </w:r>
-      <w:r>
-        <w:rPr>
-          <w:rFonts w:ascii="Montserrat" w:cs="Montserrat" w:eastAsia="Montserrat" w:hAnsi="Montserrat"/>
-          <w:sz w:val="18"/>
-          <w:szCs w:val="18"/>
+          <w:sz w:val="16"/>
+          <w:szCs w:val="16"/>
+          <w:rtl w:val="0"/>
+        </w:rPr>
+        <w:t xml:space="preserve">React.js</w:t>
+      </w:r>
+      <w:r>
+        <w:rPr>
+          <w:rFonts w:ascii="Montserrat" w:cs="Montserrat" w:eastAsia="Montserrat" w:hAnsi="Montserrat"/>
+          <w:sz w:val="16"/>
+          <w:szCs w:val="16"/>
           <w:rtl w:val="0"/>
         </w:rPr>
         <w:t xml:space="preserve">, </w:t>
@@ -1075,17 +1713,36 @@
         <w:rPr>
           <w:rFonts w:ascii="Montserrat" w:cs="Montserrat" w:eastAsia="Montserrat" w:hAnsi="Montserrat"/>
           <w:b w:val="1"/>
-          <w:sz w:val="18"/>
-          <w:szCs w:val="18"/>
-          <w:rtl w:val="0"/>
-        </w:rPr>
-        <w:t xml:space="preserve">Docker</w:t>
-      </w:r>
-      <w:r>
-        <w:rPr>
-          <w:rFonts w:ascii="Montserrat" w:cs="Montserrat" w:eastAsia="Montserrat" w:hAnsi="Montserrat"/>
-          <w:sz w:val="18"/>
-          <w:szCs w:val="18"/>
+          <w:sz w:val="16"/>
+          <w:szCs w:val="16"/>
+          <w:rtl w:val="0"/>
+        </w:rPr>
+        <w:t xml:space="preserve">Turborepo</w:t>
+      </w:r>
+      <w:r>
+        <w:rPr>
+          <w:rFonts w:ascii="Montserrat" w:cs="Montserrat" w:eastAsia="Montserrat" w:hAnsi="Montserrat"/>
+          <w:sz w:val="16"/>
+          <w:szCs w:val="16"/>
+          <w:rtl w:val="0"/>
+        </w:rPr>
+        <w:t xml:space="preserve">,  </w:t>
+      </w:r>
+      <w:r>
+        <w:rPr>
+          <w:rFonts w:ascii="Montserrat" w:cs="Montserrat" w:eastAsia="Montserrat" w:hAnsi="Montserrat"/>
+          <w:b w:val="1"/>
+          <w:sz w:val="16"/>
+          <w:szCs w:val="16"/>
+          <w:rtl w:val="0"/>
+        </w:rPr>
+        <w:t xml:space="preserve">Jest</w:t>
+      </w:r>
+      <w:r>
+        <w:rPr>
+          <w:rFonts w:ascii="Montserrat" w:cs="Montserrat" w:eastAsia="Montserrat" w:hAnsi="Montserrat"/>
+          <w:sz w:val="16"/>
+          <w:szCs w:val="16"/>
           <w:rtl w:val="0"/>
         </w:rPr>
         <w:t xml:space="preserve">, </w:t>
@@ -1094,17 +1751,17 @@
         <w:rPr>
           <w:rFonts w:ascii="Montserrat" w:cs="Montserrat" w:eastAsia="Montserrat" w:hAnsi="Montserrat"/>
           <w:b w:val="1"/>
-          <w:sz w:val="18"/>
-          <w:szCs w:val="18"/>
-          <w:rtl w:val="0"/>
-        </w:rPr>
-        <w:t xml:space="preserve">PostgreSQL</w:t>
-      </w:r>
-      <w:r>
-        <w:rPr>
-          <w:rFonts w:ascii="Montserrat" w:cs="Montserrat" w:eastAsia="Montserrat" w:hAnsi="Montserrat"/>
-          <w:sz w:val="18"/>
-          <w:szCs w:val="18"/>
+          <w:sz w:val="16"/>
+          <w:szCs w:val="16"/>
+          <w:rtl w:val="0"/>
+        </w:rPr>
+        <w:t xml:space="preserve">PlayWright</w:t>
+      </w:r>
+      <w:r>
+        <w:rPr>
+          <w:rFonts w:ascii="Montserrat" w:cs="Montserrat" w:eastAsia="Montserrat" w:hAnsi="Montserrat"/>
+          <w:sz w:val="16"/>
+          <w:szCs w:val="16"/>
           <w:rtl w:val="0"/>
         </w:rPr>
         <w:t xml:space="preserve">, </w:t>
@@ -1113,17 +1770,17 @@
         <w:rPr>
           <w:rFonts w:ascii="Montserrat" w:cs="Montserrat" w:eastAsia="Montserrat" w:hAnsi="Montserrat"/>
           <w:b w:val="1"/>
-          <w:sz w:val="18"/>
-          <w:szCs w:val="18"/>
-          <w:rtl w:val="0"/>
-        </w:rPr>
-        <w:t xml:space="preserve">Postman</w:t>
-      </w:r>
-      <w:r>
-        <w:rPr>
-          <w:rFonts w:ascii="Montserrat" w:cs="Montserrat" w:eastAsia="Montserrat" w:hAnsi="Montserrat"/>
-          <w:sz w:val="18"/>
-          <w:szCs w:val="18"/>
+          <w:sz w:val="16"/>
+          <w:szCs w:val="16"/>
+          <w:rtl w:val="0"/>
+        </w:rPr>
+        <w:t xml:space="preserve">Bun</w:t>
+      </w:r>
+      <w:r>
+        <w:rPr>
+          <w:rFonts w:ascii="Montserrat" w:cs="Montserrat" w:eastAsia="Montserrat" w:hAnsi="Montserrat"/>
+          <w:sz w:val="16"/>
+          <w:szCs w:val="16"/>
           <w:rtl w:val="0"/>
         </w:rPr>
         <w:t xml:space="preserve">, </w:t>
@@ -1132,74 +1789,17 @@
         <w:rPr>
           <w:rFonts w:ascii="Montserrat" w:cs="Montserrat" w:eastAsia="Montserrat" w:hAnsi="Montserrat"/>
           <w:b w:val="1"/>
-          <w:sz w:val="18"/>
-          <w:szCs w:val="18"/>
-          <w:rtl w:val="0"/>
-        </w:rPr>
-        <w:t xml:space="preserve">Git</w:t>
-      </w:r>
-      <w:r>
-        <w:rPr>
-          <w:rFonts w:ascii="Montserrat" w:cs="Montserrat" w:eastAsia="Montserrat" w:hAnsi="Montserrat"/>
-          <w:sz w:val="18"/>
-          <w:szCs w:val="18"/>
-          <w:rtl w:val="0"/>
-        </w:rPr>
-        <w:t xml:space="preserve">, </w:t>
-      </w:r>
-      <w:r>
-        <w:rPr>
-          <w:rFonts w:ascii="Montserrat" w:cs="Montserrat" w:eastAsia="Montserrat" w:hAnsi="Montserrat"/>
-          <w:b w:val="1"/>
-          <w:sz w:val="18"/>
-          <w:szCs w:val="18"/>
-          <w:rtl w:val="0"/>
-        </w:rPr>
-        <w:t xml:space="preserve">GitHub</w:t>
-      </w:r>
-      <w:r>
-        <w:rPr>
-          <w:rFonts w:ascii="Montserrat" w:cs="Montserrat" w:eastAsia="Montserrat" w:hAnsi="Montserrat"/>
-          <w:sz w:val="18"/>
-          <w:szCs w:val="18"/>
-          <w:rtl w:val="0"/>
-        </w:rPr>
-        <w:t xml:space="preserve"> </w:t>
-      </w:r>
-      <w:r>
-        <w:rPr>
-          <w:rFonts w:ascii="Montserrat" w:cs="Montserrat" w:eastAsia="Montserrat" w:hAnsi="Montserrat"/>
-          <w:b w:val="1"/>
-          <w:sz w:val="18"/>
-          <w:szCs w:val="18"/>
-          <w:rtl w:val="0"/>
-        </w:rPr>
-        <w:t xml:space="preserve">Enterprise</w:t>
-      </w:r>
-      <w:r>
-        <w:rPr>
-          <w:rFonts w:ascii="Montserrat" w:cs="Montserrat" w:eastAsia="Montserrat" w:hAnsi="Montserrat"/>
-          <w:sz w:val="18"/>
-          <w:szCs w:val="18"/>
-          <w:rtl w:val="0"/>
-        </w:rPr>
-        <w:t xml:space="preserve">, </w:t>
-      </w:r>
-      <w:r>
-        <w:rPr>
-          <w:rFonts w:ascii="Montserrat" w:cs="Montserrat" w:eastAsia="Montserrat" w:hAnsi="Montserrat"/>
-          <w:b w:val="1"/>
-          <w:sz w:val="18"/>
-          <w:szCs w:val="18"/>
-          <w:rtl w:val="0"/>
-        </w:rPr>
-        <w:t xml:space="preserve">IBM Cloud</w:t>
-      </w:r>
-      <w:r>
-        <w:rPr>
-          <w:rFonts w:ascii="Montserrat" w:cs="Montserrat" w:eastAsia="Montserrat" w:hAnsi="Montserrat"/>
-          <w:sz w:val="18"/>
-          <w:szCs w:val="18"/>
+          <w:sz w:val="16"/>
+          <w:szCs w:val="16"/>
+          <w:rtl w:val="0"/>
+        </w:rPr>
+        <w:t xml:space="preserve">Vercel</w:t>
+      </w:r>
+      <w:r>
+        <w:rPr>
+          <w:rFonts w:ascii="Montserrat" w:cs="Montserrat" w:eastAsia="Montserrat" w:hAnsi="Montserrat"/>
+          <w:sz w:val="16"/>
+          <w:szCs w:val="16"/>
           <w:rtl w:val="0"/>
         </w:rPr>
         <w:t xml:space="preserve">, e </w:t>
@@ -1208,44 +1808,324 @@
         <w:rPr>
           <w:rFonts w:ascii="Montserrat" w:cs="Montserrat" w:eastAsia="Montserrat" w:hAnsi="Montserrat"/>
           <w:b w:val="1"/>
-          <w:sz w:val="18"/>
-          <w:szCs w:val="18"/>
-          <w:rtl w:val="0"/>
-        </w:rPr>
-        <w:t xml:space="preserve">Jira</w:t>
-      </w:r>
-      <w:r>
-        <w:rPr>
-          <w:rFonts w:ascii="Montserrat" w:cs="Montserrat" w:eastAsia="Montserrat" w:hAnsi="Montserrat"/>
-          <w:sz w:val="18"/>
-          <w:szCs w:val="18"/>
+          <w:sz w:val="16"/>
+          <w:szCs w:val="16"/>
+          <w:rtl w:val="0"/>
+        </w:rPr>
+        <w:t xml:space="preserve">Vercel Analytics</w:t>
+      </w:r>
+      <w:r>
+        <w:rPr>
+          <w:rFonts w:ascii="Montserrat" w:cs="Montserrat" w:eastAsia="Montserrat" w:hAnsi="Montserrat"/>
+          <w:sz w:val="16"/>
+          <w:szCs w:val="16"/>
           <w:rtl w:val="0"/>
         </w:rPr>
         <w:t xml:space="preserve">.</w:t>
       </w:r>
-    </w:p>
-    <w:p>
-      <w:pPr>
-        <w:tabs>
-          <w:tab w:val="right" w:leader="none" w:pos="9360"/>
-        </w:tabs>
-        <w:spacing w:line="276" w:lineRule="auto"/>
-        <w:jc w:val="both"/>
-        <w:rPr>
-          <w:rFonts w:ascii="Montserrat" w:cs="Montserrat" w:eastAsia="Montserrat" w:hAnsi="Montserrat"/>
-          <w:sz w:val="18"/>
-          <w:szCs w:val="18"/>
-        </w:rPr>
-      </w:pPr>
-      <w:r>
-        <w:rPr>
-          <w:rFonts w:ascii="Montserrat" w:cs="Montserrat" w:eastAsia="Montserrat" w:hAnsi="Montserrat"/>
-          <w:sz w:val="18"/>
-          <w:szCs w:val="18"/>
+      <w:r>
+        <w:rPr>
+          <w:rtl w:val="0"/>
+        </w:rPr>
+      </w:r>
+    </w:p>
+    <w:p>
+      <w:pPr>
+        <w:tabs>
+          <w:tab w:val="right" w:leader="none" w:pos="9360"/>
+        </w:tabs>
+        <w:spacing w:line="276" w:lineRule="auto"/>
+        <w:jc w:val="both"/>
+        <w:rPr>
+          <w:rFonts w:ascii="Montserrat" w:cs="Montserrat" w:eastAsia="Montserrat" w:hAnsi="Montserrat"/>
+          <w:b w:val="1"/>
+          <w:sz w:val="16"/>
+          <w:szCs w:val="16"/>
+        </w:rPr>
+      </w:pPr>
+      <w:r>
+        <w:rPr>
+          <w:rtl w:val="0"/>
+        </w:rPr>
+      </w:r>
+    </w:p>
+    <w:p>
+      <w:pPr>
+        <w:tabs>
+          <w:tab w:val="right" w:leader="none" w:pos="9360"/>
+        </w:tabs>
+        <w:spacing w:line="276" w:lineRule="auto"/>
+        <w:jc w:val="both"/>
+        <w:rPr>
+          <w:rFonts w:ascii="Montserrat" w:cs="Montserrat" w:eastAsia="Montserrat" w:hAnsi="Montserrat"/>
+          <w:sz w:val="16"/>
+          <w:szCs w:val="16"/>
+        </w:rPr>
+      </w:pPr>
+      <w:r>
+        <w:rPr>
+          <w:rFonts w:ascii="Montserrat" w:cs="Montserrat" w:eastAsia="Montserrat" w:hAnsi="Montserrat"/>
+          <w:b w:val="1"/>
+          <w:sz w:val="16"/>
+          <w:szCs w:val="16"/>
+          <w:rtl w:val="0"/>
+        </w:rPr>
+        <w:t xml:space="preserve">Twitch Chatbot</w:t>
+      </w:r>
+      <w:r>
+        <w:rPr>
+          <w:rFonts w:ascii="Montserrat" w:cs="Montserrat" w:eastAsia="Montserrat" w:hAnsi="Montserrat"/>
+          <w:sz w:val="16"/>
+          <w:szCs w:val="16"/>
           <w:rtl w:val="0"/>
         </w:rPr>
         <w:tab/>
       </w:r>
+      <w:hyperlink r:id="rId15">
+        <w:r>
+          <w:rPr>
+            <w:rFonts w:ascii="Montserrat" w:cs="Montserrat" w:eastAsia="Montserrat" w:hAnsi="Montserrat"/>
+            <w:sz w:val="16"/>
+            <w:szCs w:val="16"/>
+            <w:u w:val="single"/>
+            <w:rtl w:val="0"/>
+          </w:rPr>
+          <w:t xml:space="preserve">Acessar a documentação</w:t>
+        </w:r>
+      </w:hyperlink>
+      <w:r>
+        <w:rPr>
+          <w:rFonts w:ascii="Montserrat" w:cs="Montserrat" w:eastAsia="Montserrat" w:hAnsi="Montserrat"/>
+          <w:sz w:val="16"/>
+          <w:szCs w:val="16"/>
+          <w:rtl w:val="0"/>
+        </w:rPr>
+        <w:t xml:space="preserve"> | </w:t>
+      </w:r>
+      <w:hyperlink r:id="rId16">
+        <w:r>
+          <w:rPr>
+            <w:rFonts w:ascii="Montserrat" w:cs="Montserrat" w:eastAsia="Montserrat" w:hAnsi="Montserrat"/>
+            <w:sz w:val="16"/>
+            <w:szCs w:val="16"/>
+            <w:u w:val="single"/>
+            <w:rtl w:val="0"/>
+          </w:rPr>
+          <w:t xml:space="preserve">Repositório no GitHub</w:t>
+        </w:r>
+      </w:hyperlink>
+      <w:r>
+        <w:rPr>
+          <w:rtl w:val="0"/>
+        </w:rPr>
+      </w:r>
+    </w:p>
+    <w:p>
+      <w:pPr>
+        <w:tabs>
+          <w:tab w:val="right" w:leader="none" w:pos="9360"/>
+        </w:tabs>
+        <w:spacing w:line="276" w:lineRule="auto"/>
+        <w:jc w:val="both"/>
+        <w:rPr>
+          <w:rFonts w:ascii="Montserrat" w:cs="Montserrat" w:eastAsia="Montserrat" w:hAnsi="Montserrat"/>
+          <w:sz w:val="16"/>
+          <w:szCs w:val="16"/>
+        </w:rPr>
+      </w:pPr>
+      <w:r>
+        <w:rPr>
+          <w:rFonts w:ascii="Montserrat" w:cs="Montserrat" w:eastAsia="Montserrat" w:hAnsi="Montserrat"/>
+          <w:sz w:val="16"/>
+          <w:szCs w:val="16"/>
+          <w:rtl w:val="0"/>
+        </w:rPr>
+        <w:t xml:space="preserve">Chatbot com informações e comandos interativos para espectadores do meu canal na Twitch.</w:t>
+      </w:r>
+    </w:p>
+    <w:p>
+      <w:pPr>
+        <w:numPr>
+          <w:ilvl w:val="0"/>
+          <w:numId w:val="2"/>
+        </w:numPr>
+        <w:tabs>
+          <w:tab w:val="right" w:leader="none" w:pos="9360"/>
+        </w:tabs>
+        <w:spacing w:line="276" w:lineRule="auto"/>
+        <w:ind w:left="720" w:hanging="360"/>
+        <w:jc w:val="both"/>
+        <w:rPr>
+          <w:rFonts w:ascii="Montserrat" w:cs="Montserrat" w:eastAsia="Montserrat" w:hAnsi="Montserrat"/>
+          <w:sz w:val="16"/>
+          <w:szCs w:val="16"/>
+        </w:rPr>
+      </w:pPr>
+      <w:r>
+        <w:rPr>
+          <w:rFonts w:ascii="Montserrat" w:cs="Montserrat" w:eastAsia="Montserrat" w:hAnsi="Montserrat"/>
+          <w:sz w:val="16"/>
+          <w:szCs w:val="16"/>
+          <w:rtl w:val="0"/>
+        </w:rPr>
+        <w:t xml:space="preserve">Tecnologias incluem </w:t>
+      </w:r>
+      <w:r>
+        <w:rPr>
+          <w:rFonts w:ascii="Montserrat" w:cs="Montserrat" w:eastAsia="Montserrat" w:hAnsi="Montserrat"/>
+          <w:b w:val="1"/>
+          <w:sz w:val="16"/>
+          <w:szCs w:val="16"/>
+          <w:rtl w:val="0"/>
+        </w:rPr>
+        <w:t xml:space="preserve">Python</w:t>
+      </w:r>
+      <w:r>
+        <w:rPr>
+          <w:rFonts w:ascii="Montserrat" w:cs="Montserrat" w:eastAsia="Montserrat" w:hAnsi="Montserrat"/>
+          <w:sz w:val="16"/>
+          <w:szCs w:val="16"/>
+          <w:rtl w:val="0"/>
+        </w:rPr>
+        <w:t xml:space="preserve">,</w:t>
+      </w:r>
+      <w:r>
+        <w:rPr>
+          <w:rFonts w:ascii="Montserrat" w:cs="Montserrat" w:eastAsia="Montserrat" w:hAnsi="Montserrat"/>
+          <w:b w:val="1"/>
+          <w:sz w:val="16"/>
+          <w:szCs w:val="16"/>
+          <w:rtl w:val="0"/>
+        </w:rPr>
+        <w:t xml:space="preserve"> Poetry</w:t>
+      </w:r>
+      <w:r>
+        <w:rPr>
+          <w:rFonts w:ascii="Montserrat" w:cs="Montserrat" w:eastAsia="Montserrat" w:hAnsi="Montserrat"/>
+          <w:sz w:val="16"/>
+          <w:szCs w:val="16"/>
+          <w:rtl w:val="0"/>
+        </w:rPr>
+        <w:t xml:space="preserve">,</w:t>
+      </w:r>
+      <w:r>
+        <w:rPr>
+          <w:rFonts w:ascii="Montserrat" w:cs="Montserrat" w:eastAsia="Montserrat" w:hAnsi="Montserrat"/>
+          <w:b w:val="1"/>
+          <w:sz w:val="16"/>
+          <w:szCs w:val="16"/>
+          <w:rtl w:val="0"/>
+        </w:rPr>
+        <w:t xml:space="preserve"> TwitchIO</w:t>
+      </w:r>
+      <w:r>
+        <w:rPr>
+          <w:rFonts w:ascii="Montserrat" w:cs="Montserrat" w:eastAsia="Montserrat" w:hAnsi="Montserrat"/>
+          <w:sz w:val="16"/>
+          <w:szCs w:val="16"/>
+          <w:rtl w:val="0"/>
+        </w:rPr>
+        <w:t xml:space="preserve">,</w:t>
+      </w:r>
+      <w:r>
+        <w:rPr>
+          <w:rFonts w:ascii="Montserrat" w:cs="Montserrat" w:eastAsia="Montserrat" w:hAnsi="Montserrat"/>
+          <w:b w:val="1"/>
+          <w:sz w:val="16"/>
+          <w:szCs w:val="16"/>
+          <w:rtl w:val="0"/>
+        </w:rPr>
+        <w:t xml:space="preserve"> Blue</w:t>
+      </w:r>
+      <w:r>
+        <w:rPr>
+          <w:rFonts w:ascii="Montserrat" w:cs="Montserrat" w:eastAsia="Montserrat" w:hAnsi="Montserrat"/>
+          <w:sz w:val="16"/>
+          <w:szCs w:val="16"/>
+          <w:rtl w:val="0"/>
+        </w:rPr>
+        <w:t xml:space="preserve">,</w:t>
+      </w:r>
+      <w:r>
+        <w:rPr>
+          <w:rFonts w:ascii="Montserrat" w:cs="Montserrat" w:eastAsia="Montserrat" w:hAnsi="Montserrat"/>
+          <w:b w:val="1"/>
+          <w:sz w:val="16"/>
+          <w:szCs w:val="16"/>
+          <w:rtl w:val="0"/>
+        </w:rPr>
+        <w:t xml:space="preserve"> iSort</w:t>
+      </w:r>
+      <w:r>
+        <w:rPr>
+          <w:rFonts w:ascii="Montserrat" w:cs="Montserrat" w:eastAsia="Montserrat" w:hAnsi="Montserrat"/>
+          <w:sz w:val="16"/>
+          <w:szCs w:val="16"/>
+          <w:rtl w:val="0"/>
+        </w:rPr>
+        <w:t xml:space="preserve">,</w:t>
+      </w:r>
+      <w:r>
+        <w:rPr>
+          <w:rFonts w:ascii="Montserrat" w:cs="Montserrat" w:eastAsia="Montserrat" w:hAnsi="Montserrat"/>
+          <w:b w:val="1"/>
+          <w:sz w:val="16"/>
+          <w:szCs w:val="16"/>
+          <w:rtl w:val="0"/>
+        </w:rPr>
+        <w:t xml:space="preserve"> TaskPy</w:t>
+      </w:r>
+      <w:r>
+        <w:rPr>
+          <w:rFonts w:ascii="Montserrat" w:cs="Montserrat" w:eastAsia="Montserrat" w:hAnsi="Montserrat"/>
+          <w:sz w:val="16"/>
+          <w:szCs w:val="16"/>
+          <w:rtl w:val="0"/>
+        </w:rPr>
+        <w:t xml:space="preserve">, e</w:t>
+      </w:r>
+      <w:r>
+        <w:rPr>
+          <w:rFonts w:ascii="Montserrat" w:cs="Montserrat" w:eastAsia="Montserrat" w:hAnsi="Montserrat"/>
+          <w:b w:val="1"/>
+          <w:sz w:val="16"/>
+          <w:szCs w:val="16"/>
+          <w:rtl w:val="0"/>
+        </w:rPr>
+        <w:t xml:space="preserve"> Mkdocs</w:t>
+      </w:r>
+      <w:r>
+        <w:rPr>
+          <w:rFonts w:ascii="Montserrat" w:cs="Montserrat" w:eastAsia="Montserrat" w:hAnsi="Montserrat"/>
+          <w:sz w:val="16"/>
+          <w:szCs w:val="16"/>
+          <w:rtl w:val="0"/>
+        </w:rPr>
+        <w:t xml:space="preserve">.</w:t>
+      </w:r>
+    </w:p>
+    <w:p>
+      <w:pPr>
+        <w:tabs>
+          <w:tab w:val="right" w:leader="none" w:pos="9360"/>
+        </w:tabs>
+        <w:spacing w:line="276" w:lineRule="auto"/>
+        <w:jc w:val="both"/>
+        <w:rPr>
+          <w:rFonts w:ascii="Montserrat" w:cs="Montserrat" w:eastAsia="Montserrat" w:hAnsi="Montserrat"/>
+          <w:sz w:val="16"/>
+          <w:szCs w:val="16"/>
+        </w:rPr>
+      </w:pPr>
+      <w:r>
+        <w:rPr>
+          <w:rFonts w:ascii="Montserrat" w:cs="Montserrat" w:eastAsia="Montserrat" w:hAnsi="Montserrat"/>
+          <w:sz w:val="16"/>
+          <w:szCs w:val="16"/>
+          <w:rtl w:val="0"/>
+        </w:rPr>
+        <w:tab/>
+      </w:r>
     </w:p>
     <w:p>
       <w:pPr>
@@ -1256,15 +2136,15 @@
         <w:jc w:val="both"/>
         <w:rPr>
           <w:rFonts w:ascii="Source Serif 4" w:cs="Source Serif 4" w:eastAsia="Source Serif 4" w:hAnsi="Source Serif 4"/>
-          <w:sz w:val="20"/>
-          <w:szCs w:val="20"/>
+          <w:sz w:val="16"/>
+          <w:szCs w:val="16"/>
         </w:rPr>
       </w:pPr>
       <w:r>
         <w:rPr>
           <w:rFonts w:ascii="Source Serif 4" w:cs="Source Serif 4" w:eastAsia="Source Serif 4" w:hAnsi="Source Serif 4"/>
-          <w:sz w:val="20"/>
-          <w:szCs w:val="20"/>
+          <w:sz w:val="16"/>
+          <w:szCs w:val="16"/>
           <w:u w:val="single"/>
           <w:rtl w:val="0"/>
         </w:rPr>
@@ -1286,16 +2166,16 @@
         <w:jc w:val="both"/>
         <w:rPr>
           <w:rFonts w:ascii="Montserrat" w:cs="Montserrat" w:eastAsia="Montserrat" w:hAnsi="Montserrat"/>
-          <w:sz w:val="18"/>
-          <w:szCs w:val="18"/>
-        </w:rPr>
-      </w:pPr>
-      <w:r>
-        <w:rPr>
-          <w:rFonts w:ascii="Montserrat" w:cs="Montserrat" w:eastAsia="Montserrat" w:hAnsi="Montserrat"/>
-          <w:b w:val="1"/>
-          <w:sz w:val="18"/>
-          <w:szCs w:val="18"/>
+          <w:sz w:val="16"/>
+          <w:szCs w:val="16"/>
+        </w:rPr>
+      </w:pPr>
+      <w:r>
+        <w:rPr>
+          <w:rFonts w:ascii="Montserrat" w:cs="Montserrat" w:eastAsia="Montserrat" w:hAnsi="Montserrat"/>
+          <w:b w:val="1"/>
+          <w:sz w:val="16"/>
+          <w:szCs w:val="16"/>
           <w:rtl w:val="0"/>
         </w:rPr>
         <w:t xml:space="preserve">Centro Universitário Senac</w:t>
@@ -1303,8 +2183,8 @@
       <w:r>
         <w:rPr>
           <w:rFonts w:ascii="Montserrat" w:cs="Montserrat" w:eastAsia="Montserrat" w:hAnsi="Montserrat"/>
-          <w:sz w:val="18"/>
-          <w:szCs w:val="18"/>
+          <w:sz w:val="16"/>
+          <w:szCs w:val="16"/>
           <w:rtl w:val="0"/>
         </w:rPr>
         <w:t xml:space="preserve">, Análise e Desenvolvimento de Sistemas, 2023.</w:t>
@@ -1318,7 +2198,7 @@
         <w:widowControl w:val="1"/>
         <w:numPr>
           <w:ilvl w:val="0"/>
-          <w:numId w:val="3"/>
+          <w:numId w:val="4"/>
         </w:numPr>
         <w:pBdr>
           <w:top w:space="0" w:sz="0" w:val="nil"/>
@@ -1336,15 +2216,15 @@
         <w:jc w:val="both"/>
         <w:rPr>
           <w:rFonts w:ascii="Montserrat" w:cs="Montserrat" w:eastAsia="Montserrat" w:hAnsi="Montserrat"/>
-          <w:sz w:val="18"/>
-          <w:szCs w:val="18"/>
-        </w:rPr>
-      </w:pPr>
-      <w:r>
-        <w:rPr>
-          <w:rFonts w:ascii="Montserrat" w:cs="Montserrat" w:eastAsia="Montserrat" w:hAnsi="Montserrat"/>
-          <w:sz w:val="18"/>
-          <w:szCs w:val="18"/>
+          <w:sz w:val="16"/>
+          <w:szCs w:val="16"/>
+        </w:rPr>
+      </w:pPr>
+      <w:r>
+        <w:rPr>
+          <w:rFonts w:ascii="Montserrat" w:cs="Montserrat" w:eastAsia="Montserrat" w:hAnsi="Montserrat"/>
+          <w:sz w:val="16"/>
+          <w:szCs w:val="16"/>
           <w:rtl w:val="0"/>
         </w:rPr>
         <w:t xml:space="preserve">Dois anos e meio</w:t>
@@ -1355,8 +2235,8 @@
           <w:i w:val="0"/>
           <w:smallCaps w:val="0"/>
           <w:strike w:val="0"/>
-          <w:sz w:val="18"/>
-          <w:szCs w:val="18"/>
+          <w:sz w:val="16"/>
+          <w:szCs w:val="16"/>
           <w:u w:val="none"/>
           <w:shd w:fill="auto" w:val="clear"/>
           <w:vertAlign w:val="baseline"/>
@@ -1367,8 +2247,8 @@
       <w:r>
         <w:rPr>
           <w:rFonts w:ascii="Montserrat" w:cs="Montserrat" w:eastAsia="Montserrat" w:hAnsi="Montserrat"/>
-          <w:sz w:val="18"/>
-          <w:szCs w:val="18"/>
+          <w:sz w:val="16"/>
+          <w:szCs w:val="16"/>
           <w:rtl w:val="0"/>
         </w:rPr>
         <w:t xml:space="preserve">graduação em tecnologia.</w:t>
@@ -1388,8 +2268,8 @@
         <w:jc w:val="both"/>
         <w:rPr>
           <w:rFonts w:ascii="Montserrat" w:cs="Montserrat" w:eastAsia="Montserrat" w:hAnsi="Montserrat"/>
-          <w:sz w:val="18"/>
-          <w:szCs w:val="18"/>
+          <w:sz w:val="16"/>
+          <w:szCs w:val="16"/>
           <w:u w:val="single"/>
         </w:rPr>
       </w:pPr>
@@ -1408,15 +2288,15 @@
         <w:jc w:val="both"/>
         <w:rPr>
           <w:rFonts w:ascii="Montserrat" w:cs="Montserrat" w:eastAsia="Montserrat" w:hAnsi="Montserrat"/>
-          <w:sz w:val="18"/>
-          <w:szCs w:val="18"/>
+          <w:sz w:val="16"/>
+          <w:szCs w:val="16"/>
         </w:rPr>
       </w:pPr>
       <w:r>
         <w:rPr>
           <w:rFonts w:ascii="Source Serif 4" w:cs="Source Serif 4" w:eastAsia="Source Serif 4" w:hAnsi="Source Serif 4"/>
-          <w:sz w:val="20"/>
-          <w:szCs w:val="20"/>
+          <w:sz w:val="16"/>
+          <w:szCs w:val="16"/>
           <w:u w:val="single"/>
           <w:rtl w:val="0"/>
         </w:rPr>
@@ -1433,7 +2313,7 @@
       <w:pPr>
         <w:numPr>
           <w:ilvl w:val="0"/>
-          <w:numId w:val="2"/>
+          <w:numId w:val="3"/>
         </w:numPr>
         <w:tabs>
           <w:tab w:val="left" w:leader="none" w:pos="720"/>
@@ -1442,17 +2322,17 @@
         <w:ind w:left="360"/>
         <w:jc w:val="both"/>
         <w:rPr>
-          <w:sz w:val="18"/>
-          <w:szCs w:val="18"/>
-        </w:rPr>
-      </w:pPr>
-      <w:hyperlink r:id="rId10">
+          <w:sz w:val="16"/>
+          <w:szCs w:val="16"/>
+        </w:rPr>
+      </w:pPr>
+      <w:hyperlink r:id="rId17">
         <w:r>
           <w:rPr>
             <w:rFonts w:ascii="Montserrat" w:cs="Montserrat" w:eastAsia="Montserrat" w:hAnsi="Montserrat"/>
             <w:b w:val="1"/>
-            <w:sz w:val="18"/>
-            <w:szCs w:val="18"/>
+            <w:sz w:val="16"/>
+            <w:szCs w:val="16"/>
             <w:u w:val="single"/>
             <w:rtl w:val="0"/>
           </w:rPr>
@@ -1462,8 +2342,8 @@
       <w:r>
         <w:rPr>
           <w:rFonts w:ascii="Montserrat" w:cs="Montserrat" w:eastAsia="Montserrat" w:hAnsi="Montserrat"/>
-          <w:sz w:val="18"/>
-          <w:szCs w:val="18"/>
+          <w:sz w:val="16"/>
+          <w:szCs w:val="16"/>
           <w:rtl w:val="0"/>
         </w:rPr>
         <w:t xml:space="preserve">.</w:t>
@@ -1473,7 +2353,7 @@
       <w:pPr>
         <w:numPr>
           <w:ilvl w:val="0"/>
-          <w:numId w:val="2"/>
+          <w:numId w:val="3"/>
         </w:numPr>
         <w:tabs>
           <w:tab w:val="left" w:leader="none" w:pos="720"/>
@@ -1482,17 +2362,17 @@
         <w:ind w:left="360"/>
         <w:jc w:val="both"/>
         <w:rPr>
-          <w:sz w:val="18"/>
-          <w:szCs w:val="18"/>
-        </w:rPr>
-      </w:pPr>
-      <w:hyperlink r:id="rId11">
+          <w:sz w:val="16"/>
+          <w:szCs w:val="16"/>
+        </w:rPr>
+      </w:pPr>
+      <w:hyperlink r:id="rId18">
         <w:r>
           <w:rPr>
             <w:rFonts w:ascii="Montserrat" w:cs="Montserrat" w:eastAsia="Montserrat" w:hAnsi="Montserrat"/>
             <w:b w:val="1"/>
-            <w:sz w:val="18"/>
-            <w:szCs w:val="18"/>
+            <w:sz w:val="16"/>
+            <w:szCs w:val="16"/>
             <w:u w:val="single"/>
             <w:rtl w:val="0"/>
           </w:rPr>
@@ -1502,29 +2382,24 @@
       <w:r>
         <w:rPr>
           <w:rFonts w:ascii="Montserrat" w:cs="Montserrat" w:eastAsia="Montserrat" w:hAnsi="Montserrat"/>
-          <w:sz w:val="18"/>
-          <w:szCs w:val="18"/>
+          <w:sz w:val="16"/>
+          <w:szCs w:val="16"/>
           <w:rtl w:val="0"/>
         </w:rPr>
         <w:t xml:space="preserve">.</w:t>
       </w:r>
-      <w:r>
-        <w:rPr>
-          <w:rtl w:val="0"/>
-        </w:rPr>
-      </w:r>
-    </w:p>
-    <w:p>
-      <w:pPr>
-        <w:tabs>
-          <w:tab w:val="right" w:leader="none" w:pos="9360"/>
-        </w:tabs>
-        <w:spacing w:line="276" w:lineRule="auto"/>
-        <w:jc w:val="both"/>
-        <w:rPr>
-          <w:rFonts w:ascii="Montserrat" w:cs="Montserrat" w:eastAsia="Montserrat" w:hAnsi="Montserrat"/>
-          <w:sz w:val="18"/>
-          <w:szCs w:val="18"/>
+    </w:p>
+    <w:p>
+      <w:pPr>
+        <w:tabs>
+          <w:tab w:val="right" w:leader="none" w:pos="9360"/>
+        </w:tabs>
+        <w:spacing w:line="276" w:lineRule="auto"/>
+        <w:jc w:val="both"/>
+        <w:rPr>
+          <w:rFonts w:ascii="Montserrat" w:cs="Montserrat" w:eastAsia="Montserrat" w:hAnsi="Montserrat"/>
+          <w:sz w:val="16"/>
+          <w:szCs w:val="16"/>
           <w:u w:val="single"/>
         </w:rPr>
       </w:pPr>
@@ -1543,19 +2418,19 @@
         <w:jc w:val="both"/>
         <w:rPr>
           <w:rFonts w:ascii="Montserrat" w:cs="Montserrat" w:eastAsia="Montserrat" w:hAnsi="Montserrat"/>
-          <w:sz w:val="18"/>
-          <w:szCs w:val="18"/>
+          <w:sz w:val="16"/>
+          <w:szCs w:val="16"/>
         </w:rPr>
       </w:pPr>
       <w:r>
         <w:rPr>
           <w:rFonts w:ascii="Source Serif 4" w:cs="Source Serif 4" w:eastAsia="Source Serif 4" w:hAnsi="Source Serif 4"/>
-          <w:sz w:val="20"/>
-          <w:szCs w:val="20"/>
+          <w:sz w:val="16"/>
+          <w:szCs w:val="16"/>
           <w:u w:val="single"/>
           <w:rtl w:val="0"/>
         </w:rPr>
-        <w:t xml:space="preserve">Habilidades</w:t>
+        <w:t xml:space="preserve">Adicional</w:t>
         <w:tab/>
       </w:r>
       <w:r>
@@ -1568,7 +2443,7 @@
       <w:pPr>
         <w:numPr>
           <w:ilvl w:val="0"/>
-          <w:numId w:val="2"/>
+          <w:numId w:val="3"/>
         </w:numPr>
         <w:tabs>
           <w:tab w:val="left" w:leader="none" w:pos="720"/>
@@ -1577,504 +2452,26 @@
         <w:ind w:left="360"/>
         <w:jc w:val="both"/>
         <w:rPr>
-          <w:sz w:val="18"/>
-          <w:szCs w:val="18"/>
-        </w:rPr>
-      </w:pPr>
-      <w:r>
-        <w:rPr>
-          <w:rFonts w:ascii="Montserrat" w:cs="Montserrat" w:eastAsia="Montserrat" w:hAnsi="Montserrat"/>
-          <w:sz w:val="18"/>
-          <w:szCs w:val="18"/>
-          <w:rtl w:val="0"/>
-        </w:rPr>
-        <w:t xml:space="preserve">Frameworks e bibliotecas incluem </w:t>
-      </w:r>
-      <w:r>
-        <w:rPr>
-          <w:rFonts w:ascii="Montserrat" w:cs="Montserrat" w:eastAsia="Montserrat" w:hAnsi="Montserrat"/>
-          <w:b w:val="1"/>
-          <w:sz w:val="18"/>
-          <w:szCs w:val="18"/>
-          <w:rtl w:val="0"/>
-        </w:rPr>
-        <w:t xml:space="preserve">Spring Boot</w:t>
-      </w:r>
-      <w:r>
-        <w:rPr>
-          <w:rFonts w:ascii="Montserrat" w:cs="Montserrat" w:eastAsia="Montserrat" w:hAnsi="Montserrat"/>
-          <w:sz w:val="18"/>
-          <w:szCs w:val="18"/>
-          <w:rtl w:val="0"/>
-        </w:rPr>
-        <w:t xml:space="preserve">, </w:t>
-      </w:r>
-      <w:r>
-        <w:rPr>
-          <w:rFonts w:ascii="Montserrat" w:cs="Montserrat" w:eastAsia="Montserrat" w:hAnsi="Montserrat"/>
-          <w:b w:val="1"/>
-          <w:sz w:val="18"/>
-          <w:szCs w:val="18"/>
-          <w:rtl w:val="0"/>
-        </w:rPr>
-        <w:t xml:space="preserve">Fastify</w:t>
-      </w:r>
-      <w:r>
-        <w:rPr>
-          <w:rFonts w:ascii="Montserrat" w:cs="Montserrat" w:eastAsia="Montserrat" w:hAnsi="Montserrat"/>
-          <w:sz w:val="18"/>
-          <w:szCs w:val="18"/>
-          <w:rtl w:val="0"/>
-        </w:rPr>
-        <w:t xml:space="preserve">, </w:t>
-      </w:r>
-      <w:r>
-        <w:rPr>
-          <w:rFonts w:ascii="Montserrat" w:cs="Montserrat" w:eastAsia="Montserrat" w:hAnsi="Montserrat"/>
-          <w:b w:val="1"/>
-          <w:sz w:val="18"/>
-          <w:szCs w:val="18"/>
-          <w:rtl w:val="0"/>
-        </w:rPr>
-        <w:t xml:space="preserve">Prisma</w:t>
-      </w:r>
-      <w:r>
-        <w:rPr>
-          <w:rFonts w:ascii="Montserrat" w:cs="Montserrat" w:eastAsia="Montserrat" w:hAnsi="Montserrat"/>
-          <w:sz w:val="18"/>
-          <w:szCs w:val="18"/>
-          <w:rtl w:val="0"/>
-        </w:rPr>
-        <w:t xml:space="preserve">, </w:t>
-      </w:r>
-      <w:r>
-        <w:rPr>
-          <w:rFonts w:ascii="Montserrat" w:cs="Montserrat" w:eastAsia="Montserrat" w:hAnsi="Montserrat"/>
-          <w:b w:val="1"/>
-          <w:sz w:val="18"/>
-          <w:szCs w:val="18"/>
-          <w:rtl w:val="0"/>
-        </w:rPr>
-        <w:t xml:space="preserve">React.js</w:t>
-      </w:r>
-      <w:r>
-        <w:rPr>
-          <w:rFonts w:ascii="Montserrat" w:cs="Montserrat" w:eastAsia="Montserrat" w:hAnsi="Montserrat"/>
-          <w:sz w:val="18"/>
-          <w:szCs w:val="18"/>
-          <w:rtl w:val="0"/>
-        </w:rPr>
-        <w:t xml:space="preserve">, </w:t>
-      </w:r>
-      <w:r>
-        <w:rPr>
-          <w:rFonts w:ascii="Montserrat" w:cs="Montserrat" w:eastAsia="Montserrat" w:hAnsi="Montserrat"/>
-          <w:b w:val="1"/>
-          <w:sz w:val="18"/>
-          <w:szCs w:val="18"/>
-          <w:rtl w:val="0"/>
-        </w:rPr>
-        <w:t xml:space="preserve">Next.js</w:t>
-      </w:r>
-      <w:r>
-        <w:rPr>
-          <w:rFonts w:ascii="Montserrat" w:cs="Montserrat" w:eastAsia="Montserrat" w:hAnsi="Montserrat"/>
-          <w:sz w:val="18"/>
-          <w:szCs w:val="18"/>
-          <w:rtl w:val="0"/>
-        </w:rPr>
-        <w:t xml:space="preserve">, e </w:t>
-      </w:r>
-      <w:r>
-        <w:rPr>
-          <w:rFonts w:ascii="Montserrat" w:cs="Montserrat" w:eastAsia="Montserrat" w:hAnsi="Montserrat"/>
-          <w:b w:val="1"/>
-          <w:sz w:val="18"/>
-          <w:szCs w:val="18"/>
-          <w:rtl w:val="0"/>
-        </w:rPr>
-        <w:t xml:space="preserve">Angular</w:t>
-      </w:r>
-      <w:r>
-        <w:rPr>
-          <w:rFonts w:ascii="Montserrat" w:cs="Montserrat" w:eastAsia="Montserrat" w:hAnsi="Montserrat"/>
-          <w:sz w:val="18"/>
-          <w:szCs w:val="18"/>
-          <w:rtl w:val="0"/>
-        </w:rPr>
-        <w:t xml:space="preserve">.</w:t>
-      </w:r>
-    </w:p>
-    <w:p>
-      <w:pPr>
-        <w:numPr>
-          <w:ilvl w:val="0"/>
-          <w:numId w:val="2"/>
-        </w:numPr>
-        <w:tabs>
-          <w:tab w:val="left" w:leader="none" w:pos="720"/>
-        </w:tabs>
-        <w:spacing w:line="276" w:lineRule="auto"/>
-        <w:ind w:left="360"/>
-        <w:jc w:val="both"/>
-        <w:rPr>
-          <w:sz w:val="18"/>
-          <w:szCs w:val="18"/>
-        </w:rPr>
-      </w:pPr>
-      <w:r>
-        <w:rPr>
-          <w:rFonts w:ascii="Montserrat" w:cs="Montserrat" w:eastAsia="Montserrat" w:hAnsi="Montserrat"/>
-          <w:sz w:val="18"/>
-          <w:szCs w:val="18"/>
-          <w:rtl w:val="0"/>
-        </w:rPr>
-        <w:t xml:space="preserve">Linguagens de programação incluem  </w:t>
-      </w:r>
-      <w:r>
-        <w:rPr>
-          <w:rFonts w:ascii="Montserrat" w:cs="Montserrat" w:eastAsia="Montserrat" w:hAnsi="Montserrat"/>
-          <w:b w:val="1"/>
-          <w:sz w:val="18"/>
-          <w:szCs w:val="18"/>
-          <w:rtl w:val="0"/>
-        </w:rPr>
-        <w:t xml:space="preserve">Java</w:t>
-      </w:r>
-      <w:r>
-        <w:rPr>
-          <w:rFonts w:ascii="Montserrat" w:cs="Montserrat" w:eastAsia="Montserrat" w:hAnsi="Montserrat"/>
-          <w:sz w:val="18"/>
-          <w:szCs w:val="18"/>
-          <w:rtl w:val="0"/>
-        </w:rPr>
-        <w:t xml:space="preserve">, </w:t>
-      </w:r>
-      <w:r>
-        <w:rPr>
-          <w:rFonts w:ascii="Montserrat" w:cs="Montserrat" w:eastAsia="Montserrat" w:hAnsi="Montserrat"/>
-          <w:b w:val="1"/>
-          <w:sz w:val="18"/>
-          <w:szCs w:val="18"/>
-          <w:rtl w:val="0"/>
-        </w:rPr>
-        <w:t xml:space="preserve">C#</w:t>
-      </w:r>
-      <w:r>
-        <w:rPr>
-          <w:rFonts w:ascii="Montserrat" w:cs="Montserrat" w:eastAsia="Montserrat" w:hAnsi="Montserrat"/>
-          <w:sz w:val="18"/>
-          <w:szCs w:val="18"/>
-          <w:rtl w:val="0"/>
-        </w:rPr>
-        <w:t xml:space="preserve">,</w:t>
-      </w:r>
-      <w:r>
-        <w:rPr>
-          <w:rFonts w:ascii="Montserrat" w:cs="Montserrat" w:eastAsia="Montserrat" w:hAnsi="Montserrat"/>
-          <w:b w:val="1"/>
-          <w:sz w:val="18"/>
-          <w:szCs w:val="18"/>
-          <w:rtl w:val="0"/>
-        </w:rPr>
-        <w:t xml:space="preserve"> Python</w:t>
-      </w:r>
-      <w:r>
-        <w:rPr>
-          <w:rFonts w:ascii="Montserrat" w:cs="Montserrat" w:eastAsia="Montserrat" w:hAnsi="Montserrat"/>
-          <w:sz w:val="18"/>
-          <w:szCs w:val="18"/>
-          <w:rtl w:val="0"/>
-        </w:rPr>
-        <w:t xml:space="preserve">, </w:t>
-      </w:r>
-      <w:r>
-        <w:rPr>
-          <w:rFonts w:ascii="Montserrat" w:cs="Montserrat" w:eastAsia="Montserrat" w:hAnsi="Montserrat"/>
-          <w:b w:val="1"/>
-          <w:sz w:val="18"/>
-          <w:szCs w:val="18"/>
-          <w:rtl w:val="0"/>
-        </w:rPr>
-        <w:t xml:space="preserve">JavaScript</w:t>
-      </w:r>
-      <w:r>
-        <w:rPr>
-          <w:rFonts w:ascii="Montserrat" w:cs="Montserrat" w:eastAsia="Montserrat" w:hAnsi="Montserrat"/>
-          <w:sz w:val="18"/>
-          <w:szCs w:val="18"/>
-          <w:rtl w:val="0"/>
-        </w:rPr>
-        <w:t xml:space="preserve">, e </w:t>
-      </w:r>
-      <w:r>
-        <w:rPr>
-          <w:rFonts w:ascii="Montserrat" w:cs="Montserrat" w:eastAsia="Montserrat" w:hAnsi="Montserrat"/>
-          <w:b w:val="1"/>
-          <w:sz w:val="18"/>
-          <w:szCs w:val="18"/>
-          <w:rtl w:val="0"/>
-        </w:rPr>
-        <w:t xml:space="preserve">TypeScript</w:t>
-      </w:r>
-      <w:r>
-        <w:rPr>
-          <w:rFonts w:ascii="Montserrat" w:cs="Montserrat" w:eastAsia="Montserrat" w:hAnsi="Montserrat"/>
-          <w:sz w:val="18"/>
-          <w:szCs w:val="18"/>
-          <w:rtl w:val="0"/>
-        </w:rPr>
-        <w:t xml:space="preserve">.</w:t>
-      </w:r>
-    </w:p>
-    <w:p>
-      <w:pPr>
-        <w:numPr>
-          <w:ilvl w:val="0"/>
-          <w:numId w:val="2"/>
-        </w:numPr>
-        <w:tabs>
-          <w:tab w:val="left" w:leader="none" w:pos="720"/>
-        </w:tabs>
-        <w:spacing w:line="276" w:lineRule="auto"/>
-        <w:ind w:left="360"/>
-        <w:jc w:val="both"/>
-        <w:rPr>
-          <w:sz w:val="18"/>
-          <w:szCs w:val="18"/>
-        </w:rPr>
-      </w:pPr>
-      <w:r>
-        <w:rPr>
-          <w:rFonts w:ascii="Montserrat" w:cs="Montserrat" w:eastAsia="Montserrat" w:hAnsi="Montserrat"/>
-          <w:sz w:val="18"/>
-          <w:szCs w:val="18"/>
-          <w:rtl w:val="0"/>
-        </w:rPr>
-        <w:t xml:space="preserve">Desenvolvimento web semântico com </w:t>
-      </w:r>
-      <w:r>
-        <w:rPr>
-          <w:rFonts w:ascii="Montserrat" w:cs="Montserrat" w:eastAsia="Montserrat" w:hAnsi="Montserrat"/>
-          <w:b w:val="1"/>
-          <w:sz w:val="18"/>
-          <w:szCs w:val="18"/>
-          <w:rtl w:val="0"/>
-        </w:rPr>
-        <w:t xml:space="preserve">HTML5 </w:t>
-      </w:r>
-      <w:r>
-        <w:rPr>
-          <w:rFonts w:ascii="Montserrat" w:cs="Montserrat" w:eastAsia="Montserrat" w:hAnsi="Montserrat"/>
-          <w:sz w:val="18"/>
-          <w:szCs w:val="18"/>
-          <w:rtl w:val="0"/>
-        </w:rPr>
-        <w:t xml:space="preserve">e</w:t>
-      </w:r>
-      <w:r>
-        <w:rPr>
-          <w:rFonts w:ascii="Montserrat" w:cs="Montserrat" w:eastAsia="Montserrat" w:hAnsi="Montserrat"/>
-          <w:sz w:val="18"/>
-          <w:szCs w:val="18"/>
-          <w:rtl w:val="0"/>
-        </w:rPr>
-        <w:t xml:space="preserve"> </w:t>
-      </w:r>
-      <w:r>
-        <w:rPr>
-          <w:rFonts w:ascii="Montserrat" w:cs="Montserrat" w:eastAsia="Montserrat" w:hAnsi="Montserrat"/>
-          <w:b w:val="1"/>
-          <w:sz w:val="18"/>
-          <w:szCs w:val="18"/>
-          <w:rtl w:val="0"/>
-        </w:rPr>
-        <w:t xml:space="preserve">CSS3</w:t>
-      </w:r>
-      <w:r>
-        <w:rPr>
-          <w:rFonts w:ascii="Montserrat" w:cs="Montserrat" w:eastAsia="Montserrat" w:hAnsi="Montserrat"/>
-          <w:sz w:val="18"/>
-          <w:szCs w:val="18"/>
-          <w:rtl w:val="0"/>
-        </w:rPr>
-        <w:t xml:space="preserve">.</w:t>
-      </w:r>
-    </w:p>
-    <w:p>
-      <w:pPr>
-        <w:numPr>
-          <w:ilvl w:val="0"/>
-          <w:numId w:val="2"/>
-        </w:numPr>
-        <w:tabs>
-          <w:tab w:val="left" w:leader="none" w:pos="720"/>
-        </w:tabs>
-        <w:spacing w:line="276" w:lineRule="auto"/>
-        <w:ind w:left="360"/>
-        <w:jc w:val="both"/>
-        <w:rPr>
-          <w:rFonts w:ascii="Montserrat" w:cs="Montserrat" w:eastAsia="Montserrat" w:hAnsi="Montserrat"/>
-          <w:sz w:val="18"/>
-          <w:szCs w:val="18"/>
-          <w:u w:val="none"/>
-        </w:rPr>
-      </w:pPr>
-      <w:r>
-        <w:rPr>
-          <w:rFonts w:ascii="Montserrat" w:cs="Montserrat" w:eastAsia="Montserrat" w:hAnsi="Montserrat"/>
-          <w:sz w:val="18"/>
-          <w:szCs w:val="18"/>
-          <w:rtl w:val="0"/>
-        </w:rPr>
-        <w:t xml:space="preserve">Ferramentas incluem </w:t>
-      </w:r>
-      <w:r>
-        <w:rPr>
-          <w:rFonts w:ascii="Montserrat" w:cs="Montserrat" w:eastAsia="Montserrat" w:hAnsi="Montserrat"/>
-          <w:b w:val="1"/>
-          <w:sz w:val="18"/>
-          <w:szCs w:val="18"/>
-          <w:rtl w:val="0"/>
-        </w:rPr>
-        <w:t xml:space="preserve">Figma</w:t>
-      </w:r>
-      <w:r>
-        <w:rPr>
-          <w:rFonts w:ascii="Montserrat" w:cs="Montserrat" w:eastAsia="Montserrat" w:hAnsi="Montserrat"/>
-          <w:sz w:val="18"/>
-          <w:szCs w:val="18"/>
-          <w:rtl w:val="0"/>
-        </w:rPr>
-        <w:t xml:space="preserve">, </w:t>
-      </w:r>
-      <w:r>
-        <w:rPr>
-          <w:rFonts w:ascii="Montserrat" w:cs="Montserrat" w:eastAsia="Montserrat" w:hAnsi="Montserrat"/>
-          <w:b w:val="1"/>
-          <w:sz w:val="18"/>
-          <w:szCs w:val="18"/>
-          <w:rtl w:val="0"/>
-        </w:rPr>
-        <w:t xml:space="preserve">Adobe XD</w:t>
-      </w:r>
-      <w:r>
-        <w:rPr>
-          <w:rFonts w:ascii="Montserrat" w:cs="Montserrat" w:eastAsia="Montserrat" w:hAnsi="Montserrat"/>
-          <w:sz w:val="18"/>
-          <w:szCs w:val="18"/>
-          <w:rtl w:val="0"/>
-        </w:rPr>
-        <w:t xml:space="preserve">, e </w:t>
-      </w:r>
-      <w:r>
-        <w:rPr>
-          <w:rFonts w:ascii="Montserrat" w:cs="Montserrat" w:eastAsia="Montserrat" w:hAnsi="Montserrat"/>
-          <w:b w:val="1"/>
-          <w:sz w:val="18"/>
-          <w:szCs w:val="18"/>
-          <w:rtl w:val="0"/>
-        </w:rPr>
-        <w:t xml:space="preserve">Photoshop CC</w:t>
-      </w:r>
-      <w:r>
-        <w:rPr>
-          <w:rFonts w:ascii="Montserrat" w:cs="Montserrat" w:eastAsia="Montserrat" w:hAnsi="Montserrat"/>
-          <w:sz w:val="18"/>
-          <w:szCs w:val="18"/>
-          <w:rtl w:val="0"/>
-        </w:rPr>
-        <w:t xml:space="preserve">.</w:t>
-      </w:r>
-      <w:r>
-        <w:rPr>
-          <w:rtl w:val="0"/>
-        </w:rPr>
-      </w:r>
-    </w:p>
-    <w:p>
-      <w:pPr>
-        <w:tabs>
-          <w:tab w:val="right" w:leader="none" w:pos="9360"/>
-        </w:tabs>
-        <w:spacing w:line="276" w:lineRule="auto"/>
-        <w:jc w:val="both"/>
-        <w:rPr>
-          <w:rFonts w:ascii="Montserrat" w:cs="Montserrat" w:eastAsia="Montserrat" w:hAnsi="Montserrat"/>
-          <w:sz w:val="18"/>
-          <w:szCs w:val="18"/>
-          <w:u w:val="single"/>
-        </w:rPr>
-      </w:pPr>
-      <w:r>
-        <w:rPr>
-          <w:rtl w:val="0"/>
-        </w:rPr>
-      </w:r>
-    </w:p>
-    <w:p>
-      <w:pPr>
-        <w:tabs>
-          <w:tab w:val="right" w:leader="none" w:pos="9360"/>
-        </w:tabs>
-        <w:spacing w:line="276" w:lineRule="auto"/>
-        <w:jc w:val="both"/>
-        <w:rPr>
-          <w:rFonts w:ascii="Montserrat" w:cs="Montserrat" w:eastAsia="Montserrat" w:hAnsi="Montserrat"/>
-          <w:sz w:val="18"/>
-          <w:szCs w:val="18"/>
-        </w:rPr>
-      </w:pPr>
-      <w:r>
-        <w:rPr>
-          <w:rFonts w:ascii="Source Serif 4" w:cs="Source Serif 4" w:eastAsia="Source Serif 4" w:hAnsi="Source Serif 4"/>
-          <w:sz w:val="20"/>
-          <w:szCs w:val="20"/>
-          <w:u w:val="single"/>
-          <w:rtl w:val="0"/>
-        </w:rPr>
-        <w:t xml:space="preserve">Adicional</w:t>
-        <w:tab/>
-      </w:r>
-      <w:r>
-        <w:rPr>
-          <w:rtl w:val="0"/>
-        </w:rPr>
-      </w:r>
-    </w:p>
-    <w:p>
-      <w:pPr>
-        <w:numPr>
-          <w:ilvl w:val="0"/>
-          <w:numId w:val="2"/>
-        </w:numPr>
-        <w:tabs>
-          <w:tab w:val="left" w:leader="none" w:pos="720"/>
-        </w:tabs>
-        <w:spacing w:line="276" w:lineRule="auto"/>
-        <w:ind w:left="360"/>
-        <w:jc w:val="both"/>
-        <w:rPr>
-          <w:sz w:val="18"/>
-          <w:szCs w:val="18"/>
-        </w:rPr>
-      </w:pPr>
-      <w:r>
-        <w:rPr>
-          <w:rFonts w:ascii="Montserrat" w:cs="Montserrat" w:eastAsia="Montserrat" w:hAnsi="Montserrat"/>
-          <w:sz w:val="18"/>
-          <w:szCs w:val="18"/>
+          <w:sz w:val="16"/>
+          <w:szCs w:val="16"/>
+        </w:rPr>
+      </w:pPr>
+      <w:r>
+        <w:rPr>
+          <w:rFonts w:ascii="Montserrat" w:cs="Montserrat" w:eastAsia="Montserrat" w:hAnsi="Montserrat"/>
+          <w:sz w:val="16"/>
+          <w:szCs w:val="16"/>
           <w:rtl w:val="0"/>
         </w:rPr>
         <w:t xml:space="preserve">Ex-coordenadora e atual membra da comunidade sem fins lucrativos </w:t>
       </w:r>
-      <w:hyperlink r:id="rId12">
+      <w:hyperlink r:id="rId19">
         <w:r>
           <w:rPr>
             <w:rFonts w:ascii="Montserrat" w:cs="Montserrat" w:eastAsia="Montserrat" w:hAnsi="Montserrat"/>
             <w:b w:val="1"/>
-            <w:sz w:val="18"/>
-            <w:szCs w:val="18"/>
+            <w:sz w:val="16"/>
+            <w:szCs w:val="16"/>
             <w:u w:val="single"/>
             <w:rtl w:val="0"/>
           </w:rPr>
@@ -2084,8 +2481,8 @@
       <w:r>
         <w:rPr>
           <w:rFonts w:ascii="Montserrat" w:cs="Montserrat" w:eastAsia="Montserrat" w:hAnsi="Montserrat"/>
-          <w:sz w:val="18"/>
-          <w:szCs w:val="18"/>
+          <w:sz w:val="16"/>
+          <w:szCs w:val="16"/>
           <w:rtl w:val="0"/>
         </w:rPr>
         <w:t xml:space="preserve">.</w:t>
@@ -2095,7 +2492,7 @@
       <w:pPr>
         <w:numPr>
           <w:ilvl w:val="0"/>
-          <w:numId w:val="2"/>
+          <w:numId w:val="3"/>
         </w:numPr>
         <w:tabs>
           <w:tab w:val="left" w:leader="none" w:pos="720"/>
@@ -2104,26 +2501,26 @@
         <w:ind w:left="360"/>
         <w:jc w:val="both"/>
         <w:rPr>
-          <w:sz w:val="18"/>
-          <w:szCs w:val="18"/>
-        </w:rPr>
-      </w:pPr>
-      <w:r>
-        <w:rPr>
-          <w:rFonts w:ascii="Montserrat" w:cs="Montserrat" w:eastAsia="Montserrat" w:hAnsi="Montserrat"/>
-          <w:sz w:val="18"/>
-          <w:szCs w:val="18"/>
-          <w:rtl w:val="0"/>
-        </w:rPr>
-        <w:t xml:space="preserve">Ex-voluntária em suporte técnico e tutoria do curso de desenvolvimento front-end da  </w:t>
-      </w:r>
-      <w:hyperlink r:id="rId13">
+          <w:sz w:val="16"/>
+          <w:szCs w:val="16"/>
+        </w:rPr>
+      </w:pPr>
+      <w:r>
+        <w:rPr>
+          <w:rFonts w:ascii="Montserrat" w:cs="Montserrat" w:eastAsia="Montserrat" w:hAnsi="Montserrat"/>
+          <w:sz w:val="16"/>
+          <w:szCs w:val="16"/>
+          <w:rtl w:val="0"/>
+        </w:rPr>
+        <w:t xml:space="preserve">Ex-voluntária em suporte técnico e tutoria do curso de desenvolvimento front-end da </w:t>
+      </w:r>
+      <w:hyperlink r:id="rId20">
         <w:r>
           <w:rPr>
             <w:rFonts w:ascii="Montserrat" w:cs="Montserrat" w:eastAsia="Montserrat" w:hAnsi="Montserrat"/>
             <w:b w:val="1"/>
-            <w:sz w:val="18"/>
-            <w:szCs w:val="18"/>
+            <w:sz w:val="16"/>
+            <w:szCs w:val="16"/>
             <w:u w:val="single"/>
             <w:rtl w:val="0"/>
           </w:rPr>
@@ -2133,8 +2530,8 @@
       <w:r>
         <w:rPr>
           <w:rFonts w:ascii="Montserrat" w:cs="Montserrat" w:eastAsia="Montserrat" w:hAnsi="Montserrat"/>
-          <w:sz w:val="18"/>
-          <w:szCs w:val="18"/>
+          <w:sz w:val="16"/>
+          <w:szCs w:val="16"/>
           <w:rtl w:val="0"/>
         </w:rPr>
         <w:t xml:space="preserve">.</w:t>
@@ -2149,7 +2546,7 @@
       <w:pPr>
         <w:numPr>
           <w:ilvl w:val="0"/>
-          <w:numId w:val="2"/>
+          <w:numId w:val="3"/>
         </w:numPr>
         <w:tabs>
           <w:tab w:val="left" w:leader="none" w:pos="720"/>
@@ -2158,16 +2555,16 @@
         <w:ind w:left="360"/>
         <w:jc w:val="both"/>
         <w:rPr>
-          <w:sz w:val="18"/>
-          <w:szCs w:val="18"/>
-        </w:rPr>
-      </w:pPr>
-      <w:r>
-        <w:rPr>
-          <w:rFonts w:ascii="Montserrat" w:cs="Montserrat" w:eastAsia="Montserrat" w:hAnsi="Montserrat"/>
-          <w:b w:val="1"/>
-          <w:sz w:val="18"/>
-          <w:szCs w:val="18"/>
+          <w:sz w:val="16"/>
+          <w:szCs w:val="16"/>
+        </w:rPr>
+      </w:pPr>
+      <w:r>
+        <w:rPr>
+          <w:rFonts w:ascii="Montserrat" w:cs="Montserrat" w:eastAsia="Montserrat" w:hAnsi="Montserrat"/>
+          <w:b w:val="1"/>
+          <w:sz w:val="16"/>
+          <w:szCs w:val="16"/>
           <w:rtl w:val="0"/>
         </w:rPr>
         <w:t xml:space="preserve">Português </w:t>
@@ -2175,8 +2572,8 @@
       <w:r>
         <w:rPr>
           <w:rFonts w:ascii="Montserrat" w:cs="Montserrat" w:eastAsia="Montserrat" w:hAnsi="Montserrat"/>
-          <w:sz w:val="18"/>
-          <w:szCs w:val="18"/>
+          <w:sz w:val="16"/>
+          <w:szCs w:val="16"/>
           <w:rtl w:val="0"/>
         </w:rPr>
         <w:t xml:space="preserve">nativo</w:t>
@@ -2185,8 +2582,8 @@
         <w:rPr>
           <w:rFonts w:ascii="Montserrat" w:cs="Montserrat" w:eastAsia="Montserrat" w:hAnsi="Montserrat"/>
           <w:b w:val="1"/>
-          <w:sz w:val="18"/>
-          <w:szCs w:val="18"/>
+          <w:sz w:val="16"/>
+          <w:szCs w:val="16"/>
           <w:rtl w:val="0"/>
         </w:rPr>
         <w:t xml:space="preserve"> </w:t>
@@ -2194,8 +2591,8 @@
       <w:r>
         <w:rPr>
           <w:rFonts w:ascii="Montserrat" w:cs="Montserrat" w:eastAsia="Montserrat" w:hAnsi="Montserrat"/>
-          <w:sz w:val="18"/>
-          <w:szCs w:val="18"/>
+          <w:sz w:val="16"/>
+          <w:szCs w:val="16"/>
           <w:rtl w:val="0"/>
         </w:rPr>
         <w:t xml:space="preserve">e </w:t>
@@ -2204,8 +2601,8 @@
         <w:rPr>
           <w:rFonts w:ascii="Montserrat" w:cs="Montserrat" w:eastAsia="Montserrat" w:hAnsi="Montserrat"/>
           <w:b w:val="1"/>
-          <w:sz w:val="18"/>
-          <w:szCs w:val="18"/>
+          <w:sz w:val="16"/>
+          <w:szCs w:val="16"/>
           <w:rtl w:val="0"/>
         </w:rPr>
         <w:t xml:space="preserve">Inglês</w:t>
@@ -2213,15 +2610,15 @@
       <w:r>
         <w:rPr>
           <w:rFonts w:ascii="Montserrat" w:cs="Montserrat" w:eastAsia="Montserrat" w:hAnsi="Montserrat"/>
-          <w:sz w:val="18"/>
-          <w:szCs w:val="18"/>
+          <w:sz w:val="16"/>
+          <w:szCs w:val="16"/>
           <w:rtl w:val="0"/>
         </w:rPr>
         <w:t xml:space="preserve"> avançado.</w:t>
       </w:r>
     </w:p>
     <w:sectPr>
-      <w:headerReference r:id="rId14" w:type="default"/>
+      <w:headerReference r:id="rId21" w:type="default"/>
       <w:pgSz w:h="15840" w:w="12240" w:orient="portrait"/>
       <w:pgMar w:bottom="1440" w:top="1440" w:left="1440" w:right="1440" w:header="0" w:footer="0"/>
       <w:pgNumType w:start="1"/>
@@ -2382,91 +2779,125 @@
       <w:lvlText w:val="●"/>
       <w:lvlJc w:val="left"/>
       <w:pPr>
-        <w:ind w:left="360" w:hanging="360"/>
+        <w:ind w:left="720" w:hanging="360"/>
       </w:pPr>
       <w:rPr>
         <w:rFonts w:ascii="Noto Sans Symbols" w:cs="Noto Sans Symbols" w:eastAsia="Noto Sans Symbols" w:hAnsi="Noto Sans Symbols"/>
+        <w:sz w:val="20"/>
+        <w:szCs w:val="20"/>
       </w:rPr>
     </w:lvl>
     <w:lvl w:ilvl="1">
       <w:start w:val="1"/>
-      <w:numFmt w:val="decimal"/>
-      <w:lvlText w:val="%2."/>
-      <w:lvlJc w:val="left"/>
-      <w:pPr>
-        <w:ind w:left="1080" w:hanging="360"/>
-      </w:pPr>
-      <w:rPr/>
+      <w:numFmt w:val="bullet"/>
+      <w:lvlText w:val="o"/>
+      <w:lvlJc w:val="left"/>
+      <w:pPr>
+        <w:ind w:left="1440" w:hanging="360"/>
+      </w:pPr>
+      <w:rPr>
+        <w:rFonts w:ascii="Courier New" w:cs="Courier New" w:eastAsia="Courier New" w:hAnsi="Courier New"/>
+        <w:sz w:val="20"/>
+        <w:szCs w:val="20"/>
+      </w:rPr>
     </w:lvl>
     <w:lvl w:ilvl="2">
       <w:start w:val="1"/>
-      <w:numFmt w:val="decimal"/>
-      <w:lvlText w:val="%3."/>
-      <w:lvlJc w:val="left"/>
-      <w:pPr>
-        <w:ind w:left="1440" w:hanging="360"/>
-      </w:pPr>
-      <w:rPr/>
+      <w:numFmt w:val="bullet"/>
+      <w:lvlText w:val="▪"/>
+      <w:lvlJc w:val="left"/>
+      <w:pPr>
+        <w:ind w:left="2160" w:hanging="360"/>
+      </w:pPr>
+      <w:rPr>
+        <w:rFonts w:ascii="Noto Sans Symbols" w:cs="Noto Sans Symbols" w:eastAsia="Noto Sans Symbols" w:hAnsi="Noto Sans Symbols"/>
+        <w:sz w:val="20"/>
+        <w:szCs w:val="20"/>
+      </w:rPr>
     </w:lvl>
     <w:lvl w:ilvl="3">
       <w:start w:val="1"/>
-      <w:numFmt w:val="decimal"/>
-      <w:lvlText w:val="%4."/>
-      <w:lvlJc w:val="left"/>
-      <w:pPr>
-        <w:ind w:left="1800" w:hanging="360"/>
-      </w:pPr>
-      <w:rPr/>
+      <w:numFmt w:val="bullet"/>
+      <w:lvlText w:val="▪"/>
+      <w:lvlJc w:val="left"/>
+      <w:pPr>
+        <w:ind w:left="2880" w:hanging="360"/>
+      </w:pPr>
+      <w:rPr>
+        <w:rFonts w:ascii="Noto Sans Symbols" w:cs="Noto Sans Symbols" w:eastAsia="Noto Sans Symbols" w:hAnsi="Noto Sans Symbols"/>
+        <w:sz w:val="20"/>
+        <w:szCs w:val="20"/>
+      </w:rPr>
     </w:lvl>
     <w:lvl w:ilvl="4">
       <w:start w:val="1"/>
-      <w:numFmt w:val="decimal"/>
-      <w:lvlText w:val="%5."/>
-      <w:lvlJc w:val="left"/>
-      <w:pPr>
-        <w:ind w:left="2160" w:hanging="360"/>
-      </w:pPr>
-      <w:rPr/>
+      <w:numFmt w:val="bullet"/>
+      <w:lvlText w:val="▪"/>
+      <w:lvlJc w:val="left"/>
+      <w:pPr>
+        <w:ind w:left="3600" w:hanging="360"/>
+      </w:pPr>
+      <w:rPr>
+        <w:rFonts w:ascii="Noto Sans Symbols" w:cs="Noto Sans Symbols" w:eastAsia="Noto Sans Symbols" w:hAnsi="Noto Sans Symbols"/>
+        <w:sz w:val="20"/>
+        <w:szCs w:val="20"/>
+      </w:rPr>
     </w:lvl>
     <w:lvl w:ilvl="5">
       <w:start w:val="1"/>
-      <w:numFmt w:val="decimal"/>
-      <w:lvlText w:val="%6."/>
-      <w:lvlJc w:val="left"/>
-      <w:pPr>
-        <w:ind w:left="2520" w:hanging="360"/>
-      </w:pPr>
-      <w:rPr/>
+      <w:numFmt w:val="bullet"/>
+      <w:lvlText w:val="▪"/>
+      <w:lvlJc w:val="left"/>
+      <w:pPr>
+        <w:ind w:left="4320" w:hanging="360"/>
+      </w:pPr>
+      <w:rPr>
+        <w:rFonts w:ascii="Noto Sans Symbols" w:cs="Noto Sans Symbols" w:eastAsia="Noto Sans Symbols" w:hAnsi="Noto Sans Symbols"/>
+        <w:sz w:val="20"/>
+        <w:szCs w:val="20"/>
+      </w:rPr>
     </w:lvl>
     <w:lvl w:ilvl="6">
       <w:start w:val="1"/>
-      <w:numFmt w:val="decimal"/>
-      <w:lvlText w:val="%7."/>
-      <w:lvlJc w:val="left"/>
-      <w:pPr>
-        <w:ind w:left="2880" w:hanging="360"/>
-      </w:pPr>
-      <w:rPr/>
+      <w:numFmt w:val="bullet"/>
+      <w:lvlText w:val="▪"/>
+      <w:lvlJc w:val="left"/>
+      <w:pPr>
+        <w:ind w:left="5040" w:hanging="360"/>
+      </w:pPr>
+      <w:rPr>
+        <w:rFonts w:ascii="Noto Sans Symbols" w:cs="Noto Sans Symbols" w:eastAsia="Noto Sans Symbols" w:hAnsi="Noto Sans Symbols"/>
+        <w:sz w:val="20"/>
+        <w:szCs w:val="20"/>
+      </w:rPr>
     </w:lvl>
     <w:lvl w:ilvl="7">
       <w:start w:val="1"/>
-      <w:numFmt w:val="decimal"/>
-      <w:lvlText w:val="%8."/>
-      <w:lvlJc w:val="left"/>
-      <w:pPr>
-        <w:ind w:left="3240" w:hanging="360"/>
-      </w:pPr>
-      <w:rPr/>
+      <w:numFmt w:val="bullet"/>
+      <w:lvlText w:val="▪"/>
+      <w:lvlJc w:val="left"/>
+      <w:pPr>
+        <w:ind w:left="5760" w:hanging="360"/>
+      </w:pPr>
+      <w:rPr>
+        <w:rFonts w:ascii="Noto Sans Symbols" w:cs="Noto Sans Symbols" w:eastAsia="Noto Sans Symbols" w:hAnsi="Noto Sans Symbols"/>
+        <w:sz w:val="20"/>
+        <w:szCs w:val="20"/>
+      </w:rPr>
     </w:lvl>
     <w:lvl w:ilvl="8">
       <w:start w:val="1"/>
-      <w:numFmt w:val="decimal"/>
-      <w:lvlText w:val="%9."/>
-      <w:lvlJc w:val="left"/>
-      <w:pPr>
-        <w:ind w:left="3600" w:hanging="360"/>
-      </w:pPr>
-      <w:rPr/>
+      <w:numFmt w:val="bullet"/>
+      <w:lvlText w:val="▪"/>
+      <w:lvlJc w:val="left"/>
+      <w:pPr>
+        <w:ind w:left="6480" w:hanging="360"/>
+      </w:pPr>
+      <w:rPr>
+        <w:rFonts w:ascii="Noto Sans Symbols" w:cs="Noto Sans Symbols" w:eastAsia="Noto Sans Symbols" w:hAnsi="Noto Sans Symbols"/>
+        <w:sz w:val="20"/>
+        <w:szCs w:val="20"/>
+      </w:rPr>
     </w:lvl>
   </w:abstractNum>
   <w:abstractNum w:abstractNumId="3">
@@ -2484,6 +2915,100 @@
     </w:lvl>
     <w:lvl w:ilvl="1">
       <w:start w:val="1"/>
+      <w:numFmt w:val="decimal"/>
+      <w:lvlText w:val="%2."/>
+      <w:lvlJc w:val="left"/>
+      <w:pPr>
+        <w:ind w:left="1080" w:hanging="360"/>
+      </w:pPr>
+      <w:rPr/>
+    </w:lvl>
+    <w:lvl w:ilvl="2">
+      <w:start w:val="1"/>
+      <w:numFmt w:val="decimal"/>
+      <w:lvlText w:val="%3."/>
+      <w:lvlJc w:val="left"/>
+      <w:pPr>
+        <w:ind w:left="1440" w:hanging="360"/>
+      </w:pPr>
+      <w:rPr/>
+    </w:lvl>
+    <w:lvl w:ilvl="3">
+      <w:start w:val="1"/>
+      <w:numFmt w:val="decimal"/>
+      <w:lvlText w:val="%4."/>
+      <w:lvlJc w:val="left"/>
+      <w:pPr>
+        <w:ind w:left="1800" w:hanging="360"/>
+      </w:pPr>
+      <w:rPr/>
+    </w:lvl>
+    <w:lvl w:ilvl="4">
+      <w:start w:val="1"/>
+      <w:numFmt w:val="decimal"/>
+      <w:lvlText w:val="%5."/>
+      <w:lvlJc w:val="left"/>
+      <w:pPr>
+        <w:ind w:left="2160" w:hanging="360"/>
+      </w:pPr>
+      <w:rPr/>
+    </w:lvl>
+    <w:lvl w:ilvl="5">
+      <w:start w:val="1"/>
+      <w:numFmt w:val="decimal"/>
+      <w:lvlText w:val="%6."/>
+      <w:lvlJc w:val="left"/>
+      <w:pPr>
+        <w:ind w:left="2520" w:hanging="360"/>
+      </w:pPr>
+      <w:rPr/>
+    </w:lvl>
+    <w:lvl w:ilvl="6">
+      <w:start w:val="1"/>
+      <w:numFmt w:val="decimal"/>
+      <w:lvlText w:val="%7."/>
+      <w:lvlJc w:val="left"/>
+      <w:pPr>
+        <w:ind w:left="2880" w:hanging="360"/>
+      </w:pPr>
+      <w:rPr/>
+    </w:lvl>
+    <w:lvl w:ilvl="7">
+      <w:start w:val="1"/>
+      <w:numFmt w:val="decimal"/>
+      <w:lvlText w:val="%8."/>
+      <w:lvlJc w:val="left"/>
+      <w:pPr>
+        <w:ind w:left="3240" w:hanging="360"/>
+      </w:pPr>
+      <w:rPr/>
+    </w:lvl>
+    <w:lvl w:ilvl="8">
+      <w:start w:val="1"/>
+      <w:numFmt w:val="decimal"/>
+      <w:lvlText w:val="%9."/>
+      <w:lvlJc w:val="left"/>
+      <w:pPr>
+        <w:ind w:left="3600" w:hanging="360"/>
+      </w:pPr>
+      <w:rPr/>
+    </w:lvl>
+  </w:abstractNum>
+  <w:abstractNum w:abstractNumId="4">
+    <w:lvl w:ilvl="0">
+      <w:start w:val="1"/>
+      <w:numFmt w:val="bullet"/>
+      <w:lvlText w:val="●"/>
+      <w:lvlJc w:val="left"/>
+      <w:pPr>
+        <w:ind w:left="360" w:hanging="360"/>
+      </w:pPr>
+      <w:rPr>
+        <w:rFonts w:ascii="Noto Sans Symbols" w:cs="Noto Sans Symbols" w:eastAsia="Noto Sans Symbols" w:hAnsi="Noto Sans Symbols"/>
+      </w:rPr>
+    </w:lvl>
+    <w:lvl w:ilvl="1">
+      <w:start w:val="1"/>
       <w:numFmt w:val="bullet"/>
       <w:lvlText w:val="o"/>
       <w:lvlJc w:val="left"/>
@@ -2579,7 +3104,7 @@
       </w:rPr>
     </w:lvl>
   </w:abstractNum>
-  <w:abstractNum w:abstractNumId="4">
+  <w:abstractNum w:abstractNumId="5">
     <w:lvl w:ilvl="0">
       <w:start w:val="1"/>
       <w:numFmt w:val="bullet"/>
@@ -2718,6 +3243,9 @@
   </w:num>
   <w:num w:numId="4">
     <w:abstractNumId w:val="4"/>
+  </w:num>
+  <w:num w:numId="5">
+    <w:abstractNumId w:val="5"/>
   </w:num>
 </w:numbering>
 </file>

</xml_diff>

<commit_message>
:memo: Update: resumes and templates
</commit_message>
<xml_diff>
--- a/files/templates/Currículo.docx
+++ b/files/templates/Currículo.docx
@@ -7,19 +7,23 @@
         <w:tabs>
           <w:tab w:val="right" w:leader="none" w:pos="9360"/>
         </w:tabs>
-        <w:spacing w:line="276" w:lineRule="auto"/>
+        <w:spacing w:line="288" w:lineRule="auto"/>
         <w:jc w:val="center"/>
         <w:rPr>
-          <w:rFonts w:ascii="Source Serif 4" w:cs="Source Serif 4" w:eastAsia="Source Serif 4" w:hAnsi="Source Serif 4"/>
-          <w:sz w:val="28"/>
-          <w:szCs w:val="28"/>
-        </w:rPr>
-      </w:pPr>
-      <w:r>
-        <w:rPr>
-          <w:rFonts w:ascii="Source Serif 4" w:cs="Source Serif 4" w:eastAsia="Source Serif 4" w:hAnsi="Source Serif 4"/>
-          <w:sz w:val="28"/>
-          <w:szCs w:val="28"/>
+          <w:rFonts w:ascii="Noto Sans" w:cs="Noto Sans" w:eastAsia="Noto Sans" w:hAnsi="Noto Sans"/>
+          <w:b w:val="1"/>
+          <w:color w:val="4c4f69"/>
+          <w:sz w:val="20"/>
+          <w:szCs w:val="20"/>
+        </w:rPr>
+      </w:pPr>
+      <w:r>
+        <w:rPr>
+          <w:rFonts w:ascii="Noto Sans" w:cs="Noto Sans" w:eastAsia="Noto Sans" w:hAnsi="Noto Sans"/>
+          <w:b w:val="1"/>
+          <w:color w:val="4c4f69"/>
+          <w:sz w:val="20"/>
+          <w:szCs w:val="20"/>
           <w:rtl w:val="0"/>
         </w:rPr>
         <w:t xml:space="preserve">Amanda Martins Xavier</w:t>
@@ -30,10 +34,12 @@
         <w:tabs>
           <w:tab w:val="right" w:leader="none" w:pos="9360"/>
         </w:tabs>
-        <w:spacing w:line="276" w:lineRule="auto"/>
+        <w:spacing w:line="288" w:lineRule="auto"/>
         <w:jc w:val="center"/>
         <w:rPr>
-          <w:rFonts w:ascii="Montserrat" w:cs="Montserrat" w:eastAsia="Montserrat" w:hAnsi="Montserrat"/>
+          <w:rFonts w:ascii="Noto Sans" w:cs="Noto Sans" w:eastAsia="Noto Sans" w:hAnsi="Noto Sans"/>
+          <w:b w:val="1"/>
+          <w:color w:val="4c4f69"/>
           <w:sz w:val="16"/>
           <w:szCs w:val="16"/>
         </w:rPr>
@@ -41,7 +47,9 @@
       <w:hyperlink r:id="rId6">
         <w:r>
           <w:rPr>
-            <w:rFonts w:ascii="Montserrat" w:cs="Montserrat" w:eastAsia="Montserrat" w:hAnsi="Montserrat"/>
+            <w:rFonts w:ascii="Noto Sans" w:cs="Noto Sans" w:eastAsia="Noto Sans" w:hAnsi="Noto Sans"/>
+            <w:b w:val="1"/>
+            <w:color w:val="7287fd"/>
             <w:sz w:val="16"/>
             <w:szCs w:val="16"/>
             <w:u w:val="single"/>
@@ -52,7 +60,9 @@
       </w:hyperlink>
       <w:r>
         <w:rPr>
-          <w:rFonts w:ascii="Montserrat" w:cs="Montserrat" w:eastAsia="Montserrat" w:hAnsi="Montserrat"/>
+          <w:rFonts w:ascii="Noto Sans" w:cs="Noto Sans" w:eastAsia="Noto Sans" w:hAnsi="Noto Sans"/>
+          <w:b w:val="1"/>
+          <w:color w:val="4c4f69"/>
           <w:sz w:val="16"/>
           <w:szCs w:val="16"/>
           <w:rtl w:val="0"/>
@@ -62,7 +72,9 @@
       <w:hyperlink r:id="rId7">
         <w:r>
           <w:rPr>
-            <w:rFonts w:ascii="Montserrat" w:cs="Montserrat" w:eastAsia="Montserrat" w:hAnsi="Montserrat"/>
+            <w:rFonts w:ascii="Noto Sans" w:cs="Noto Sans" w:eastAsia="Noto Sans" w:hAnsi="Noto Sans"/>
+            <w:b w:val="1"/>
+            <w:color w:val="7287fd"/>
             <w:sz w:val="16"/>
             <w:szCs w:val="16"/>
             <w:u w:val="single"/>
@@ -73,7 +85,9 @@
       </w:hyperlink>
       <w:r>
         <w:rPr>
-          <w:rFonts w:ascii="Montserrat" w:cs="Montserrat" w:eastAsia="Montserrat" w:hAnsi="Montserrat"/>
+          <w:rFonts w:ascii="Noto Sans" w:cs="Noto Sans" w:eastAsia="Noto Sans" w:hAnsi="Noto Sans"/>
+          <w:b w:val="1"/>
+          <w:color w:val="4c4f69"/>
           <w:sz w:val="16"/>
           <w:szCs w:val="16"/>
           <w:rtl w:val="0"/>
@@ -83,7 +97,9 @@
       <w:hyperlink r:id="rId8">
         <w:r>
           <w:rPr>
-            <w:rFonts w:ascii="Montserrat" w:cs="Montserrat" w:eastAsia="Montserrat" w:hAnsi="Montserrat"/>
+            <w:rFonts w:ascii="Noto Sans" w:cs="Noto Sans" w:eastAsia="Noto Sans" w:hAnsi="Noto Sans"/>
+            <w:b w:val="1"/>
+            <w:color w:val="7287fd"/>
             <w:sz w:val="16"/>
             <w:szCs w:val="16"/>
             <w:u w:val="single"/>
@@ -94,7 +110,9 @@
       </w:hyperlink>
       <w:r>
         <w:rPr>
-          <w:rFonts w:ascii="Montserrat" w:cs="Montserrat" w:eastAsia="Montserrat" w:hAnsi="Montserrat"/>
+          <w:rFonts w:ascii="Noto Sans" w:cs="Noto Sans" w:eastAsia="Noto Sans" w:hAnsi="Noto Sans"/>
+          <w:b w:val="1"/>
+          <w:color w:val="4c4f69"/>
           <w:sz w:val="16"/>
           <w:szCs w:val="16"/>
           <w:rtl w:val="0"/>
@@ -104,7 +122,9 @@
       <w:hyperlink r:id="rId9">
         <w:r>
           <w:rPr>
-            <w:rFonts w:ascii="Montserrat" w:cs="Montserrat" w:eastAsia="Montserrat" w:hAnsi="Montserrat"/>
+            <w:rFonts w:ascii="Noto Sans" w:cs="Noto Sans" w:eastAsia="Noto Sans" w:hAnsi="Noto Sans"/>
+            <w:b w:val="1"/>
+            <w:color w:val="7287fd"/>
             <w:sz w:val="16"/>
             <w:szCs w:val="16"/>
             <w:u w:val="single"/>
@@ -115,7 +135,9 @@
       </w:hyperlink>
       <w:r>
         <w:rPr>
-          <w:rFonts w:ascii="Montserrat" w:cs="Montserrat" w:eastAsia="Montserrat" w:hAnsi="Montserrat"/>
+          <w:rFonts w:ascii="Noto Sans" w:cs="Noto Sans" w:eastAsia="Noto Sans" w:hAnsi="Noto Sans"/>
+          <w:b w:val="1"/>
+          <w:color w:val="4c4f69"/>
           <w:sz w:val="16"/>
           <w:szCs w:val="16"/>
           <w:u w:val="single"/>
@@ -131,42 +153,60 @@
     </w:p>
     <w:p>
       <w:pPr>
-        <w:spacing w:line="276" w:lineRule="auto"/>
-        <w:jc w:val="both"/>
-        <w:rPr>
-          <w:rFonts w:ascii="Montserrat" w:cs="Montserrat" w:eastAsia="Montserrat" w:hAnsi="Montserrat"/>
-          <w:sz w:val="16"/>
-          <w:szCs w:val="16"/>
-        </w:rPr>
-      </w:pPr>
-      <w:r>
-        <w:rPr>
-          <w:rtl w:val="0"/>
-        </w:rPr>
-      </w:r>
-    </w:p>
-    <w:p>
-      <w:pPr>
         <w:tabs>
           <w:tab w:val="right" w:leader="none" w:pos="9360"/>
         </w:tabs>
-        <w:spacing w:line="276" w:lineRule="auto"/>
-        <w:jc w:val="both"/>
-        <w:rPr>
-          <w:rFonts w:ascii="Source Serif 4" w:cs="Source Serif 4" w:eastAsia="Source Serif 4" w:hAnsi="Source Serif 4"/>
-          <w:sz w:val="16"/>
-          <w:szCs w:val="16"/>
-        </w:rPr>
-      </w:pPr>
-      <w:r>
-        <w:rPr>
-          <w:rFonts w:ascii="Source Serif 4" w:cs="Source Serif 4" w:eastAsia="Source Serif 4" w:hAnsi="Source Serif 4"/>
+        <w:spacing w:line="288" w:lineRule="auto"/>
+        <w:jc w:val="center"/>
+        <w:rPr>
+          <w:rFonts w:ascii="Noto Sans" w:cs="Noto Sans" w:eastAsia="Noto Sans" w:hAnsi="Noto Sans"/>
+          <w:b w:val="1"/>
+          <w:color w:val="4c4f69"/>
+          <w:sz w:val="16"/>
+          <w:szCs w:val="16"/>
+        </w:rPr>
+      </w:pPr>
+      <w:r>
+        <w:rPr>
+          <w:rtl w:val="0"/>
+        </w:rPr>
+      </w:r>
+    </w:p>
+    <w:p>
+      <w:pPr>
+        <w:tabs>
+          <w:tab w:val="right" w:leader="none" w:pos="9360"/>
+        </w:tabs>
+        <w:spacing w:line="288" w:lineRule="auto"/>
+        <w:jc w:val="both"/>
+        <w:rPr>
+          <w:rFonts w:ascii="Noto Sans" w:cs="Noto Sans" w:eastAsia="Noto Sans" w:hAnsi="Noto Sans"/>
+          <w:color w:val="4c4f69"/>
+          <w:sz w:val="16"/>
+          <w:szCs w:val="16"/>
+        </w:rPr>
+      </w:pPr>
+      <w:r>
+        <w:rPr>
+          <w:rFonts w:ascii="Noto Sans" w:cs="Noto Sans" w:eastAsia="Noto Sans" w:hAnsi="Noto Sans"/>
+          <w:b w:val="1"/>
+          <w:color w:val="4c4f69"/>
           <w:sz w:val="16"/>
           <w:szCs w:val="16"/>
           <w:u w:val="single"/>
           <w:rtl w:val="0"/>
         </w:rPr>
         <w:t xml:space="preserve">Sumário</w:t>
+      </w:r>
+      <w:r>
+        <w:rPr>
+          <w:rFonts w:ascii="Noto Sans" w:cs="Noto Sans" w:eastAsia="Noto Sans" w:hAnsi="Noto Sans"/>
+          <w:color w:val="4c4f69"/>
+          <w:sz w:val="16"/>
+          <w:szCs w:val="16"/>
+          <w:u w:val="single"/>
+          <w:rtl w:val="0"/>
+        </w:rPr>
         <w:tab/>
       </w:r>
       <w:r>
@@ -180,17 +220,19 @@
         <w:tabs>
           <w:tab w:val="right" w:leader="none" w:pos="9360"/>
         </w:tabs>
-        <w:spacing w:line="276" w:lineRule="auto"/>
-        <w:jc w:val="both"/>
-        <w:rPr>
-          <w:rFonts w:ascii="Montserrat" w:cs="Montserrat" w:eastAsia="Montserrat" w:hAnsi="Montserrat"/>
-          <w:sz w:val="16"/>
-          <w:szCs w:val="16"/>
-        </w:rPr>
-      </w:pPr>
-      <w:r>
-        <w:rPr>
-          <w:rFonts w:ascii="Montserrat" w:cs="Montserrat" w:eastAsia="Montserrat" w:hAnsi="Montserrat"/>
+        <w:spacing w:line="288" w:lineRule="auto"/>
+        <w:jc w:val="both"/>
+        <w:rPr>
+          <w:rFonts w:ascii="Noto Sans" w:cs="Noto Sans" w:eastAsia="Noto Sans" w:hAnsi="Noto Sans"/>
+          <w:color w:val="4c4f69"/>
+          <w:sz w:val="16"/>
+          <w:szCs w:val="16"/>
+        </w:rPr>
+      </w:pPr>
+      <w:r>
+        <w:rPr>
+          <w:rFonts w:ascii="Noto Sans" w:cs="Noto Sans" w:eastAsia="Noto Sans" w:hAnsi="Noto Sans"/>
+          <w:color w:val="4c4f69"/>
           <w:sz w:val="16"/>
           <w:szCs w:val="16"/>
           <w:rtl w:val="0"/>
@@ -203,10 +245,11 @@
         <w:tabs>
           <w:tab w:val="right" w:leader="none" w:pos="9360"/>
         </w:tabs>
-        <w:spacing w:line="276" w:lineRule="auto"/>
-        <w:jc w:val="both"/>
-        <w:rPr>
-          <w:rFonts w:ascii="Montserrat" w:cs="Montserrat" w:eastAsia="Montserrat" w:hAnsi="Montserrat"/>
+        <w:spacing w:line="288" w:lineRule="auto"/>
+        <w:jc w:val="both"/>
+        <w:rPr>
+          <w:rFonts w:ascii="Noto Sans" w:cs="Noto Sans" w:eastAsia="Noto Sans" w:hAnsi="Noto Sans"/>
+          <w:color w:val="4c4f69"/>
           <w:sz w:val="16"/>
           <w:szCs w:val="16"/>
         </w:rPr>
@@ -222,23 +265,36 @@
         <w:tabs>
           <w:tab w:val="right" w:leader="none" w:pos="9360"/>
         </w:tabs>
-        <w:spacing w:line="276" w:lineRule="auto"/>
-        <w:jc w:val="both"/>
-        <w:rPr>
-          <w:rFonts w:ascii="Source Serif 4" w:cs="Source Serif 4" w:eastAsia="Source Serif 4" w:hAnsi="Source Serif 4"/>
-          <w:sz w:val="16"/>
-          <w:szCs w:val="16"/>
-        </w:rPr>
-      </w:pPr>
-      <w:r>
-        <w:rPr>
-          <w:rFonts w:ascii="Source Serif 4" w:cs="Source Serif 4" w:eastAsia="Source Serif 4" w:hAnsi="Source Serif 4"/>
+        <w:spacing w:line="288" w:lineRule="auto"/>
+        <w:jc w:val="both"/>
+        <w:rPr>
+          <w:rFonts w:ascii="Noto Sans" w:cs="Noto Sans" w:eastAsia="Noto Sans" w:hAnsi="Noto Sans"/>
+          <w:color w:val="4c4f69"/>
+          <w:sz w:val="16"/>
+          <w:szCs w:val="16"/>
+        </w:rPr>
+      </w:pPr>
+      <w:r>
+        <w:rPr>
+          <w:rFonts w:ascii="Noto Sans" w:cs="Noto Sans" w:eastAsia="Noto Sans" w:hAnsi="Noto Sans"/>
+          <w:b w:val="1"/>
+          <w:color w:val="4c4f69"/>
           <w:sz w:val="16"/>
           <w:szCs w:val="16"/>
           <w:u w:val="single"/>
           <w:rtl w:val="0"/>
         </w:rPr>
         <w:t xml:space="preserve">Experiência</w:t>
+      </w:r>
+      <w:r>
+        <w:rPr>
+          <w:rFonts w:ascii="Noto Sans" w:cs="Noto Sans" w:eastAsia="Noto Sans" w:hAnsi="Noto Sans"/>
+          <w:color w:val="4c4f69"/>
+          <w:sz w:val="16"/>
+          <w:szCs w:val="16"/>
+          <w:u w:val="single"/>
+          <w:rtl w:val="0"/>
+        </w:rPr>
         <w:tab/>
       </w:r>
       <w:r>
@@ -252,18 +308,20 @@
         <w:tabs>
           <w:tab w:val="right" w:leader="none" w:pos="9360"/>
         </w:tabs>
-        <w:spacing w:line="276" w:lineRule="auto"/>
-        <w:jc w:val="both"/>
-        <w:rPr>
-          <w:rFonts w:ascii="Montserrat" w:cs="Montserrat" w:eastAsia="Montserrat" w:hAnsi="Montserrat"/>
-          <w:sz w:val="16"/>
-          <w:szCs w:val="16"/>
-        </w:rPr>
-      </w:pPr>
-      <w:r>
-        <w:rPr>
-          <w:rFonts w:ascii="Montserrat" w:cs="Montserrat" w:eastAsia="Montserrat" w:hAnsi="Montserrat"/>
-          <w:b w:val="1"/>
+        <w:spacing w:line="288" w:lineRule="auto"/>
+        <w:jc w:val="both"/>
+        <w:rPr>
+          <w:rFonts w:ascii="Noto Sans" w:cs="Noto Sans" w:eastAsia="Noto Sans" w:hAnsi="Noto Sans"/>
+          <w:color w:val="4c4f69"/>
+          <w:sz w:val="16"/>
+          <w:szCs w:val="16"/>
+        </w:rPr>
+      </w:pPr>
+      <w:r>
+        <w:rPr>
+          <w:rFonts w:ascii="Noto Sans" w:cs="Noto Sans" w:eastAsia="Noto Sans" w:hAnsi="Noto Sans"/>
+          <w:b w:val="1"/>
+          <w:color w:val="4c4f69"/>
           <w:sz w:val="16"/>
           <w:szCs w:val="16"/>
           <w:rtl w:val="0"/>
@@ -272,7 +330,8 @@
       </w:r>
       <w:r>
         <w:rPr>
-          <w:rFonts w:ascii="Montserrat" w:cs="Montserrat" w:eastAsia="Montserrat" w:hAnsi="Montserrat"/>
+          <w:rFonts w:ascii="Noto Sans" w:cs="Noto Sans" w:eastAsia="Noto Sans" w:hAnsi="Noto Sans"/>
+          <w:color w:val="4c4f69"/>
           <w:sz w:val="16"/>
           <w:szCs w:val="16"/>
           <w:rtl w:val="0"/>
@@ -286,17 +345,19 @@
         <w:tabs>
           <w:tab w:val="right" w:leader="none" w:pos="9360"/>
         </w:tabs>
-        <w:spacing w:line="276" w:lineRule="auto"/>
-        <w:jc w:val="both"/>
-        <w:rPr>
-          <w:rFonts w:ascii="Montserrat" w:cs="Montserrat" w:eastAsia="Montserrat" w:hAnsi="Montserrat"/>
-          <w:sz w:val="16"/>
-          <w:szCs w:val="16"/>
-        </w:rPr>
-      </w:pPr>
-      <w:r>
-        <w:rPr>
-          <w:rFonts w:ascii="Montserrat" w:cs="Montserrat" w:eastAsia="Montserrat" w:hAnsi="Montserrat"/>
+        <w:spacing w:line="288" w:lineRule="auto"/>
+        <w:jc w:val="both"/>
+        <w:rPr>
+          <w:rFonts w:ascii="Noto Sans" w:cs="Noto Sans" w:eastAsia="Noto Sans" w:hAnsi="Noto Sans"/>
+          <w:color w:val="4c4f69"/>
+          <w:sz w:val="16"/>
+          <w:szCs w:val="16"/>
+        </w:rPr>
+      </w:pPr>
+      <w:r>
+        <w:rPr>
+          <w:rFonts w:ascii="Noto Sans" w:cs="Noto Sans" w:eastAsia="Noto Sans" w:hAnsi="Noto Sans"/>
+          <w:color w:val="4c4f69"/>
           <w:sz w:val="16"/>
           <w:szCs w:val="16"/>
           <w:rtl w:val="0"/>
@@ -311,17 +372,19 @@
         <w:tabs>
           <w:tab w:val="right" w:leader="none" w:pos="9360"/>
         </w:tabs>
-        <w:spacing w:line="276" w:lineRule="auto"/>
-        <w:jc w:val="both"/>
-        <w:rPr>
-          <w:rFonts w:ascii="Montserrat" w:cs="Montserrat" w:eastAsia="Montserrat" w:hAnsi="Montserrat"/>
-          <w:sz w:val="16"/>
-          <w:szCs w:val="16"/>
-        </w:rPr>
-      </w:pPr>
-      <w:r>
-        <w:rPr>
-          <w:rFonts w:ascii="Montserrat" w:cs="Montserrat" w:eastAsia="Montserrat" w:hAnsi="Montserrat"/>
+        <w:spacing w:line="288" w:lineRule="auto"/>
+        <w:jc w:val="both"/>
+        <w:rPr>
+          <w:rFonts w:ascii="Noto Sans" w:cs="Noto Sans" w:eastAsia="Noto Sans" w:hAnsi="Noto Sans"/>
+          <w:color w:val="4c4f69"/>
+          <w:sz w:val="16"/>
+          <w:szCs w:val="16"/>
+        </w:rPr>
+      </w:pPr>
+      <w:r>
+        <w:rPr>
+          <w:rFonts w:ascii="Noto Sans" w:cs="Noto Sans" w:eastAsia="Noto Sans" w:hAnsi="Noto Sans"/>
+          <w:color w:val="4c4f69"/>
           <w:sz w:val="16"/>
           <w:szCs w:val="16"/>
           <w:rtl w:val="0"/>
@@ -338,17 +401,20 @@
         <w:tabs>
           <w:tab w:val="right" w:leader="none" w:pos="9360"/>
         </w:tabs>
-        <w:spacing w:line="276" w:lineRule="auto"/>
+        <w:spacing w:line="288" w:lineRule="auto"/>
         <w:ind w:left="720" w:hanging="360"/>
         <w:jc w:val="both"/>
         <w:rPr>
-          <w:sz w:val="16"/>
-          <w:szCs w:val="16"/>
-        </w:rPr>
-      </w:pPr>
-      <w:r>
-        <w:rPr>
-          <w:rFonts w:ascii="Montserrat" w:cs="Montserrat" w:eastAsia="Montserrat" w:hAnsi="Montserrat"/>
+          <w:rFonts w:ascii="Noto Sans" w:cs="Noto Sans" w:eastAsia="Noto Sans" w:hAnsi="Noto Sans"/>
+          <w:color w:val="4c4f69"/>
+          <w:sz w:val="16"/>
+          <w:szCs w:val="16"/>
+        </w:rPr>
+      </w:pPr>
+      <w:r>
+        <w:rPr>
+          <w:rFonts w:ascii="Noto Sans" w:cs="Noto Sans" w:eastAsia="Noto Sans" w:hAnsi="Noto Sans"/>
+          <w:color w:val="4c4f69"/>
           <w:sz w:val="16"/>
           <w:szCs w:val="16"/>
           <w:rtl w:val="0"/>
@@ -365,18 +431,20 @@
         <w:tabs>
           <w:tab w:val="right" w:leader="none" w:pos="9360"/>
         </w:tabs>
-        <w:spacing w:line="276" w:lineRule="auto"/>
+        <w:spacing w:line="288" w:lineRule="auto"/>
         <w:ind w:left="720" w:hanging="360"/>
         <w:jc w:val="both"/>
         <w:rPr>
-          <w:rFonts w:ascii="Montserrat" w:cs="Montserrat" w:eastAsia="Montserrat" w:hAnsi="Montserrat"/>
-          <w:sz w:val="16"/>
-          <w:szCs w:val="16"/>
-        </w:rPr>
-      </w:pPr>
-      <w:r>
-        <w:rPr>
-          <w:rFonts w:ascii="Montserrat" w:cs="Montserrat" w:eastAsia="Montserrat" w:hAnsi="Montserrat"/>
+          <w:rFonts w:ascii="Noto Sans" w:cs="Noto Sans" w:eastAsia="Noto Sans" w:hAnsi="Noto Sans"/>
+          <w:color w:val="4c4f69"/>
+          <w:sz w:val="16"/>
+          <w:szCs w:val="16"/>
+        </w:rPr>
+      </w:pPr>
+      <w:r>
+        <w:rPr>
+          <w:rFonts w:ascii="Noto Sans" w:cs="Noto Sans" w:eastAsia="Noto Sans" w:hAnsi="Noto Sans"/>
+          <w:color w:val="4c4f69"/>
           <w:sz w:val="16"/>
           <w:szCs w:val="16"/>
           <w:rtl w:val="0"/>
@@ -393,18 +461,20 @@
         <w:tabs>
           <w:tab w:val="right" w:leader="none" w:pos="9360"/>
         </w:tabs>
-        <w:spacing w:line="276" w:lineRule="auto"/>
+        <w:spacing w:line="288" w:lineRule="auto"/>
         <w:ind w:left="720" w:hanging="360"/>
         <w:jc w:val="both"/>
         <w:rPr>
           <w:rFonts w:ascii="Montserrat" w:cs="Montserrat" w:eastAsia="Montserrat" w:hAnsi="Montserrat"/>
-          <w:sz w:val="16"/>
-          <w:szCs w:val="16"/>
-        </w:rPr>
-      </w:pPr>
-      <w:r>
-        <w:rPr>
-          <w:rFonts w:ascii="Montserrat" w:cs="Montserrat" w:eastAsia="Montserrat" w:hAnsi="Montserrat"/>
+          <w:color w:val="4c4f69"/>
+          <w:sz w:val="16"/>
+          <w:szCs w:val="16"/>
+        </w:rPr>
+      </w:pPr>
+      <w:r>
+        <w:rPr>
+          <w:rFonts w:ascii="Noto Sans" w:cs="Noto Sans" w:eastAsia="Noto Sans" w:hAnsi="Noto Sans"/>
+          <w:color w:val="4c4f69"/>
           <w:sz w:val="16"/>
           <w:szCs w:val="16"/>
           <w:rtl w:val="0"/>
@@ -413,8 +483,9 @@
       </w:r>
       <w:r>
         <w:rPr>
-          <w:rFonts w:ascii="Montserrat" w:cs="Montserrat" w:eastAsia="Montserrat" w:hAnsi="Montserrat"/>
-          <w:b w:val="1"/>
+          <w:rFonts w:ascii="Noto Sans" w:cs="Noto Sans" w:eastAsia="Noto Sans" w:hAnsi="Noto Sans"/>
+          <w:b w:val="1"/>
+          <w:color w:val="4c4f69"/>
           <w:sz w:val="16"/>
           <w:szCs w:val="16"/>
           <w:rtl w:val="0"/>
@@ -423,7 +494,8 @@
       </w:r>
       <w:r>
         <w:rPr>
-          <w:rFonts w:ascii="Montserrat" w:cs="Montserrat" w:eastAsia="Montserrat" w:hAnsi="Montserrat"/>
+          <w:rFonts w:ascii="Noto Sans" w:cs="Noto Sans" w:eastAsia="Noto Sans" w:hAnsi="Noto Sans"/>
+          <w:color w:val="4c4f69"/>
           <w:sz w:val="16"/>
           <w:szCs w:val="16"/>
           <w:rtl w:val="0"/>
@@ -432,8 +504,9 @@
       </w:r>
       <w:r>
         <w:rPr>
-          <w:rFonts w:ascii="Montserrat" w:cs="Montserrat" w:eastAsia="Montserrat" w:hAnsi="Montserrat"/>
-          <w:b w:val="1"/>
+          <w:rFonts w:ascii="Noto Sans" w:cs="Noto Sans" w:eastAsia="Noto Sans" w:hAnsi="Noto Sans"/>
+          <w:b w:val="1"/>
+          <w:color w:val="4c4f69"/>
           <w:sz w:val="16"/>
           <w:szCs w:val="16"/>
           <w:rtl w:val="0"/>
@@ -442,7 +515,8 @@
       </w:r>
       <w:r>
         <w:rPr>
-          <w:rFonts w:ascii="Montserrat" w:cs="Montserrat" w:eastAsia="Montserrat" w:hAnsi="Montserrat"/>
+          <w:rFonts w:ascii="Noto Sans" w:cs="Noto Sans" w:eastAsia="Noto Sans" w:hAnsi="Noto Sans"/>
+          <w:color w:val="4c4f69"/>
           <w:sz w:val="16"/>
           <w:szCs w:val="16"/>
           <w:rtl w:val="0"/>
@@ -451,8 +525,9 @@
       </w:r>
       <w:r>
         <w:rPr>
-          <w:rFonts w:ascii="Montserrat" w:cs="Montserrat" w:eastAsia="Montserrat" w:hAnsi="Montserrat"/>
-          <w:b w:val="1"/>
+          <w:rFonts w:ascii="Noto Sans" w:cs="Noto Sans" w:eastAsia="Noto Sans" w:hAnsi="Noto Sans"/>
+          <w:b w:val="1"/>
+          <w:color w:val="4c4f69"/>
           <w:sz w:val="16"/>
           <w:szCs w:val="16"/>
           <w:rtl w:val="0"/>
@@ -461,7 +536,8 @@
       </w:r>
       <w:r>
         <w:rPr>
-          <w:rFonts w:ascii="Montserrat" w:cs="Montserrat" w:eastAsia="Montserrat" w:hAnsi="Montserrat"/>
+          <w:rFonts w:ascii="Noto Sans" w:cs="Noto Sans" w:eastAsia="Noto Sans" w:hAnsi="Noto Sans"/>
+          <w:color w:val="4c4f69"/>
           <w:sz w:val="16"/>
           <w:szCs w:val="16"/>
           <w:rtl w:val="0"/>
@@ -470,8 +546,9 @@
       </w:r>
       <w:r>
         <w:rPr>
-          <w:rFonts w:ascii="Montserrat" w:cs="Montserrat" w:eastAsia="Montserrat" w:hAnsi="Montserrat"/>
-          <w:b w:val="1"/>
+          <w:rFonts w:ascii="Noto Sans" w:cs="Noto Sans" w:eastAsia="Noto Sans" w:hAnsi="Noto Sans"/>
+          <w:b w:val="1"/>
+          <w:color w:val="4c4f69"/>
           <w:sz w:val="16"/>
           <w:szCs w:val="16"/>
           <w:rtl w:val="0"/>
@@ -480,7 +557,8 @@
       </w:r>
       <w:r>
         <w:rPr>
-          <w:rFonts w:ascii="Montserrat" w:cs="Montserrat" w:eastAsia="Montserrat" w:hAnsi="Montserrat"/>
+          <w:rFonts w:ascii="Noto Sans" w:cs="Noto Sans" w:eastAsia="Noto Sans" w:hAnsi="Noto Sans"/>
+          <w:color w:val="4c4f69"/>
           <w:sz w:val="16"/>
           <w:szCs w:val="16"/>
           <w:rtl w:val="0"/>
@@ -489,8 +567,9 @@
       </w:r>
       <w:r>
         <w:rPr>
-          <w:rFonts w:ascii="Montserrat" w:cs="Montserrat" w:eastAsia="Montserrat" w:hAnsi="Montserrat"/>
-          <w:b w:val="1"/>
+          <w:rFonts w:ascii="Noto Sans" w:cs="Noto Sans" w:eastAsia="Noto Sans" w:hAnsi="Noto Sans"/>
+          <w:b w:val="1"/>
+          <w:color w:val="4c4f69"/>
           <w:sz w:val="16"/>
           <w:szCs w:val="16"/>
           <w:rtl w:val="0"/>
@@ -499,7 +578,8 @@
       </w:r>
       <w:r>
         <w:rPr>
-          <w:rFonts w:ascii="Montserrat" w:cs="Montserrat" w:eastAsia="Montserrat" w:hAnsi="Montserrat"/>
+          <w:rFonts w:ascii="Noto Sans" w:cs="Noto Sans" w:eastAsia="Noto Sans" w:hAnsi="Noto Sans"/>
+          <w:color w:val="4c4f69"/>
           <w:sz w:val="16"/>
           <w:szCs w:val="16"/>
           <w:rtl w:val="0"/>
@@ -508,8 +588,9 @@
       </w:r>
       <w:r>
         <w:rPr>
-          <w:rFonts w:ascii="Montserrat" w:cs="Montserrat" w:eastAsia="Montserrat" w:hAnsi="Montserrat"/>
-          <w:b w:val="1"/>
+          <w:rFonts w:ascii="Noto Sans" w:cs="Noto Sans" w:eastAsia="Noto Sans" w:hAnsi="Noto Sans"/>
+          <w:b w:val="1"/>
+          <w:color w:val="4c4f69"/>
           <w:sz w:val="16"/>
           <w:szCs w:val="16"/>
           <w:rtl w:val="0"/>
@@ -518,7 +599,8 @@
       </w:r>
       <w:r>
         <w:rPr>
-          <w:rFonts w:ascii="Montserrat" w:cs="Montserrat" w:eastAsia="Montserrat" w:hAnsi="Montserrat"/>
+          <w:rFonts w:ascii="Noto Sans" w:cs="Noto Sans" w:eastAsia="Noto Sans" w:hAnsi="Noto Sans"/>
+          <w:color w:val="4c4f69"/>
           <w:sz w:val="16"/>
           <w:szCs w:val="16"/>
           <w:rtl w:val="0"/>
@@ -527,8 +609,9 @@
       </w:r>
       <w:r>
         <w:rPr>
-          <w:rFonts w:ascii="Montserrat" w:cs="Montserrat" w:eastAsia="Montserrat" w:hAnsi="Montserrat"/>
-          <w:b w:val="1"/>
+          <w:rFonts w:ascii="Noto Sans" w:cs="Noto Sans" w:eastAsia="Noto Sans" w:hAnsi="Noto Sans"/>
+          <w:b w:val="1"/>
+          <w:color w:val="4c4f69"/>
           <w:sz w:val="16"/>
           <w:szCs w:val="16"/>
           <w:rtl w:val="0"/>
@@ -537,7 +620,8 @@
       </w:r>
       <w:r>
         <w:rPr>
-          <w:rFonts w:ascii="Montserrat" w:cs="Montserrat" w:eastAsia="Montserrat" w:hAnsi="Montserrat"/>
+          <w:rFonts w:ascii="Noto Sans" w:cs="Noto Sans" w:eastAsia="Noto Sans" w:hAnsi="Noto Sans"/>
+          <w:color w:val="4c4f69"/>
           <w:sz w:val="16"/>
           <w:szCs w:val="16"/>
           <w:rtl w:val="0"/>
@@ -546,8 +630,9 @@
       </w:r>
       <w:r>
         <w:rPr>
-          <w:rFonts w:ascii="Montserrat" w:cs="Montserrat" w:eastAsia="Montserrat" w:hAnsi="Montserrat"/>
-          <w:b w:val="1"/>
+          <w:rFonts w:ascii="Noto Sans" w:cs="Noto Sans" w:eastAsia="Noto Sans" w:hAnsi="Noto Sans"/>
+          <w:b w:val="1"/>
+          <w:color w:val="4c4f69"/>
           <w:sz w:val="16"/>
           <w:szCs w:val="16"/>
           <w:rtl w:val="0"/>
@@ -556,7 +641,8 @@
       </w:r>
       <w:r>
         <w:rPr>
-          <w:rFonts w:ascii="Montserrat" w:cs="Montserrat" w:eastAsia="Montserrat" w:hAnsi="Montserrat"/>
+          <w:rFonts w:ascii="Noto Sans" w:cs="Noto Sans" w:eastAsia="Noto Sans" w:hAnsi="Noto Sans"/>
+          <w:color w:val="4c4f69"/>
           <w:sz w:val="16"/>
           <w:szCs w:val="16"/>
           <w:rtl w:val="0"/>
@@ -565,8 +651,9 @@
       </w:r>
       <w:r>
         <w:rPr>
-          <w:rFonts w:ascii="Montserrat" w:cs="Montserrat" w:eastAsia="Montserrat" w:hAnsi="Montserrat"/>
-          <w:b w:val="1"/>
+          <w:rFonts w:ascii="Noto Sans" w:cs="Noto Sans" w:eastAsia="Noto Sans" w:hAnsi="Noto Sans"/>
+          <w:b w:val="1"/>
+          <w:color w:val="4c4f69"/>
           <w:sz w:val="16"/>
           <w:szCs w:val="16"/>
           <w:rtl w:val="0"/>
@@ -575,7 +662,8 @@
       </w:r>
       <w:r>
         <w:rPr>
-          <w:rFonts w:ascii="Montserrat" w:cs="Montserrat" w:eastAsia="Montserrat" w:hAnsi="Montserrat"/>
+          <w:rFonts w:ascii="Noto Sans" w:cs="Noto Sans" w:eastAsia="Noto Sans" w:hAnsi="Noto Sans"/>
+          <w:color w:val="4c4f69"/>
           <w:sz w:val="16"/>
           <w:szCs w:val="16"/>
           <w:rtl w:val="0"/>
@@ -584,8 +672,9 @@
       </w:r>
       <w:r>
         <w:rPr>
-          <w:rFonts w:ascii="Montserrat" w:cs="Montserrat" w:eastAsia="Montserrat" w:hAnsi="Montserrat"/>
-          <w:b w:val="1"/>
+          <w:rFonts w:ascii="Noto Sans" w:cs="Noto Sans" w:eastAsia="Noto Sans" w:hAnsi="Noto Sans"/>
+          <w:b w:val="1"/>
+          <w:color w:val="4c4f69"/>
           <w:sz w:val="16"/>
           <w:szCs w:val="16"/>
           <w:rtl w:val="0"/>
@@ -594,7 +683,8 @@
       </w:r>
       <w:r>
         <w:rPr>
-          <w:rFonts w:ascii="Montserrat" w:cs="Montserrat" w:eastAsia="Montserrat" w:hAnsi="Montserrat"/>
+          <w:rFonts w:ascii="Noto Sans" w:cs="Noto Sans" w:eastAsia="Noto Sans" w:hAnsi="Noto Sans"/>
+          <w:color w:val="4c4f69"/>
           <w:sz w:val="16"/>
           <w:szCs w:val="16"/>
           <w:rtl w:val="0"/>
@@ -603,8 +693,9 @@
       </w:r>
       <w:r>
         <w:rPr>
-          <w:rFonts w:ascii="Montserrat" w:cs="Montserrat" w:eastAsia="Montserrat" w:hAnsi="Montserrat"/>
-          <w:b w:val="1"/>
+          <w:rFonts w:ascii="Noto Sans" w:cs="Noto Sans" w:eastAsia="Noto Sans" w:hAnsi="Noto Sans"/>
+          <w:b w:val="1"/>
+          <w:color w:val="4c4f69"/>
           <w:sz w:val="16"/>
           <w:szCs w:val="16"/>
           <w:rtl w:val="0"/>
@@ -613,7 +704,8 @@
       </w:r>
       <w:r>
         <w:rPr>
-          <w:rFonts w:ascii="Montserrat" w:cs="Montserrat" w:eastAsia="Montserrat" w:hAnsi="Montserrat"/>
+          <w:rFonts w:ascii="Noto Sans" w:cs="Noto Sans" w:eastAsia="Noto Sans" w:hAnsi="Noto Sans"/>
+          <w:color w:val="4c4f69"/>
           <w:sz w:val="16"/>
           <w:szCs w:val="16"/>
           <w:rtl w:val="0"/>
@@ -622,8 +714,9 @@
       </w:r>
       <w:r>
         <w:rPr>
-          <w:rFonts w:ascii="Montserrat" w:cs="Montserrat" w:eastAsia="Montserrat" w:hAnsi="Montserrat"/>
-          <w:b w:val="1"/>
+          <w:rFonts w:ascii="Noto Sans" w:cs="Noto Sans" w:eastAsia="Noto Sans" w:hAnsi="Noto Sans"/>
+          <w:b w:val="1"/>
+          <w:color w:val="4c4f69"/>
           <w:sz w:val="16"/>
           <w:szCs w:val="16"/>
           <w:rtl w:val="0"/>
@@ -632,7 +725,8 @@
       </w:r>
       <w:r>
         <w:rPr>
-          <w:rFonts w:ascii="Montserrat" w:cs="Montserrat" w:eastAsia="Montserrat" w:hAnsi="Montserrat"/>
+          <w:rFonts w:ascii="Noto Sans" w:cs="Noto Sans" w:eastAsia="Noto Sans" w:hAnsi="Noto Sans"/>
+          <w:color w:val="4c4f69"/>
           <w:sz w:val="16"/>
           <w:szCs w:val="16"/>
           <w:rtl w:val="0"/>
@@ -641,8 +735,9 @@
       </w:r>
       <w:r>
         <w:rPr>
-          <w:rFonts w:ascii="Montserrat" w:cs="Montserrat" w:eastAsia="Montserrat" w:hAnsi="Montserrat"/>
-          <w:b w:val="1"/>
+          <w:rFonts w:ascii="Noto Sans" w:cs="Noto Sans" w:eastAsia="Noto Sans" w:hAnsi="Noto Sans"/>
+          <w:b w:val="1"/>
+          <w:color w:val="4c4f69"/>
           <w:sz w:val="16"/>
           <w:szCs w:val="16"/>
           <w:rtl w:val="0"/>
@@ -651,7 +746,8 @@
       </w:r>
       <w:r>
         <w:rPr>
-          <w:rFonts w:ascii="Montserrat" w:cs="Montserrat" w:eastAsia="Montserrat" w:hAnsi="Montserrat"/>
+          <w:rFonts w:ascii="Noto Sans" w:cs="Noto Sans" w:eastAsia="Noto Sans" w:hAnsi="Noto Sans"/>
+          <w:color w:val="4c4f69"/>
           <w:sz w:val="16"/>
           <w:szCs w:val="16"/>
           <w:rtl w:val="0"/>
@@ -660,8 +756,9 @@
       </w:r>
       <w:r>
         <w:rPr>
-          <w:rFonts w:ascii="Montserrat" w:cs="Montserrat" w:eastAsia="Montserrat" w:hAnsi="Montserrat"/>
-          <w:b w:val="1"/>
+          <w:rFonts w:ascii="Noto Sans" w:cs="Noto Sans" w:eastAsia="Noto Sans" w:hAnsi="Noto Sans"/>
+          <w:b w:val="1"/>
+          <w:color w:val="4c4f69"/>
           <w:sz w:val="16"/>
           <w:szCs w:val="16"/>
           <w:rtl w:val="0"/>
@@ -670,7 +767,8 @@
       </w:r>
       <w:r>
         <w:rPr>
-          <w:rFonts w:ascii="Montserrat" w:cs="Montserrat" w:eastAsia="Montserrat" w:hAnsi="Montserrat"/>
+          <w:rFonts w:ascii="Noto Sans" w:cs="Noto Sans" w:eastAsia="Noto Sans" w:hAnsi="Noto Sans"/>
+          <w:color w:val="4c4f69"/>
           <w:sz w:val="16"/>
           <w:szCs w:val="16"/>
           <w:rtl w:val="0"/>
@@ -679,8 +777,9 @@
       </w:r>
       <w:r>
         <w:rPr>
-          <w:rFonts w:ascii="Montserrat" w:cs="Montserrat" w:eastAsia="Montserrat" w:hAnsi="Montserrat"/>
-          <w:b w:val="1"/>
+          <w:rFonts w:ascii="Noto Sans" w:cs="Noto Sans" w:eastAsia="Noto Sans" w:hAnsi="Noto Sans"/>
+          <w:b w:val="1"/>
+          <w:color w:val="4c4f69"/>
           <w:sz w:val="16"/>
           <w:szCs w:val="16"/>
           <w:rtl w:val="0"/>
@@ -689,7 +788,8 @@
       </w:r>
       <w:r>
         <w:rPr>
-          <w:rFonts w:ascii="Montserrat" w:cs="Montserrat" w:eastAsia="Montserrat" w:hAnsi="Montserrat"/>
+          <w:rFonts w:ascii="Noto Sans" w:cs="Noto Sans" w:eastAsia="Noto Sans" w:hAnsi="Noto Sans"/>
+          <w:color w:val="4c4f69"/>
           <w:sz w:val="16"/>
           <w:szCs w:val="16"/>
           <w:rtl w:val="0"/>
@@ -702,11 +802,12 @@
         <w:tabs>
           <w:tab w:val="right" w:leader="none" w:pos="9360"/>
         </w:tabs>
-        <w:spacing w:line="276" w:lineRule="auto"/>
-        <w:jc w:val="both"/>
-        <w:rPr>
-          <w:rFonts w:ascii="Montserrat" w:cs="Montserrat" w:eastAsia="Montserrat" w:hAnsi="Montserrat"/>
+        <w:spacing w:line="288" w:lineRule="auto"/>
+        <w:jc w:val="both"/>
+        <w:rPr>
+          <w:rFonts w:ascii="Noto Sans" w:cs="Noto Sans" w:eastAsia="Noto Sans" w:hAnsi="Noto Sans"/>
           <w:i w:val="1"/>
+          <w:color w:val="4c4f69"/>
           <w:sz w:val="16"/>
           <w:szCs w:val="16"/>
         </w:rPr>
@@ -722,17 +823,19 @@
         <w:tabs>
           <w:tab w:val="right" w:leader="none" w:pos="9360"/>
         </w:tabs>
-        <w:spacing w:line="276" w:lineRule="auto"/>
-        <w:jc w:val="both"/>
-        <w:rPr>
-          <w:rFonts w:ascii="Montserrat" w:cs="Montserrat" w:eastAsia="Montserrat" w:hAnsi="Montserrat"/>
-          <w:sz w:val="16"/>
-          <w:szCs w:val="16"/>
-        </w:rPr>
-      </w:pPr>
-      <w:r>
-        <w:rPr>
-          <w:rFonts w:ascii="Montserrat" w:cs="Montserrat" w:eastAsia="Montserrat" w:hAnsi="Montserrat"/>
+        <w:spacing w:line="288" w:lineRule="auto"/>
+        <w:jc w:val="both"/>
+        <w:rPr>
+          <w:rFonts w:ascii="Noto Sans" w:cs="Noto Sans" w:eastAsia="Noto Sans" w:hAnsi="Noto Sans"/>
+          <w:color w:val="4c4f69"/>
+          <w:sz w:val="16"/>
+          <w:szCs w:val="16"/>
+        </w:rPr>
+      </w:pPr>
+      <w:r>
+        <w:rPr>
+          <w:rFonts w:ascii="Noto Sans" w:cs="Noto Sans" w:eastAsia="Noto Sans" w:hAnsi="Noto Sans"/>
+          <w:color w:val="4c4f69"/>
           <w:sz w:val="16"/>
           <w:szCs w:val="16"/>
           <w:rtl w:val="0"/>
@@ -747,17 +850,19 @@
         <w:tabs>
           <w:tab w:val="right" w:leader="none" w:pos="9360"/>
         </w:tabs>
-        <w:spacing w:line="276" w:lineRule="auto"/>
-        <w:jc w:val="both"/>
-        <w:rPr>
-          <w:rFonts w:ascii="Montserrat" w:cs="Montserrat" w:eastAsia="Montserrat" w:hAnsi="Montserrat"/>
-          <w:sz w:val="16"/>
-          <w:szCs w:val="16"/>
-        </w:rPr>
-      </w:pPr>
-      <w:r>
-        <w:rPr>
-          <w:rFonts w:ascii="Montserrat" w:cs="Montserrat" w:eastAsia="Montserrat" w:hAnsi="Montserrat"/>
+        <w:spacing w:line="288" w:lineRule="auto"/>
+        <w:jc w:val="both"/>
+        <w:rPr>
+          <w:rFonts w:ascii="Noto Sans" w:cs="Noto Sans" w:eastAsia="Noto Sans" w:hAnsi="Noto Sans"/>
+          <w:color w:val="4c4f69"/>
+          <w:sz w:val="16"/>
+          <w:szCs w:val="16"/>
+        </w:rPr>
+      </w:pPr>
+      <w:r>
+        <w:rPr>
+          <w:rFonts w:ascii="Noto Sans" w:cs="Noto Sans" w:eastAsia="Noto Sans" w:hAnsi="Noto Sans"/>
+          <w:color w:val="4c4f69"/>
           <w:sz w:val="16"/>
           <w:szCs w:val="16"/>
           <w:rtl w:val="0"/>
@@ -774,23 +879,25 @@
         <w:tabs>
           <w:tab w:val="right" w:leader="none" w:pos="9360"/>
         </w:tabs>
-        <w:spacing w:line="276" w:lineRule="auto"/>
+        <w:spacing w:line="288" w:lineRule="auto"/>
         <w:ind w:left="720" w:hanging="360"/>
         <w:jc w:val="both"/>
         <w:rPr>
-          <w:rFonts w:ascii="Montserrat" w:cs="Montserrat" w:eastAsia="Montserrat" w:hAnsi="Montserrat"/>
-          <w:sz w:val="16"/>
-          <w:szCs w:val="16"/>
-        </w:rPr>
-      </w:pPr>
-      <w:r>
-        <w:rPr>
-          <w:rFonts w:ascii="Montserrat" w:cs="Montserrat" w:eastAsia="Montserrat" w:hAnsi="Montserrat"/>
-          <w:sz w:val="16"/>
-          <w:szCs w:val="16"/>
-          <w:rtl w:val="0"/>
-        </w:rPr>
-        <w:t xml:space="preserve">Integrou dados de pessoas e processos de promoções, aprimorando o fluxo de trabalho do departamento de RH.</w:t>
+          <w:rFonts w:ascii="Noto Sans" w:cs="Noto Sans" w:eastAsia="Noto Sans" w:hAnsi="Noto Sans"/>
+          <w:color w:val="4c4f69"/>
+          <w:sz w:val="16"/>
+          <w:szCs w:val="16"/>
+        </w:rPr>
+      </w:pPr>
+      <w:r>
+        <w:rPr>
+          <w:rFonts w:ascii="Noto Sans" w:cs="Noto Sans" w:eastAsia="Noto Sans" w:hAnsi="Noto Sans"/>
+          <w:color w:val="4c4f69"/>
+          <w:sz w:val="16"/>
+          <w:szCs w:val="16"/>
+          <w:rtl w:val="0"/>
+        </w:rPr>
+        <w:t xml:space="preserve">Integrou dados de pessoas e processos de promoções, aprimorando o fluxo de trabalho do RH.</w:t>
       </w:r>
     </w:p>
     <w:p>
@@ -802,18 +909,20 @@
         <w:tabs>
           <w:tab w:val="right" w:leader="none" w:pos="9360"/>
         </w:tabs>
-        <w:spacing w:line="276" w:lineRule="auto"/>
+        <w:spacing w:line="288" w:lineRule="auto"/>
         <w:ind w:left="720" w:hanging="360"/>
         <w:jc w:val="both"/>
         <w:rPr>
-          <w:rFonts w:ascii="Montserrat" w:cs="Montserrat" w:eastAsia="Montserrat" w:hAnsi="Montserrat"/>
-          <w:sz w:val="16"/>
-          <w:szCs w:val="16"/>
-        </w:rPr>
-      </w:pPr>
-      <w:r>
-        <w:rPr>
-          <w:rFonts w:ascii="Montserrat" w:cs="Montserrat" w:eastAsia="Montserrat" w:hAnsi="Montserrat"/>
+          <w:rFonts w:ascii="Noto Sans" w:cs="Noto Sans" w:eastAsia="Noto Sans" w:hAnsi="Noto Sans"/>
+          <w:color w:val="4c4f69"/>
+          <w:sz w:val="16"/>
+          <w:szCs w:val="16"/>
+        </w:rPr>
+      </w:pPr>
+      <w:r>
+        <w:rPr>
+          <w:rFonts w:ascii="Noto Sans" w:cs="Noto Sans" w:eastAsia="Noto Sans" w:hAnsi="Noto Sans"/>
+          <w:color w:val="4c4f69"/>
           <w:sz w:val="16"/>
           <w:szCs w:val="16"/>
           <w:rtl w:val="0"/>
@@ -830,18 +939,20 @@
         <w:tabs>
           <w:tab w:val="right" w:leader="none" w:pos="9360"/>
         </w:tabs>
-        <w:spacing w:line="276" w:lineRule="auto"/>
+        <w:spacing w:line="288" w:lineRule="auto"/>
         <w:ind w:left="720" w:hanging="360"/>
         <w:jc w:val="both"/>
         <w:rPr>
-          <w:rFonts w:ascii="Montserrat" w:cs="Montserrat" w:eastAsia="Montserrat" w:hAnsi="Montserrat"/>
-          <w:sz w:val="16"/>
-          <w:szCs w:val="16"/>
-        </w:rPr>
-      </w:pPr>
-      <w:r>
-        <w:rPr>
-          <w:rFonts w:ascii="Montserrat" w:cs="Montserrat" w:eastAsia="Montserrat" w:hAnsi="Montserrat"/>
+          <w:rFonts w:ascii="Noto Sans" w:cs="Noto Sans" w:eastAsia="Noto Sans" w:hAnsi="Noto Sans"/>
+          <w:color w:val="4c4f69"/>
+          <w:sz w:val="16"/>
+          <w:szCs w:val="16"/>
+        </w:rPr>
+      </w:pPr>
+      <w:r>
+        <w:rPr>
+          <w:rFonts w:ascii="Noto Sans" w:cs="Noto Sans" w:eastAsia="Noto Sans" w:hAnsi="Noto Sans"/>
+          <w:color w:val="4c4f69"/>
           <w:sz w:val="16"/>
           <w:szCs w:val="16"/>
           <w:rtl w:val="0"/>
@@ -858,18 +969,20 @@
         <w:tabs>
           <w:tab w:val="right" w:leader="none" w:pos="9360"/>
         </w:tabs>
-        <w:spacing w:line="276" w:lineRule="auto"/>
+        <w:spacing w:line="288" w:lineRule="auto"/>
         <w:ind w:left="720" w:hanging="360"/>
         <w:jc w:val="both"/>
         <w:rPr>
           <w:rFonts w:ascii="Montserrat" w:cs="Montserrat" w:eastAsia="Montserrat" w:hAnsi="Montserrat"/>
-          <w:sz w:val="16"/>
-          <w:szCs w:val="16"/>
-        </w:rPr>
-      </w:pPr>
-      <w:r>
-        <w:rPr>
-          <w:rFonts w:ascii="Montserrat" w:cs="Montserrat" w:eastAsia="Montserrat" w:hAnsi="Montserrat"/>
+          <w:color w:val="4c4f69"/>
+          <w:sz w:val="16"/>
+          <w:szCs w:val="16"/>
+        </w:rPr>
+      </w:pPr>
+      <w:r>
+        <w:rPr>
+          <w:rFonts w:ascii="Noto Sans" w:cs="Noto Sans" w:eastAsia="Noto Sans" w:hAnsi="Noto Sans"/>
+          <w:color w:val="4c4f69"/>
           <w:sz w:val="16"/>
           <w:szCs w:val="16"/>
           <w:rtl w:val="0"/>
@@ -878,8 +991,9 @@
       </w:r>
       <w:r>
         <w:rPr>
-          <w:rFonts w:ascii="Montserrat" w:cs="Montserrat" w:eastAsia="Montserrat" w:hAnsi="Montserrat"/>
-          <w:b w:val="1"/>
+          <w:rFonts w:ascii="Noto Sans" w:cs="Noto Sans" w:eastAsia="Noto Sans" w:hAnsi="Noto Sans"/>
+          <w:b w:val="1"/>
+          <w:color w:val="4c4f69"/>
           <w:sz w:val="16"/>
           <w:szCs w:val="16"/>
           <w:rtl w:val="0"/>
@@ -888,7 +1002,8 @@
       </w:r>
       <w:r>
         <w:rPr>
-          <w:rFonts w:ascii="Montserrat" w:cs="Montserrat" w:eastAsia="Montserrat" w:hAnsi="Montserrat"/>
+          <w:rFonts w:ascii="Noto Sans" w:cs="Noto Sans" w:eastAsia="Noto Sans" w:hAnsi="Noto Sans"/>
+          <w:color w:val="4c4f69"/>
           <w:sz w:val="16"/>
           <w:szCs w:val="16"/>
           <w:rtl w:val="0"/>
@@ -897,8 +1012,9 @@
       </w:r>
       <w:r>
         <w:rPr>
-          <w:rFonts w:ascii="Montserrat" w:cs="Montserrat" w:eastAsia="Montserrat" w:hAnsi="Montserrat"/>
-          <w:b w:val="1"/>
+          <w:rFonts w:ascii="Noto Sans" w:cs="Noto Sans" w:eastAsia="Noto Sans" w:hAnsi="Noto Sans"/>
+          <w:b w:val="1"/>
+          <w:color w:val="4c4f69"/>
           <w:sz w:val="16"/>
           <w:szCs w:val="16"/>
           <w:rtl w:val="0"/>
@@ -907,7 +1023,8 @@
       </w:r>
       <w:r>
         <w:rPr>
-          <w:rFonts w:ascii="Montserrat" w:cs="Montserrat" w:eastAsia="Montserrat" w:hAnsi="Montserrat"/>
+          <w:rFonts w:ascii="Noto Sans" w:cs="Noto Sans" w:eastAsia="Noto Sans" w:hAnsi="Noto Sans"/>
+          <w:color w:val="4c4f69"/>
           <w:sz w:val="16"/>
           <w:szCs w:val="16"/>
           <w:rtl w:val="0"/>
@@ -916,8 +1033,9 @@
       </w:r>
       <w:r>
         <w:rPr>
-          <w:rFonts w:ascii="Montserrat" w:cs="Montserrat" w:eastAsia="Montserrat" w:hAnsi="Montserrat"/>
-          <w:b w:val="1"/>
+          <w:rFonts w:ascii="Noto Sans" w:cs="Noto Sans" w:eastAsia="Noto Sans" w:hAnsi="Noto Sans"/>
+          <w:b w:val="1"/>
+          <w:color w:val="4c4f69"/>
           <w:sz w:val="16"/>
           <w:szCs w:val="16"/>
           <w:rtl w:val="0"/>
@@ -926,7 +1044,8 @@
       </w:r>
       <w:r>
         <w:rPr>
-          <w:rFonts w:ascii="Montserrat" w:cs="Montserrat" w:eastAsia="Montserrat" w:hAnsi="Montserrat"/>
+          <w:rFonts w:ascii="Noto Sans" w:cs="Noto Sans" w:eastAsia="Noto Sans" w:hAnsi="Noto Sans"/>
+          <w:color w:val="4c4f69"/>
           <w:sz w:val="16"/>
           <w:szCs w:val="16"/>
           <w:rtl w:val="0"/>
@@ -935,8 +1054,9 @@
       </w:r>
       <w:r>
         <w:rPr>
-          <w:rFonts w:ascii="Montserrat" w:cs="Montserrat" w:eastAsia="Montserrat" w:hAnsi="Montserrat"/>
-          <w:b w:val="1"/>
+          <w:rFonts w:ascii="Noto Sans" w:cs="Noto Sans" w:eastAsia="Noto Sans" w:hAnsi="Noto Sans"/>
+          <w:b w:val="1"/>
+          <w:color w:val="4c4f69"/>
           <w:sz w:val="16"/>
           <w:szCs w:val="16"/>
           <w:rtl w:val="0"/>
@@ -945,7 +1065,8 @@
       </w:r>
       <w:r>
         <w:rPr>
-          <w:rFonts w:ascii="Montserrat" w:cs="Montserrat" w:eastAsia="Montserrat" w:hAnsi="Montserrat"/>
+          <w:rFonts w:ascii="Noto Sans" w:cs="Noto Sans" w:eastAsia="Noto Sans" w:hAnsi="Noto Sans"/>
+          <w:color w:val="4c4f69"/>
           <w:sz w:val="16"/>
           <w:szCs w:val="16"/>
           <w:rtl w:val="0"/>
@@ -954,8 +1075,9 @@
       </w:r>
       <w:r>
         <w:rPr>
-          <w:rFonts w:ascii="Montserrat" w:cs="Montserrat" w:eastAsia="Montserrat" w:hAnsi="Montserrat"/>
-          <w:b w:val="1"/>
+          <w:rFonts w:ascii="Noto Sans" w:cs="Noto Sans" w:eastAsia="Noto Sans" w:hAnsi="Noto Sans"/>
+          <w:b w:val="1"/>
+          <w:color w:val="4c4f69"/>
           <w:sz w:val="16"/>
           <w:szCs w:val="16"/>
           <w:rtl w:val="0"/>
@@ -964,7 +1086,8 @@
       </w:r>
       <w:r>
         <w:rPr>
-          <w:rFonts w:ascii="Montserrat" w:cs="Montserrat" w:eastAsia="Montserrat" w:hAnsi="Montserrat"/>
+          <w:rFonts w:ascii="Noto Sans" w:cs="Noto Sans" w:eastAsia="Noto Sans" w:hAnsi="Noto Sans"/>
+          <w:color w:val="4c4f69"/>
           <w:sz w:val="16"/>
           <w:szCs w:val="16"/>
           <w:rtl w:val="0"/>
@@ -973,8 +1096,9 @@
       </w:r>
       <w:r>
         <w:rPr>
-          <w:rFonts w:ascii="Montserrat" w:cs="Montserrat" w:eastAsia="Montserrat" w:hAnsi="Montserrat"/>
-          <w:b w:val="1"/>
+          <w:rFonts w:ascii="Noto Sans" w:cs="Noto Sans" w:eastAsia="Noto Sans" w:hAnsi="Noto Sans"/>
+          <w:b w:val="1"/>
+          <w:color w:val="4c4f69"/>
           <w:sz w:val="16"/>
           <w:szCs w:val="16"/>
           <w:rtl w:val="0"/>
@@ -983,7 +1107,8 @@
       </w:r>
       <w:r>
         <w:rPr>
-          <w:rFonts w:ascii="Montserrat" w:cs="Montserrat" w:eastAsia="Montserrat" w:hAnsi="Montserrat"/>
+          <w:rFonts w:ascii="Noto Sans" w:cs="Noto Sans" w:eastAsia="Noto Sans" w:hAnsi="Noto Sans"/>
+          <w:color w:val="4c4f69"/>
           <w:sz w:val="16"/>
           <w:szCs w:val="16"/>
           <w:rtl w:val="0"/>
@@ -992,8 +1117,9 @@
       </w:r>
       <w:r>
         <w:rPr>
-          <w:rFonts w:ascii="Montserrat" w:cs="Montserrat" w:eastAsia="Montserrat" w:hAnsi="Montserrat"/>
-          <w:b w:val="1"/>
+          <w:rFonts w:ascii="Noto Sans" w:cs="Noto Sans" w:eastAsia="Noto Sans" w:hAnsi="Noto Sans"/>
+          <w:b w:val="1"/>
+          <w:color w:val="4c4f69"/>
           <w:sz w:val="16"/>
           <w:szCs w:val="16"/>
           <w:rtl w:val="0"/>
@@ -1002,7 +1128,8 @@
       </w:r>
       <w:r>
         <w:rPr>
-          <w:rFonts w:ascii="Montserrat" w:cs="Montserrat" w:eastAsia="Montserrat" w:hAnsi="Montserrat"/>
+          <w:rFonts w:ascii="Noto Sans" w:cs="Noto Sans" w:eastAsia="Noto Sans" w:hAnsi="Noto Sans"/>
+          <w:color w:val="4c4f69"/>
           <w:sz w:val="16"/>
           <w:szCs w:val="16"/>
           <w:rtl w:val="0"/>
@@ -1011,8 +1138,9 @@
       </w:r>
       <w:r>
         <w:rPr>
-          <w:rFonts w:ascii="Montserrat" w:cs="Montserrat" w:eastAsia="Montserrat" w:hAnsi="Montserrat"/>
-          <w:b w:val="1"/>
+          <w:rFonts w:ascii="Noto Sans" w:cs="Noto Sans" w:eastAsia="Noto Sans" w:hAnsi="Noto Sans"/>
+          <w:b w:val="1"/>
+          <w:color w:val="4c4f69"/>
           <w:sz w:val="16"/>
           <w:szCs w:val="16"/>
           <w:rtl w:val="0"/>
@@ -1021,7 +1149,8 @@
       </w:r>
       <w:r>
         <w:rPr>
-          <w:rFonts w:ascii="Montserrat" w:cs="Montserrat" w:eastAsia="Montserrat" w:hAnsi="Montserrat"/>
+          <w:rFonts w:ascii="Noto Sans" w:cs="Noto Sans" w:eastAsia="Noto Sans" w:hAnsi="Noto Sans"/>
+          <w:color w:val="4c4f69"/>
           <w:sz w:val="16"/>
           <w:szCs w:val="16"/>
           <w:rtl w:val="0"/>
@@ -1030,8 +1159,9 @@
       </w:r>
       <w:r>
         <w:rPr>
-          <w:rFonts w:ascii="Montserrat" w:cs="Montserrat" w:eastAsia="Montserrat" w:hAnsi="Montserrat"/>
-          <w:b w:val="1"/>
+          <w:rFonts w:ascii="Noto Sans" w:cs="Noto Sans" w:eastAsia="Noto Sans" w:hAnsi="Noto Sans"/>
+          <w:b w:val="1"/>
+          <w:color w:val="4c4f69"/>
           <w:sz w:val="16"/>
           <w:szCs w:val="16"/>
           <w:rtl w:val="0"/>
@@ -1040,7 +1170,8 @@
       </w:r>
       <w:r>
         <w:rPr>
-          <w:rFonts w:ascii="Montserrat" w:cs="Montserrat" w:eastAsia="Montserrat" w:hAnsi="Montserrat"/>
+          <w:rFonts w:ascii="Noto Sans" w:cs="Noto Sans" w:eastAsia="Noto Sans" w:hAnsi="Noto Sans"/>
+          <w:color w:val="4c4f69"/>
           <w:sz w:val="16"/>
           <w:szCs w:val="16"/>
           <w:rtl w:val="0"/>
@@ -1049,8 +1180,9 @@
       </w:r>
       <w:r>
         <w:rPr>
-          <w:rFonts w:ascii="Montserrat" w:cs="Montserrat" w:eastAsia="Montserrat" w:hAnsi="Montserrat"/>
-          <w:b w:val="1"/>
+          <w:rFonts w:ascii="Noto Sans" w:cs="Noto Sans" w:eastAsia="Noto Sans" w:hAnsi="Noto Sans"/>
+          <w:b w:val="1"/>
+          <w:color w:val="4c4f69"/>
           <w:sz w:val="16"/>
           <w:szCs w:val="16"/>
           <w:rtl w:val="0"/>
@@ -1059,7 +1191,8 @@
       </w:r>
       <w:r>
         <w:rPr>
-          <w:rFonts w:ascii="Montserrat" w:cs="Montserrat" w:eastAsia="Montserrat" w:hAnsi="Montserrat"/>
+          <w:rFonts w:ascii="Noto Sans" w:cs="Noto Sans" w:eastAsia="Noto Sans" w:hAnsi="Noto Sans"/>
+          <w:color w:val="4c4f69"/>
           <w:sz w:val="16"/>
           <w:szCs w:val="16"/>
           <w:rtl w:val="0"/>
@@ -1068,8 +1201,9 @@
       </w:r>
       <w:r>
         <w:rPr>
-          <w:rFonts w:ascii="Montserrat" w:cs="Montserrat" w:eastAsia="Montserrat" w:hAnsi="Montserrat"/>
-          <w:b w:val="1"/>
+          <w:rFonts w:ascii="Noto Sans" w:cs="Noto Sans" w:eastAsia="Noto Sans" w:hAnsi="Noto Sans"/>
+          <w:b w:val="1"/>
+          <w:color w:val="4c4f69"/>
           <w:sz w:val="16"/>
           <w:szCs w:val="16"/>
           <w:rtl w:val="0"/>
@@ -1078,7 +1212,8 @@
       </w:r>
       <w:r>
         <w:rPr>
-          <w:rFonts w:ascii="Montserrat" w:cs="Montserrat" w:eastAsia="Montserrat" w:hAnsi="Montserrat"/>
+          <w:rFonts w:ascii="Noto Sans" w:cs="Noto Sans" w:eastAsia="Noto Sans" w:hAnsi="Noto Sans"/>
+          <w:color w:val="4c4f69"/>
           <w:sz w:val="16"/>
           <w:szCs w:val="16"/>
           <w:rtl w:val="0"/>
@@ -1087,8 +1222,9 @@
       </w:r>
       <w:r>
         <w:rPr>
-          <w:rFonts w:ascii="Montserrat" w:cs="Montserrat" w:eastAsia="Montserrat" w:hAnsi="Montserrat"/>
-          <w:b w:val="1"/>
+          <w:rFonts w:ascii="Noto Sans" w:cs="Noto Sans" w:eastAsia="Noto Sans" w:hAnsi="Noto Sans"/>
+          <w:b w:val="1"/>
+          <w:color w:val="4c4f69"/>
           <w:sz w:val="16"/>
           <w:szCs w:val="16"/>
           <w:rtl w:val="0"/>
@@ -1097,7 +1233,8 @@
       </w:r>
       <w:r>
         <w:rPr>
-          <w:rFonts w:ascii="Montserrat" w:cs="Montserrat" w:eastAsia="Montserrat" w:hAnsi="Montserrat"/>
+          <w:rFonts w:ascii="Noto Sans" w:cs="Noto Sans" w:eastAsia="Noto Sans" w:hAnsi="Noto Sans"/>
+          <w:color w:val="4c4f69"/>
           <w:sz w:val="16"/>
           <w:szCs w:val="16"/>
           <w:rtl w:val="0"/>
@@ -1106,8 +1243,9 @@
       </w:r>
       <w:r>
         <w:rPr>
-          <w:rFonts w:ascii="Montserrat" w:cs="Montserrat" w:eastAsia="Montserrat" w:hAnsi="Montserrat"/>
-          <w:b w:val="1"/>
+          <w:rFonts w:ascii="Noto Sans" w:cs="Noto Sans" w:eastAsia="Noto Sans" w:hAnsi="Noto Sans"/>
+          <w:b w:val="1"/>
+          <w:color w:val="4c4f69"/>
           <w:sz w:val="16"/>
           <w:szCs w:val="16"/>
           <w:rtl w:val="0"/>
@@ -1116,7 +1254,8 @@
       </w:r>
       <w:r>
         <w:rPr>
-          <w:rFonts w:ascii="Montserrat" w:cs="Montserrat" w:eastAsia="Montserrat" w:hAnsi="Montserrat"/>
+          <w:rFonts w:ascii="Noto Sans" w:cs="Noto Sans" w:eastAsia="Noto Sans" w:hAnsi="Noto Sans"/>
+          <w:color w:val="4c4f69"/>
           <w:sz w:val="16"/>
           <w:szCs w:val="16"/>
           <w:rtl w:val="0"/>
@@ -1125,8 +1264,9 @@
       </w:r>
       <w:r>
         <w:rPr>
-          <w:rFonts w:ascii="Montserrat" w:cs="Montserrat" w:eastAsia="Montserrat" w:hAnsi="Montserrat"/>
-          <w:b w:val="1"/>
+          <w:rFonts w:ascii="Noto Sans" w:cs="Noto Sans" w:eastAsia="Noto Sans" w:hAnsi="Noto Sans"/>
+          <w:b w:val="1"/>
+          <w:color w:val="4c4f69"/>
           <w:sz w:val="16"/>
           <w:szCs w:val="16"/>
           <w:rtl w:val="0"/>
@@ -1135,7 +1275,8 @@
       </w:r>
       <w:r>
         <w:rPr>
-          <w:rFonts w:ascii="Montserrat" w:cs="Montserrat" w:eastAsia="Montserrat" w:hAnsi="Montserrat"/>
+          <w:rFonts w:ascii="Noto Sans" w:cs="Noto Sans" w:eastAsia="Noto Sans" w:hAnsi="Noto Sans"/>
+          <w:color w:val="4c4f69"/>
           <w:sz w:val="16"/>
           <w:szCs w:val="16"/>
           <w:rtl w:val="0"/>
@@ -1144,8 +1285,9 @@
       </w:r>
       <w:r>
         <w:rPr>
-          <w:rFonts w:ascii="Montserrat" w:cs="Montserrat" w:eastAsia="Montserrat" w:hAnsi="Montserrat"/>
-          <w:b w:val="1"/>
+          <w:rFonts w:ascii="Noto Sans" w:cs="Noto Sans" w:eastAsia="Noto Sans" w:hAnsi="Noto Sans"/>
+          <w:b w:val="1"/>
+          <w:color w:val="4c4f69"/>
           <w:sz w:val="16"/>
           <w:szCs w:val="16"/>
           <w:rtl w:val="0"/>
@@ -1154,7 +1296,8 @@
       </w:r>
       <w:r>
         <w:rPr>
-          <w:rFonts w:ascii="Montserrat" w:cs="Montserrat" w:eastAsia="Montserrat" w:hAnsi="Montserrat"/>
+          <w:rFonts w:ascii="Noto Sans" w:cs="Noto Sans" w:eastAsia="Noto Sans" w:hAnsi="Noto Sans"/>
+          <w:color w:val="4c4f69"/>
           <w:sz w:val="16"/>
           <w:szCs w:val="16"/>
           <w:rtl w:val="0"/>
@@ -1163,8 +1306,9 @@
       </w:r>
       <w:r>
         <w:rPr>
-          <w:rFonts w:ascii="Montserrat" w:cs="Montserrat" w:eastAsia="Montserrat" w:hAnsi="Montserrat"/>
-          <w:b w:val="1"/>
+          <w:rFonts w:ascii="Noto Sans" w:cs="Noto Sans" w:eastAsia="Noto Sans" w:hAnsi="Noto Sans"/>
+          <w:b w:val="1"/>
+          <w:color w:val="4c4f69"/>
           <w:sz w:val="16"/>
           <w:szCs w:val="16"/>
           <w:rtl w:val="0"/>
@@ -1173,7 +1317,8 @@
       </w:r>
       <w:r>
         <w:rPr>
-          <w:rFonts w:ascii="Montserrat" w:cs="Montserrat" w:eastAsia="Montserrat" w:hAnsi="Montserrat"/>
+          <w:rFonts w:ascii="Noto Sans" w:cs="Noto Sans" w:eastAsia="Noto Sans" w:hAnsi="Noto Sans"/>
+          <w:color w:val="4c4f69"/>
           <w:sz w:val="16"/>
           <w:szCs w:val="16"/>
           <w:rtl w:val="0"/>
@@ -1186,10 +1331,11 @@
         <w:tabs>
           <w:tab w:val="right" w:leader="none" w:pos="9360"/>
         </w:tabs>
-        <w:spacing w:line="276" w:lineRule="auto"/>
-        <w:jc w:val="both"/>
-        <w:rPr>
-          <w:rFonts w:ascii="Montserrat" w:cs="Montserrat" w:eastAsia="Montserrat" w:hAnsi="Montserrat"/>
+        <w:spacing w:line="288" w:lineRule="auto"/>
+        <w:jc w:val="both"/>
+        <w:rPr>
+          <w:rFonts w:ascii="Noto Sans" w:cs="Noto Sans" w:eastAsia="Noto Sans" w:hAnsi="Noto Sans"/>
+          <w:color w:val="4c4f69"/>
           <w:sz w:val="16"/>
           <w:szCs w:val="16"/>
         </w:rPr>
@@ -1205,23 +1351,36 @@
         <w:tabs>
           <w:tab w:val="right" w:leader="none" w:pos="9360"/>
         </w:tabs>
-        <w:spacing w:line="276" w:lineRule="auto"/>
-        <w:jc w:val="both"/>
-        <w:rPr>
-          <w:rFonts w:ascii="Montserrat" w:cs="Montserrat" w:eastAsia="Montserrat" w:hAnsi="Montserrat"/>
-          <w:sz w:val="16"/>
-          <w:szCs w:val="16"/>
-        </w:rPr>
-      </w:pPr>
-      <w:r>
-        <w:rPr>
-          <w:rFonts w:ascii="Source Serif 4" w:cs="Source Serif 4" w:eastAsia="Source Serif 4" w:hAnsi="Source Serif 4"/>
+        <w:spacing w:line="288" w:lineRule="auto"/>
+        <w:jc w:val="both"/>
+        <w:rPr>
+          <w:rFonts w:ascii="Noto Sans" w:cs="Noto Sans" w:eastAsia="Noto Sans" w:hAnsi="Noto Sans"/>
+          <w:color w:val="4c4f69"/>
+          <w:sz w:val="16"/>
+          <w:szCs w:val="16"/>
+        </w:rPr>
+      </w:pPr>
+      <w:r>
+        <w:rPr>
+          <w:rFonts w:ascii="Noto Sans" w:cs="Noto Sans" w:eastAsia="Noto Sans" w:hAnsi="Noto Sans"/>
+          <w:b w:val="1"/>
+          <w:color w:val="4c4f69"/>
           <w:sz w:val="16"/>
           <w:szCs w:val="16"/>
           <w:u w:val="single"/>
           <w:rtl w:val="0"/>
         </w:rPr>
         <w:t xml:space="preserve">Projetos</w:t>
+      </w:r>
+      <w:r>
+        <w:rPr>
+          <w:rFonts w:ascii="Noto Sans" w:cs="Noto Sans" w:eastAsia="Noto Sans" w:hAnsi="Noto Sans"/>
+          <w:color w:val="4c4f69"/>
+          <w:sz w:val="16"/>
+          <w:szCs w:val="16"/>
+          <w:u w:val="single"/>
+          <w:rtl w:val="0"/>
+        </w:rPr>
         <w:tab/>
       </w:r>
       <w:r>
@@ -1235,18 +1394,21 @@
         <w:tabs>
           <w:tab w:val="right" w:leader="none" w:pos="9360"/>
         </w:tabs>
-        <w:spacing w:line="276" w:lineRule="auto"/>
-        <w:jc w:val="both"/>
-        <w:rPr>
-          <w:rFonts w:ascii="Montserrat" w:cs="Montserrat" w:eastAsia="Montserrat" w:hAnsi="Montserrat"/>
-          <w:sz w:val="16"/>
-          <w:szCs w:val="16"/>
-        </w:rPr>
-      </w:pPr>
-      <w:r>
-        <w:rPr>
-          <w:rFonts w:ascii="Montserrat" w:cs="Montserrat" w:eastAsia="Montserrat" w:hAnsi="Montserrat"/>
-          <w:b w:val="1"/>
+        <w:spacing w:line="288" w:lineRule="auto"/>
+        <w:jc w:val="both"/>
+        <w:rPr>
+          <w:rFonts w:ascii="Noto Sans" w:cs="Noto Sans" w:eastAsia="Noto Sans" w:hAnsi="Noto Sans"/>
+          <w:b w:val="1"/>
+          <w:color w:val="7287fd"/>
+          <w:sz w:val="16"/>
+          <w:szCs w:val="16"/>
+        </w:rPr>
+      </w:pPr>
+      <w:r>
+        <w:rPr>
+          <w:rFonts w:ascii="Noto Sans" w:cs="Noto Sans" w:eastAsia="Noto Sans" w:hAnsi="Noto Sans"/>
+          <w:b w:val="1"/>
+          <w:color w:val="4c4f69"/>
           <w:sz w:val="16"/>
           <w:szCs w:val="16"/>
           <w:rtl w:val="0"/>
@@ -1255,7 +1417,8 @@
       </w:r>
       <w:r>
         <w:rPr>
-          <w:rFonts w:ascii="Montserrat" w:cs="Montserrat" w:eastAsia="Montserrat" w:hAnsi="Montserrat"/>
+          <w:rFonts w:ascii="Noto Sans" w:cs="Noto Sans" w:eastAsia="Noto Sans" w:hAnsi="Noto Sans"/>
+          <w:color w:val="4c4f69"/>
           <w:sz w:val="16"/>
           <w:szCs w:val="16"/>
           <w:rtl w:val="0"/>
@@ -1265,7 +1428,9 @@
       <w:hyperlink r:id="rId10">
         <w:r>
           <w:rPr>
-            <w:rFonts w:ascii="Montserrat" w:cs="Montserrat" w:eastAsia="Montserrat" w:hAnsi="Montserrat"/>
+            <w:rFonts w:ascii="Noto Sans" w:cs="Noto Sans" w:eastAsia="Noto Sans" w:hAnsi="Noto Sans"/>
+            <w:b w:val="1"/>
+            <w:color w:val="7287fd"/>
             <w:sz w:val="16"/>
             <w:szCs w:val="16"/>
             <w:u w:val="single"/>
@@ -1276,7 +1441,8 @@
       </w:hyperlink>
       <w:r>
         <w:rPr>
-          <w:rFonts w:ascii="Montserrat" w:cs="Montserrat" w:eastAsia="Montserrat" w:hAnsi="Montserrat"/>
+          <w:rFonts w:ascii="Noto Sans" w:cs="Noto Sans" w:eastAsia="Noto Sans" w:hAnsi="Noto Sans"/>
+          <w:color w:val="4c4f69"/>
           <w:sz w:val="16"/>
           <w:szCs w:val="16"/>
           <w:rtl w:val="0"/>
@@ -1286,7 +1452,9 @@
       <w:hyperlink r:id="rId11">
         <w:r>
           <w:rPr>
-            <w:rFonts w:ascii="Montserrat" w:cs="Montserrat" w:eastAsia="Montserrat" w:hAnsi="Montserrat"/>
+            <w:rFonts w:ascii="Noto Sans" w:cs="Noto Sans" w:eastAsia="Noto Sans" w:hAnsi="Noto Sans"/>
+            <w:b w:val="1"/>
+            <w:color w:val="7287fd"/>
             <w:sz w:val="16"/>
             <w:szCs w:val="16"/>
             <w:u w:val="single"/>
@@ -1306,17 +1474,19 @@
         <w:tabs>
           <w:tab w:val="right" w:leader="none" w:pos="9360"/>
         </w:tabs>
-        <w:spacing w:line="276" w:lineRule="auto"/>
-        <w:jc w:val="both"/>
-        <w:rPr>
-          <w:rFonts w:ascii="Montserrat" w:cs="Montserrat" w:eastAsia="Montserrat" w:hAnsi="Montserrat"/>
-          <w:sz w:val="16"/>
-          <w:szCs w:val="16"/>
-        </w:rPr>
-      </w:pPr>
-      <w:r>
-        <w:rPr>
-          <w:rFonts w:ascii="Montserrat" w:cs="Montserrat" w:eastAsia="Montserrat" w:hAnsi="Montserrat"/>
+        <w:spacing w:line="288" w:lineRule="auto"/>
+        <w:jc w:val="both"/>
+        <w:rPr>
+          <w:rFonts w:ascii="Noto Sans" w:cs="Noto Sans" w:eastAsia="Noto Sans" w:hAnsi="Noto Sans"/>
+          <w:color w:val="4c4f69"/>
+          <w:sz w:val="16"/>
+          <w:szCs w:val="16"/>
+        </w:rPr>
+      </w:pPr>
+      <w:r>
+        <w:rPr>
+          <w:rFonts w:ascii="Noto Sans" w:cs="Noto Sans" w:eastAsia="Noto Sans" w:hAnsi="Noto Sans"/>
+          <w:color w:val="4c4f69"/>
           <w:sz w:val="16"/>
           <w:szCs w:val="16"/>
           <w:rtl w:val="0"/>
@@ -1333,18 +1503,20 @@
         <w:tabs>
           <w:tab w:val="right" w:leader="none" w:pos="9360"/>
         </w:tabs>
-        <w:spacing w:line="276" w:lineRule="auto"/>
+        <w:spacing w:line="288" w:lineRule="auto"/>
         <w:ind w:left="720" w:hanging="360"/>
         <w:jc w:val="both"/>
         <w:rPr>
           <w:rFonts w:ascii="Montserrat" w:cs="Montserrat" w:eastAsia="Montserrat" w:hAnsi="Montserrat"/>
-          <w:sz w:val="16"/>
-          <w:szCs w:val="16"/>
-        </w:rPr>
-      </w:pPr>
-      <w:r>
-        <w:rPr>
-          <w:rFonts w:ascii="Montserrat" w:cs="Montserrat" w:eastAsia="Montserrat" w:hAnsi="Montserrat"/>
+          <w:color w:val="4c4f69"/>
+          <w:sz w:val="16"/>
+          <w:szCs w:val="16"/>
+        </w:rPr>
+      </w:pPr>
+      <w:r>
+        <w:rPr>
+          <w:rFonts w:ascii="Noto Sans" w:cs="Noto Sans" w:eastAsia="Noto Sans" w:hAnsi="Noto Sans"/>
+          <w:color w:val="4c4f69"/>
           <w:sz w:val="16"/>
           <w:szCs w:val="16"/>
           <w:rtl w:val="0"/>
@@ -1353,8 +1525,9 @@
       </w:r>
       <w:r>
         <w:rPr>
-          <w:rFonts w:ascii="Montserrat" w:cs="Montserrat" w:eastAsia="Montserrat" w:hAnsi="Montserrat"/>
-          <w:b w:val="1"/>
+          <w:rFonts w:ascii="Noto Sans" w:cs="Noto Sans" w:eastAsia="Noto Sans" w:hAnsi="Noto Sans"/>
+          <w:b w:val="1"/>
+          <w:color w:val="4c4f69"/>
           <w:sz w:val="16"/>
           <w:szCs w:val="16"/>
           <w:rtl w:val="0"/>
@@ -1363,7 +1536,8 @@
       </w:r>
       <w:r>
         <w:rPr>
-          <w:rFonts w:ascii="Montserrat" w:cs="Montserrat" w:eastAsia="Montserrat" w:hAnsi="Montserrat"/>
+          <w:rFonts w:ascii="Noto Sans" w:cs="Noto Sans" w:eastAsia="Noto Sans" w:hAnsi="Noto Sans"/>
+          <w:color w:val="4c4f69"/>
           <w:sz w:val="16"/>
           <w:szCs w:val="16"/>
           <w:rtl w:val="0"/>
@@ -1372,8 +1546,9 @@
       </w:r>
       <w:r>
         <w:rPr>
-          <w:rFonts w:ascii="Montserrat" w:cs="Montserrat" w:eastAsia="Montserrat" w:hAnsi="Montserrat"/>
-          <w:b w:val="1"/>
+          <w:rFonts w:ascii="Noto Sans" w:cs="Noto Sans" w:eastAsia="Noto Sans" w:hAnsi="Noto Sans"/>
+          <w:b w:val="1"/>
+          <w:color w:val="4c4f69"/>
           <w:sz w:val="16"/>
           <w:szCs w:val="16"/>
           <w:rtl w:val="0"/>
@@ -1382,7 +1557,8 @@
       </w:r>
       <w:r>
         <w:rPr>
-          <w:rFonts w:ascii="Montserrat" w:cs="Montserrat" w:eastAsia="Montserrat" w:hAnsi="Montserrat"/>
+          <w:rFonts w:ascii="Noto Sans" w:cs="Noto Sans" w:eastAsia="Noto Sans" w:hAnsi="Noto Sans"/>
+          <w:color w:val="4c4f69"/>
           <w:sz w:val="16"/>
           <w:szCs w:val="16"/>
           <w:rtl w:val="0"/>
@@ -1391,8 +1567,9 @@
       </w:r>
       <w:r>
         <w:rPr>
-          <w:rFonts w:ascii="Montserrat" w:cs="Montserrat" w:eastAsia="Montserrat" w:hAnsi="Montserrat"/>
-          <w:b w:val="1"/>
+          <w:rFonts w:ascii="Noto Sans" w:cs="Noto Sans" w:eastAsia="Noto Sans" w:hAnsi="Noto Sans"/>
+          <w:b w:val="1"/>
+          <w:color w:val="4c4f69"/>
           <w:sz w:val="16"/>
           <w:szCs w:val="16"/>
           <w:rtl w:val="0"/>
@@ -1401,7 +1578,8 @@
       </w:r>
       <w:r>
         <w:rPr>
-          <w:rFonts w:ascii="Montserrat" w:cs="Montserrat" w:eastAsia="Montserrat" w:hAnsi="Montserrat"/>
+          <w:rFonts w:ascii="Noto Sans" w:cs="Noto Sans" w:eastAsia="Noto Sans" w:hAnsi="Noto Sans"/>
+          <w:color w:val="4c4f69"/>
           <w:sz w:val="16"/>
           <w:szCs w:val="16"/>
           <w:rtl w:val="0"/>
@@ -1410,8 +1588,9 @@
       </w:r>
       <w:r>
         <w:rPr>
-          <w:rFonts w:ascii="Montserrat" w:cs="Montserrat" w:eastAsia="Montserrat" w:hAnsi="Montserrat"/>
-          <w:b w:val="1"/>
+          <w:rFonts w:ascii="Noto Sans" w:cs="Noto Sans" w:eastAsia="Noto Sans" w:hAnsi="Noto Sans"/>
+          <w:b w:val="1"/>
+          <w:color w:val="4c4f69"/>
           <w:sz w:val="16"/>
           <w:szCs w:val="16"/>
           <w:rtl w:val="0"/>
@@ -1420,7 +1599,8 @@
       </w:r>
       <w:r>
         <w:rPr>
-          <w:rFonts w:ascii="Montserrat" w:cs="Montserrat" w:eastAsia="Montserrat" w:hAnsi="Montserrat"/>
+          <w:rFonts w:ascii="Noto Sans" w:cs="Noto Sans" w:eastAsia="Noto Sans" w:hAnsi="Noto Sans"/>
+          <w:color w:val="4c4f69"/>
           <w:sz w:val="16"/>
           <w:szCs w:val="16"/>
           <w:rtl w:val="0"/>
@@ -1429,8 +1609,9 @@
       </w:r>
       <w:r>
         <w:rPr>
-          <w:rFonts w:ascii="Montserrat" w:cs="Montserrat" w:eastAsia="Montserrat" w:hAnsi="Montserrat"/>
-          <w:b w:val="1"/>
+          <w:rFonts w:ascii="Noto Sans" w:cs="Noto Sans" w:eastAsia="Noto Sans" w:hAnsi="Noto Sans"/>
+          <w:b w:val="1"/>
+          <w:color w:val="4c4f69"/>
           <w:sz w:val="16"/>
           <w:szCs w:val="16"/>
           <w:rtl w:val="0"/>
@@ -1439,7 +1620,8 @@
       </w:r>
       <w:r>
         <w:rPr>
-          <w:rFonts w:ascii="Montserrat" w:cs="Montserrat" w:eastAsia="Montserrat" w:hAnsi="Montserrat"/>
+          <w:rFonts w:ascii="Noto Sans" w:cs="Noto Sans" w:eastAsia="Noto Sans" w:hAnsi="Noto Sans"/>
+          <w:color w:val="4c4f69"/>
           <w:sz w:val="16"/>
           <w:szCs w:val="16"/>
           <w:rtl w:val="0"/>
@@ -1448,8 +1630,9 @@
       </w:r>
       <w:r>
         <w:rPr>
-          <w:rFonts w:ascii="Montserrat" w:cs="Montserrat" w:eastAsia="Montserrat" w:hAnsi="Montserrat"/>
-          <w:b w:val="1"/>
+          <w:rFonts w:ascii="Noto Sans" w:cs="Noto Sans" w:eastAsia="Noto Sans" w:hAnsi="Noto Sans"/>
+          <w:b w:val="1"/>
+          <w:color w:val="4c4f69"/>
           <w:sz w:val="16"/>
           <w:szCs w:val="16"/>
           <w:rtl w:val="0"/>
@@ -1458,7 +1641,8 @@
       </w:r>
       <w:r>
         <w:rPr>
-          <w:rFonts w:ascii="Montserrat" w:cs="Montserrat" w:eastAsia="Montserrat" w:hAnsi="Montserrat"/>
+          <w:rFonts w:ascii="Noto Sans" w:cs="Noto Sans" w:eastAsia="Noto Sans" w:hAnsi="Noto Sans"/>
+          <w:color w:val="4c4f69"/>
           <w:sz w:val="16"/>
           <w:szCs w:val="16"/>
           <w:rtl w:val="0"/>
@@ -1467,8 +1651,9 @@
       </w:r>
       <w:r>
         <w:rPr>
-          <w:rFonts w:ascii="Montserrat" w:cs="Montserrat" w:eastAsia="Montserrat" w:hAnsi="Montserrat"/>
-          <w:b w:val="1"/>
+          <w:rFonts w:ascii="Noto Sans" w:cs="Noto Sans" w:eastAsia="Noto Sans" w:hAnsi="Noto Sans"/>
+          <w:b w:val="1"/>
+          <w:color w:val="4c4f69"/>
           <w:sz w:val="16"/>
           <w:szCs w:val="16"/>
           <w:rtl w:val="0"/>
@@ -1477,7 +1662,8 @@
       </w:r>
       <w:r>
         <w:rPr>
-          <w:rFonts w:ascii="Montserrat" w:cs="Montserrat" w:eastAsia="Montserrat" w:hAnsi="Montserrat"/>
+          <w:rFonts w:ascii="Noto Sans" w:cs="Noto Sans" w:eastAsia="Noto Sans" w:hAnsi="Noto Sans"/>
+          <w:color w:val="4c4f69"/>
           <w:sz w:val="16"/>
           <w:szCs w:val="16"/>
           <w:rtl w:val="0"/>
@@ -1495,11 +1681,12 @@
         <w:tabs>
           <w:tab w:val="right" w:leader="none" w:pos="9360"/>
         </w:tabs>
-        <w:spacing w:line="276" w:lineRule="auto"/>
-        <w:jc w:val="both"/>
-        <w:rPr>
-          <w:rFonts w:ascii="Montserrat" w:cs="Montserrat" w:eastAsia="Montserrat" w:hAnsi="Montserrat"/>
-          <w:b w:val="1"/>
+        <w:spacing w:line="288" w:lineRule="auto"/>
+        <w:jc w:val="both"/>
+        <w:rPr>
+          <w:rFonts w:ascii="Noto Sans" w:cs="Noto Sans" w:eastAsia="Noto Sans" w:hAnsi="Noto Sans"/>
+          <w:b w:val="1"/>
+          <w:color w:val="4c4f69"/>
           <w:sz w:val="16"/>
           <w:szCs w:val="16"/>
         </w:rPr>
@@ -1515,18 +1702,21 @@
         <w:tabs>
           <w:tab w:val="right" w:leader="none" w:pos="9360"/>
         </w:tabs>
-        <w:spacing w:line="276" w:lineRule="auto"/>
-        <w:jc w:val="both"/>
-        <w:rPr>
-          <w:rFonts w:ascii="Montserrat" w:cs="Montserrat" w:eastAsia="Montserrat" w:hAnsi="Montserrat"/>
-          <w:sz w:val="16"/>
-          <w:szCs w:val="16"/>
-        </w:rPr>
-      </w:pPr>
-      <w:r>
-        <w:rPr>
-          <w:rFonts w:ascii="Montserrat" w:cs="Montserrat" w:eastAsia="Montserrat" w:hAnsi="Montserrat"/>
-          <w:b w:val="1"/>
+        <w:spacing w:line="288" w:lineRule="auto"/>
+        <w:jc w:val="both"/>
+        <w:rPr>
+          <w:rFonts w:ascii="Noto Sans" w:cs="Noto Sans" w:eastAsia="Noto Sans" w:hAnsi="Noto Sans"/>
+          <w:b w:val="1"/>
+          <w:color w:val="7287fd"/>
+          <w:sz w:val="16"/>
+          <w:szCs w:val="16"/>
+        </w:rPr>
+      </w:pPr>
+      <w:r>
+        <w:rPr>
+          <w:rFonts w:ascii="Noto Sans" w:cs="Noto Sans" w:eastAsia="Noto Sans" w:hAnsi="Noto Sans"/>
+          <w:b w:val="1"/>
+          <w:color w:val="4c4f69"/>
           <w:sz w:val="16"/>
           <w:szCs w:val="16"/>
           <w:rtl w:val="0"/>
@@ -1535,7 +1725,8 @@
       </w:r>
       <w:r>
         <w:rPr>
-          <w:rFonts w:ascii="Montserrat" w:cs="Montserrat" w:eastAsia="Montserrat" w:hAnsi="Montserrat"/>
+          <w:rFonts w:ascii="Noto Sans" w:cs="Noto Sans" w:eastAsia="Noto Sans" w:hAnsi="Noto Sans"/>
+          <w:color w:val="4c4f69"/>
           <w:sz w:val="16"/>
           <w:szCs w:val="16"/>
           <w:rtl w:val="0"/>
@@ -1545,7 +1736,9 @@
       <w:hyperlink r:id="rId12">
         <w:r>
           <w:rPr>
-            <w:rFonts w:ascii="Montserrat" w:cs="Montserrat" w:eastAsia="Montserrat" w:hAnsi="Montserrat"/>
+            <w:rFonts w:ascii="Noto Sans" w:cs="Noto Sans" w:eastAsia="Noto Sans" w:hAnsi="Noto Sans"/>
+            <w:b w:val="1"/>
+            <w:color w:val="7287fd"/>
             <w:sz w:val="16"/>
             <w:szCs w:val="16"/>
             <w:u w:val="single"/>
@@ -1556,7 +1749,8 @@
       </w:hyperlink>
       <w:r>
         <w:rPr>
-          <w:rFonts w:ascii="Montserrat" w:cs="Montserrat" w:eastAsia="Montserrat" w:hAnsi="Montserrat"/>
+          <w:rFonts w:ascii="Noto Sans" w:cs="Noto Sans" w:eastAsia="Noto Sans" w:hAnsi="Noto Sans"/>
+          <w:color w:val="4c4f69"/>
           <w:sz w:val="16"/>
           <w:szCs w:val="16"/>
           <w:rtl w:val="0"/>
@@ -1566,7 +1760,9 @@
       <w:hyperlink r:id="rId13">
         <w:r>
           <w:rPr>
-            <w:rFonts w:ascii="Montserrat" w:cs="Montserrat" w:eastAsia="Montserrat" w:hAnsi="Montserrat"/>
+            <w:rFonts w:ascii="Noto Sans" w:cs="Noto Sans" w:eastAsia="Noto Sans" w:hAnsi="Noto Sans"/>
+            <w:b w:val="1"/>
+            <w:color w:val="7287fd"/>
             <w:sz w:val="16"/>
             <w:szCs w:val="16"/>
             <w:u w:val="single"/>
@@ -1577,7 +1773,8 @@
       </w:hyperlink>
       <w:r>
         <w:rPr>
-          <w:rFonts w:ascii="Montserrat" w:cs="Montserrat" w:eastAsia="Montserrat" w:hAnsi="Montserrat"/>
+          <w:rFonts w:ascii="Noto Sans" w:cs="Noto Sans" w:eastAsia="Noto Sans" w:hAnsi="Noto Sans"/>
+          <w:color w:val="4c4f69"/>
           <w:sz w:val="16"/>
           <w:szCs w:val="16"/>
           <w:rtl w:val="0"/>
@@ -1587,7 +1784,9 @@
       <w:hyperlink r:id="rId14">
         <w:r>
           <w:rPr>
-            <w:rFonts w:ascii="Montserrat" w:cs="Montserrat" w:eastAsia="Montserrat" w:hAnsi="Montserrat"/>
+            <w:rFonts w:ascii="Noto Sans" w:cs="Noto Sans" w:eastAsia="Noto Sans" w:hAnsi="Noto Sans"/>
+            <w:b w:val="1"/>
+            <w:color w:val="7287fd"/>
             <w:sz w:val="16"/>
             <w:szCs w:val="16"/>
             <w:u w:val="single"/>
@@ -1607,17 +1806,19 @@
         <w:tabs>
           <w:tab w:val="right" w:leader="none" w:pos="9360"/>
         </w:tabs>
-        <w:spacing w:line="276" w:lineRule="auto"/>
-        <w:jc w:val="both"/>
-        <w:rPr>
-          <w:rFonts w:ascii="Montserrat" w:cs="Montserrat" w:eastAsia="Montserrat" w:hAnsi="Montserrat"/>
-          <w:sz w:val="16"/>
-          <w:szCs w:val="16"/>
-        </w:rPr>
-      </w:pPr>
-      <w:r>
-        <w:rPr>
-          <w:rFonts w:ascii="Montserrat" w:cs="Montserrat" w:eastAsia="Montserrat" w:hAnsi="Montserrat"/>
+        <w:spacing w:line="288" w:lineRule="auto"/>
+        <w:jc w:val="both"/>
+        <w:rPr>
+          <w:rFonts w:ascii="Noto Sans" w:cs="Noto Sans" w:eastAsia="Noto Sans" w:hAnsi="Noto Sans"/>
+          <w:color w:val="4c4f69"/>
+          <w:sz w:val="16"/>
+          <w:szCs w:val="16"/>
+        </w:rPr>
+      </w:pPr>
+      <w:r>
+        <w:rPr>
+          <w:rFonts w:ascii="Noto Sans" w:cs="Noto Sans" w:eastAsia="Noto Sans" w:hAnsi="Noto Sans"/>
+          <w:color w:val="4c4f69"/>
           <w:sz w:val="16"/>
           <w:szCs w:val="16"/>
           <w:rtl w:val="0"/>
@@ -1634,18 +1835,20 @@
         <w:tabs>
           <w:tab w:val="right" w:leader="none" w:pos="9360"/>
         </w:tabs>
-        <w:spacing w:line="276" w:lineRule="auto"/>
+        <w:spacing w:line="288" w:lineRule="auto"/>
         <w:ind w:left="720" w:hanging="360"/>
         <w:jc w:val="both"/>
         <w:rPr>
           <w:rFonts w:ascii="Montserrat" w:cs="Montserrat" w:eastAsia="Montserrat" w:hAnsi="Montserrat"/>
-          <w:sz w:val="16"/>
-          <w:szCs w:val="16"/>
-        </w:rPr>
-      </w:pPr>
-      <w:r>
-        <w:rPr>
-          <w:rFonts w:ascii="Montserrat" w:cs="Montserrat" w:eastAsia="Montserrat" w:hAnsi="Montserrat"/>
+          <w:color w:val="4c4f69"/>
+          <w:sz w:val="16"/>
+          <w:szCs w:val="16"/>
+        </w:rPr>
+      </w:pPr>
+      <w:r>
+        <w:rPr>
+          <w:rFonts w:ascii="Noto Sans" w:cs="Noto Sans" w:eastAsia="Noto Sans" w:hAnsi="Noto Sans"/>
+          <w:color w:val="4c4f69"/>
           <w:sz w:val="16"/>
           <w:szCs w:val="16"/>
           <w:rtl w:val="0"/>
@@ -1654,8 +1857,9 @@
       </w:r>
       <w:r>
         <w:rPr>
-          <w:rFonts w:ascii="Montserrat" w:cs="Montserrat" w:eastAsia="Montserrat" w:hAnsi="Montserrat"/>
-          <w:b w:val="1"/>
+          <w:rFonts w:ascii="Noto Sans" w:cs="Noto Sans" w:eastAsia="Noto Sans" w:hAnsi="Noto Sans"/>
+          <w:b w:val="1"/>
+          <w:color w:val="4c4f69"/>
           <w:sz w:val="16"/>
           <w:szCs w:val="16"/>
           <w:rtl w:val="0"/>
@@ -1664,7 +1868,8 @@
       </w:r>
       <w:r>
         <w:rPr>
-          <w:rFonts w:ascii="Montserrat" w:cs="Montserrat" w:eastAsia="Montserrat" w:hAnsi="Montserrat"/>
+          <w:rFonts w:ascii="Noto Sans" w:cs="Noto Sans" w:eastAsia="Noto Sans" w:hAnsi="Noto Sans"/>
+          <w:color w:val="4c4f69"/>
           <w:sz w:val="16"/>
           <w:szCs w:val="16"/>
           <w:rtl w:val="0"/>
@@ -1673,8 +1878,9 @@
       </w:r>
       <w:r>
         <w:rPr>
-          <w:rFonts w:ascii="Montserrat" w:cs="Montserrat" w:eastAsia="Montserrat" w:hAnsi="Montserrat"/>
-          <w:b w:val="1"/>
+          <w:rFonts w:ascii="Noto Sans" w:cs="Noto Sans" w:eastAsia="Noto Sans" w:hAnsi="Noto Sans"/>
+          <w:b w:val="1"/>
+          <w:color w:val="4c4f69"/>
           <w:sz w:val="16"/>
           <w:szCs w:val="16"/>
           <w:rtl w:val="0"/>
@@ -1683,7 +1889,8 @@
       </w:r>
       <w:r>
         <w:rPr>
-          <w:rFonts w:ascii="Montserrat" w:cs="Montserrat" w:eastAsia="Montserrat" w:hAnsi="Montserrat"/>
+          <w:rFonts w:ascii="Noto Sans" w:cs="Noto Sans" w:eastAsia="Noto Sans" w:hAnsi="Noto Sans"/>
+          <w:color w:val="4c4f69"/>
           <w:sz w:val="16"/>
           <w:szCs w:val="16"/>
           <w:rtl w:val="0"/>
@@ -1692,8 +1899,9 @@
       </w:r>
       <w:r>
         <w:rPr>
-          <w:rFonts w:ascii="Montserrat" w:cs="Montserrat" w:eastAsia="Montserrat" w:hAnsi="Montserrat"/>
-          <w:b w:val="1"/>
+          <w:rFonts w:ascii="Noto Sans" w:cs="Noto Sans" w:eastAsia="Noto Sans" w:hAnsi="Noto Sans"/>
+          <w:b w:val="1"/>
+          <w:color w:val="4c4f69"/>
           <w:sz w:val="16"/>
           <w:szCs w:val="16"/>
           <w:rtl w:val="0"/>
@@ -1702,7 +1910,8 @@
       </w:r>
       <w:r>
         <w:rPr>
-          <w:rFonts w:ascii="Montserrat" w:cs="Montserrat" w:eastAsia="Montserrat" w:hAnsi="Montserrat"/>
+          <w:rFonts w:ascii="Noto Sans" w:cs="Noto Sans" w:eastAsia="Noto Sans" w:hAnsi="Noto Sans"/>
+          <w:color w:val="4c4f69"/>
           <w:sz w:val="16"/>
           <w:szCs w:val="16"/>
           <w:rtl w:val="0"/>
@@ -1711,8 +1920,9 @@
       </w:r>
       <w:r>
         <w:rPr>
-          <w:rFonts w:ascii="Montserrat" w:cs="Montserrat" w:eastAsia="Montserrat" w:hAnsi="Montserrat"/>
-          <w:b w:val="1"/>
+          <w:rFonts w:ascii="Noto Sans" w:cs="Noto Sans" w:eastAsia="Noto Sans" w:hAnsi="Noto Sans"/>
+          <w:b w:val="1"/>
+          <w:color w:val="4c4f69"/>
           <w:sz w:val="16"/>
           <w:szCs w:val="16"/>
           <w:rtl w:val="0"/>
@@ -1721,7 +1931,8 @@
       </w:r>
       <w:r>
         <w:rPr>
-          <w:rFonts w:ascii="Montserrat" w:cs="Montserrat" w:eastAsia="Montserrat" w:hAnsi="Montserrat"/>
+          <w:rFonts w:ascii="Noto Sans" w:cs="Noto Sans" w:eastAsia="Noto Sans" w:hAnsi="Noto Sans"/>
+          <w:color w:val="4c4f69"/>
           <w:sz w:val="16"/>
           <w:szCs w:val="16"/>
           <w:rtl w:val="0"/>
@@ -1730,8 +1941,9 @@
       </w:r>
       <w:r>
         <w:rPr>
-          <w:rFonts w:ascii="Montserrat" w:cs="Montserrat" w:eastAsia="Montserrat" w:hAnsi="Montserrat"/>
-          <w:b w:val="1"/>
+          <w:rFonts w:ascii="Noto Sans" w:cs="Noto Sans" w:eastAsia="Noto Sans" w:hAnsi="Noto Sans"/>
+          <w:b w:val="1"/>
+          <w:color w:val="4c4f69"/>
           <w:sz w:val="16"/>
           <w:szCs w:val="16"/>
           <w:rtl w:val="0"/>
@@ -1740,7 +1952,8 @@
       </w:r>
       <w:r>
         <w:rPr>
-          <w:rFonts w:ascii="Montserrat" w:cs="Montserrat" w:eastAsia="Montserrat" w:hAnsi="Montserrat"/>
+          <w:rFonts w:ascii="Noto Sans" w:cs="Noto Sans" w:eastAsia="Noto Sans" w:hAnsi="Noto Sans"/>
+          <w:color w:val="4c4f69"/>
           <w:sz w:val="16"/>
           <w:szCs w:val="16"/>
           <w:rtl w:val="0"/>
@@ -1749,8 +1962,9 @@
       </w:r>
       <w:r>
         <w:rPr>
-          <w:rFonts w:ascii="Montserrat" w:cs="Montserrat" w:eastAsia="Montserrat" w:hAnsi="Montserrat"/>
-          <w:b w:val="1"/>
+          <w:rFonts w:ascii="Noto Sans" w:cs="Noto Sans" w:eastAsia="Noto Sans" w:hAnsi="Noto Sans"/>
+          <w:b w:val="1"/>
+          <w:color w:val="4c4f69"/>
           <w:sz w:val="16"/>
           <w:szCs w:val="16"/>
           <w:rtl w:val="0"/>
@@ -1759,7 +1973,8 @@
       </w:r>
       <w:r>
         <w:rPr>
-          <w:rFonts w:ascii="Montserrat" w:cs="Montserrat" w:eastAsia="Montserrat" w:hAnsi="Montserrat"/>
+          <w:rFonts w:ascii="Noto Sans" w:cs="Noto Sans" w:eastAsia="Noto Sans" w:hAnsi="Noto Sans"/>
+          <w:color w:val="4c4f69"/>
           <w:sz w:val="16"/>
           <w:szCs w:val="16"/>
           <w:rtl w:val="0"/>
@@ -1768,8 +1983,9 @@
       </w:r>
       <w:r>
         <w:rPr>
-          <w:rFonts w:ascii="Montserrat" w:cs="Montserrat" w:eastAsia="Montserrat" w:hAnsi="Montserrat"/>
-          <w:b w:val="1"/>
+          <w:rFonts w:ascii="Noto Sans" w:cs="Noto Sans" w:eastAsia="Noto Sans" w:hAnsi="Noto Sans"/>
+          <w:b w:val="1"/>
+          <w:color w:val="4c4f69"/>
           <w:sz w:val="16"/>
           <w:szCs w:val="16"/>
           <w:rtl w:val="0"/>
@@ -1778,7 +1994,8 @@
       </w:r>
       <w:r>
         <w:rPr>
-          <w:rFonts w:ascii="Montserrat" w:cs="Montserrat" w:eastAsia="Montserrat" w:hAnsi="Montserrat"/>
+          <w:rFonts w:ascii="Noto Sans" w:cs="Noto Sans" w:eastAsia="Noto Sans" w:hAnsi="Noto Sans"/>
+          <w:color w:val="4c4f69"/>
           <w:sz w:val="16"/>
           <w:szCs w:val="16"/>
           <w:rtl w:val="0"/>
@@ -1787,8 +2004,9 @@
       </w:r>
       <w:r>
         <w:rPr>
-          <w:rFonts w:ascii="Montserrat" w:cs="Montserrat" w:eastAsia="Montserrat" w:hAnsi="Montserrat"/>
-          <w:b w:val="1"/>
+          <w:rFonts w:ascii="Noto Sans" w:cs="Noto Sans" w:eastAsia="Noto Sans" w:hAnsi="Noto Sans"/>
+          <w:b w:val="1"/>
+          <w:color w:val="4c4f69"/>
           <w:sz w:val="16"/>
           <w:szCs w:val="16"/>
           <w:rtl w:val="0"/>
@@ -1797,7 +2015,8 @@
       </w:r>
       <w:r>
         <w:rPr>
-          <w:rFonts w:ascii="Montserrat" w:cs="Montserrat" w:eastAsia="Montserrat" w:hAnsi="Montserrat"/>
+          <w:rFonts w:ascii="Noto Sans" w:cs="Noto Sans" w:eastAsia="Noto Sans" w:hAnsi="Noto Sans"/>
+          <w:color w:val="4c4f69"/>
           <w:sz w:val="16"/>
           <w:szCs w:val="16"/>
           <w:rtl w:val="0"/>
@@ -1806,8 +2025,9 @@
       </w:r>
       <w:r>
         <w:rPr>
-          <w:rFonts w:ascii="Montserrat" w:cs="Montserrat" w:eastAsia="Montserrat" w:hAnsi="Montserrat"/>
-          <w:b w:val="1"/>
+          <w:rFonts w:ascii="Noto Sans" w:cs="Noto Sans" w:eastAsia="Noto Sans" w:hAnsi="Noto Sans"/>
+          <w:b w:val="1"/>
+          <w:color w:val="4c4f69"/>
           <w:sz w:val="16"/>
           <w:szCs w:val="16"/>
           <w:rtl w:val="0"/>
@@ -1816,7 +2036,8 @@
       </w:r>
       <w:r>
         <w:rPr>
-          <w:rFonts w:ascii="Montserrat" w:cs="Montserrat" w:eastAsia="Montserrat" w:hAnsi="Montserrat"/>
+          <w:rFonts w:ascii="Noto Sans" w:cs="Noto Sans" w:eastAsia="Noto Sans" w:hAnsi="Noto Sans"/>
+          <w:color w:val="4c4f69"/>
           <w:sz w:val="16"/>
           <w:szCs w:val="16"/>
           <w:rtl w:val="0"/>
@@ -1834,19 +2055,24 @@
         <w:tabs>
           <w:tab w:val="right" w:leader="none" w:pos="9360"/>
         </w:tabs>
-        <w:spacing w:line="276" w:lineRule="auto"/>
-        <w:jc w:val="both"/>
-        <w:rPr>
-          <w:rFonts w:ascii="Montserrat" w:cs="Montserrat" w:eastAsia="Montserrat" w:hAnsi="Montserrat"/>
-          <w:b w:val="1"/>
-          <w:sz w:val="16"/>
-          <w:szCs w:val="16"/>
-        </w:rPr>
-      </w:pPr>
-      <w:r>
-        <w:rPr>
-          <w:rtl w:val="0"/>
-        </w:rPr>
+        <w:spacing w:line="288" w:lineRule="auto"/>
+        <w:jc w:val="both"/>
+        <w:rPr>
+          <w:rFonts w:ascii="Noto Sans" w:cs="Noto Sans" w:eastAsia="Noto Sans" w:hAnsi="Noto Sans"/>
+          <w:color w:val="4c4f69"/>
+          <w:sz w:val="16"/>
+          <w:szCs w:val="16"/>
+        </w:rPr>
+      </w:pPr>
+      <w:r>
+        <w:rPr>
+          <w:rFonts w:ascii="Noto Sans" w:cs="Noto Sans" w:eastAsia="Noto Sans" w:hAnsi="Noto Sans"/>
+          <w:color w:val="4c4f69"/>
+          <w:sz w:val="16"/>
+          <w:szCs w:val="16"/>
+          <w:rtl w:val="0"/>
+        </w:rPr>
+        <w:tab/>
       </w:r>
     </w:p>
     <w:p>
@@ -1854,66 +2080,38 @@
         <w:tabs>
           <w:tab w:val="right" w:leader="none" w:pos="9360"/>
         </w:tabs>
-        <w:spacing w:line="276" w:lineRule="auto"/>
-        <w:jc w:val="both"/>
-        <w:rPr>
-          <w:rFonts w:ascii="Montserrat" w:cs="Montserrat" w:eastAsia="Montserrat" w:hAnsi="Montserrat"/>
-          <w:sz w:val="16"/>
-          <w:szCs w:val="16"/>
-        </w:rPr>
-      </w:pPr>
-      <w:r>
-        <w:rPr>
-          <w:rFonts w:ascii="Montserrat" w:cs="Montserrat" w:eastAsia="Montserrat" w:hAnsi="Montserrat"/>
-          <w:b w:val="1"/>
-          <w:sz w:val="16"/>
-          <w:szCs w:val="16"/>
-          <w:rtl w:val="0"/>
-        </w:rPr>
-        <w:t xml:space="preserve">Twitch Chatbot</w:t>
-      </w:r>
-      <w:r>
-        <w:rPr>
-          <w:rFonts w:ascii="Montserrat" w:cs="Montserrat" w:eastAsia="Montserrat" w:hAnsi="Montserrat"/>
-          <w:sz w:val="16"/>
-          <w:szCs w:val="16"/>
+        <w:spacing w:line="288" w:lineRule="auto"/>
+        <w:jc w:val="both"/>
+        <w:rPr>
+          <w:rFonts w:ascii="Noto Sans" w:cs="Noto Sans" w:eastAsia="Noto Sans" w:hAnsi="Noto Sans"/>
+          <w:color w:val="4c4f69"/>
+          <w:sz w:val="16"/>
+          <w:szCs w:val="16"/>
+        </w:rPr>
+      </w:pPr>
+      <w:r>
+        <w:rPr>
+          <w:rFonts w:ascii="Noto Sans" w:cs="Noto Sans" w:eastAsia="Noto Sans" w:hAnsi="Noto Sans"/>
+          <w:b w:val="1"/>
+          <w:color w:val="4c4f69"/>
+          <w:sz w:val="16"/>
+          <w:szCs w:val="16"/>
+          <w:u w:val="single"/>
+          <w:rtl w:val="0"/>
+        </w:rPr>
+        <w:t xml:space="preserve">Educação</w:t>
+      </w:r>
+      <w:r>
+        <w:rPr>
+          <w:rFonts w:ascii="Noto Sans" w:cs="Noto Sans" w:eastAsia="Noto Sans" w:hAnsi="Noto Sans"/>
+          <w:color w:val="4c4f69"/>
+          <w:sz w:val="16"/>
+          <w:szCs w:val="16"/>
+          <w:u w:val="single"/>
           <w:rtl w:val="0"/>
         </w:rPr>
         <w:tab/>
       </w:r>
-      <w:hyperlink r:id="rId15">
-        <w:r>
-          <w:rPr>
-            <w:rFonts w:ascii="Montserrat" w:cs="Montserrat" w:eastAsia="Montserrat" w:hAnsi="Montserrat"/>
-            <w:sz w:val="16"/>
-            <w:szCs w:val="16"/>
-            <w:u w:val="single"/>
-            <w:rtl w:val="0"/>
-          </w:rPr>
-          <w:t xml:space="preserve">Acessar a documentação</w:t>
-        </w:r>
-      </w:hyperlink>
-      <w:r>
-        <w:rPr>
-          <w:rFonts w:ascii="Montserrat" w:cs="Montserrat" w:eastAsia="Montserrat" w:hAnsi="Montserrat"/>
-          <w:sz w:val="16"/>
-          <w:szCs w:val="16"/>
-          <w:rtl w:val="0"/>
-        </w:rPr>
-        <w:t xml:space="preserve"> | </w:t>
-      </w:r>
-      <w:hyperlink r:id="rId16">
-        <w:r>
-          <w:rPr>
-            <w:rFonts w:ascii="Montserrat" w:cs="Montserrat" w:eastAsia="Montserrat" w:hAnsi="Montserrat"/>
-            <w:sz w:val="16"/>
-            <w:szCs w:val="16"/>
-            <w:u w:val="single"/>
-            <w:rtl w:val="0"/>
-          </w:rPr>
-          <w:t xml:space="preserve">Repositório no GitHub</w:t>
-        </w:r>
-      </w:hyperlink>
       <w:r>
         <w:rPr>
           <w:rtl w:val="0"/>
@@ -1925,255 +2123,20 @@
         <w:tabs>
           <w:tab w:val="right" w:leader="none" w:pos="9360"/>
         </w:tabs>
-        <w:spacing w:line="276" w:lineRule="auto"/>
-        <w:jc w:val="both"/>
-        <w:rPr>
-          <w:rFonts w:ascii="Montserrat" w:cs="Montserrat" w:eastAsia="Montserrat" w:hAnsi="Montserrat"/>
-          <w:sz w:val="16"/>
-          <w:szCs w:val="16"/>
-        </w:rPr>
-      </w:pPr>
-      <w:r>
-        <w:rPr>
-          <w:rFonts w:ascii="Montserrat" w:cs="Montserrat" w:eastAsia="Montserrat" w:hAnsi="Montserrat"/>
-          <w:sz w:val="16"/>
-          <w:szCs w:val="16"/>
-          <w:rtl w:val="0"/>
-        </w:rPr>
-        <w:t xml:space="preserve">Chatbot com informações e comandos interativos para espectadores do meu canal na Twitch.</w:t>
-      </w:r>
-    </w:p>
-    <w:p>
-      <w:pPr>
-        <w:numPr>
-          <w:ilvl w:val="0"/>
-          <w:numId w:val="2"/>
-        </w:numPr>
-        <w:tabs>
-          <w:tab w:val="right" w:leader="none" w:pos="9360"/>
-        </w:tabs>
-        <w:spacing w:line="276" w:lineRule="auto"/>
-        <w:ind w:left="720" w:hanging="360"/>
-        <w:jc w:val="both"/>
-        <w:rPr>
-          <w:rFonts w:ascii="Montserrat" w:cs="Montserrat" w:eastAsia="Montserrat" w:hAnsi="Montserrat"/>
-          <w:sz w:val="16"/>
-          <w:szCs w:val="16"/>
-        </w:rPr>
-      </w:pPr>
-      <w:r>
-        <w:rPr>
-          <w:rFonts w:ascii="Montserrat" w:cs="Montserrat" w:eastAsia="Montserrat" w:hAnsi="Montserrat"/>
-          <w:sz w:val="16"/>
-          <w:szCs w:val="16"/>
-          <w:rtl w:val="0"/>
-        </w:rPr>
-        <w:t xml:space="preserve">Tecnologias incluem </w:t>
-      </w:r>
-      <w:r>
-        <w:rPr>
-          <w:rFonts w:ascii="Montserrat" w:cs="Montserrat" w:eastAsia="Montserrat" w:hAnsi="Montserrat"/>
-          <w:b w:val="1"/>
-          <w:sz w:val="16"/>
-          <w:szCs w:val="16"/>
-          <w:rtl w:val="0"/>
-        </w:rPr>
-        <w:t xml:space="preserve">Python</w:t>
-      </w:r>
-      <w:r>
-        <w:rPr>
-          <w:rFonts w:ascii="Montserrat" w:cs="Montserrat" w:eastAsia="Montserrat" w:hAnsi="Montserrat"/>
-          <w:sz w:val="16"/>
-          <w:szCs w:val="16"/>
-          <w:rtl w:val="0"/>
-        </w:rPr>
-        <w:t xml:space="preserve">,</w:t>
-      </w:r>
-      <w:r>
-        <w:rPr>
-          <w:rFonts w:ascii="Montserrat" w:cs="Montserrat" w:eastAsia="Montserrat" w:hAnsi="Montserrat"/>
-          <w:b w:val="1"/>
-          <w:sz w:val="16"/>
-          <w:szCs w:val="16"/>
-          <w:rtl w:val="0"/>
-        </w:rPr>
-        <w:t xml:space="preserve"> Poetry</w:t>
-      </w:r>
-      <w:r>
-        <w:rPr>
-          <w:rFonts w:ascii="Montserrat" w:cs="Montserrat" w:eastAsia="Montserrat" w:hAnsi="Montserrat"/>
-          <w:sz w:val="16"/>
-          <w:szCs w:val="16"/>
-          <w:rtl w:val="0"/>
-        </w:rPr>
-        <w:t xml:space="preserve">,</w:t>
-      </w:r>
-      <w:r>
-        <w:rPr>
-          <w:rFonts w:ascii="Montserrat" w:cs="Montserrat" w:eastAsia="Montserrat" w:hAnsi="Montserrat"/>
-          <w:b w:val="1"/>
-          <w:sz w:val="16"/>
-          <w:szCs w:val="16"/>
-          <w:rtl w:val="0"/>
-        </w:rPr>
-        <w:t xml:space="preserve"> TwitchIO</w:t>
-      </w:r>
-      <w:r>
-        <w:rPr>
-          <w:rFonts w:ascii="Montserrat" w:cs="Montserrat" w:eastAsia="Montserrat" w:hAnsi="Montserrat"/>
-          <w:sz w:val="16"/>
-          <w:szCs w:val="16"/>
-          <w:rtl w:val="0"/>
-        </w:rPr>
-        <w:t xml:space="preserve">,</w:t>
-      </w:r>
-      <w:r>
-        <w:rPr>
-          <w:rFonts w:ascii="Montserrat" w:cs="Montserrat" w:eastAsia="Montserrat" w:hAnsi="Montserrat"/>
-          <w:b w:val="1"/>
-          <w:sz w:val="16"/>
-          <w:szCs w:val="16"/>
-          <w:rtl w:val="0"/>
-        </w:rPr>
-        <w:t xml:space="preserve"> Blue</w:t>
-      </w:r>
-      <w:r>
-        <w:rPr>
-          <w:rFonts w:ascii="Montserrat" w:cs="Montserrat" w:eastAsia="Montserrat" w:hAnsi="Montserrat"/>
-          <w:sz w:val="16"/>
-          <w:szCs w:val="16"/>
-          <w:rtl w:val="0"/>
-        </w:rPr>
-        <w:t xml:space="preserve">,</w:t>
-      </w:r>
-      <w:r>
-        <w:rPr>
-          <w:rFonts w:ascii="Montserrat" w:cs="Montserrat" w:eastAsia="Montserrat" w:hAnsi="Montserrat"/>
-          <w:b w:val="1"/>
-          <w:sz w:val="16"/>
-          <w:szCs w:val="16"/>
-          <w:rtl w:val="0"/>
-        </w:rPr>
-        <w:t xml:space="preserve"> iSort</w:t>
-      </w:r>
-      <w:r>
-        <w:rPr>
-          <w:rFonts w:ascii="Montserrat" w:cs="Montserrat" w:eastAsia="Montserrat" w:hAnsi="Montserrat"/>
-          <w:sz w:val="16"/>
-          <w:szCs w:val="16"/>
-          <w:rtl w:val="0"/>
-        </w:rPr>
-        <w:t xml:space="preserve">,</w:t>
-      </w:r>
-      <w:r>
-        <w:rPr>
-          <w:rFonts w:ascii="Montserrat" w:cs="Montserrat" w:eastAsia="Montserrat" w:hAnsi="Montserrat"/>
-          <w:b w:val="1"/>
-          <w:sz w:val="16"/>
-          <w:szCs w:val="16"/>
-          <w:rtl w:val="0"/>
-        </w:rPr>
-        <w:t xml:space="preserve"> TaskPy</w:t>
-      </w:r>
-      <w:r>
-        <w:rPr>
-          <w:rFonts w:ascii="Montserrat" w:cs="Montserrat" w:eastAsia="Montserrat" w:hAnsi="Montserrat"/>
-          <w:sz w:val="16"/>
-          <w:szCs w:val="16"/>
-          <w:rtl w:val="0"/>
-        </w:rPr>
-        <w:t xml:space="preserve">, e</w:t>
-      </w:r>
-      <w:r>
-        <w:rPr>
-          <w:rFonts w:ascii="Montserrat" w:cs="Montserrat" w:eastAsia="Montserrat" w:hAnsi="Montserrat"/>
-          <w:b w:val="1"/>
-          <w:sz w:val="16"/>
-          <w:szCs w:val="16"/>
-          <w:rtl w:val="0"/>
-        </w:rPr>
-        <w:t xml:space="preserve"> Mkdocs</w:t>
-      </w:r>
-      <w:r>
-        <w:rPr>
-          <w:rFonts w:ascii="Montserrat" w:cs="Montserrat" w:eastAsia="Montserrat" w:hAnsi="Montserrat"/>
-          <w:sz w:val="16"/>
-          <w:szCs w:val="16"/>
-          <w:rtl w:val="0"/>
-        </w:rPr>
-        <w:t xml:space="preserve">.</w:t>
-      </w:r>
-    </w:p>
-    <w:p>
-      <w:pPr>
-        <w:tabs>
-          <w:tab w:val="right" w:leader="none" w:pos="9360"/>
-        </w:tabs>
-        <w:spacing w:line="276" w:lineRule="auto"/>
-        <w:jc w:val="both"/>
-        <w:rPr>
-          <w:rFonts w:ascii="Montserrat" w:cs="Montserrat" w:eastAsia="Montserrat" w:hAnsi="Montserrat"/>
-          <w:sz w:val="16"/>
-          <w:szCs w:val="16"/>
-        </w:rPr>
-      </w:pPr>
-      <w:r>
-        <w:rPr>
-          <w:rFonts w:ascii="Montserrat" w:cs="Montserrat" w:eastAsia="Montserrat" w:hAnsi="Montserrat"/>
-          <w:sz w:val="16"/>
-          <w:szCs w:val="16"/>
-          <w:rtl w:val="0"/>
-        </w:rPr>
-        <w:tab/>
-      </w:r>
-    </w:p>
-    <w:p>
-      <w:pPr>
-        <w:tabs>
-          <w:tab w:val="right" w:leader="none" w:pos="9360"/>
-        </w:tabs>
-        <w:spacing w:line="276" w:lineRule="auto"/>
-        <w:jc w:val="both"/>
-        <w:rPr>
-          <w:rFonts w:ascii="Source Serif 4" w:cs="Source Serif 4" w:eastAsia="Source Serif 4" w:hAnsi="Source Serif 4"/>
-          <w:sz w:val="16"/>
-          <w:szCs w:val="16"/>
-        </w:rPr>
-      </w:pPr>
-      <w:r>
-        <w:rPr>
-          <w:rFonts w:ascii="Source Serif 4" w:cs="Source Serif 4" w:eastAsia="Source Serif 4" w:hAnsi="Source Serif 4"/>
-          <w:sz w:val="16"/>
-          <w:szCs w:val="16"/>
-          <w:u w:val="single"/>
-          <w:rtl w:val="0"/>
-        </w:rPr>
-        <w:t xml:space="preserve">Educação</w:t>
-        <w:tab/>
-      </w:r>
-      <w:r>
-        <w:rPr>
-          <w:rtl w:val="0"/>
-        </w:rPr>
-      </w:r>
-    </w:p>
-    <w:p>
-      <w:pPr>
-        <w:tabs>
-          <w:tab w:val="right" w:leader="none" w:pos="9360"/>
-        </w:tabs>
-        <w:spacing w:line="276" w:lineRule="auto"/>
-        <w:jc w:val="both"/>
-        <w:rPr>
-          <w:rFonts w:ascii="Montserrat" w:cs="Montserrat" w:eastAsia="Montserrat" w:hAnsi="Montserrat"/>
-          <w:sz w:val="16"/>
-          <w:szCs w:val="16"/>
-        </w:rPr>
-      </w:pPr>
-      <w:r>
-        <w:rPr>
-          <w:rFonts w:ascii="Montserrat" w:cs="Montserrat" w:eastAsia="Montserrat" w:hAnsi="Montserrat"/>
-          <w:b w:val="1"/>
+        <w:spacing w:line="288" w:lineRule="auto"/>
+        <w:jc w:val="both"/>
+        <w:rPr>
+          <w:rFonts w:ascii="Noto Sans" w:cs="Noto Sans" w:eastAsia="Noto Sans" w:hAnsi="Noto Sans"/>
+          <w:color w:val="4c4f69"/>
+          <w:sz w:val="16"/>
+          <w:szCs w:val="16"/>
+        </w:rPr>
+      </w:pPr>
+      <w:r>
+        <w:rPr>
+          <w:rFonts w:ascii="Noto Sans" w:cs="Noto Sans" w:eastAsia="Noto Sans" w:hAnsi="Noto Sans"/>
+          <w:b w:val="1"/>
+          <w:color w:val="4c4f69"/>
           <w:sz w:val="16"/>
           <w:szCs w:val="16"/>
           <w:rtl w:val="0"/>
@@ -2182,7 +2145,8 @@
       </w:r>
       <w:r>
         <w:rPr>
-          <w:rFonts w:ascii="Montserrat" w:cs="Montserrat" w:eastAsia="Montserrat" w:hAnsi="Montserrat"/>
+          <w:rFonts w:ascii="Noto Sans" w:cs="Noto Sans" w:eastAsia="Noto Sans" w:hAnsi="Noto Sans"/>
+          <w:color w:val="4c4f69"/>
           <w:sz w:val="16"/>
           <w:szCs w:val="16"/>
           <w:rtl w:val="0"/>
@@ -2211,18 +2175,20 @@
         <w:tabs>
           <w:tab w:val="right" w:leader="none" w:pos="9360"/>
         </w:tabs>
-        <w:spacing w:after="0" w:before="0" w:line="276" w:lineRule="auto"/>
+        <w:spacing w:after="0" w:before="0" w:line="288" w:lineRule="auto"/>
         <w:ind w:left="360" w:right="0" w:hanging="360"/>
         <w:jc w:val="both"/>
         <w:rPr>
-          <w:rFonts w:ascii="Montserrat" w:cs="Montserrat" w:eastAsia="Montserrat" w:hAnsi="Montserrat"/>
-          <w:sz w:val="16"/>
-          <w:szCs w:val="16"/>
-        </w:rPr>
-      </w:pPr>
-      <w:r>
-        <w:rPr>
-          <w:rFonts w:ascii="Montserrat" w:cs="Montserrat" w:eastAsia="Montserrat" w:hAnsi="Montserrat"/>
+          <w:rFonts w:ascii="Noto Sans" w:cs="Noto Sans" w:eastAsia="Noto Sans" w:hAnsi="Noto Sans"/>
+          <w:color w:val="4c4f69"/>
+          <w:sz w:val="16"/>
+          <w:szCs w:val="16"/>
+        </w:rPr>
+      </w:pPr>
+      <w:r>
+        <w:rPr>
+          <w:rFonts w:ascii="Noto Sans" w:cs="Noto Sans" w:eastAsia="Noto Sans" w:hAnsi="Noto Sans"/>
+          <w:color w:val="4c4f69"/>
           <w:sz w:val="16"/>
           <w:szCs w:val="16"/>
           <w:rtl w:val="0"/>
@@ -2231,10 +2197,11 @@
       </w:r>
       <w:r>
         <w:rPr>
-          <w:rFonts w:ascii="Montserrat" w:cs="Montserrat" w:eastAsia="Montserrat" w:hAnsi="Montserrat"/>
+          <w:rFonts w:ascii="Noto Sans" w:cs="Noto Sans" w:eastAsia="Noto Sans" w:hAnsi="Noto Sans"/>
           <w:i w:val="0"/>
           <w:smallCaps w:val="0"/>
           <w:strike w:val="0"/>
+          <w:color w:val="4c4f69"/>
           <w:sz w:val="16"/>
           <w:szCs w:val="16"/>
           <w:u w:val="none"/>
@@ -2246,7 +2213,8 @@
       </w:r>
       <w:r>
         <w:rPr>
-          <w:rFonts w:ascii="Montserrat" w:cs="Montserrat" w:eastAsia="Montserrat" w:hAnsi="Montserrat"/>
+          <w:rFonts w:ascii="Noto Sans" w:cs="Noto Sans" w:eastAsia="Noto Sans" w:hAnsi="Noto Sans"/>
+          <w:color w:val="4c4f69"/>
           <w:sz w:val="16"/>
           <w:szCs w:val="16"/>
           <w:rtl w:val="0"/>
@@ -2264,10 +2232,11 @@
         <w:tabs>
           <w:tab w:val="right" w:leader="none" w:pos="9360"/>
         </w:tabs>
-        <w:spacing w:line="276" w:lineRule="auto"/>
-        <w:jc w:val="both"/>
-        <w:rPr>
-          <w:rFonts w:ascii="Montserrat" w:cs="Montserrat" w:eastAsia="Montserrat" w:hAnsi="Montserrat"/>
+        <w:spacing w:line="288" w:lineRule="auto"/>
+        <w:jc w:val="both"/>
+        <w:rPr>
+          <w:rFonts w:ascii="Noto Sans" w:cs="Noto Sans" w:eastAsia="Noto Sans" w:hAnsi="Noto Sans"/>
+          <w:color w:val="4c4f69"/>
           <w:sz w:val="16"/>
           <w:szCs w:val="16"/>
           <w:u w:val="single"/>
@@ -2284,23 +2253,36 @@
         <w:tabs>
           <w:tab w:val="right" w:leader="none" w:pos="9360"/>
         </w:tabs>
-        <w:spacing w:line="276" w:lineRule="auto"/>
-        <w:jc w:val="both"/>
-        <w:rPr>
-          <w:rFonts w:ascii="Montserrat" w:cs="Montserrat" w:eastAsia="Montserrat" w:hAnsi="Montserrat"/>
-          <w:sz w:val="16"/>
-          <w:szCs w:val="16"/>
-        </w:rPr>
-      </w:pPr>
-      <w:r>
-        <w:rPr>
-          <w:rFonts w:ascii="Source Serif 4" w:cs="Source Serif 4" w:eastAsia="Source Serif 4" w:hAnsi="Source Serif 4"/>
+        <w:spacing w:line="288" w:lineRule="auto"/>
+        <w:jc w:val="both"/>
+        <w:rPr>
+          <w:rFonts w:ascii="Noto Sans" w:cs="Noto Sans" w:eastAsia="Noto Sans" w:hAnsi="Noto Sans"/>
+          <w:color w:val="4c4f69"/>
+          <w:sz w:val="16"/>
+          <w:szCs w:val="16"/>
+        </w:rPr>
+      </w:pPr>
+      <w:r>
+        <w:rPr>
+          <w:rFonts w:ascii="Noto Sans" w:cs="Noto Sans" w:eastAsia="Noto Sans" w:hAnsi="Noto Sans"/>
+          <w:b w:val="1"/>
+          <w:color w:val="4c4f69"/>
           <w:sz w:val="16"/>
           <w:szCs w:val="16"/>
           <w:u w:val="single"/>
           <w:rtl w:val="0"/>
         </w:rPr>
         <w:t xml:space="preserve">Certificações</w:t>
+      </w:r>
+      <w:r>
+        <w:rPr>
+          <w:rFonts w:ascii="Noto Sans" w:cs="Noto Sans" w:eastAsia="Noto Sans" w:hAnsi="Noto Sans"/>
+          <w:color w:val="4c4f69"/>
+          <w:sz w:val="16"/>
+          <w:szCs w:val="16"/>
+          <w:u w:val="single"/>
+          <w:rtl w:val="0"/>
+        </w:rPr>
         <w:tab/>
       </w:r>
       <w:r>
@@ -2318,19 +2300,21 @@
         <w:tabs>
           <w:tab w:val="left" w:leader="none" w:pos="720"/>
         </w:tabs>
-        <w:spacing w:line="276" w:lineRule="auto"/>
+        <w:spacing w:line="288" w:lineRule="auto"/>
         <w:ind w:left="360"/>
         <w:jc w:val="both"/>
         <w:rPr>
-          <w:sz w:val="16"/>
-          <w:szCs w:val="16"/>
-        </w:rPr>
-      </w:pPr>
-      <w:hyperlink r:id="rId17">
+          <w:color w:val="4c4f69"/>
+          <w:sz w:val="16"/>
+          <w:szCs w:val="16"/>
+        </w:rPr>
+      </w:pPr>
+      <w:hyperlink r:id="rId15">
         <w:r>
           <w:rPr>
-            <w:rFonts w:ascii="Montserrat" w:cs="Montserrat" w:eastAsia="Montserrat" w:hAnsi="Montserrat"/>
+            <w:rFonts w:ascii="Noto Sans" w:cs="Noto Sans" w:eastAsia="Noto Sans" w:hAnsi="Noto Sans"/>
             <w:b w:val="1"/>
+            <w:color w:val="7287fd"/>
             <w:sz w:val="16"/>
             <w:szCs w:val="16"/>
             <w:u w:val="single"/>
@@ -2341,7 +2325,8 @@
       </w:hyperlink>
       <w:r>
         <w:rPr>
-          <w:rFonts w:ascii="Montserrat" w:cs="Montserrat" w:eastAsia="Montserrat" w:hAnsi="Montserrat"/>
+          <w:rFonts w:ascii="Noto Sans" w:cs="Noto Sans" w:eastAsia="Noto Sans" w:hAnsi="Noto Sans"/>
+          <w:color w:val="4c4f69"/>
           <w:sz w:val="16"/>
           <w:szCs w:val="16"/>
           <w:rtl w:val="0"/>
@@ -2358,19 +2343,21 @@
         <w:tabs>
           <w:tab w:val="left" w:leader="none" w:pos="720"/>
         </w:tabs>
-        <w:spacing w:line="276" w:lineRule="auto"/>
+        <w:spacing w:line="288" w:lineRule="auto"/>
         <w:ind w:left="360"/>
         <w:jc w:val="both"/>
         <w:rPr>
-          <w:sz w:val="16"/>
-          <w:szCs w:val="16"/>
-        </w:rPr>
-      </w:pPr>
-      <w:hyperlink r:id="rId18">
+          <w:color w:val="4c4f69"/>
+          <w:sz w:val="16"/>
+          <w:szCs w:val="16"/>
+        </w:rPr>
+      </w:pPr>
+      <w:hyperlink r:id="rId16">
         <w:r>
           <w:rPr>
-            <w:rFonts w:ascii="Montserrat" w:cs="Montserrat" w:eastAsia="Montserrat" w:hAnsi="Montserrat"/>
+            <w:rFonts w:ascii="Noto Sans" w:cs="Noto Sans" w:eastAsia="Noto Sans" w:hAnsi="Noto Sans"/>
             <w:b w:val="1"/>
+            <w:color w:val="7287fd"/>
             <w:sz w:val="16"/>
             <w:szCs w:val="16"/>
             <w:u w:val="single"/>
@@ -2381,7 +2368,8 @@
       </w:hyperlink>
       <w:r>
         <w:rPr>
-          <w:rFonts w:ascii="Montserrat" w:cs="Montserrat" w:eastAsia="Montserrat" w:hAnsi="Montserrat"/>
+          <w:rFonts w:ascii="Noto Sans" w:cs="Noto Sans" w:eastAsia="Noto Sans" w:hAnsi="Noto Sans"/>
+          <w:color w:val="4c4f69"/>
           <w:sz w:val="16"/>
           <w:szCs w:val="16"/>
           <w:rtl w:val="0"/>
@@ -2394,10 +2382,11 @@
         <w:tabs>
           <w:tab w:val="right" w:leader="none" w:pos="9360"/>
         </w:tabs>
-        <w:spacing w:line="276" w:lineRule="auto"/>
-        <w:jc w:val="both"/>
-        <w:rPr>
-          <w:rFonts w:ascii="Montserrat" w:cs="Montserrat" w:eastAsia="Montserrat" w:hAnsi="Montserrat"/>
+        <w:spacing w:line="288" w:lineRule="auto"/>
+        <w:jc w:val="both"/>
+        <w:rPr>
+          <w:rFonts w:ascii="Noto Sans" w:cs="Noto Sans" w:eastAsia="Noto Sans" w:hAnsi="Noto Sans"/>
+          <w:color w:val="4c4f69"/>
           <w:sz w:val="16"/>
           <w:szCs w:val="16"/>
           <w:u w:val="single"/>
@@ -2414,23 +2403,36 @@
         <w:tabs>
           <w:tab w:val="right" w:leader="none" w:pos="9360"/>
         </w:tabs>
-        <w:spacing w:line="276" w:lineRule="auto"/>
-        <w:jc w:val="both"/>
-        <w:rPr>
-          <w:rFonts w:ascii="Montserrat" w:cs="Montserrat" w:eastAsia="Montserrat" w:hAnsi="Montserrat"/>
-          <w:sz w:val="16"/>
-          <w:szCs w:val="16"/>
-        </w:rPr>
-      </w:pPr>
-      <w:r>
-        <w:rPr>
-          <w:rFonts w:ascii="Source Serif 4" w:cs="Source Serif 4" w:eastAsia="Source Serif 4" w:hAnsi="Source Serif 4"/>
+        <w:spacing w:line="288" w:lineRule="auto"/>
+        <w:jc w:val="both"/>
+        <w:rPr>
+          <w:rFonts w:ascii="Noto Sans" w:cs="Noto Sans" w:eastAsia="Noto Sans" w:hAnsi="Noto Sans"/>
+          <w:color w:val="4c4f69"/>
+          <w:sz w:val="16"/>
+          <w:szCs w:val="16"/>
+        </w:rPr>
+      </w:pPr>
+      <w:r>
+        <w:rPr>
+          <w:rFonts w:ascii="Noto Sans" w:cs="Noto Sans" w:eastAsia="Noto Sans" w:hAnsi="Noto Sans"/>
+          <w:b w:val="1"/>
+          <w:color w:val="4c4f69"/>
           <w:sz w:val="16"/>
           <w:szCs w:val="16"/>
           <w:u w:val="single"/>
           <w:rtl w:val="0"/>
         </w:rPr>
         <w:t xml:space="preserve">Adicional</w:t>
+      </w:r>
+      <w:r>
+        <w:rPr>
+          <w:rFonts w:ascii="Noto Sans" w:cs="Noto Sans" w:eastAsia="Noto Sans" w:hAnsi="Noto Sans"/>
+          <w:color w:val="4c4f69"/>
+          <w:sz w:val="16"/>
+          <w:szCs w:val="16"/>
+          <w:u w:val="single"/>
+          <w:rtl w:val="0"/>
+        </w:rPr>
         <w:tab/>
       </w:r>
       <w:r>
@@ -2448,28 +2450,31 @@
         <w:tabs>
           <w:tab w:val="left" w:leader="none" w:pos="720"/>
         </w:tabs>
-        <w:spacing w:line="276" w:lineRule="auto"/>
+        <w:spacing w:line="288" w:lineRule="auto"/>
         <w:ind w:left="360"/>
         <w:jc w:val="both"/>
         <w:rPr>
-          <w:sz w:val="16"/>
-          <w:szCs w:val="16"/>
-        </w:rPr>
-      </w:pPr>
-      <w:r>
-        <w:rPr>
-          <w:rFonts w:ascii="Montserrat" w:cs="Montserrat" w:eastAsia="Montserrat" w:hAnsi="Montserrat"/>
+          <w:color w:val="4c4f69"/>
+          <w:sz w:val="16"/>
+          <w:szCs w:val="16"/>
+        </w:rPr>
+      </w:pPr>
+      <w:r>
+        <w:rPr>
+          <w:rFonts w:ascii="Noto Sans" w:cs="Noto Sans" w:eastAsia="Noto Sans" w:hAnsi="Noto Sans"/>
+          <w:color w:val="4c4f69"/>
           <w:sz w:val="16"/>
           <w:szCs w:val="16"/>
           <w:rtl w:val="0"/>
         </w:rPr>
         <w:t xml:space="preserve">Ex-coordenadora e atual membra da comunidade sem fins lucrativos </w:t>
       </w:r>
-      <w:hyperlink r:id="rId19">
+      <w:hyperlink r:id="rId17">
         <w:r>
           <w:rPr>
-            <w:rFonts w:ascii="Montserrat" w:cs="Montserrat" w:eastAsia="Montserrat" w:hAnsi="Montserrat"/>
+            <w:rFonts w:ascii="Noto Sans" w:cs="Noto Sans" w:eastAsia="Noto Sans" w:hAnsi="Noto Sans"/>
             <w:b w:val="1"/>
+            <w:color w:val="7287fd"/>
             <w:sz w:val="16"/>
             <w:szCs w:val="16"/>
             <w:u w:val="single"/>
@@ -2480,7 +2485,8 @@
       </w:hyperlink>
       <w:r>
         <w:rPr>
-          <w:rFonts w:ascii="Montserrat" w:cs="Montserrat" w:eastAsia="Montserrat" w:hAnsi="Montserrat"/>
+          <w:rFonts w:ascii="Noto Sans" w:cs="Noto Sans" w:eastAsia="Noto Sans" w:hAnsi="Noto Sans"/>
+          <w:color w:val="4c4f69"/>
           <w:sz w:val="16"/>
           <w:szCs w:val="16"/>
           <w:rtl w:val="0"/>
@@ -2497,28 +2503,31 @@
         <w:tabs>
           <w:tab w:val="left" w:leader="none" w:pos="720"/>
         </w:tabs>
-        <w:spacing w:line="276" w:lineRule="auto"/>
+        <w:spacing w:line="288" w:lineRule="auto"/>
         <w:ind w:left="360"/>
         <w:jc w:val="both"/>
         <w:rPr>
-          <w:sz w:val="16"/>
-          <w:szCs w:val="16"/>
-        </w:rPr>
-      </w:pPr>
-      <w:r>
-        <w:rPr>
-          <w:rFonts w:ascii="Montserrat" w:cs="Montserrat" w:eastAsia="Montserrat" w:hAnsi="Montserrat"/>
+          <w:color w:val="4c4f69"/>
+          <w:sz w:val="16"/>
+          <w:szCs w:val="16"/>
+        </w:rPr>
+      </w:pPr>
+      <w:r>
+        <w:rPr>
+          <w:rFonts w:ascii="Noto Sans" w:cs="Noto Sans" w:eastAsia="Noto Sans" w:hAnsi="Noto Sans"/>
+          <w:color w:val="4c4f69"/>
           <w:sz w:val="16"/>
           <w:szCs w:val="16"/>
           <w:rtl w:val="0"/>
         </w:rPr>
         <w:t xml:space="preserve">Ex-voluntária em suporte técnico e tutoria do curso de desenvolvimento front-end da </w:t>
       </w:r>
-      <w:hyperlink r:id="rId20">
+      <w:hyperlink r:id="rId18">
         <w:r>
           <w:rPr>
-            <w:rFonts w:ascii="Montserrat" w:cs="Montserrat" w:eastAsia="Montserrat" w:hAnsi="Montserrat"/>
+            <w:rFonts w:ascii="Noto Sans" w:cs="Noto Sans" w:eastAsia="Noto Sans" w:hAnsi="Noto Sans"/>
             <w:b w:val="1"/>
+            <w:color w:val="7287fd"/>
             <w:sz w:val="16"/>
             <w:szCs w:val="16"/>
             <w:u w:val="single"/>
@@ -2529,17 +2538,13 @@
       </w:hyperlink>
       <w:r>
         <w:rPr>
-          <w:rFonts w:ascii="Montserrat" w:cs="Montserrat" w:eastAsia="Montserrat" w:hAnsi="Montserrat"/>
+          <w:rFonts w:ascii="Noto Sans" w:cs="Noto Sans" w:eastAsia="Noto Sans" w:hAnsi="Noto Sans"/>
+          <w:color w:val="4c4f69"/>
           <w:sz w:val="16"/>
           <w:szCs w:val="16"/>
           <w:rtl w:val="0"/>
         </w:rPr>
         <w:t xml:space="preserve">.</w:t>
-      </w:r>
-      <w:r>
-        <w:rPr>
-          <w:rtl w:val="0"/>
-        </w:rPr>
       </w:r>
     </w:p>
     <w:p>
@@ -2551,18 +2556,20 @@
         <w:tabs>
           <w:tab w:val="left" w:leader="none" w:pos="720"/>
         </w:tabs>
-        <w:spacing w:line="276" w:lineRule="auto"/>
+        <w:spacing w:line="288" w:lineRule="auto"/>
         <w:ind w:left="360"/>
         <w:jc w:val="both"/>
         <w:rPr>
-          <w:sz w:val="16"/>
-          <w:szCs w:val="16"/>
-        </w:rPr>
-      </w:pPr>
-      <w:r>
-        <w:rPr>
-          <w:rFonts w:ascii="Montserrat" w:cs="Montserrat" w:eastAsia="Montserrat" w:hAnsi="Montserrat"/>
-          <w:b w:val="1"/>
+          <w:color w:val="4c4f69"/>
+          <w:sz w:val="16"/>
+          <w:szCs w:val="16"/>
+        </w:rPr>
+      </w:pPr>
+      <w:r>
+        <w:rPr>
+          <w:rFonts w:ascii="Noto Sans" w:cs="Noto Sans" w:eastAsia="Noto Sans" w:hAnsi="Noto Sans"/>
+          <w:b w:val="1"/>
+          <w:color w:val="4c4f69"/>
           <w:sz w:val="16"/>
           <w:szCs w:val="16"/>
           <w:rtl w:val="0"/>
@@ -2571,7 +2578,8 @@
       </w:r>
       <w:r>
         <w:rPr>
-          <w:rFonts w:ascii="Montserrat" w:cs="Montserrat" w:eastAsia="Montserrat" w:hAnsi="Montserrat"/>
+          <w:rFonts w:ascii="Noto Sans" w:cs="Noto Sans" w:eastAsia="Noto Sans" w:hAnsi="Noto Sans"/>
+          <w:color w:val="4c4f69"/>
           <w:sz w:val="16"/>
           <w:szCs w:val="16"/>
           <w:rtl w:val="0"/>
@@ -2580,8 +2588,9 @@
       </w:r>
       <w:r>
         <w:rPr>
-          <w:rFonts w:ascii="Montserrat" w:cs="Montserrat" w:eastAsia="Montserrat" w:hAnsi="Montserrat"/>
-          <w:b w:val="1"/>
+          <w:rFonts w:ascii="Noto Sans" w:cs="Noto Sans" w:eastAsia="Noto Sans" w:hAnsi="Noto Sans"/>
+          <w:b w:val="1"/>
+          <w:color w:val="4c4f69"/>
           <w:sz w:val="16"/>
           <w:szCs w:val="16"/>
           <w:rtl w:val="0"/>
@@ -2590,7 +2599,8 @@
       </w:r>
       <w:r>
         <w:rPr>
-          <w:rFonts w:ascii="Montserrat" w:cs="Montserrat" w:eastAsia="Montserrat" w:hAnsi="Montserrat"/>
+          <w:rFonts w:ascii="Noto Sans" w:cs="Noto Sans" w:eastAsia="Noto Sans" w:hAnsi="Noto Sans"/>
+          <w:color w:val="4c4f69"/>
           <w:sz w:val="16"/>
           <w:szCs w:val="16"/>
           <w:rtl w:val="0"/>
@@ -2599,8 +2609,9 @@
       </w:r>
       <w:r>
         <w:rPr>
-          <w:rFonts w:ascii="Montserrat" w:cs="Montserrat" w:eastAsia="Montserrat" w:hAnsi="Montserrat"/>
-          <w:b w:val="1"/>
+          <w:rFonts w:ascii="Noto Sans" w:cs="Noto Sans" w:eastAsia="Noto Sans" w:hAnsi="Noto Sans"/>
+          <w:b w:val="1"/>
+          <w:color w:val="4c4f69"/>
           <w:sz w:val="16"/>
           <w:szCs w:val="16"/>
           <w:rtl w:val="0"/>
@@ -2609,7 +2620,8 @@
       </w:r>
       <w:r>
         <w:rPr>
-          <w:rFonts w:ascii="Montserrat" w:cs="Montserrat" w:eastAsia="Montserrat" w:hAnsi="Montserrat"/>
+          <w:rFonts w:ascii="Noto Sans" w:cs="Noto Sans" w:eastAsia="Noto Sans" w:hAnsi="Noto Sans"/>
+          <w:color w:val="4c4f69"/>
           <w:sz w:val="16"/>
           <w:szCs w:val="16"/>
           <w:rtl w:val="0"/>
@@ -2618,7 +2630,7 @@
       </w:r>
     </w:p>
     <w:sectPr>
-      <w:headerReference r:id="rId21" w:type="default"/>
+      <w:headerReference r:id="rId19" w:type="default"/>
       <w:pgSz w:h="15840" w:w="12240" w:orient="portrait"/>
       <w:pgMar w:bottom="1440" w:top="1440" w:left="1440" w:right="1440" w:header="0" w:footer="0"/>
       <w:pgNumType w:start="1"/>

</xml_diff>

<commit_message>
:memo: Docs: update resume layout and data
</commit_message>
<xml_diff>
--- a/files/templates/Currículo.docx
+++ b/files/templates/Currículo.docx
@@ -10,36 +10,34 @@
         <w:spacing w:line="288" w:lineRule="auto"/>
         <w:jc w:val="center"/>
         <w:rPr>
-          <w:rFonts w:ascii="Noto Sans" w:cs="Noto Sans" w:eastAsia="Noto Sans" w:hAnsi="Noto Sans"/>
+          <w:rFonts w:ascii="Inter SemiBold" w:cs="Inter SemiBold" w:eastAsia="Inter SemiBold" w:hAnsi="Inter SemiBold"/>
+          <w:color w:val="434343"/>
+          <w:sz w:val="24"/>
+          <w:szCs w:val="24"/>
+        </w:rPr>
+      </w:pPr>
+      <w:r>
+        <w:rPr>
+          <w:rFonts w:ascii="Inter SemiBold" w:cs="Inter SemiBold" w:eastAsia="Inter SemiBold" w:hAnsi="Inter SemiBold"/>
+          <w:color w:val="434343"/>
+          <w:sz w:val="24"/>
+          <w:szCs w:val="24"/>
+          <w:rtl w:val="0"/>
+        </w:rPr>
+        <w:t xml:space="preserve">Amanda Martins Xavier</w:t>
+      </w:r>
+    </w:p>
+    <w:p>
+      <w:pPr>
+        <w:tabs>
+          <w:tab w:val="right" w:leader="none" w:pos="9360"/>
+        </w:tabs>
+        <w:spacing w:line="288" w:lineRule="auto"/>
+        <w:jc w:val="center"/>
+        <w:rPr>
+          <w:rFonts w:ascii="Inter" w:cs="Inter" w:eastAsia="Inter" w:hAnsi="Inter"/>
           <w:b w:val="1"/>
-          <w:color w:val="4c4f69"/>
-          <w:sz w:val="20"/>
-          <w:szCs w:val="20"/>
-        </w:rPr>
-      </w:pPr>
-      <w:r>
-        <w:rPr>
-          <w:rFonts w:ascii="Noto Sans" w:cs="Noto Sans" w:eastAsia="Noto Sans" w:hAnsi="Noto Sans"/>
-          <w:b w:val="1"/>
-          <w:color w:val="4c4f69"/>
-          <w:sz w:val="20"/>
-          <w:szCs w:val="20"/>
-          <w:rtl w:val="0"/>
-        </w:rPr>
-        <w:t xml:space="preserve">Amanda Martins Xavier</w:t>
-      </w:r>
-    </w:p>
-    <w:p>
-      <w:pPr>
-        <w:tabs>
-          <w:tab w:val="right" w:leader="none" w:pos="9360"/>
-        </w:tabs>
-        <w:spacing w:line="288" w:lineRule="auto"/>
-        <w:jc w:val="center"/>
-        <w:rPr>
-          <w:rFonts w:ascii="Noto Sans" w:cs="Noto Sans" w:eastAsia="Noto Sans" w:hAnsi="Noto Sans"/>
-          <w:b w:val="1"/>
-          <w:color w:val="4c4f69"/>
+          <w:color w:val="1155cc"/>
           <w:sz w:val="16"/>
           <w:szCs w:val="16"/>
         </w:rPr>
@@ -47,9 +45,8 @@
       <w:hyperlink r:id="rId6">
         <w:r>
           <w:rPr>
-            <w:rFonts w:ascii="Noto Sans" w:cs="Noto Sans" w:eastAsia="Noto Sans" w:hAnsi="Noto Sans"/>
-            <w:b w:val="1"/>
-            <w:color w:val="7287fd"/>
+            <w:rFonts w:ascii="Inter SemiBold" w:cs="Inter SemiBold" w:eastAsia="Inter SemiBold" w:hAnsi="Inter SemiBold"/>
+            <w:color w:val="1155cc"/>
             <w:sz w:val="16"/>
             <w:szCs w:val="16"/>
             <w:u w:val="single"/>
@@ -60,9 +57,9 @@
       </w:hyperlink>
       <w:r>
         <w:rPr>
-          <w:rFonts w:ascii="Noto Sans" w:cs="Noto Sans" w:eastAsia="Noto Sans" w:hAnsi="Noto Sans"/>
+          <w:rFonts w:ascii="Inter" w:cs="Inter" w:eastAsia="Inter" w:hAnsi="Inter"/>
           <w:b w:val="1"/>
-          <w:color w:val="4c4f69"/>
+          <w:color w:val="434343"/>
           <w:sz w:val="16"/>
           <w:szCs w:val="16"/>
           <w:rtl w:val="0"/>
@@ -72,9 +69,8 @@
       <w:hyperlink r:id="rId7">
         <w:r>
           <w:rPr>
-            <w:rFonts w:ascii="Noto Sans" w:cs="Noto Sans" w:eastAsia="Noto Sans" w:hAnsi="Noto Sans"/>
-            <w:b w:val="1"/>
-            <w:color w:val="7287fd"/>
+            <w:rFonts w:ascii="Inter SemiBold" w:cs="Inter SemiBold" w:eastAsia="Inter SemiBold" w:hAnsi="Inter SemiBold"/>
+            <w:color w:val="1155cc"/>
             <w:sz w:val="16"/>
             <w:szCs w:val="16"/>
             <w:u w:val="single"/>
@@ -85,9 +81,9 @@
       </w:hyperlink>
       <w:r>
         <w:rPr>
-          <w:rFonts w:ascii="Noto Sans" w:cs="Noto Sans" w:eastAsia="Noto Sans" w:hAnsi="Noto Sans"/>
+          <w:rFonts w:ascii="Inter" w:cs="Inter" w:eastAsia="Inter" w:hAnsi="Inter"/>
           <w:b w:val="1"/>
-          <w:color w:val="4c4f69"/>
+          <w:color w:val="434343"/>
           <w:sz w:val="16"/>
           <w:szCs w:val="16"/>
           <w:rtl w:val="0"/>
@@ -97,9 +93,8 @@
       <w:hyperlink r:id="rId8">
         <w:r>
           <w:rPr>
-            <w:rFonts w:ascii="Noto Sans" w:cs="Noto Sans" w:eastAsia="Noto Sans" w:hAnsi="Noto Sans"/>
-            <w:b w:val="1"/>
-            <w:color w:val="7287fd"/>
+            <w:rFonts w:ascii="Inter SemiBold" w:cs="Inter SemiBold" w:eastAsia="Inter SemiBold" w:hAnsi="Inter SemiBold"/>
+            <w:color w:val="1155cc"/>
             <w:sz w:val="16"/>
             <w:szCs w:val="16"/>
             <w:u w:val="single"/>
@@ -110,9 +105,9 @@
       </w:hyperlink>
       <w:r>
         <w:rPr>
-          <w:rFonts w:ascii="Noto Sans" w:cs="Noto Sans" w:eastAsia="Noto Sans" w:hAnsi="Noto Sans"/>
+          <w:rFonts w:ascii="Inter" w:cs="Inter" w:eastAsia="Inter" w:hAnsi="Inter"/>
           <w:b w:val="1"/>
-          <w:color w:val="4c4f69"/>
+          <w:color w:val="434343"/>
           <w:sz w:val="16"/>
           <w:szCs w:val="16"/>
           <w:rtl w:val="0"/>
@@ -122,9 +117,8 @@
       <w:hyperlink r:id="rId9">
         <w:r>
           <w:rPr>
-            <w:rFonts w:ascii="Noto Sans" w:cs="Noto Sans" w:eastAsia="Noto Sans" w:hAnsi="Noto Sans"/>
-            <w:b w:val="1"/>
-            <w:color w:val="7287fd"/>
+            <w:rFonts w:ascii="Inter SemiBold" w:cs="Inter SemiBold" w:eastAsia="Inter SemiBold" w:hAnsi="Inter SemiBold"/>
+            <w:color w:val="1155cc"/>
             <w:sz w:val="16"/>
             <w:szCs w:val="16"/>
             <w:u w:val="single"/>
@@ -135,193 +129,265 @@
       </w:hyperlink>
       <w:r>
         <w:rPr>
-          <w:rFonts w:ascii="Noto Sans" w:cs="Noto Sans" w:eastAsia="Noto Sans" w:hAnsi="Noto Sans"/>
+          <w:rtl w:val="0"/>
+        </w:rPr>
+      </w:r>
+    </w:p>
+    <w:p>
+      <w:pPr>
+        <w:tabs>
+          <w:tab w:val="right" w:leader="none" w:pos="9360"/>
+        </w:tabs>
+        <w:spacing w:line="288" w:lineRule="auto"/>
+        <w:jc w:val="center"/>
+        <w:rPr>
+          <w:rFonts w:ascii="Inter" w:cs="Inter" w:eastAsia="Inter" w:hAnsi="Inter"/>
           <w:b w:val="1"/>
-          <w:color w:val="4c4f69"/>
-          <w:sz w:val="16"/>
-          <w:szCs w:val="16"/>
-          <w:u w:val="single"/>
+          <w:color w:val="434343"/>
+          <w:sz w:val="16"/>
+          <w:szCs w:val="16"/>
+        </w:rPr>
+      </w:pPr>
+      <w:r>
+        <w:rPr>
+          <w:rtl w:val="0"/>
+        </w:rPr>
+      </w:r>
+    </w:p>
+    <w:p>
+      <w:pPr>
+        <w:tabs>
+          <w:tab w:val="right" w:leader="none" w:pos="9360"/>
+        </w:tabs>
+        <w:spacing w:line="288" w:lineRule="auto"/>
+        <w:jc w:val="both"/>
+        <w:rPr>
+          <w:rFonts w:ascii="Inter SemiBold" w:cs="Inter SemiBold" w:eastAsia="Inter SemiBold" w:hAnsi="Inter SemiBold"/>
+          <w:color w:val="434343"/>
+          <w:sz w:val="20"/>
+          <w:szCs w:val="20"/>
+        </w:rPr>
+      </w:pPr>
+      <w:r>
+        <w:rPr>
+          <w:rFonts w:ascii="Inter SemiBold" w:cs="Inter SemiBold" w:eastAsia="Inter SemiBold" w:hAnsi="Inter SemiBold"/>
+          <w:color w:val="434343"/>
+          <w:sz w:val="20"/>
+          <w:szCs w:val="20"/>
+          <w:rtl w:val="0"/>
+        </w:rPr>
+        <w:t xml:space="preserve">Sumário</w:t>
+      </w:r>
+    </w:p>
+    <w:p>
+      <w:pPr>
+        <w:tabs>
+          <w:tab w:val="right" w:leader="none" w:pos="9360"/>
+        </w:tabs>
+        <w:spacing w:line="288" w:lineRule="auto"/>
+        <w:jc w:val="both"/>
+        <w:rPr>
+          <w:rFonts w:ascii="Inter" w:cs="Inter" w:eastAsia="Inter" w:hAnsi="Inter"/>
+          <w:color w:val="434343"/>
+          <w:sz w:val="16"/>
+          <w:szCs w:val="16"/>
+        </w:rPr>
+      </w:pPr>
+      <w:r>
+        <w:rPr>
+          <w:rFonts w:ascii="Inter" w:cs="Inter" w:eastAsia="Inter" w:hAnsi="Inter"/>
+          <w:color w:val="434343"/>
+          <w:sz w:val="16"/>
+          <w:szCs w:val="16"/>
+          <w:rtl w:val="0"/>
+        </w:rPr>
+        <w:tab/>
+      </w:r>
+    </w:p>
+    <w:p>
+      <w:pPr>
+        <w:tabs>
+          <w:tab w:val="right" w:leader="none" w:pos="9360"/>
+        </w:tabs>
+        <w:spacing w:line="288" w:lineRule="auto"/>
+        <w:jc w:val="both"/>
+        <w:rPr>
+          <w:rFonts w:ascii="Inter" w:cs="Inter" w:eastAsia="Inter" w:hAnsi="Inter"/>
+          <w:color w:val="434343"/>
+          <w:sz w:val="16"/>
+          <w:szCs w:val="16"/>
+        </w:rPr>
+      </w:pPr>
+      <w:r>
+        <w:rPr>
+          <w:rFonts w:ascii="Inter SemiBold" w:cs="Inter SemiBold" w:eastAsia="Inter SemiBold" w:hAnsi="Inter SemiBold"/>
+          <w:color w:val="434343"/>
+          <w:sz w:val="16"/>
+          <w:szCs w:val="16"/>
+          <w:rtl w:val="0"/>
+        </w:rPr>
+        <w:t xml:space="preserve">Desenvolvedora</w:t>
+      </w:r>
+      <w:r>
+        <w:rPr>
+          <w:rFonts w:ascii="Inter" w:cs="Inter" w:eastAsia="Inter" w:hAnsi="Inter"/>
+          <w:color w:val="434343"/>
+          <w:sz w:val="16"/>
+          <w:szCs w:val="16"/>
           <w:rtl w:val="0"/>
         </w:rPr>
         <w:t xml:space="preserve"> </w:t>
       </w:r>
       <w:r>
         <w:rPr>
-          <w:rtl w:val="0"/>
-        </w:rPr>
-      </w:r>
-    </w:p>
-    <w:p>
-      <w:pPr>
-        <w:tabs>
-          <w:tab w:val="right" w:leader="none" w:pos="9360"/>
-        </w:tabs>
-        <w:spacing w:line="288" w:lineRule="auto"/>
-        <w:jc w:val="center"/>
-        <w:rPr>
-          <w:rFonts w:ascii="Noto Sans" w:cs="Noto Sans" w:eastAsia="Noto Sans" w:hAnsi="Noto Sans"/>
-          <w:b w:val="1"/>
-          <w:color w:val="4c4f69"/>
-          <w:sz w:val="16"/>
-          <w:szCs w:val="16"/>
-        </w:rPr>
-      </w:pPr>
-      <w:r>
-        <w:rPr>
-          <w:rtl w:val="0"/>
-        </w:rPr>
-      </w:r>
-    </w:p>
-    <w:p>
-      <w:pPr>
-        <w:tabs>
-          <w:tab w:val="right" w:leader="none" w:pos="9360"/>
-        </w:tabs>
-        <w:spacing w:line="288" w:lineRule="auto"/>
-        <w:jc w:val="both"/>
-        <w:rPr>
-          <w:rFonts w:ascii="Noto Sans" w:cs="Noto Sans" w:eastAsia="Noto Sans" w:hAnsi="Noto Sans"/>
-          <w:color w:val="4c4f69"/>
-          <w:sz w:val="16"/>
-          <w:szCs w:val="16"/>
-        </w:rPr>
-      </w:pPr>
-      <w:r>
-        <w:rPr>
-          <w:rFonts w:ascii="Noto Sans" w:cs="Noto Sans" w:eastAsia="Noto Sans" w:hAnsi="Noto Sans"/>
-          <w:b w:val="1"/>
-          <w:color w:val="4c4f69"/>
-          <w:sz w:val="16"/>
-          <w:szCs w:val="16"/>
-          <w:u w:val="single"/>
-          <w:rtl w:val="0"/>
-        </w:rPr>
-        <w:t xml:space="preserve">Sumário</w:t>
-      </w:r>
-      <w:r>
-        <w:rPr>
-          <w:rFonts w:ascii="Noto Sans" w:cs="Noto Sans" w:eastAsia="Noto Sans" w:hAnsi="Noto Sans"/>
-          <w:color w:val="4c4f69"/>
-          <w:sz w:val="16"/>
-          <w:szCs w:val="16"/>
-          <w:u w:val="single"/>
+          <w:rFonts w:ascii="Inter SemiBold" w:cs="Inter SemiBold" w:eastAsia="Inter SemiBold" w:hAnsi="Inter SemiBold"/>
+          <w:color w:val="434343"/>
+          <w:sz w:val="16"/>
+          <w:szCs w:val="16"/>
+          <w:rtl w:val="0"/>
+        </w:rPr>
+        <w:t xml:space="preserve">Fullstack</w:t>
+      </w:r>
+      <w:r>
+        <w:rPr>
+          <w:rFonts w:ascii="Inter" w:cs="Inter" w:eastAsia="Inter" w:hAnsi="Inter"/>
+          <w:color w:val="434343"/>
+          <w:sz w:val="16"/>
+          <w:szCs w:val="16"/>
+          <w:rtl w:val="0"/>
+        </w:rPr>
+        <w:t xml:space="preserve"> com foco em desenvolvimento </w:t>
+      </w:r>
+      <w:r>
+        <w:rPr>
+          <w:rFonts w:ascii="Inter SemiBold" w:cs="Inter SemiBold" w:eastAsia="Inter SemiBold" w:hAnsi="Inter SemiBold"/>
+          <w:color w:val="434343"/>
+          <w:sz w:val="16"/>
+          <w:szCs w:val="16"/>
+          <w:rtl w:val="0"/>
+        </w:rPr>
+        <w:t xml:space="preserve">frontend</w:t>
+      </w:r>
+      <w:r>
+        <w:rPr>
+          <w:rFonts w:ascii="Inter" w:cs="Inter" w:eastAsia="Inter" w:hAnsi="Inter"/>
+          <w:color w:val="434343"/>
+          <w:sz w:val="16"/>
+          <w:szCs w:val="16"/>
+          <w:rtl w:val="0"/>
+        </w:rPr>
+        <w:t xml:space="preserve">, 2 anos de experiência profissional, e </w:t>
+      </w:r>
+      <w:r>
+        <w:rPr>
+          <w:rFonts w:ascii="Newsreader" w:cs="Newsreader" w:eastAsia="Newsreader" w:hAnsi="Newsreader"/>
+          <w:i w:val="1"/>
+          <w:color w:val="434343"/>
+          <w:sz w:val="20"/>
+          <w:szCs w:val="20"/>
+          <w:rtl w:val="0"/>
+        </w:rPr>
+        <w:t xml:space="preserve">paixão por elevar a experiência da pessoa desenvolvedora e usuária</w:t>
+      </w:r>
+      <w:r>
+        <w:rPr>
+          <w:rFonts w:ascii="Inter" w:cs="Inter" w:eastAsia="Inter" w:hAnsi="Inter"/>
+          <w:color w:val="434343"/>
+          <w:sz w:val="16"/>
+          <w:szCs w:val="16"/>
+          <w:rtl w:val="0"/>
+        </w:rPr>
+        <w:t xml:space="preserve">.</w:t>
+      </w:r>
+    </w:p>
+    <w:p>
+      <w:pPr>
+        <w:tabs>
+          <w:tab w:val="right" w:leader="none" w:pos="9360"/>
+        </w:tabs>
+        <w:spacing w:line="288" w:lineRule="auto"/>
+        <w:jc w:val="both"/>
+        <w:rPr>
+          <w:rFonts w:ascii="Inter" w:cs="Inter" w:eastAsia="Inter" w:hAnsi="Inter"/>
+          <w:color w:val="434343"/>
+          <w:sz w:val="16"/>
+          <w:szCs w:val="16"/>
+        </w:rPr>
+      </w:pPr>
+      <w:r>
+        <w:rPr>
+          <w:rtl w:val="0"/>
+        </w:rPr>
+      </w:r>
+    </w:p>
+    <w:p>
+      <w:pPr>
+        <w:tabs>
+          <w:tab w:val="right" w:leader="none" w:pos="9360"/>
+        </w:tabs>
+        <w:spacing w:line="288" w:lineRule="auto"/>
+        <w:jc w:val="both"/>
+        <w:rPr>
+          <w:rFonts w:ascii="Inter SemiBold" w:cs="Inter SemiBold" w:eastAsia="Inter SemiBold" w:hAnsi="Inter SemiBold"/>
+          <w:color w:val="434343"/>
+          <w:sz w:val="20"/>
+          <w:szCs w:val="20"/>
+        </w:rPr>
+      </w:pPr>
+      <w:r>
+        <w:rPr>
+          <w:rFonts w:ascii="Inter SemiBold" w:cs="Inter SemiBold" w:eastAsia="Inter SemiBold" w:hAnsi="Inter SemiBold"/>
+          <w:color w:val="434343"/>
+          <w:sz w:val="20"/>
+          <w:szCs w:val="20"/>
+          <w:rtl w:val="0"/>
+        </w:rPr>
+        <w:t xml:space="preserve">Experiência</w:t>
+      </w:r>
+    </w:p>
+    <w:p>
+      <w:pPr>
+        <w:tabs>
+          <w:tab w:val="right" w:leader="none" w:pos="9360"/>
+        </w:tabs>
+        <w:spacing w:line="288" w:lineRule="auto"/>
+        <w:jc w:val="both"/>
+        <w:rPr>
+          <w:rFonts w:ascii="Inter" w:cs="Inter" w:eastAsia="Inter" w:hAnsi="Inter"/>
+          <w:color w:val="434343"/>
+          <w:sz w:val="16"/>
+          <w:szCs w:val="16"/>
+        </w:rPr>
+      </w:pPr>
+      <w:r>
+        <w:rPr>
+          <w:rFonts w:ascii="Inter" w:cs="Inter" w:eastAsia="Inter" w:hAnsi="Inter"/>
+          <w:color w:val="434343"/>
+          <w:sz w:val="16"/>
+          <w:szCs w:val="16"/>
           <w:rtl w:val="0"/>
         </w:rPr>
         <w:tab/>
       </w:r>
-      <w:r>
-        <w:rPr>
-          <w:rtl w:val="0"/>
-        </w:rPr>
-      </w:r>
-    </w:p>
-    <w:p>
-      <w:pPr>
-        <w:tabs>
-          <w:tab w:val="right" w:leader="none" w:pos="9360"/>
-        </w:tabs>
-        <w:spacing w:line="288" w:lineRule="auto"/>
-        <w:jc w:val="both"/>
-        <w:rPr>
-          <w:rFonts w:ascii="Noto Sans" w:cs="Noto Sans" w:eastAsia="Noto Sans" w:hAnsi="Noto Sans"/>
-          <w:color w:val="4c4f69"/>
-          <w:sz w:val="16"/>
-          <w:szCs w:val="16"/>
-        </w:rPr>
-      </w:pPr>
-      <w:r>
-        <w:rPr>
-          <w:rFonts w:ascii="Noto Sans" w:cs="Noto Sans" w:eastAsia="Noto Sans" w:hAnsi="Noto Sans"/>
-          <w:color w:val="4c4f69"/>
-          <w:sz w:val="16"/>
-          <w:szCs w:val="16"/>
-          <w:rtl w:val="0"/>
-        </w:rPr>
-        <w:t xml:space="preserve">Desenvolvedora full-stack com foco em desenvolvimento front-end, 2 anos de experiência profissional, e paixão por elevar a experiência da pessoa desenvolvedora e usuária.</w:t>
-      </w:r>
-    </w:p>
-    <w:p>
-      <w:pPr>
-        <w:tabs>
-          <w:tab w:val="right" w:leader="none" w:pos="9360"/>
-        </w:tabs>
-        <w:spacing w:line="288" w:lineRule="auto"/>
-        <w:jc w:val="both"/>
-        <w:rPr>
-          <w:rFonts w:ascii="Noto Sans" w:cs="Noto Sans" w:eastAsia="Noto Sans" w:hAnsi="Noto Sans"/>
-          <w:color w:val="4c4f69"/>
-          <w:sz w:val="16"/>
-          <w:szCs w:val="16"/>
-        </w:rPr>
-      </w:pPr>
-      <w:r>
-        <w:rPr>
-          <w:rtl w:val="0"/>
-        </w:rPr>
-      </w:r>
-    </w:p>
-    <w:p>
-      <w:pPr>
-        <w:tabs>
-          <w:tab w:val="right" w:leader="none" w:pos="9360"/>
-        </w:tabs>
-        <w:spacing w:line="288" w:lineRule="auto"/>
-        <w:jc w:val="both"/>
-        <w:rPr>
-          <w:rFonts w:ascii="Noto Sans" w:cs="Noto Sans" w:eastAsia="Noto Sans" w:hAnsi="Noto Sans"/>
-          <w:color w:val="4c4f69"/>
-          <w:sz w:val="16"/>
-          <w:szCs w:val="16"/>
-        </w:rPr>
-      </w:pPr>
-      <w:r>
-        <w:rPr>
-          <w:rFonts w:ascii="Noto Sans" w:cs="Noto Sans" w:eastAsia="Noto Sans" w:hAnsi="Noto Sans"/>
-          <w:b w:val="1"/>
-          <w:color w:val="4c4f69"/>
-          <w:sz w:val="16"/>
-          <w:szCs w:val="16"/>
-          <w:u w:val="single"/>
-          <w:rtl w:val="0"/>
-        </w:rPr>
-        <w:t xml:space="preserve">Experiência</w:t>
-      </w:r>
-      <w:r>
-        <w:rPr>
-          <w:rFonts w:ascii="Noto Sans" w:cs="Noto Sans" w:eastAsia="Noto Sans" w:hAnsi="Noto Sans"/>
-          <w:color w:val="4c4f69"/>
-          <w:sz w:val="16"/>
-          <w:szCs w:val="16"/>
-          <w:u w:val="single"/>
-          <w:rtl w:val="0"/>
-        </w:rPr>
-        <w:tab/>
-      </w:r>
-      <w:r>
-        <w:rPr>
-          <w:rtl w:val="0"/>
-        </w:rPr>
-      </w:r>
-    </w:p>
-    <w:p>
-      <w:pPr>
-        <w:tabs>
-          <w:tab w:val="right" w:leader="none" w:pos="9360"/>
-        </w:tabs>
-        <w:spacing w:line="288" w:lineRule="auto"/>
-        <w:jc w:val="both"/>
-        <w:rPr>
-          <w:rFonts w:ascii="Noto Sans" w:cs="Noto Sans" w:eastAsia="Noto Sans" w:hAnsi="Noto Sans"/>
-          <w:color w:val="4c4f69"/>
-          <w:sz w:val="16"/>
-          <w:szCs w:val="16"/>
-        </w:rPr>
-      </w:pPr>
-      <w:r>
-        <w:rPr>
-          <w:rFonts w:ascii="Noto Sans" w:cs="Noto Sans" w:eastAsia="Noto Sans" w:hAnsi="Noto Sans"/>
-          <w:b w:val="1"/>
-          <w:color w:val="4c4f69"/>
+    </w:p>
+    <w:p>
+      <w:pPr>
+        <w:tabs>
+          <w:tab w:val="right" w:leader="none" w:pos="9360"/>
+        </w:tabs>
+        <w:spacing w:line="288" w:lineRule="auto"/>
+        <w:jc w:val="both"/>
+        <w:rPr>
+          <w:rFonts w:ascii="Inter" w:cs="Inter" w:eastAsia="Inter" w:hAnsi="Inter"/>
+          <w:color w:val="434343"/>
+          <w:sz w:val="16"/>
+          <w:szCs w:val="16"/>
+        </w:rPr>
+      </w:pPr>
+      <w:r>
+        <w:rPr>
+          <w:rFonts w:ascii="Inter SemiBold" w:cs="Inter SemiBold" w:eastAsia="Inter SemiBold" w:hAnsi="Inter SemiBold"/>
+          <w:color w:val="434343"/>
           <w:sz w:val="16"/>
           <w:szCs w:val="16"/>
           <w:rtl w:val="0"/>
@@ -330,8 +396,8 @@
       </w:r>
       <w:r>
         <w:rPr>
-          <w:rFonts w:ascii="Noto Sans" w:cs="Noto Sans" w:eastAsia="Noto Sans" w:hAnsi="Noto Sans"/>
-          <w:color w:val="4c4f69"/>
+          <w:rFonts w:ascii="Inter" w:cs="Inter" w:eastAsia="Inter" w:hAnsi="Inter"/>
+          <w:color w:val="434343"/>
           <w:sz w:val="16"/>
           <w:szCs w:val="16"/>
           <w:rtl w:val="0"/>
@@ -348,16 +414,16 @@
         <w:spacing w:line="288" w:lineRule="auto"/>
         <w:jc w:val="both"/>
         <w:rPr>
-          <w:rFonts w:ascii="Noto Sans" w:cs="Noto Sans" w:eastAsia="Noto Sans" w:hAnsi="Noto Sans"/>
-          <w:color w:val="4c4f69"/>
-          <w:sz w:val="16"/>
-          <w:szCs w:val="16"/>
-        </w:rPr>
-      </w:pPr>
-      <w:r>
-        <w:rPr>
-          <w:rFonts w:ascii="Noto Sans" w:cs="Noto Sans" w:eastAsia="Noto Sans" w:hAnsi="Noto Sans"/>
-          <w:color w:val="4c4f69"/>
+          <w:rFonts w:ascii="Inter" w:cs="Inter" w:eastAsia="Inter" w:hAnsi="Inter"/>
+          <w:color w:val="434343"/>
+          <w:sz w:val="16"/>
+          <w:szCs w:val="16"/>
+        </w:rPr>
+      </w:pPr>
+      <w:r>
+        <w:rPr>
+          <w:rFonts w:ascii="Inter" w:cs="Inter" w:eastAsia="Inter" w:hAnsi="Inter"/>
+          <w:color w:val="434343"/>
           <w:sz w:val="16"/>
           <w:szCs w:val="16"/>
           <w:rtl w:val="0"/>
@@ -375,16 +441,16 @@
         <w:spacing w:line="288" w:lineRule="auto"/>
         <w:jc w:val="both"/>
         <w:rPr>
-          <w:rFonts w:ascii="Noto Sans" w:cs="Noto Sans" w:eastAsia="Noto Sans" w:hAnsi="Noto Sans"/>
-          <w:color w:val="4c4f69"/>
-          <w:sz w:val="16"/>
-          <w:szCs w:val="16"/>
-        </w:rPr>
-      </w:pPr>
-      <w:r>
-        <w:rPr>
-          <w:rFonts w:ascii="Noto Sans" w:cs="Noto Sans" w:eastAsia="Noto Sans" w:hAnsi="Noto Sans"/>
-          <w:color w:val="4c4f69"/>
+          <w:rFonts w:ascii="Inter" w:cs="Inter" w:eastAsia="Inter" w:hAnsi="Inter"/>
+          <w:color w:val="434343"/>
+          <w:sz w:val="16"/>
+          <w:szCs w:val="16"/>
+        </w:rPr>
+      </w:pPr>
+      <w:r>
+        <w:rPr>
+          <w:rFonts w:ascii="Inter" w:cs="Inter" w:eastAsia="Inter" w:hAnsi="Inter"/>
+          <w:color w:val="434343"/>
           <w:sz w:val="16"/>
           <w:szCs w:val="16"/>
           <w:rtl w:val="0"/>
@@ -405,16 +471,16 @@
         <w:ind w:left="720" w:hanging="360"/>
         <w:jc w:val="both"/>
         <w:rPr>
-          <w:rFonts w:ascii="Noto Sans" w:cs="Noto Sans" w:eastAsia="Noto Sans" w:hAnsi="Noto Sans"/>
-          <w:color w:val="4c4f69"/>
-          <w:sz w:val="16"/>
-          <w:szCs w:val="16"/>
-        </w:rPr>
-      </w:pPr>
-      <w:r>
-        <w:rPr>
-          <w:rFonts w:ascii="Noto Sans" w:cs="Noto Sans" w:eastAsia="Noto Sans" w:hAnsi="Noto Sans"/>
-          <w:color w:val="4c4f69"/>
+          <w:rFonts w:ascii="Inter" w:cs="Inter" w:eastAsia="Inter" w:hAnsi="Inter"/>
+          <w:color w:val="434343"/>
+          <w:sz w:val="16"/>
+          <w:szCs w:val="16"/>
+        </w:rPr>
+      </w:pPr>
+      <w:r>
+        <w:rPr>
+          <w:rFonts w:ascii="Inter" w:cs="Inter" w:eastAsia="Inter" w:hAnsi="Inter"/>
+          <w:color w:val="434343"/>
           <w:sz w:val="16"/>
           <w:szCs w:val="16"/>
           <w:rtl w:val="0"/>
@@ -435,16 +501,16 @@
         <w:ind w:left="720" w:hanging="360"/>
         <w:jc w:val="both"/>
         <w:rPr>
-          <w:rFonts w:ascii="Noto Sans" w:cs="Noto Sans" w:eastAsia="Noto Sans" w:hAnsi="Noto Sans"/>
-          <w:color w:val="4c4f69"/>
-          <w:sz w:val="16"/>
-          <w:szCs w:val="16"/>
-        </w:rPr>
-      </w:pPr>
-      <w:r>
-        <w:rPr>
-          <w:rFonts w:ascii="Noto Sans" w:cs="Noto Sans" w:eastAsia="Noto Sans" w:hAnsi="Noto Sans"/>
-          <w:color w:val="4c4f69"/>
+          <w:rFonts w:ascii="Inter" w:cs="Inter" w:eastAsia="Inter" w:hAnsi="Inter"/>
+          <w:color w:val="434343"/>
+          <w:sz w:val="16"/>
+          <w:szCs w:val="16"/>
+        </w:rPr>
+      </w:pPr>
+      <w:r>
+        <w:rPr>
+          <w:rFonts w:ascii="Inter" w:cs="Inter" w:eastAsia="Inter" w:hAnsi="Inter"/>
+          <w:color w:val="434343"/>
           <w:sz w:val="16"/>
           <w:szCs w:val="16"/>
           <w:rtl w:val="0"/>
@@ -466,15 +532,15 @@
         <w:jc w:val="both"/>
         <w:rPr>
           <w:rFonts w:ascii="Montserrat" w:cs="Montserrat" w:eastAsia="Montserrat" w:hAnsi="Montserrat"/>
-          <w:color w:val="4c4f69"/>
-          <w:sz w:val="16"/>
-          <w:szCs w:val="16"/>
-        </w:rPr>
-      </w:pPr>
-      <w:r>
-        <w:rPr>
-          <w:rFonts w:ascii="Noto Sans" w:cs="Noto Sans" w:eastAsia="Noto Sans" w:hAnsi="Noto Sans"/>
-          <w:color w:val="4c4f69"/>
+          <w:color w:val="434343"/>
+          <w:sz w:val="16"/>
+          <w:szCs w:val="16"/>
+        </w:rPr>
+      </w:pPr>
+      <w:r>
+        <w:rPr>
+          <w:rFonts w:ascii="Inter" w:cs="Inter" w:eastAsia="Inter" w:hAnsi="Inter"/>
+          <w:color w:val="434343"/>
           <w:sz w:val="16"/>
           <w:szCs w:val="16"/>
           <w:rtl w:val="0"/>
@@ -483,9 +549,8 @@
       </w:r>
       <w:r>
         <w:rPr>
-          <w:rFonts w:ascii="Noto Sans" w:cs="Noto Sans" w:eastAsia="Noto Sans" w:hAnsi="Noto Sans"/>
-          <w:b w:val="1"/>
-          <w:color w:val="4c4f69"/>
+          <w:rFonts w:ascii="Inter SemiBold" w:cs="Inter SemiBold" w:eastAsia="Inter SemiBold" w:hAnsi="Inter SemiBold"/>
+          <w:color w:val="434343"/>
           <w:sz w:val="16"/>
           <w:szCs w:val="16"/>
           <w:rtl w:val="0"/>
@@ -494,8 +559,8 @@
       </w:r>
       <w:r>
         <w:rPr>
-          <w:rFonts w:ascii="Noto Sans" w:cs="Noto Sans" w:eastAsia="Noto Sans" w:hAnsi="Noto Sans"/>
-          <w:color w:val="4c4f69"/>
+          <w:rFonts w:ascii="Inter" w:cs="Inter" w:eastAsia="Inter" w:hAnsi="Inter"/>
+          <w:color w:val="434343"/>
           <w:sz w:val="16"/>
           <w:szCs w:val="16"/>
           <w:rtl w:val="0"/>
@@ -504,9 +569,8 @@
       </w:r>
       <w:r>
         <w:rPr>
-          <w:rFonts w:ascii="Noto Sans" w:cs="Noto Sans" w:eastAsia="Noto Sans" w:hAnsi="Noto Sans"/>
-          <w:b w:val="1"/>
-          <w:color w:val="4c4f69"/>
+          <w:rFonts w:ascii="Inter SemiBold" w:cs="Inter SemiBold" w:eastAsia="Inter SemiBold" w:hAnsi="Inter SemiBold"/>
+          <w:color w:val="434343"/>
           <w:sz w:val="16"/>
           <w:szCs w:val="16"/>
           <w:rtl w:val="0"/>
@@ -515,8 +579,8 @@
       </w:r>
       <w:r>
         <w:rPr>
-          <w:rFonts w:ascii="Noto Sans" w:cs="Noto Sans" w:eastAsia="Noto Sans" w:hAnsi="Noto Sans"/>
-          <w:color w:val="4c4f69"/>
+          <w:rFonts w:ascii="Inter" w:cs="Inter" w:eastAsia="Inter" w:hAnsi="Inter"/>
+          <w:color w:val="434343"/>
           <w:sz w:val="16"/>
           <w:szCs w:val="16"/>
           <w:rtl w:val="0"/>
@@ -525,9 +589,8 @@
       </w:r>
       <w:r>
         <w:rPr>
-          <w:rFonts w:ascii="Noto Sans" w:cs="Noto Sans" w:eastAsia="Noto Sans" w:hAnsi="Noto Sans"/>
-          <w:b w:val="1"/>
-          <w:color w:val="4c4f69"/>
+          <w:rFonts w:ascii="Inter SemiBold" w:cs="Inter SemiBold" w:eastAsia="Inter SemiBold" w:hAnsi="Inter SemiBold"/>
+          <w:color w:val="434343"/>
           <w:sz w:val="16"/>
           <w:szCs w:val="16"/>
           <w:rtl w:val="0"/>
@@ -536,8 +599,8 @@
       </w:r>
       <w:r>
         <w:rPr>
-          <w:rFonts w:ascii="Noto Sans" w:cs="Noto Sans" w:eastAsia="Noto Sans" w:hAnsi="Noto Sans"/>
-          <w:color w:val="4c4f69"/>
+          <w:rFonts w:ascii="Inter" w:cs="Inter" w:eastAsia="Inter" w:hAnsi="Inter"/>
+          <w:color w:val="434343"/>
           <w:sz w:val="16"/>
           <w:szCs w:val="16"/>
           <w:rtl w:val="0"/>
@@ -546,9 +609,8 @@
       </w:r>
       <w:r>
         <w:rPr>
-          <w:rFonts w:ascii="Noto Sans" w:cs="Noto Sans" w:eastAsia="Noto Sans" w:hAnsi="Noto Sans"/>
-          <w:b w:val="1"/>
-          <w:color w:val="4c4f69"/>
+          <w:rFonts w:ascii="Inter SemiBold" w:cs="Inter SemiBold" w:eastAsia="Inter SemiBold" w:hAnsi="Inter SemiBold"/>
+          <w:color w:val="434343"/>
           <w:sz w:val="16"/>
           <w:szCs w:val="16"/>
           <w:rtl w:val="0"/>
@@ -557,8 +619,8 @@
       </w:r>
       <w:r>
         <w:rPr>
-          <w:rFonts w:ascii="Noto Sans" w:cs="Noto Sans" w:eastAsia="Noto Sans" w:hAnsi="Noto Sans"/>
-          <w:color w:val="4c4f69"/>
+          <w:rFonts w:ascii="Inter" w:cs="Inter" w:eastAsia="Inter" w:hAnsi="Inter"/>
+          <w:color w:val="434343"/>
           <w:sz w:val="16"/>
           <w:szCs w:val="16"/>
           <w:rtl w:val="0"/>
@@ -567,19 +629,18 @@
       </w:r>
       <w:r>
         <w:rPr>
-          <w:rFonts w:ascii="Noto Sans" w:cs="Noto Sans" w:eastAsia="Noto Sans" w:hAnsi="Noto Sans"/>
-          <w:b w:val="1"/>
-          <w:color w:val="4c4f69"/>
-          <w:sz w:val="16"/>
-          <w:szCs w:val="16"/>
-          <w:rtl w:val="0"/>
-        </w:rPr>
-        <w:t xml:space="preserve">Java 8</w:t>
-      </w:r>
-      <w:r>
-        <w:rPr>
-          <w:rFonts w:ascii="Noto Sans" w:cs="Noto Sans" w:eastAsia="Noto Sans" w:hAnsi="Noto Sans"/>
-          <w:color w:val="4c4f69"/>
+          <w:rFonts w:ascii="Inter SemiBold" w:cs="Inter SemiBold" w:eastAsia="Inter SemiBold" w:hAnsi="Inter SemiBold"/>
+          <w:color w:val="434343"/>
+          <w:sz w:val="16"/>
+          <w:szCs w:val="16"/>
+          <w:rtl w:val="0"/>
+        </w:rPr>
+        <w:t xml:space="preserve">Java</w:t>
+      </w:r>
+      <w:r>
+        <w:rPr>
+          <w:rFonts w:ascii="Inter" w:cs="Inter" w:eastAsia="Inter" w:hAnsi="Inter"/>
+          <w:color w:val="434343"/>
           <w:sz w:val="16"/>
           <w:szCs w:val="16"/>
           <w:rtl w:val="0"/>
@@ -588,9 +649,8 @@
       </w:r>
       <w:r>
         <w:rPr>
-          <w:rFonts w:ascii="Noto Sans" w:cs="Noto Sans" w:eastAsia="Noto Sans" w:hAnsi="Noto Sans"/>
-          <w:b w:val="1"/>
-          <w:color w:val="4c4f69"/>
+          <w:rFonts w:ascii="Inter SemiBold" w:cs="Inter SemiBold" w:eastAsia="Inter SemiBold" w:hAnsi="Inter SemiBold"/>
+          <w:color w:val="434343"/>
           <w:sz w:val="16"/>
           <w:szCs w:val="16"/>
           <w:rtl w:val="0"/>
@@ -599,8 +659,8 @@
       </w:r>
       <w:r>
         <w:rPr>
-          <w:rFonts w:ascii="Noto Sans" w:cs="Noto Sans" w:eastAsia="Noto Sans" w:hAnsi="Noto Sans"/>
-          <w:color w:val="4c4f69"/>
+          <w:rFonts w:ascii="Inter" w:cs="Inter" w:eastAsia="Inter" w:hAnsi="Inter"/>
+          <w:color w:val="434343"/>
           <w:sz w:val="16"/>
           <w:szCs w:val="16"/>
           <w:rtl w:val="0"/>
@@ -609,9 +669,8 @@
       </w:r>
       <w:r>
         <w:rPr>
-          <w:rFonts w:ascii="Noto Sans" w:cs="Noto Sans" w:eastAsia="Noto Sans" w:hAnsi="Noto Sans"/>
-          <w:b w:val="1"/>
-          <w:color w:val="4c4f69"/>
+          <w:rFonts w:ascii="Inter SemiBold" w:cs="Inter SemiBold" w:eastAsia="Inter SemiBold" w:hAnsi="Inter SemiBold"/>
+          <w:color w:val="434343"/>
           <w:sz w:val="16"/>
           <w:szCs w:val="16"/>
           <w:rtl w:val="0"/>
@@ -620,8 +679,8 @@
       </w:r>
       <w:r>
         <w:rPr>
-          <w:rFonts w:ascii="Noto Sans" w:cs="Noto Sans" w:eastAsia="Noto Sans" w:hAnsi="Noto Sans"/>
-          <w:color w:val="4c4f69"/>
+          <w:rFonts w:ascii="Inter" w:cs="Inter" w:eastAsia="Inter" w:hAnsi="Inter"/>
+          <w:color w:val="434343"/>
           <w:sz w:val="16"/>
           <w:szCs w:val="16"/>
           <w:rtl w:val="0"/>
@@ -630,9 +689,8 @@
       </w:r>
       <w:r>
         <w:rPr>
-          <w:rFonts w:ascii="Noto Sans" w:cs="Noto Sans" w:eastAsia="Noto Sans" w:hAnsi="Noto Sans"/>
-          <w:b w:val="1"/>
-          <w:color w:val="4c4f69"/>
+          <w:rFonts w:ascii="Inter SemiBold" w:cs="Inter SemiBold" w:eastAsia="Inter SemiBold" w:hAnsi="Inter SemiBold"/>
+          <w:color w:val="434343"/>
           <w:sz w:val="16"/>
           <w:szCs w:val="16"/>
           <w:rtl w:val="0"/>
@@ -641,8 +699,8 @@
       </w:r>
       <w:r>
         <w:rPr>
-          <w:rFonts w:ascii="Noto Sans" w:cs="Noto Sans" w:eastAsia="Noto Sans" w:hAnsi="Noto Sans"/>
-          <w:color w:val="4c4f69"/>
+          <w:rFonts w:ascii="Inter" w:cs="Inter" w:eastAsia="Inter" w:hAnsi="Inter"/>
+          <w:color w:val="434343"/>
           <w:sz w:val="16"/>
           <w:szCs w:val="16"/>
           <w:rtl w:val="0"/>
@@ -651,9 +709,8 @@
       </w:r>
       <w:r>
         <w:rPr>
-          <w:rFonts w:ascii="Noto Sans" w:cs="Noto Sans" w:eastAsia="Noto Sans" w:hAnsi="Noto Sans"/>
-          <w:b w:val="1"/>
-          <w:color w:val="4c4f69"/>
+          <w:rFonts w:ascii="Inter SemiBold" w:cs="Inter SemiBold" w:eastAsia="Inter SemiBold" w:hAnsi="Inter SemiBold"/>
+          <w:color w:val="434343"/>
           <w:sz w:val="16"/>
           <w:szCs w:val="16"/>
           <w:rtl w:val="0"/>
@@ -662,19 +719,18 @@
       </w:r>
       <w:r>
         <w:rPr>
-          <w:rFonts w:ascii="Noto Sans" w:cs="Noto Sans" w:eastAsia="Noto Sans" w:hAnsi="Noto Sans"/>
-          <w:color w:val="4c4f69"/>
-          <w:sz w:val="16"/>
-          <w:szCs w:val="16"/>
-          <w:rtl w:val="0"/>
-        </w:rPr>
-        <w:t xml:space="preserve">, </w:t>
-      </w:r>
-      <w:r>
-        <w:rPr>
-          <w:rFonts w:ascii="Noto Sans" w:cs="Noto Sans" w:eastAsia="Noto Sans" w:hAnsi="Noto Sans"/>
-          <w:b w:val="1"/>
-          <w:color w:val="4c4f69"/>
+          <w:rFonts w:ascii="Inter" w:cs="Inter" w:eastAsia="Inter" w:hAnsi="Inter"/>
+          <w:color w:val="434343"/>
+          <w:sz w:val="16"/>
+          <w:szCs w:val="16"/>
+          <w:rtl w:val="0"/>
+        </w:rPr>
+        <w:t xml:space="preserve">, e </w:t>
+      </w:r>
+      <w:r>
+        <w:rPr>
+          <w:rFonts w:ascii="Inter SemiBold" w:cs="Inter SemiBold" w:eastAsia="Inter SemiBold" w:hAnsi="Inter SemiBold"/>
+          <w:color w:val="434343"/>
           <w:sz w:val="16"/>
           <w:szCs w:val="16"/>
           <w:rtl w:val="0"/>
@@ -683,113 +739,8 @@
       </w:r>
       <w:r>
         <w:rPr>
-          <w:rFonts w:ascii="Noto Sans" w:cs="Noto Sans" w:eastAsia="Noto Sans" w:hAnsi="Noto Sans"/>
-          <w:color w:val="4c4f69"/>
-          <w:sz w:val="16"/>
-          <w:szCs w:val="16"/>
-          <w:rtl w:val="0"/>
-        </w:rPr>
-        <w:t xml:space="preserve">, </w:t>
-      </w:r>
-      <w:r>
-        <w:rPr>
-          <w:rFonts w:ascii="Noto Sans" w:cs="Noto Sans" w:eastAsia="Noto Sans" w:hAnsi="Noto Sans"/>
-          <w:b w:val="1"/>
-          <w:color w:val="4c4f69"/>
-          <w:sz w:val="16"/>
-          <w:szCs w:val="16"/>
-          <w:rtl w:val="0"/>
-        </w:rPr>
-        <w:t xml:space="preserve">Insomnia</w:t>
-      </w:r>
-      <w:r>
-        <w:rPr>
-          <w:rFonts w:ascii="Noto Sans" w:cs="Noto Sans" w:eastAsia="Noto Sans" w:hAnsi="Noto Sans"/>
-          <w:color w:val="4c4f69"/>
-          <w:sz w:val="16"/>
-          <w:szCs w:val="16"/>
-          <w:rtl w:val="0"/>
-        </w:rPr>
-        <w:t xml:space="preserve">, </w:t>
-      </w:r>
-      <w:r>
-        <w:rPr>
-          <w:rFonts w:ascii="Noto Sans" w:cs="Noto Sans" w:eastAsia="Noto Sans" w:hAnsi="Noto Sans"/>
-          <w:b w:val="1"/>
-          <w:color w:val="4c4f69"/>
-          <w:sz w:val="16"/>
-          <w:szCs w:val="16"/>
-          <w:rtl w:val="0"/>
-        </w:rPr>
-        <w:t xml:space="preserve">Git</w:t>
-      </w:r>
-      <w:r>
-        <w:rPr>
-          <w:rFonts w:ascii="Noto Sans" w:cs="Noto Sans" w:eastAsia="Noto Sans" w:hAnsi="Noto Sans"/>
-          <w:color w:val="4c4f69"/>
-          <w:sz w:val="16"/>
-          <w:szCs w:val="16"/>
-          <w:rtl w:val="0"/>
-        </w:rPr>
-        <w:t xml:space="preserve">, </w:t>
-      </w:r>
-      <w:r>
-        <w:rPr>
-          <w:rFonts w:ascii="Noto Sans" w:cs="Noto Sans" w:eastAsia="Noto Sans" w:hAnsi="Noto Sans"/>
-          <w:b w:val="1"/>
-          <w:color w:val="4c4f69"/>
-          <w:sz w:val="16"/>
-          <w:szCs w:val="16"/>
-          <w:rtl w:val="0"/>
-        </w:rPr>
-        <w:t xml:space="preserve">GitLab</w:t>
-      </w:r>
-      <w:r>
-        <w:rPr>
-          <w:rFonts w:ascii="Noto Sans" w:cs="Noto Sans" w:eastAsia="Noto Sans" w:hAnsi="Noto Sans"/>
-          <w:color w:val="4c4f69"/>
-          <w:sz w:val="16"/>
-          <w:szCs w:val="16"/>
-          <w:rtl w:val="0"/>
-        </w:rPr>
-        <w:t xml:space="preserve">, </w:t>
-      </w:r>
-      <w:r>
-        <w:rPr>
-          <w:rFonts w:ascii="Noto Sans" w:cs="Noto Sans" w:eastAsia="Noto Sans" w:hAnsi="Noto Sans"/>
-          <w:b w:val="1"/>
-          <w:color w:val="4c4f69"/>
-          <w:sz w:val="16"/>
-          <w:szCs w:val="16"/>
-          <w:rtl w:val="0"/>
-        </w:rPr>
-        <w:t xml:space="preserve">Jira</w:t>
-      </w:r>
-      <w:r>
-        <w:rPr>
-          <w:rFonts w:ascii="Noto Sans" w:cs="Noto Sans" w:eastAsia="Noto Sans" w:hAnsi="Noto Sans"/>
-          <w:color w:val="4c4f69"/>
-          <w:sz w:val="16"/>
-          <w:szCs w:val="16"/>
-          <w:rtl w:val="0"/>
-        </w:rPr>
-        <w:t xml:space="preserve">, e </w:t>
-      </w:r>
-      <w:r>
-        <w:rPr>
-          <w:rFonts w:ascii="Noto Sans" w:cs="Noto Sans" w:eastAsia="Noto Sans" w:hAnsi="Noto Sans"/>
-          <w:b w:val="1"/>
-          <w:color w:val="4c4f69"/>
-          <w:sz w:val="16"/>
-          <w:szCs w:val="16"/>
-          <w:rtl w:val="0"/>
-        </w:rPr>
-        <w:t xml:space="preserve">Confluence</w:t>
-      </w:r>
-      <w:r>
-        <w:rPr>
-          <w:rFonts w:ascii="Noto Sans" w:cs="Noto Sans" w:eastAsia="Noto Sans" w:hAnsi="Noto Sans"/>
-          <w:color w:val="4c4f69"/>
+          <w:rFonts w:ascii="Inter" w:cs="Inter" w:eastAsia="Inter" w:hAnsi="Inter"/>
+          <w:color w:val="434343"/>
           <w:sz w:val="16"/>
           <w:szCs w:val="16"/>
           <w:rtl w:val="0"/>
@@ -805,37 +756,37 @@
         <w:spacing w:line="288" w:lineRule="auto"/>
         <w:jc w:val="both"/>
         <w:rPr>
-          <w:rFonts w:ascii="Noto Sans" w:cs="Noto Sans" w:eastAsia="Noto Sans" w:hAnsi="Noto Sans"/>
+          <w:rFonts w:ascii="Inter" w:cs="Inter" w:eastAsia="Inter" w:hAnsi="Inter"/>
           <w:i w:val="1"/>
-          <w:color w:val="4c4f69"/>
-          <w:sz w:val="16"/>
-          <w:szCs w:val="16"/>
-        </w:rPr>
-      </w:pPr>
-      <w:r>
-        <w:rPr>
-          <w:rtl w:val="0"/>
-        </w:rPr>
-      </w:r>
-    </w:p>
-    <w:p>
-      <w:pPr>
-        <w:tabs>
-          <w:tab w:val="right" w:leader="none" w:pos="9360"/>
-        </w:tabs>
-        <w:spacing w:line="288" w:lineRule="auto"/>
-        <w:jc w:val="both"/>
-        <w:rPr>
-          <w:rFonts w:ascii="Noto Sans" w:cs="Noto Sans" w:eastAsia="Noto Sans" w:hAnsi="Noto Sans"/>
-          <w:color w:val="4c4f69"/>
-          <w:sz w:val="16"/>
-          <w:szCs w:val="16"/>
-        </w:rPr>
-      </w:pPr>
-      <w:r>
-        <w:rPr>
-          <w:rFonts w:ascii="Noto Sans" w:cs="Noto Sans" w:eastAsia="Noto Sans" w:hAnsi="Noto Sans"/>
-          <w:color w:val="4c4f69"/>
+          <w:color w:val="434343"/>
+          <w:sz w:val="16"/>
+          <w:szCs w:val="16"/>
+        </w:rPr>
+      </w:pPr>
+      <w:r>
+        <w:rPr>
+          <w:rtl w:val="0"/>
+        </w:rPr>
+      </w:r>
+    </w:p>
+    <w:p>
+      <w:pPr>
+        <w:tabs>
+          <w:tab w:val="right" w:leader="none" w:pos="9360"/>
+        </w:tabs>
+        <w:spacing w:line="288" w:lineRule="auto"/>
+        <w:jc w:val="both"/>
+        <w:rPr>
+          <w:rFonts w:ascii="Inter" w:cs="Inter" w:eastAsia="Inter" w:hAnsi="Inter"/>
+          <w:color w:val="434343"/>
+          <w:sz w:val="16"/>
+          <w:szCs w:val="16"/>
+        </w:rPr>
+      </w:pPr>
+      <w:r>
+        <w:rPr>
+          <w:rFonts w:ascii="Inter" w:cs="Inter" w:eastAsia="Inter" w:hAnsi="Inter"/>
+          <w:color w:val="434343"/>
           <w:sz w:val="16"/>
           <w:szCs w:val="16"/>
           <w:rtl w:val="0"/>
@@ -853,16 +804,16 @@
         <w:spacing w:line="288" w:lineRule="auto"/>
         <w:jc w:val="both"/>
         <w:rPr>
-          <w:rFonts w:ascii="Noto Sans" w:cs="Noto Sans" w:eastAsia="Noto Sans" w:hAnsi="Noto Sans"/>
-          <w:color w:val="4c4f69"/>
-          <w:sz w:val="16"/>
-          <w:szCs w:val="16"/>
-        </w:rPr>
-      </w:pPr>
-      <w:r>
-        <w:rPr>
-          <w:rFonts w:ascii="Noto Sans" w:cs="Noto Sans" w:eastAsia="Noto Sans" w:hAnsi="Noto Sans"/>
-          <w:color w:val="4c4f69"/>
+          <w:rFonts w:ascii="Inter" w:cs="Inter" w:eastAsia="Inter" w:hAnsi="Inter"/>
+          <w:color w:val="434343"/>
+          <w:sz w:val="16"/>
+          <w:szCs w:val="16"/>
+        </w:rPr>
+      </w:pPr>
+      <w:r>
+        <w:rPr>
+          <w:rFonts w:ascii="Inter" w:cs="Inter" w:eastAsia="Inter" w:hAnsi="Inter"/>
+          <w:color w:val="434343"/>
           <w:sz w:val="16"/>
           <w:szCs w:val="16"/>
           <w:rtl w:val="0"/>
@@ -883,16 +834,16 @@
         <w:ind w:left="720" w:hanging="360"/>
         <w:jc w:val="both"/>
         <w:rPr>
-          <w:rFonts w:ascii="Noto Sans" w:cs="Noto Sans" w:eastAsia="Noto Sans" w:hAnsi="Noto Sans"/>
-          <w:color w:val="4c4f69"/>
-          <w:sz w:val="16"/>
-          <w:szCs w:val="16"/>
-        </w:rPr>
-      </w:pPr>
-      <w:r>
-        <w:rPr>
-          <w:rFonts w:ascii="Noto Sans" w:cs="Noto Sans" w:eastAsia="Noto Sans" w:hAnsi="Noto Sans"/>
-          <w:color w:val="4c4f69"/>
+          <w:rFonts w:ascii="Inter" w:cs="Inter" w:eastAsia="Inter" w:hAnsi="Inter"/>
+          <w:color w:val="434343"/>
+          <w:sz w:val="16"/>
+          <w:szCs w:val="16"/>
+        </w:rPr>
+      </w:pPr>
+      <w:r>
+        <w:rPr>
+          <w:rFonts w:ascii="Inter" w:cs="Inter" w:eastAsia="Inter" w:hAnsi="Inter"/>
+          <w:color w:val="434343"/>
           <w:sz w:val="16"/>
           <w:szCs w:val="16"/>
           <w:rtl w:val="0"/>
@@ -913,16 +864,16 @@
         <w:ind w:left="720" w:hanging="360"/>
         <w:jc w:val="both"/>
         <w:rPr>
-          <w:rFonts w:ascii="Noto Sans" w:cs="Noto Sans" w:eastAsia="Noto Sans" w:hAnsi="Noto Sans"/>
-          <w:color w:val="4c4f69"/>
-          <w:sz w:val="16"/>
-          <w:szCs w:val="16"/>
-        </w:rPr>
-      </w:pPr>
-      <w:r>
-        <w:rPr>
-          <w:rFonts w:ascii="Noto Sans" w:cs="Noto Sans" w:eastAsia="Noto Sans" w:hAnsi="Noto Sans"/>
-          <w:color w:val="4c4f69"/>
+          <w:rFonts w:ascii="Inter" w:cs="Inter" w:eastAsia="Inter" w:hAnsi="Inter"/>
+          <w:color w:val="434343"/>
+          <w:sz w:val="16"/>
+          <w:szCs w:val="16"/>
+        </w:rPr>
+      </w:pPr>
+      <w:r>
+        <w:rPr>
+          <w:rFonts w:ascii="Inter" w:cs="Inter" w:eastAsia="Inter" w:hAnsi="Inter"/>
+          <w:color w:val="434343"/>
           <w:sz w:val="16"/>
           <w:szCs w:val="16"/>
           <w:rtl w:val="0"/>
@@ -943,16 +894,16 @@
         <w:ind w:left="720" w:hanging="360"/>
         <w:jc w:val="both"/>
         <w:rPr>
-          <w:rFonts w:ascii="Noto Sans" w:cs="Noto Sans" w:eastAsia="Noto Sans" w:hAnsi="Noto Sans"/>
-          <w:color w:val="4c4f69"/>
-          <w:sz w:val="16"/>
-          <w:szCs w:val="16"/>
-        </w:rPr>
-      </w:pPr>
-      <w:r>
-        <w:rPr>
-          <w:rFonts w:ascii="Noto Sans" w:cs="Noto Sans" w:eastAsia="Noto Sans" w:hAnsi="Noto Sans"/>
-          <w:color w:val="4c4f69"/>
+          <w:rFonts w:ascii="Inter" w:cs="Inter" w:eastAsia="Inter" w:hAnsi="Inter"/>
+          <w:color w:val="434343"/>
+          <w:sz w:val="16"/>
+          <w:szCs w:val="16"/>
+        </w:rPr>
+      </w:pPr>
+      <w:r>
+        <w:rPr>
+          <w:rFonts w:ascii="Inter" w:cs="Inter" w:eastAsia="Inter" w:hAnsi="Inter"/>
+          <w:color w:val="434343"/>
           <w:sz w:val="16"/>
           <w:szCs w:val="16"/>
           <w:rtl w:val="0"/>
@@ -974,15 +925,15 @@
         <w:jc w:val="both"/>
         <w:rPr>
           <w:rFonts w:ascii="Montserrat" w:cs="Montserrat" w:eastAsia="Montserrat" w:hAnsi="Montserrat"/>
-          <w:color w:val="4c4f69"/>
-          <w:sz w:val="16"/>
-          <w:szCs w:val="16"/>
-        </w:rPr>
-      </w:pPr>
-      <w:r>
-        <w:rPr>
-          <w:rFonts w:ascii="Noto Sans" w:cs="Noto Sans" w:eastAsia="Noto Sans" w:hAnsi="Noto Sans"/>
-          <w:color w:val="4c4f69"/>
+          <w:color w:val="434343"/>
+          <w:sz w:val="16"/>
+          <w:szCs w:val="16"/>
+        </w:rPr>
+      </w:pPr>
+      <w:r>
+        <w:rPr>
+          <w:rFonts w:ascii="Inter" w:cs="Inter" w:eastAsia="Inter" w:hAnsi="Inter"/>
+          <w:color w:val="434343"/>
           <w:sz w:val="16"/>
           <w:szCs w:val="16"/>
           <w:rtl w:val="0"/>
@@ -991,9 +942,8 @@
       </w:r>
       <w:r>
         <w:rPr>
-          <w:rFonts w:ascii="Noto Sans" w:cs="Noto Sans" w:eastAsia="Noto Sans" w:hAnsi="Noto Sans"/>
-          <w:b w:val="1"/>
-          <w:color w:val="4c4f69"/>
+          <w:rFonts w:ascii="Inter SemiBold" w:cs="Inter SemiBold" w:eastAsia="Inter SemiBold" w:hAnsi="Inter SemiBold"/>
+          <w:color w:val="434343"/>
           <w:sz w:val="16"/>
           <w:szCs w:val="16"/>
           <w:rtl w:val="0"/>
@@ -1002,8 +952,8 @@
       </w:r>
       <w:r>
         <w:rPr>
-          <w:rFonts w:ascii="Noto Sans" w:cs="Noto Sans" w:eastAsia="Noto Sans" w:hAnsi="Noto Sans"/>
-          <w:color w:val="4c4f69"/>
+          <w:rFonts w:ascii="Inter" w:cs="Inter" w:eastAsia="Inter" w:hAnsi="Inter"/>
+          <w:color w:val="434343"/>
           <w:sz w:val="16"/>
           <w:szCs w:val="16"/>
           <w:rtl w:val="0"/>
@@ -1012,9 +962,8 @@
       </w:r>
       <w:r>
         <w:rPr>
-          <w:rFonts w:ascii="Noto Sans" w:cs="Noto Sans" w:eastAsia="Noto Sans" w:hAnsi="Noto Sans"/>
-          <w:b w:val="1"/>
-          <w:color w:val="4c4f69"/>
+          <w:rFonts w:ascii="Inter SemiBold" w:cs="Inter SemiBold" w:eastAsia="Inter SemiBold" w:hAnsi="Inter SemiBold"/>
+          <w:color w:val="434343"/>
           <w:sz w:val="16"/>
           <w:szCs w:val="16"/>
           <w:rtl w:val="0"/>
@@ -1023,8 +972,8 @@
       </w:r>
       <w:r>
         <w:rPr>
-          <w:rFonts w:ascii="Noto Sans" w:cs="Noto Sans" w:eastAsia="Noto Sans" w:hAnsi="Noto Sans"/>
-          <w:color w:val="4c4f69"/>
+          <w:rFonts w:ascii="Inter" w:cs="Inter" w:eastAsia="Inter" w:hAnsi="Inter"/>
+          <w:color w:val="434343"/>
           <w:sz w:val="16"/>
           <w:szCs w:val="16"/>
           <w:rtl w:val="0"/>
@@ -1033,9 +982,8 @@
       </w:r>
       <w:r>
         <w:rPr>
-          <w:rFonts w:ascii="Noto Sans" w:cs="Noto Sans" w:eastAsia="Noto Sans" w:hAnsi="Noto Sans"/>
-          <w:b w:val="1"/>
-          <w:color w:val="4c4f69"/>
+          <w:rFonts w:ascii="Inter SemiBold" w:cs="Inter SemiBold" w:eastAsia="Inter SemiBold" w:hAnsi="Inter SemiBold"/>
+          <w:color w:val="434343"/>
           <w:sz w:val="16"/>
           <w:szCs w:val="16"/>
           <w:rtl w:val="0"/>
@@ -1044,8 +992,8 @@
       </w:r>
       <w:r>
         <w:rPr>
-          <w:rFonts w:ascii="Noto Sans" w:cs="Noto Sans" w:eastAsia="Noto Sans" w:hAnsi="Noto Sans"/>
-          <w:color w:val="4c4f69"/>
+          <w:rFonts w:ascii="Inter" w:cs="Inter" w:eastAsia="Inter" w:hAnsi="Inter"/>
+          <w:color w:val="434343"/>
           <w:sz w:val="16"/>
           <w:szCs w:val="16"/>
           <w:rtl w:val="0"/>
@@ -1054,9 +1002,8 @@
       </w:r>
       <w:r>
         <w:rPr>
-          <w:rFonts w:ascii="Noto Sans" w:cs="Noto Sans" w:eastAsia="Noto Sans" w:hAnsi="Noto Sans"/>
-          <w:b w:val="1"/>
-          <w:color w:val="4c4f69"/>
+          <w:rFonts w:ascii="Inter SemiBold" w:cs="Inter SemiBold" w:eastAsia="Inter SemiBold" w:hAnsi="Inter SemiBold"/>
+          <w:color w:val="434343"/>
           <w:sz w:val="16"/>
           <w:szCs w:val="16"/>
           <w:rtl w:val="0"/>
@@ -1065,8 +1012,8 @@
       </w:r>
       <w:r>
         <w:rPr>
-          <w:rFonts w:ascii="Noto Sans" w:cs="Noto Sans" w:eastAsia="Noto Sans" w:hAnsi="Noto Sans"/>
-          <w:color w:val="4c4f69"/>
+          <w:rFonts w:ascii="Inter" w:cs="Inter" w:eastAsia="Inter" w:hAnsi="Inter"/>
+          <w:color w:val="434343"/>
           <w:sz w:val="16"/>
           <w:szCs w:val="16"/>
           <w:rtl w:val="0"/>
@@ -1075,9 +1022,8 @@
       </w:r>
       <w:r>
         <w:rPr>
-          <w:rFonts w:ascii="Noto Sans" w:cs="Noto Sans" w:eastAsia="Noto Sans" w:hAnsi="Noto Sans"/>
-          <w:b w:val="1"/>
-          <w:color w:val="4c4f69"/>
+          <w:rFonts w:ascii="Inter SemiBold" w:cs="Inter SemiBold" w:eastAsia="Inter SemiBold" w:hAnsi="Inter SemiBold"/>
+          <w:color w:val="434343"/>
           <w:sz w:val="16"/>
           <w:szCs w:val="16"/>
           <w:rtl w:val="0"/>
@@ -1086,8 +1032,8 @@
       </w:r>
       <w:r>
         <w:rPr>
-          <w:rFonts w:ascii="Noto Sans" w:cs="Noto Sans" w:eastAsia="Noto Sans" w:hAnsi="Noto Sans"/>
-          <w:color w:val="4c4f69"/>
+          <w:rFonts w:ascii="Inter" w:cs="Inter" w:eastAsia="Inter" w:hAnsi="Inter"/>
+          <w:color w:val="434343"/>
           <w:sz w:val="16"/>
           <w:szCs w:val="16"/>
           <w:rtl w:val="0"/>
@@ -1096,19 +1042,18 @@
       </w:r>
       <w:r>
         <w:rPr>
-          <w:rFonts w:ascii="Noto Sans" w:cs="Noto Sans" w:eastAsia="Noto Sans" w:hAnsi="Noto Sans"/>
-          <w:b w:val="1"/>
-          <w:color w:val="4c4f69"/>
-          <w:sz w:val="16"/>
-          <w:szCs w:val="16"/>
-          <w:rtl w:val="0"/>
-        </w:rPr>
-        <w:t xml:space="preserve">Carbon UI</w:t>
-      </w:r>
-      <w:r>
-        <w:rPr>
-          <w:rFonts w:ascii="Noto Sans" w:cs="Noto Sans" w:eastAsia="Noto Sans" w:hAnsi="Noto Sans"/>
-          <w:color w:val="4c4f69"/>
+          <w:rFonts w:ascii="Inter SemiBold" w:cs="Inter SemiBold" w:eastAsia="Inter SemiBold" w:hAnsi="Inter SemiBold"/>
+          <w:color w:val="434343"/>
+          <w:sz w:val="16"/>
+          <w:szCs w:val="16"/>
+          <w:rtl w:val="0"/>
+        </w:rPr>
+        <w:t xml:space="preserve">Java</w:t>
+      </w:r>
+      <w:r>
+        <w:rPr>
+          <w:rFonts w:ascii="Inter" w:cs="Inter" w:eastAsia="Inter" w:hAnsi="Inter"/>
+          <w:color w:val="434343"/>
           <w:sz w:val="16"/>
           <w:szCs w:val="16"/>
           <w:rtl w:val="0"/>
@@ -1117,19 +1062,18 @@
       </w:r>
       <w:r>
         <w:rPr>
-          <w:rFonts w:ascii="Noto Sans" w:cs="Noto Sans" w:eastAsia="Noto Sans" w:hAnsi="Noto Sans"/>
-          <w:b w:val="1"/>
-          <w:color w:val="4c4f69"/>
-          <w:sz w:val="16"/>
-          <w:szCs w:val="16"/>
-          <w:rtl w:val="0"/>
-        </w:rPr>
-        <w:t xml:space="preserve">Java 17</w:t>
-      </w:r>
-      <w:r>
-        <w:rPr>
-          <w:rFonts w:ascii="Noto Sans" w:cs="Noto Sans" w:eastAsia="Noto Sans" w:hAnsi="Noto Sans"/>
-          <w:color w:val="4c4f69"/>
+          <w:rFonts w:ascii="Inter SemiBold" w:cs="Inter SemiBold" w:eastAsia="Inter SemiBold" w:hAnsi="Inter SemiBold"/>
+          <w:color w:val="434343"/>
+          <w:sz w:val="16"/>
+          <w:szCs w:val="16"/>
+          <w:rtl w:val="0"/>
+        </w:rPr>
+        <w:t xml:space="preserve">Spring</w:t>
+      </w:r>
+      <w:r>
+        <w:rPr>
+          <w:rFonts w:ascii="Inter" w:cs="Inter" w:eastAsia="Inter" w:hAnsi="Inter"/>
+          <w:color w:val="434343"/>
           <w:sz w:val="16"/>
           <w:szCs w:val="16"/>
           <w:rtl w:val="0"/>
@@ -1138,30 +1082,8 @@
       </w:r>
       <w:r>
         <w:rPr>
-          <w:rFonts w:ascii="Noto Sans" w:cs="Noto Sans" w:eastAsia="Noto Sans" w:hAnsi="Noto Sans"/>
-          <w:b w:val="1"/>
-          <w:color w:val="4c4f69"/>
-          <w:sz w:val="16"/>
-          <w:szCs w:val="16"/>
-          <w:rtl w:val="0"/>
-        </w:rPr>
-        <w:t xml:space="preserve">Spring Boot</w:t>
-      </w:r>
-      <w:r>
-        <w:rPr>
-          <w:rFonts w:ascii="Noto Sans" w:cs="Noto Sans" w:eastAsia="Noto Sans" w:hAnsi="Noto Sans"/>
-          <w:color w:val="4c4f69"/>
-          <w:sz w:val="16"/>
-          <w:szCs w:val="16"/>
-          <w:rtl w:val="0"/>
-        </w:rPr>
-        <w:t xml:space="preserve">, </w:t>
-      </w:r>
-      <w:r>
-        <w:rPr>
-          <w:rFonts w:ascii="Noto Sans" w:cs="Noto Sans" w:eastAsia="Noto Sans" w:hAnsi="Noto Sans"/>
-          <w:b w:val="1"/>
-          <w:color w:val="4c4f69"/>
+          <w:rFonts w:ascii="Inter SemiBold" w:cs="Inter SemiBold" w:eastAsia="Inter SemiBold" w:hAnsi="Inter SemiBold"/>
+          <w:color w:val="434343"/>
           <w:sz w:val="16"/>
           <w:szCs w:val="16"/>
           <w:rtl w:val="0"/>
@@ -1170,19 +1092,18 @@
       </w:r>
       <w:r>
         <w:rPr>
-          <w:rFonts w:ascii="Noto Sans" w:cs="Noto Sans" w:eastAsia="Noto Sans" w:hAnsi="Noto Sans"/>
-          <w:color w:val="4c4f69"/>
-          <w:sz w:val="16"/>
-          <w:szCs w:val="16"/>
-          <w:rtl w:val="0"/>
-        </w:rPr>
-        <w:t xml:space="preserve">, </w:t>
-      </w:r>
-      <w:r>
-        <w:rPr>
-          <w:rFonts w:ascii="Noto Sans" w:cs="Noto Sans" w:eastAsia="Noto Sans" w:hAnsi="Noto Sans"/>
-          <w:b w:val="1"/>
-          <w:color w:val="4c4f69"/>
+          <w:rFonts w:ascii="Inter" w:cs="Inter" w:eastAsia="Inter" w:hAnsi="Inter"/>
+          <w:color w:val="434343"/>
+          <w:sz w:val="16"/>
+          <w:szCs w:val="16"/>
+          <w:rtl w:val="0"/>
+        </w:rPr>
+        <w:t xml:space="preserve">, e </w:t>
+      </w:r>
+      <w:r>
+        <w:rPr>
+          <w:rFonts w:ascii="Inter SemiBold" w:cs="Inter SemiBold" w:eastAsia="Inter SemiBold" w:hAnsi="Inter SemiBold"/>
+          <w:color w:val="434343"/>
           <w:sz w:val="16"/>
           <w:szCs w:val="16"/>
           <w:rtl w:val="0"/>
@@ -1191,134 +1112,8 @@
       </w:r>
       <w:r>
         <w:rPr>
-          <w:rFonts w:ascii="Noto Sans" w:cs="Noto Sans" w:eastAsia="Noto Sans" w:hAnsi="Noto Sans"/>
-          <w:color w:val="4c4f69"/>
-          <w:sz w:val="16"/>
-          <w:szCs w:val="16"/>
-          <w:rtl w:val="0"/>
-        </w:rPr>
-        <w:t xml:space="preserve">, </w:t>
-      </w:r>
-      <w:r>
-        <w:rPr>
-          <w:rFonts w:ascii="Noto Sans" w:cs="Noto Sans" w:eastAsia="Noto Sans" w:hAnsi="Noto Sans"/>
-          <w:b w:val="1"/>
-          <w:color w:val="4c4f69"/>
-          <w:sz w:val="16"/>
-          <w:szCs w:val="16"/>
-          <w:rtl w:val="0"/>
-        </w:rPr>
-        <w:t xml:space="preserve">Postman</w:t>
-      </w:r>
-      <w:r>
-        <w:rPr>
-          <w:rFonts w:ascii="Noto Sans" w:cs="Noto Sans" w:eastAsia="Noto Sans" w:hAnsi="Noto Sans"/>
-          <w:color w:val="4c4f69"/>
-          <w:sz w:val="16"/>
-          <w:szCs w:val="16"/>
-          <w:rtl w:val="0"/>
-        </w:rPr>
-        <w:t xml:space="preserve">, </w:t>
-      </w:r>
-      <w:r>
-        <w:rPr>
-          <w:rFonts w:ascii="Noto Sans" w:cs="Noto Sans" w:eastAsia="Noto Sans" w:hAnsi="Noto Sans"/>
-          <w:b w:val="1"/>
-          <w:color w:val="4c4f69"/>
-          <w:sz w:val="16"/>
-          <w:szCs w:val="16"/>
-          <w:rtl w:val="0"/>
-        </w:rPr>
-        <w:t xml:space="preserve">Git</w:t>
-      </w:r>
-      <w:r>
-        <w:rPr>
-          <w:rFonts w:ascii="Noto Sans" w:cs="Noto Sans" w:eastAsia="Noto Sans" w:hAnsi="Noto Sans"/>
-          <w:color w:val="4c4f69"/>
-          <w:sz w:val="16"/>
-          <w:szCs w:val="16"/>
-          <w:rtl w:val="0"/>
-        </w:rPr>
-        <w:t xml:space="preserve">, </w:t>
-      </w:r>
-      <w:r>
-        <w:rPr>
-          <w:rFonts w:ascii="Noto Sans" w:cs="Noto Sans" w:eastAsia="Noto Sans" w:hAnsi="Noto Sans"/>
-          <w:b w:val="1"/>
-          <w:color w:val="4c4f69"/>
-          <w:sz w:val="16"/>
-          <w:szCs w:val="16"/>
-          <w:rtl w:val="0"/>
-        </w:rPr>
-        <w:t xml:space="preserve">GitHub</w:t>
-      </w:r>
-      <w:r>
-        <w:rPr>
-          <w:rFonts w:ascii="Noto Sans" w:cs="Noto Sans" w:eastAsia="Noto Sans" w:hAnsi="Noto Sans"/>
-          <w:color w:val="4c4f69"/>
-          <w:sz w:val="16"/>
-          <w:szCs w:val="16"/>
-          <w:rtl w:val="0"/>
-        </w:rPr>
-        <w:t xml:space="preserve"> </w:t>
-      </w:r>
-      <w:r>
-        <w:rPr>
-          <w:rFonts w:ascii="Noto Sans" w:cs="Noto Sans" w:eastAsia="Noto Sans" w:hAnsi="Noto Sans"/>
-          <w:b w:val="1"/>
-          <w:color w:val="4c4f69"/>
-          <w:sz w:val="16"/>
-          <w:szCs w:val="16"/>
-          <w:rtl w:val="0"/>
-        </w:rPr>
-        <w:t xml:space="preserve">Enterprise</w:t>
-      </w:r>
-      <w:r>
-        <w:rPr>
-          <w:rFonts w:ascii="Noto Sans" w:cs="Noto Sans" w:eastAsia="Noto Sans" w:hAnsi="Noto Sans"/>
-          <w:color w:val="4c4f69"/>
-          <w:sz w:val="16"/>
-          <w:szCs w:val="16"/>
-          <w:rtl w:val="0"/>
-        </w:rPr>
-        <w:t xml:space="preserve">, </w:t>
-      </w:r>
-      <w:r>
-        <w:rPr>
-          <w:rFonts w:ascii="Noto Sans" w:cs="Noto Sans" w:eastAsia="Noto Sans" w:hAnsi="Noto Sans"/>
-          <w:b w:val="1"/>
-          <w:color w:val="4c4f69"/>
-          <w:sz w:val="16"/>
-          <w:szCs w:val="16"/>
-          <w:rtl w:val="0"/>
-        </w:rPr>
-        <w:t xml:space="preserve">IBM Cloud</w:t>
-      </w:r>
-      <w:r>
-        <w:rPr>
-          <w:rFonts w:ascii="Noto Sans" w:cs="Noto Sans" w:eastAsia="Noto Sans" w:hAnsi="Noto Sans"/>
-          <w:color w:val="4c4f69"/>
-          <w:sz w:val="16"/>
-          <w:szCs w:val="16"/>
-          <w:rtl w:val="0"/>
-        </w:rPr>
-        <w:t xml:space="preserve">, e </w:t>
-      </w:r>
-      <w:r>
-        <w:rPr>
-          <w:rFonts w:ascii="Noto Sans" w:cs="Noto Sans" w:eastAsia="Noto Sans" w:hAnsi="Noto Sans"/>
-          <w:b w:val="1"/>
-          <w:color w:val="4c4f69"/>
-          <w:sz w:val="16"/>
-          <w:szCs w:val="16"/>
-          <w:rtl w:val="0"/>
-        </w:rPr>
-        <w:t xml:space="preserve">Jira</w:t>
-      </w:r>
-      <w:r>
-        <w:rPr>
-          <w:rFonts w:ascii="Noto Sans" w:cs="Noto Sans" w:eastAsia="Noto Sans" w:hAnsi="Noto Sans"/>
-          <w:color w:val="4c4f69"/>
+          <w:rFonts w:ascii="Inter" w:cs="Inter" w:eastAsia="Inter" w:hAnsi="Inter"/>
+          <w:color w:val="434343"/>
           <w:sz w:val="16"/>
           <w:szCs w:val="16"/>
           <w:rtl w:val="0"/>
@@ -1334,81 +1129,86 @@
         <w:spacing w:line="288" w:lineRule="auto"/>
         <w:jc w:val="both"/>
         <w:rPr>
-          <w:rFonts w:ascii="Noto Sans" w:cs="Noto Sans" w:eastAsia="Noto Sans" w:hAnsi="Noto Sans"/>
-          <w:color w:val="4c4f69"/>
-          <w:sz w:val="16"/>
-          <w:szCs w:val="16"/>
-        </w:rPr>
-      </w:pPr>
-      <w:r>
-        <w:rPr>
-          <w:rtl w:val="0"/>
-        </w:rPr>
-      </w:r>
-    </w:p>
-    <w:p>
-      <w:pPr>
-        <w:tabs>
-          <w:tab w:val="right" w:leader="none" w:pos="9360"/>
-        </w:tabs>
-        <w:spacing w:line="288" w:lineRule="auto"/>
-        <w:jc w:val="both"/>
-        <w:rPr>
-          <w:rFonts w:ascii="Noto Sans" w:cs="Noto Sans" w:eastAsia="Noto Sans" w:hAnsi="Noto Sans"/>
-          <w:color w:val="4c4f69"/>
-          <w:sz w:val="16"/>
-          <w:szCs w:val="16"/>
-        </w:rPr>
-      </w:pPr>
-      <w:r>
-        <w:rPr>
-          <w:rFonts w:ascii="Noto Sans" w:cs="Noto Sans" w:eastAsia="Noto Sans" w:hAnsi="Noto Sans"/>
-          <w:b w:val="1"/>
-          <w:color w:val="4c4f69"/>
-          <w:sz w:val="16"/>
-          <w:szCs w:val="16"/>
-          <w:u w:val="single"/>
+          <w:rFonts w:ascii="Inter" w:cs="Inter" w:eastAsia="Inter" w:hAnsi="Inter"/>
+          <w:color w:val="434343"/>
+          <w:sz w:val="16"/>
+          <w:szCs w:val="16"/>
+        </w:rPr>
+      </w:pPr>
+      <w:r>
+        <w:rPr>
+          <w:rtl w:val="0"/>
+        </w:rPr>
+      </w:r>
+    </w:p>
+    <w:p>
+      <w:pPr>
+        <w:tabs>
+          <w:tab w:val="right" w:leader="none" w:pos="9360"/>
+        </w:tabs>
+        <w:spacing w:line="288" w:lineRule="auto"/>
+        <w:jc w:val="both"/>
+        <w:rPr>
+          <w:rFonts w:ascii="Inter SemiBold" w:cs="Inter SemiBold" w:eastAsia="Inter SemiBold" w:hAnsi="Inter SemiBold"/>
+          <w:color w:val="434343"/>
+          <w:sz w:val="20"/>
+          <w:szCs w:val="20"/>
+        </w:rPr>
+      </w:pPr>
+      <w:r>
+        <w:rPr>
+          <w:rFonts w:ascii="Inter SemiBold" w:cs="Inter SemiBold" w:eastAsia="Inter SemiBold" w:hAnsi="Inter SemiBold"/>
+          <w:color w:val="434343"/>
+          <w:sz w:val="20"/>
+          <w:szCs w:val="20"/>
           <w:rtl w:val="0"/>
         </w:rPr>
         <w:t xml:space="preserve">Projetos</w:t>
       </w:r>
-      <w:r>
-        <w:rPr>
-          <w:rFonts w:ascii="Noto Sans" w:cs="Noto Sans" w:eastAsia="Noto Sans" w:hAnsi="Noto Sans"/>
-          <w:color w:val="4c4f69"/>
-          <w:sz w:val="16"/>
-          <w:szCs w:val="16"/>
-          <w:u w:val="single"/>
+    </w:p>
+    <w:p>
+      <w:pPr>
+        <w:tabs>
+          <w:tab w:val="right" w:leader="none" w:pos="9360"/>
+        </w:tabs>
+        <w:spacing w:line="288" w:lineRule="auto"/>
+        <w:jc w:val="both"/>
+        <w:rPr>
+          <w:rFonts w:ascii="Inter" w:cs="Inter" w:eastAsia="Inter" w:hAnsi="Inter"/>
+          <w:color w:val="434343"/>
+          <w:sz w:val="16"/>
+          <w:szCs w:val="16"/>
+        </w:rPr>
+      </w:pPr>
+      <w:r>
+        <w:rPr>
+          <w:rFonts w:ascii="Inter" w:cs="Inter" w:eastAsia="Inter" w:hAnsi="Inter"/>
+          <w:color w:val="434343"/>
+          <w:sz w:val="16"/>
+          <w:szCs w:val="16"/>
           <w:rtl w:val="0"/>
         </w:rPr>
         <w:tab/>
       </w:r>
-      <w:r>
-        <w:rPr>
-          <w:rtl w:val="0"/>
-        </w:rPr>
-      </w:r>
-    </w:p>
-    <w:p>
-      <w:pPr>
-        <w:tabs>
-          <w:tab w:val="right" w:leader="none" w:pos="9360"/>
-        </w:tabs>
-        <w:spacing w:line="288" w:lineRule="auto"/>
-        <w:jc w:val="both"/>
-        <w:rPr>
-          <w:rFonts w:ascii="Noto Sans" w:cs="Noto Sans" w:eastAsia="Noto Sans" w:hAnsi="Noto Sans"/>
-          <w:b w:val="1"/>
-          <w:color w:val="7287fd"/>
-          <w:sz w:val="16"/>
-          <w:szCs w:val="16"/>
-        </w:rPr>
-      </w:pPr>
-      <w:r>
-        <w:rPr>
-          <w:rFonts w:ascii="Noto Sans" w:cs="Noto Sans" w:eastAsia="Noto Sans" w:hAnsi="Noto Sans"/>
-          <w:b w:val="1"/>
-          <w:color w:val="4c4f69"/>
+    </w:p>
+    <w:p>
+      <w:pPr>
+        <w:tabs>
+          <w:tab w:val="right" w:leader="none" w:pos="9360"/>
+        </w:tabs>
+        <w:spacing w:line="288" w:lineRule="auto"/>
+        <w:jc w:val="both"/>
+        <w:rPr>
+          <w:rFonts w:ascii="Inter SemiBold" w:cs="Inter SemiBold" w:eastAsia="Inter SemiBold" w:hAnsi="Inter SemiBold"/>
+          <w:color w:val="1155cc"/>
+          <w:sz w:val="16"/>
+          <w:szCs w:val="16"/>
+        </w:rPr>
+      </w:pPr>
+      <w:r>
+        <w:rPr>
+          <w:rFonts w:ascii="Inter SemiBold" w:cs="Inter SemiBold" w:eastAsia="Inter SemiBold" w:hAnsi="Inter SemiBold"/>
+          <w:color w:val="434343"/>
           <w:sz w:val="16"/>
           <w:szCs w:val="16"/>
           <w:rtl w:val="0"/>
@@ -1417,8 +1217,8 @@
       </w:r>
       <w:r>
         <w:rPr>
-          <w:rFonts w:ascii="Noto Sans" w:cs="Noto Sans" w:eastAsia="Noto Sans" w:hAnsi="Noto Sans"/>
-          <w:color w:val="4c4f69"/>
+          <w:rFonts w:ascii="Inter" w:cs="Inter" w:eastAsia="Inter" w:hAnsi="Inter"/>
+          <w:color w:val="434343"/>
           <w:sz w:val="16"/>
           <w:szCs w:val="16"/>
           <w:rtl w:val="0"/>
@@ -1428,9 +1228,8 @@
       <w:hyperlink r:id="rId10">
         <w:r>
           <w:rPr>
-            <w:rFonts w:ascii="Noto Sans" w:cs="Noto Sans" w:eastAsia="Noto Sans" w:hAnsi="Noto Sans"/>
-            <w:b w:val="1"/>
-            <w:color w:val="7287fd"/>
+            <w:rFonts w:ascii="Inter SemiBold" w:cs="Inter SemiBold" w:eastAsia="Inter SemiBold" w:hAnsi="Inter SemiBold"/>
+            <w:color w:val="1155cc"/>
             <w:sz w:val="16"/>
             <w:szCs w:val="16"/>
             <w:u w:val="single"/>
@@ -1441,20 +1240,20 @@
       </w:hyperlink>
       <w:r>
         <w:rPr>
-          <w:rFonts w:ascii="Noto Sans" w:cs="Noto Sans" w:eastAsia="Noto Sans" w:hAnsi="Noto Sans"/>
-          <w:color w:val="4c4f69"/>
-          <w:sz w:val="16"/>
-          <w:szCs w:val="16"/>
-          <w:rtl w:val="0"/>
-        </w:rPr>
-        <w:t xml:space="preserve"> | </w:t>
+          <w:rFonts w:ascii="Inter" w:cs="Inter" w:eastAsia="Inter" w:hAnsi="Inter"/>
+          <w:b w:val="1"/>
+          <w:color w:val="434343"/>
+          <w:sz w:val="16"/>
+          <w:szCs w:val="16"/>
+          <w:rtl w:val="0"/>
+        </w:rPr>
+        <w:t xml:space="preserve"> ∙ </w:t>
       </w:r>
       <w:hyperlink r:id="rId11">
         <w:r>
           <w:rPr>
-            <w:rFonts w:ascii="Noto Sans" w:cs="Noto Sans" w:eastAsia="Noto Sans" w:hAnsi="Noto Sans"/>
-            <w:b w:val="1"/>
-            <w:color w:val="7287fd"/>
+            <w:rFonts w:ascii="Inter SemiBold" w:cs="Inter SemiBold" w:eastAsia="Inter SemiBold" w:hAnsi="Inter SemiBold"/>
+            <w:color w:val="1155cc"/>
             <w:sz w:val="16"/>
             <w:szCs w:val="16"/>
             <w:u w:val="single"/>
@@ -1477,16 +1276,16 @@
         <w:spacing w:line="288" w:lineRule="auto"/>
         <w:jc w:val="both"/>
         <w:rPr>
-          <w:rFonts w:ascii="Noto Sans" w:cs="Noto Sans" w:eastAsia="Noto Sans" w:hAnsi="Noto Sans"/>
-          <w:color w:val="4c4f69"/>
-          <w:sz w:val="16"/>
-          <w:szCs w:val="16"/>
-        </w:rPr>
-      </w:pPr>
-      <w:r>
-        <w:rPr>
-          <w:rFonts w:ascii="Noto Sans" w:cs="Noto Sans" w:eastAsia="Noto Sans" w:hAnsi="Noto Sans"/>
-          <w:color w:val="4c4f69"/>
+          <w:rFonts w:ascii="Inter" w:cs="Inter" w:eastAsia="Inter" w:hAnsi="Inter"/>
+          <w:color w:val="434343"/>
+          <w:sz w:val="16"/>
+          <w:szCs w:val="16"/>
+        </w:rPr>
+      </w:pPr>
+      <w:r>
+        <w:rPr>
+          <w:rFonts w:ascii="Inter" w:cs="Inter" w:eastAsia="Inter" w:hAnsi="Inter"/>
+          <w:color w:val="434343"/>
           <w:sz w:val="16"/>
           <w:szCs w:val="16"/>
           <w:rtl w:val="0"/>
@@ -1508,15 +1307,15 @@
         <w:jc w:val="both"/>
         <w:rPr>
           <w:rFonts w:ascii="Montserrat" w:cs="Montserrat" w:eastAsia="Montserrat" w:hAnsi="Montserrat"/>
-          <w:color w:val="4c4f69"/>
-          <w:sz w:val="16"/>
-          <w:szCs w:val="16"/>
-        </w:rPr>
-      </w:pPr>
-      <w:r>
-        <w:rPr>
-          <w:rFonts w:ascii="Noto Sans" w:cs="Noto Sans" w:eastAsia="Noto Sans" w:hAnsi="Noto Sans"/>
-          <w:color w:val="4c4f69"/>
+          <w:color w:val="434343"/>
+          <w:sz w:val="16"/>
+          <w:szCs w:val="16"/>
+        </w:rPr>
+      </w:pPr>
+      <w:r>
+        <w:rPr>
+          <w:rFonts w:ascii="Inter" w:cs="Inter" w:eastAsia="Inter" w:hAnsi="Inter"/>
+          <w:color w:val="434343"/>
           <w:sz w:val="16"/>
           <w:szCs w:val="16"/>
           <w:rtl w:val="0"/>
@@ -1525,198 +1324,149 @@
       </w:r>
       <w:r>
         <w:rPr>
-          <w:rFonts w:ascii="Noto Sans" w:cs="Noto Sans" w:eastAsia="Noto Sans" w:hAnsi="Noto Sans"/>
+          <w:rFonts w:ascii="Inter SemiBold" w:cs="Inter SemiBold" w:eastAsia="Inter SemiBold" w:hAnsi="Inter SemiBold"/>
+          <w:color w:val="434343"/>
+          <w:sz w:val="16"/>
+          <w:szCs w:val="16"/>
+          <w:rtl w:val="0"/>
+        </w:rPr>
+        <w:t xml:space="preserve">Next.js</w:t>
+      </w:r>
+      <w:r>
+        <w:rPr>
+          <w:rFonts w:ascii="Inter" w:cs="Inter" w:eastAsia="Inter" w:hAnsi="Inter"/>
+          <w:color w:val="434343"/>
+          <w:sz w:val="16"/>
+          <w:szCs w:val="16"/>
+          <w:rtl w:val="0"/>
+        </w:rPr>
+        <w:t xml:space="preserve">, </w:t>
+      </w:r>
+      <w:r>
+        <w:rPr>
+          <w:rFonts w:ascii="Inter SemiBold" w:cs="Inter SemiBold" w:eastAsia="Inter SemiBold" w:hAnsi="Inter SemiBold"/>
+          <w:color w:val="434343"/>
+          <w:sz w:val="16"/>
+          <w:szCs w:val="16"/>
+          <w:rtl w:val="0"/>
+        </w:rPr>
+        <w:t xml:space="preserve">React.js</w:t>
+      </w:r>
+      <w:r>
+        <w:rPr>
+          <w:rFonts w:ascii="Inter" w:cs="Inter" w:eastAsia="Inter" w:hAnsi="Inter"/>
+          <w:color w:val="434343"/>
+          <w:sz w:val="16"/>
+          <w:szCs w:val="16"/>
+          <w:rtl w:val="0"/>
+        </w:rPr>
+        <w:t xml:space="preserve">, </w:t>
+      </w:r>
+      <w:r>
+        <w:rPr>
+          <w:rFonts w:ascii="Inter SemiBold" w:cs="Inter SemiBold" w:eastAsia="Inter SemiBold" w:hAnsi="Inter SemiBold"/>
+          <w:color w:val="434343"/>
+          <w:sz w:val="16"/>
+          <w:szCs w:val="16"/>
+          <w:rtl w:val="0"/>
+        </w:rPr>
+        <w:t xml:space="preserve">TypeScript</w:t>
+      </w:r>
+      <w:r>
+        <w:rPr>
+          <w:rFonts w:ascii="Inter" w:cs="Inter" w:eastAsia="Inter" w:hAnsi="Inter"/>
+          <w:color w:val="434343"/>
+          <w:sz w:val="16"/>
+          <w:szCs w:val="16"/>
+          <w:rtl w:val="0"/>
+        </w:rPr>
+        <w:t xml:space="preserve">, </w:t>
+      </w:r>
+      <w:r>
+        <w:rPr>
+          <w:rFonts w:ascii="Inter SemiBold" w:cs="Inter SemiBold" w:eastAsia="Inter SemiBold" w:hAnsi="Inter SemiBold"/>
+          <w:color w:val="434343"/>
+          <w:sz w:val="16"/>
+          <w:szCs w:val="16"/>
+          <w:rtl w:val="0"/>
+        </w:rPr>
+        <w:t xml:space="preserve">Vercel</w:t>
+      </w:r>
+      <w:r>
+        <w:rPr>
+          <w:rFonts w:ascii="Inter" w:cs="Inter" w:eastAsia="Inter" w:hAnsi="Inter"/>
+          <w:color w:val="434343"/>
+          <w:sz w:val="16"/>
+          <w:szCs w:val="16"/>
+          <w:rtl w:val="0"/>
+        </w:rPr>
+        <w:t xml:space="preserve">, e </w:t>
+      </w:r>
+      <w:r>
+        <w:rPr>
+          <w:rFonts w:ascii="Inter SemiBold" w:cs="Inter SemiBold" w:eastAsia="Inter SemiBold" w:hAnsi="Inter SemiBold"/>
+          <w:color w:val="434343"/>
+          <w:sz w:val="16"/>
+          <w:szCs w:val="16"/>
+          <w:rtl w:val="0"/>
+        </w:rPr>
+        <w:t xml:space="preserve">Vercel Analytics</w:t>
+      </w:r>
+      <w:r>
+        <w:rPr>
+          <w:rFonts w:ascii="Inter" w:cs="Inter" w:eastAsia="Inter" w:hAnsi="Inter"/>
+          <w:color w:val="434343"/>
+          <w:sz w:val="16"/>
+          <w:szCs w:val="16"/>
+          <w:rtl w:val="0"/>
+        </w:rPr>
+        <w:t xml:space="preserve">.</w:t>
+      </w:r>
+      <w:r>
+        <w:rPr>
+          <w:rtl w:val="0"/>
+        </w:rPr>
+      </w:r>
+    </w:p>
+    <w:p>
+      <w:pPr>
+        <w:tabs>
+          <w:tab w:val="right" w:leader="none" w:pos="9360"/>
+        </w:tabs>
+        <w:spacing w:line="288" w:lineRule="auto"/>
+        <w:jc w:val="both"/>
+        <w:rPr>
+          <w:rFonts w:ascii="Inter" w:cs="Inter" w:eastAsia="Inter" w:hAnsi="Inter"/>
           <w:b w:val="1"/>
-          <w:color w:val="4c4f69"/>
-          <w:sz w:val="16"/>
-          <w:szCs w:val="16"/>
-          <w:rtl w:val="0"/>
-        </w:rPr>
-        <w:t xml:space="preserve">Next.js</w:t>
-      </w:r>
-      <w:r>
-        <w:rPr>
-          <w:rFonts w:ascii="Noto Sans" w:cs="Noto Sans" w:eastAsia="Noto Sans" w:hAnsi="Noto Sans"/>
-          <w:color w:val="4c4f69"/>
-          <w:sz w:val="16"/>
-          <w:szCs w:val="16"/>
-          <w:rtl w:val="0"/>
-        </w:rPr>
-        <w:t xml:space="preserve">, </w:t>
-      </w:r>
-      <w:r>
-        <w:rPr>
-          <w:rFonts w:ascii="Noto Sans" w:cs="Noto Sans" w:eastAsia="Noto Sans" w:hAnsi="Noto Sans"/>
-          <w:b w:val="1"/>
-          <w:color w:val="4c4f69"/>
-          <w:sz w:val="16"/>
-          <w:szCs w:val="16"/>
-          <w:rtl w:val="0"/>
-        </w:rPr>
-        <w:t xml:space="preserve">React.js</w:t>
-      </w:r>
-      <w:r>
-        <w:rPr>
-          <w:rFonts w:ascii="Noto Sans" w:cs="Noto Sans" w:eastAsia="Noto Sans" w:hAnsi="Noto Sans"/>
-          <w:color w:val="4c4f69"/>
-          <w:sz w:val="16"/>
-          <w:szCs w:val="16"/>
-          <w:rtl w:val="0"/>
-        </w:rPr>
-        <w:t xml:space="preserve">, </w:t>
-      </w:r>
-      <w:r>
-        <w:rPr>
-          <w:rFonts w:ascii="Noto Sans" w:cs="Noto Sans" w:eastAsia="Noto Sans" w:hAnsi="Noto Sans"/>
-          <w:b w:val="1"/>
-          <w:color w:val="4c4f69"/>
-          <w:sz w:val="16"/>
-          <w:szCs w:val="16"/>
-          <w:rtl w:val="0"/>
-        </w:rPr>
-        <w:t xml:space="preserve">Jest</w:t>
-      </w:r>
-      <w:r>
-        <w:rPr>
-          <w:rFonts w:ascii="Noto Sans" w:cs="Noto Sans" w:eastAsia="Noto Sans" w:hAnsi="Noto Sans"/>
-          <w:color w:val="4c4f69"/>
-          <w:sz w:val="16"/>
-          <w:szCs w:val="16"/>
-          <w:rtl w:val="0"/>
-        </w:rPr>
-        <w:t xml:space="preserve">, </w:t>
-      </w:r>
-      <w:r>
-        <w:rPr>
-          <w:rFonts w:ascii="Noto Sans" w:cs="Noto Sans" w:eastAsia="Noto Sans" w:hAnsi="Noto Sans"/>
-          <w:b w:val="1"/>
-          <w:color w:val="4c4f69"/>
-          <w:sz w:val="16"/>
-          <w:szCs w:val="16"/>
-          <w:rtl w:val="0"/>
-        </w:rPr>
-        <w:t xml:space="preserve">PlayWright</w:t>
-      </w:r>
-      <w:r>
-        <w:rPr>
-          <w:rFonts w:ascii="Noto Sans" w:cs="Noto Sans" w:eastAsia="Noto Sans" w:hAnsi="Noto Sans"/>
-          <w:color w:val="4c4f69"/>
-          <w:sz w:val="16"/>
-          <w:szCs w:val="16"/>
-          <w:rtl w:val="0"/>
-        </w:rPr>
-        <w:t xml:space="preserve">, </w:t>
-      </w:r>
-      <w:r>
-        <w:rPr>
-          <w:rFonts w:ascii="Noto Sans" w:cs="Noto Sans" w:eastAsia="Noto Sans" w:hAnsi="Noto Sans"/>
-          <w:b w:val="1"/>
-          <w:color w:val="4c4f69"/>
-          <w:sz w:val="16"/>
-          <w:szCs w:val="16"/>
-          <w:rtl w:val="0"/>
-        </w:rPr>
-        <w:t xml:space="preserve">Bun</w:t>
-      </w:r>
-      <w:r>
-        <w:rPr>
-          <w:rFonts w:ascii="Noto Sans" w:cs="Noto Sans" w:eastAsia="Noto Sans" w:hAnsi="Noto Sans"/>
-          <w:color w:val="4c4f69"/>
-          <w:sz w:val="16"/>
-          <w:szCs w:val="16"/>
-          <w:rtl w:val="0"/>
-        </w:rPr>
-        <w:t xml:space="preserve">, </w:t>
-      </w:r>
-      <w:r>
-        <w:rPr>
-          <w:rFonts w:ascii="Noto Sans" w:cs="Noto Sans" w:eastAsia="Noto Sans" w:hAnsi="Noto Sans"/>
-          <w:b w:val="1"/>
-          <w:color w:val="4c4f69"/>
-          <w:sz w:val="16"/>
-          <w:szCs w:val="16"/>
-          <w:rtl w:val="0"/>
-        </w:rPr>
-        <w:t xml:space="preserve">Vercel</w:t>
-      </w:r>
-      <w:r>
-        <w:rPr>
-          <w:rFonts w:ascii="Noto Sans" w:cs="Noto Sans" w:eastAsia="Noto Sans" w:hAnsi="Noto Sans"/>
-          <w:color w:val="4c4f69"/>
-          <w:sz w:val="16"/>
-          <w:szCs w:val="16"/>
-          <w:rtl w:val="0"/>
-        </w:rPr>
-        <w:t xml:space="preserve">, e </w:t>
-      </w:r>
-      <w:r>
-        <w:rPr>
-          <w:rFonts w:ascii="Noto Sans" w:cs="Noto Sans" w:eastAsia="Noto Sans" w:hAnsi="Noto Sans"/>
-          <w:b w:val="1"/>
-          <w:color w:val="4c4f69"/>
-          <w:sz w:val="16"/>
-          <w:szCs w:val="16"/>
-          <w:rtl w:val="0"/>
-        </w:rPr>
-        <w:t xml:space="preserve">Vercel Analytics</w:t>
-      </w:r>
-      <w:r>
-        <w:rPr>
-          <w:rFonts w:ascii="Noto Sans" w:cs="Noto Sans" w:eastAsia="Noto Sans" w:hAnsi="Noto Sans"/>
-          <w:color w:val="4c4f69"/>
-          <w:sz w:val="16"/>
-          <w:szCs w:val="16"/>
-          <w:rtl w:val="0"/>
-        </w:rPr>
-        <w:t xml:space="preserve">.</w:t>
-      </w:r>
-      <w:r>
-        <w:rPr>
-          <w:rtl w:val="0"/>
-        </w:rPr>
-      </w:r>
-    </w:p>
-    <w:p>
-      <w:pPr>
-        <w:tabs>
-          <w:tab w:val="right" w:leader="none" w:pos="9360"/>
-        </w:tabs>
-        <w:spacing w:line="288" w:lineRule="auto"/>
-        <w:jc w:val="both"/>
-        <w:rPr>
-          <w:rFonts w:ascii="Noto Sans" w:cs="Noto Sans" w:eastAsia="Noto Sans" w:hAnsi="Noto Sans"/>
-          <w:b w:val="1"/>
-          <w:color w:val="4c4f69"/>
-          <w:sz w:val="16"/>
-          <w:szCs w:val="16"/>
-        </w:rPr>
-      </w:pPr>
-      <w:r>
-        <w:rPr>
-          <w:rtl w:val="0"/>
-        </w:rPr>
-      </w:r>
-    </w:p>
-    <w:p>
-      <w:pPr>
-        <w:tabs>
-          <w:tab w:val="right" w:leader="none" w:pos="9360"/>
-        </w:tabs>
-        <w:spacing w:line="288" w:lineRule="auto"/>
-        <w:jc w:val="both"/>
-        <w:rPr>
-          <w:rFonts w:ascii="Noto Sans" w:cs="Noto Sans" w:eastAsia="Noto Sans" w:hAnsi="Noto Sans"/>
-          <w:b w:val="1"/>
-          <w:color w:val="7287fd"/>
-          <w:sz w:val="16"/>
-          <w:szCs w:val="16"/>
-        </w:rPr>
-      </w:pPr>
-      <w:r>
-        <w:rPr>
-          <w:rFonts w:ascii="Noto Sans" w:cs="Noto Sans" w:eastAsia="Noto Sans" w:hAnsi="Noto Sans"/>
-          <w:b w:val="1"/>
-          <w:color w:val="4c4f69"/>
+          <w:color w:val="434343"/>
+          <w:sz w:val="16"/>
+          <w:szCs w:val="16"/>
+        </w:rPr>
+      </w:pPr>
+      <w:r>
+        <w:rPr>
+          <w:rtl w:val="0"/>
+        </w:rPr>
+      </w:r>
+    </w:p>
+    <w:p>
+      <w:pPr>
+        <w:tabs>
+          <w:tab w:val="right" w:leader="none" w:pos="9360"/>
+        </w:tabs>
+        <w:spacing w:line="288" w:lineRule="auto"/>
+        <w:jc w:val="both"/>
+        <w:rPr>
+          <w:rFonts w:ascii="Inter SemiBold" w:cs="Inter SemiBold" w:eastAsia="Inter SemiBold" w:hAnsi="Inter SemiBold"/>
+          <w:color w:val="1155cc"/>
+          <w:sz w:val="16"/>
+          <w:szCs w:val="16"/>
+        </w:rPr>
+      </w:pPr>
+      <w:r>
+        <w:rPr>
+          <w:rFonts w:ascii="Inter SemiBold" w:cs="Inter SemiBold" w:eastAsia="Inter SemiBold" w:hAnsi="Inter SemiBold"/>
+          <w:color w:val="434343"/>
           <w:sz w:val="16"/>
           <w:szCs w:val="16"/>
           <w:rtl w:val="0"/>
@@ -1725,8 +1475,8 @@
       </w:r>
       <w:r>
         <w:rPr>
-          <w:rFonts w:ascii="Noto Sans" w:cs="Noto Sans" w:eastAsia="Noto Sans" w:hAnsi="Noto Sans"/>
-          <w:color w:val="4c4f69"/>
+          <w:rFonts w:ascii="Inter" w:cs="Inter" w:eastAsia="Inter" w:hAnsi="Inter"/>
+          <w:color w:val="434343"/>
           <w:sz w:val="16"/>
           <w:szCs w:val="16"/>
           <w:rtl w:val="0"/>
@@ -1736,9 +1486,8 @@
       <w:hyperlink r:id="rId12">
         <w:r>
           <w:rPr>
-            <w:rFonts w:ascii="Noto Sans" w:cs="Noto Sans" w:eastAsia="Noto Sans" w:hAnsi="Noto Sans"/>
-            <w:b w:val="1"/>
-            <w:color w:val="7287fd"/>
+            <w:rFonts w:ascii="Inter SemiBold" w:cs="Inter SemiBold" w:eastAsia="Inter SemiBold" w:hAnsi="Inter SemiBold"/>
+            <w:color w:val="1155cc"/>
             <w:sz w:val="16"/>
             <w:szCs w:val="16"/>
             <w:u w:val="single"/>
@@ -1749,20 +1498,20 @@
       </w:hyperlink>
       <w:r>
         <w:rPr>
-          <w:rFonts w:ascii="Noto Sans" w:cs="Noto Sans" w:eastAsia="Noto Sans" w:hAnsi="Noto Sans"/>
-          <w:color w:val="4c4f69"/>
-          <w:sz w:val="16"/>
-          <w:szCs w:val="16"/>
-          <w:rtl w:val="0"/>
-        </w:rPr>
-        <w:t xml:space="preserve"> | </w:t>
+          <w:rFonts w:ascii="Inter" w:cs="Inter" w:eastAsia="Inter" w:hAnsi="Inter"/>
+          <w:b w:val="1"/>
+          <w:color w:val="434343"/>
+          <w:sz w:val="16"/>
+          <w:szCs w:val="16"/>
+          <w:rtl w:val="0"/>
+        </w:rPr>
+        <w:t xml:space="preserve"> ∙ </w:t>
       </w:r>
       <w:hyperlink r:id="rId13">
         <w:r>
           <w:rPr>
-            <w:rFonts w:ascii="Noto Sans" w:cs="Noto Sans" w:eastAsia="Noto Sans" w:hAnsi="Noto Sans"/>
-            <w:b w:val="1"/>
-            <w:color w:val="7287fd"/>
+            <w:rFonts w:ascii="Inter SemiBold" w:cs="Inter SemiBold" w:eastAsia="Inter SemiBold" w:hAnsi="Inter SemiBold"/>
+            <w:color w:val="1155cc"/>
             <w:sz w:val="16"/>
             <w:szCs w:val="16"/>
             <w:u w:val="single"/>
@@ -1773,20 +1522,20 @@
       </w:hyperlink>
       <w:r>
         <w:rPr>
-          <w:rFonts w:ascii="Noto Sans" w:cs="Noto Sans" w:eastAsia="Noto Sans" w:hAnsi="Noto Sans"/>
-          <w:color w:val="4c4f69"/>
-          <w:sz w:val="16"/>
-          <w:szCs w:val="16"/>
-          <w:rtl w:val="0"/>
-        </w:rPr>
-        <w:t xml:space="preserve"> | </w:t>
+          <w:rFonts w:ascii="Inter" w:cs="Inter" w:eastAsia="Inter" w:hAnsi="Inter"/>
+          <w:b w:val="1"/>
+          <w:color w:val="434343"/>
+          <w:sz w:val="16"/>
+          <w:szCs w:val="16"/>
+          <w:rtl w:val="0"/>
+        </w:rPr>
+        <w:t xml:space="preserve"> ∙ </w:t>
       </w:r>
       <w:hyperlink r:id="rId14">
         <w:r>
           <w:rPr>
-            <w:rFonts w:ascii="Noto Sans" w:cs="Noto Sans" w:eastAsia="Noto Sans" w:hAnsi="Noto Sans"/>
-            <w:b w:val="1"/>
-            <w:color w:val="7287fd"/>
+            <w:rFonts w:ascii="Inter SemiBold" w:cs="Inter SemiBold" w:eastAsia="Inter SemiBold" w:hAnsi="Inter SemiBold"/>
+            <w:color w:val="1155cc"/>
             <w:sz w:val="16"/>
             <w:szCs w:val="16"/>
             <w:u w:val="single"/>
@@ -1809,16 +1558,16 @@
         <w:spacing w:line="288" w:lineRule="auto"/>
         <w:jc w:val="both"/>
         <w:rPr>
-          <w:rFonts w:ascii="Noto Sans" w:cs="Noto Sans" w:eastAsia="Noto Sans" w:hAnsi="Noto Sans"/>
-          <w:color w:val="4c4f69"/>
-          <w:sz w:val="16"/>
-          <w:szCs w:val="16"/>
-        </w:rPr>
-      </w:pPr>
-      <w:r>
-        <w:rPr>
-          <w:rFonts w:ascii="Noto Sans" w:cs="Noto Sans" w:eastAsia="Noto Sans" w:hAnsi="Noto Sans"/>
-          <w:color w:val="4c4f69"/>
+          <w:rFonts w:ascii="Inter" w:cs="Inter" w:eastAsia="Inter" w:hAnsi="Inter"/>
+          <w:color w:val="434343"/>
+          <w:sz w:val="16"/>
+          <w:szCs w:val="16"/>
+        </w:rPr>
+      </w:pPr>
+      <w:r>
+        <w:rPr>
+          <w:rFonts w:ascii="Inter" w:cs="Inter" w:eastAsia="Inter" w:hAnsi="Inter"/>
+          <w:color w:val="434343"/>
           <w:sz w:val="16"/>
           <w:szCs w:val="16"/>
           <w:rtl w:val="0"/>
@@ -1840,15 +1589,15 @@
         <w:jc w:val="both"/>
         <w:rPr>
           <w:rFonts w:ascii="Montserrat" w:cs="Montserrat" w:eastAsia="Montserrat" w:hAnsi="Montserrat"/>
-          <w:color w:val="4c4f69"/>
-          <w:sz w:val="16"/>
-          <w:szCs w:val="16"/>
-        </w:rPr>
-      </w:pPr>
-      <w:r>
-        <w:rPr>
-          <w:rFonts w:ascii="Noto Sans" w:cs="Noto Sans" w:eastAsia="Noto Sans" w:hAnsi="Noto Sans"/>
-          <w:color w:val="4c4f69"/>
+          <w:color w:val="434343"/>
+          <w:sz w:val="16"/>
+          <w:szCs w:val="16"/>
+        </w:rPr>
+      </w:pPr>
+      <w:r>
+        <w:rPr>
+          <w:rFonts w:ascii="Inter" w:cs="Inter" w:eastAsia="Inter" w:hAnsi="Inter"/>
+          <w:color w:val="434343"/>
           <w:sz w:val="16"/>
           <w:szCs w:val="16"/>
           <w:rtl w:val="0"/>
@@ -1857,9 +1606,8 @@
       </w:r>
       <w:r>
         <w:rPr>
-          <w:rFonts w:ascii="Noto Sans" w:cs="Noto Sans" w:eastAsia="Noto Sans" w:hAnsi="Noto Sans"/>
-          <w:b w:val="1"/>
-          <w:color w:val="4c4f69"/>
+          <w:rFonts w:ascii="Inter SemiBold" w:cs="Inter SemiBold" w:eastAsia="Inter SemiBold" w:hAnsi="Inter SemiBold"/>
+          <w:color w:val="434343"/>
           <w:sz w:val="16"/>
           <w:szCs w:val="16"/>
           <w:rtl w:val="0"/>
@@ -1868,8 +1616,8 @@
       </w:r>
       <w:r>
         <w:rPr>
-          <w:rFonts w:ascii="Noto Sans" w:cs="Noto Sans" w:eastAsia="Noto Sans" w:hAnsi="Noto Sans"/>
-          <w:color w:val="4c4f69"/>
+          <w:rFonts w:ascii="Inter" w:cs="Inter" w:eastAsia="Inter" w:hAnsi="Inter"/>
+          <w:color w:val="434343"/>
           <w:sz w:val="16"/>
           <w:szCs w:val="16"/>
           <w:rtl w:val="0"/>
@@ -1878,19 +1626,18 @@
       </w:r>
       <w:r>
         <w:rPr>
-          <w:rFonts w:ascii="Noto Sans" w:cs="Noto Sans" w:eastAsia="Noto Sans" w:hAnsi="Noto Sans"/>
-          <w:b w:val="1"/>
-          <w:color w:val="4c4f69"/>
-          <w:sz w:val="16"/>
-          <w:szCs w:val="16"/>
-          <w:rtl w:val="0"/>
-        </w:rPr>
-        <w:t xml:space="preserve">Nextra.js</w:t>
-      </w:r>
-      <w:r>
-        <w:rPr>
-          <w:rFonts w:ascii="Noto Sans" w:cs="Noto Sans" w:eastAsia="Noto Sans" w:hAnsi="Noto Sans"/>
-          <w:color w:val="4c4f69"/>
+          <w:rFonts w:ascii="Inter SemiBold" w:cs="Inter SemiBold" w:eastAsia="Inter SemiBold" w:hAnsi="Inter SemiBold"/>
+          <w:color w:val="434343"/>
+          <w:sz w:val="16"/>
+          <w:szCs w:val="16"/>
+          <w:rtl w:val="0"/>
+        </w:rPr>
+        <w:t xml:space="preserve">React.js</w:t>
+      </w:r>
+      <w:r>
+        <w:rPr>
+          <w:rFonts w:ascii="Inter" w:cs="Inter" w:eastAsia="Inter" w:hAnsi="Inter"/>
+          <w:color w:val="434343"/>
           <w:sz w:val="16"/>
           <w:szCs w:val="16"/>
           <w:rtl w:val="0"/>
@@ -1899,19 +1646,18 @@
       </w:r>
       <w:r>
         <w:rPr>
-          <w:rFonts w:ascii="Noto Sans" w:cs="Noto Sans" w:eastAsia="Noto Sans" w:hAnsi="Noto Sans"/>
-          <w:b w:val="1"/>
-          <w:color w:val="4c4f69"/>
-          <w:sz w:val="16"/>
-          <w:szCs w:val="16"/>
-          <w:rtl w:val="0"/>
-        </w:rPr>
-        <w:t xml:space="preserve">React.js</w:t>
-      </w:r>
-      <w:r>
-        <w:rPr>
-          <w:rFonts w:ascii="Noto Sans" w:cs="Noto Sans" w:eastAsia="Noto Sans" w:hAnsi="Noto Sans"/>
-          <w:color w:val="4c4f69"/>
+          <w:rFonts w:ascii="Inter SemiBold" w:cs="Inter SemiBold" w:eastAsia="Inter SemiBold" w:hAnsi="Inter SemiBold"/>
+          <w:color w:val="434343"/>
+          <w:sz w:val="16"/>
+          <w:szCs w:val="16"/>
+          <w:rtl w:val="0"/>
+        </w:rPr>
+        <w:t xml:space="preserve">TypeScript</w:t>
+      </w:r>
+      <w:r>
+        <w:rPr>
+          <w:rFonts w:ascii="Inter" w:cs="Inter" w:eastAsia="Inter" w:hAnsi="Inter"/>
+          <w:color w:val="434343"/>
           <w:sz w:val="16"/>
           <w:szCs w:val="16"/>
           <w:rtl w:val="0"/>
@@ -1920,9 +1666,8 @@
       </w:r>
       <w:r>
         <w:rPr>
-          <w:rFonts w:ascii="Noto Sans" w:cs="Noto Sans" w:eastAsia="Noto Sans" w:hAnsi="Noto Sans"/>
-          <w:b w:val="1"/>
-          <w:color w:val="4c4f69"/>
+          <w:rFonts w:ascii="Inter SemiBold" w:cs="Inter SemiBold" w:eastAsia="Inter SemiBold" w:hAnsi="Inter SemiBold"/>
+          <w:color w:val="434343"/>
           <w:sz w:val="16"/>
           <w:szCs w:val="16"/>
           <w:rtl w:val="0"/>
@@ -1931,19 +1676,18 @@
       </w:r>
       <w:r>
         <w:rPr>
-          <w:rFonts w:ascii="Noto Sans" w:cs="Noto Sans" w:eastAsia="Noto Sans" w:hAnsi="Noto Sans"/>
-          <w:color w:val="4c4f69"/>
-          <w:sz w:val="16"/>
-          <w:szCs w:val="16"/>
-          <w:rtl w:val="0"/>
-        </w:rPr>
-        <w:t xml:space="preserve">,  </w:t>
-      </w:r>
-      <w:r>
-        <w:rPr>
-          <w:rFonts w:ascii="Noto Sans" w:cs="Noto Sans" w:eastAsia="Noto Sans" w:hAnsi="Noto Sans"/>
-          <w:b w:val="1"/>
-          <w:color w:val="4c4f69"/>
+          <w:rFonts w:ascii="Inter" w:cs="Inter" w:eastAsia="Inter" w:hAnsi="Inter"/>
+          <w:color w:val="434343"/>
+          <w:sz w:val="16"/>
+          <w:szCs w:val="16"/>
+          <w:rtl w:val="0"/>
+        </w:rPr>
+        <w:t xml:space="preserve">, </w:t>
+      </w:r>
+      <w:r>
+        <w:rPr>
+          <w:rFonts w:ascii="Inter SemiBold" w:cs="Inter SemiBold" w:eastAsia="Inter SemiBold" w:hAnsi="Inter SemiBold"/>
+          <w:color w:val="434343"/>
           <w:sz w:val="16"/>
           <w:szCs w:val="16"/>
           <w:rtl w:val="0"/>
@@ -1952,8 +1696,8 @@
       </w:r>
       <w:r>
         <w:rPr>
-          <w:rFonts w:ascii="Noto Sans" w:cs="Noto Sans" w:eastAsia="Noto Sans" w:hAnsi="Noto Sans"/>
-          <w:color w:val="4c4f69"/>
+          <w:rFonts w:ascii="Inter" w:cs="Inter" w:eastAsia="Inter" w:hAnsi="Inter"/>
+          <w:color w:val="434343"/>
           <w:sz w:val="16"/>
           <w:szCs w:val="16"/>
           <w:rtl w:val="0"/>
@@ -1962,9 +1706,8 @@
       </w:r>
       <w:r>
         <w:rPr>
-          <w:rFonts w:ascii="Noto Sans" w:cs="Noto Sans" w:eastAsia="Noto Sans" w:hAnsi="Noto Sans"/>
-          <w:b w:val="1"/>
-          <w:color w:val="4c4f69"/>
+          <w:rFonts w:ascii="Inter SemiBold" w:cs="Inter SemiBold" w:eastAsia="Inter SemiBold" w:hAnsi="Inter SemiBold"/>
+          <w:color w:val="434343"/>
           <w:sz w:val="16"/>
           <w:szCs w:val="16"/>
           <w:rtl w:val="0"/>
@@ -1973,8 +1716,8 @@
       </w:r>
       <w:r>
         <w:rPr>
-          <w:rFonts w:ascii="Noto Sans" w:cs="Noto Sans" w:eastAsia="Noto Sans" w:hAnsi="Noto Sans"/>
-          <w:color w:val="4c4f69"/>
+          <w:rFonts w:ascii="Inter" w:cs="Inter" w:eastAsia="Inter" w:hAnsi="Inter"/>
+          <w:color w:val="434343"/>
           <w:sz w:val="16"/>
           <w:szCs w:val="16"/>
           <w:rtl w:val="0"/>
@@ -1983,30 +1726,8 @@
       </w:r>
       <w:r>
         <w:rPr>
-          <w:rFonts w:ascii="Noto Sans" w:cs="Noto Sans" w:eastAsia="Noto Sans" w:hAnsi="Noto Sans"/>
-          <w:b w:val="1"/>
-          <w:color w:val="4c4f69"/>
-          <w:sz w:val="16"/>
-          <w:szCs w:val="16"/>
-          <w:rtl w:val="0"/>
-        </w:rPr>
-        <w:t xml:space="preserve">Bun</w:t>
-      </w:r>
-      <w:r>
-        <w:rPr>
-          <w:rFonts w:ascii="Noto Sans" w:cs="Noto Sans" w:eastAsia="Noto Sans" w:hAnsi="Noto Sans"/>
-          <w:color w:val="4c4f69"/>
-          <w:sz w:val="16"/>
-          <w:szCs w:val="16"/>
-          <w:rtl w:val="0"/>
-        </w:rPr>
-        <w:t xml:space="preserve">, </w:t>
-      </w:r>
-      <w:r>
-        <w:rPr>
-          <w:rFonts w:ascii="Noto Sans" w:cs="Noto Sans" w:eastAsia="Noto Sans" w:hAnsi="Noto Sans"/>
-          <w:b w:val="1"/>
-          <w:color w:val="4c4f69"/>
+          <w:rFonts w:ascii="Inter SemiBold" w:cs="Inter SemiBold" w:eastAsia="Inter SemiBold" w:hAnsi="Inter SemiBold"/>
+          <w:color w:val="434343"/>
           <w:sz w:val="16"/>
           <w:szCs w:val="16"/>
           <w:rtl w:val="0"/>
@@ -2015,8 +1736,8 @@
       </w:r>
       <w:r>
         <w:rPr>
-          <w:rFonts w:ascii="Noto Sans" w:cs="Noto Sans" w:eastAsia="Noto Sans" w:hAnsi="Noto Sans"/>
-          <w:color w:val="4c4f69"/>
+          <w:rFonts w:ascii="Inter" w:cs="Inter" w:eastAsia="Inter" w:hAnsi="Inter"/>
+          <w:color w:val="434343"/>
           <w:sz w:val="16"/>
           <w:szCs w:val="16"/>
           <w:rtl w:val="0"/>
@@ -2025,9 +1746,8 @@
       </w:r>
       <w:r>
         <w:rPr>
-          <w:rFonts w:ascii="Noto Sans" w:cs="Noto Sans" w:eastAsia="Noto Sans" w:hAnsi="Noto Sans"/>
-          <w:b w:val="1"/>
-          <w:color w:val="4c4f69"/>
+          <w:rFonts w:ascii="Inter SemiBold" w:cs="Inter SemiBold" w:eastAsia="Inter SemiBold" w:hAnsi="Inter SemiBold"/>
+          <w:color w:val="434343"/>
           <w:sz w:val="16"/>
           <w:szCs w:val="16"/>
           <w:rtl w:val="0"/>
@@ -2036,8 +1756,8 @@
       </w:r>
       <w:r>
         <w:rPr>
-          <w:rFonts w:ascii="Noto Sans" w:cs="Noto Sans" w:eastAsia="Noto Sans" w:hAnsi="Noto Sans"/>
-          <w:color w:val="4c4f69"/>
+          <w:rFonts w:ascii="Inter" w:cs="Inter" w:eastAsia="Inter" w:hAnsi="Inter"/>
+          <w:color w:val="434343"/>
           <w:sz w:val="16"/>
           <w:szCs w:val="16"/>
           <w:rtl w:val="0"/>
@@ -2058,16 +1778,16 @@
         <w:spacing w:line="288" w:lineRule="auto"/>
         <w:jc w:val="both"/>
         <w:rPr>
-          <w:rFonts w:ascii="Noto Sans" w:cs="Noto Sans" w:eastAsia="Noto Sans" w:hAnsi="Noto Sans"/>
-          <w:color w:val="4c4f69"/>
-          <w:sz w:val="16"/>
-          <w:szCs w:val="16"/>
-        </w:rPr>
-      </w:pPr>
-      <w:r>
-        <w:rPr>
-          <w:rFonts w:ascii="Noto Sans" w:cs="Noto Sans" w:eastAsia="Noto Sans" w:hAnsi="Noto Sans"/>
-          <w:color w:val="4c4f69"/>
+          <w:rFonts w:ascii="Inter" w:cs="Inter" w:eastAsia="Inter" w:hAnsi="Inter"/>
+          <w:color w:val="434343"/>
+          <w:sz w:val="16"/>
+          <w:szCs w:val="16"/>
+        </w:rPr>
+      </w:pPr>
+      <w:r>
+        <w:rPr>
+          <w:rFonts w:ascii="Inter" w:cs="Inter" w:eastAsia="Inter" w:hAnsi="Inter"/>
+          <w:color w:val="434343"/>
           <w:sz w:val="16"/>
           <w:szCs w:val="16"/>
           <w:rtl w:val="0"/>
@@ -2083,60 +1803,66 @@
         <w:spacing w:line="288" w:lineRule="auto"/>
         <w:jc w:val="both"/>
         <w:rPr>
-          <w:rFonts w:ascii="Noto Sans" w:cs="Noto Sans" w:eastAsia="Noto Sans" w:hAnsi="Noto Sans"/>
-          <w:color w:val="4c4f69"/>
-          <w:sz w:val="16"/>
-          <w:szCs w:val="16"/>
-        </w:rPr>
-      </w:pPr>
-      <w:r>
-        <w:rPr>
-          <w:rFonts w:ascii="Noto Sans" w:cs="Noto Sans" w:eastAsia="Noto Sans" w:hAnsi="Noto Sans"/>
-          <w:b w:val="1"/>
-          <w:color w:val="4c4f69"/>
-          <w:sz w:val="16"/>
-          <w:szCs w:val="16"/>
-          <w:u w:val="single"/>
+          <w:rFonts w:ascii="Inter SemiBold" w:cs="Inter SemiBold" w:eastAsia="Inter SemiBold" w:hAnsi="Inter SemiBold"/>
+          <w:color w:val="434343"/>
+          <w:sz w:val="20"/>
+          <w:szCs w:val="20"/>
+        </w:rPr>
+      </w:pPr>
+      <w:r>
+        <w:rPr>
+          <w:rFonts w:ascii="Inter SemiBold" w:cs="Inter SemiBold" w:eastAsia="Inter SemiBold" w:hAnsi="Inter SemiBold"/>
+          <w:color w:val="434343"/>
+          <w:sz w:val="20"/>
+          <w:szCs w:val="20"/>
           <w:rtl w:val="0"/>
         </w:rPr>
         <w:t xml:space="preserve">Educação</w:t>
       </w:r>
-      <w:r>
-        <w:rPr>
-          <w:rFonts w:ascii="Noto Sans" w:cs="Noto Sans" w:eastAsia="Noto Sans" w:hAnsi="Noto Sans"/>
-          <w:color w:val="4c4f69"/>
-          <w:sz w:val="16"/>
-          <w:szCs w:val="16"/>
-          <w:u w:val="single"/>
+    </w:p>
+    <w:p>
+      <w:pPr>
+        <w:tabs>
+          <w:tab w:val="right" w:leader="none" w:pos="9360"/>
+        </w:tabs>
+        <w:spacing w:line="288" w:lineRule="auto"/>
+        <w:jc w:val="both"/>
+        <w:rPr>
+          <w:rFonts w:ascii="Inter" w:cs="Inter" w:eastAsia="Inter" w:hAnsi="Inter"/>
+          <w:color w:val="434343"/>
+          <w:sz w:val="16"/>
+          <w:szCs w:val="16"/>
+        </w:rPr>
+      </w:pPr>
+      <w:r>
+        <w:rPr>
+          <w:rFonts w:ascii="Inter" w:cs="Inter" w:eastAsia="Inter" w:hAnsi="Inter"/>
+          <w:color w:val="434343"/>
+          <w:sz w:val="16"/>
+          <w:szCs w:val="16"/>
           <w:rtl w:val="0"/>
         </w:rPr>
         <w:tab/>
       </w:r>
-      <w:r>
-        <w:rPr>
-          <w:rtl w:val="0"/>
-        </w:rPr>
-      </w:r>
-    </w:p>
-    <w:p>
-      <w:pPr>
-        <w:tabs>
-          <w:tab w:val="right" w:leader="none" w:pos="9360"/>
-        </w:tabs>
-        <w:spacing w:line="288" w:lineRule="auto"/>
-        <w:jc w:val="both"/>
-        <w:rPr>
-          <w:rFonts w:ascii="Noto Sans" w:cs="Noto Sans" w:eastAsia="Noto Sans" w:hAnsi="Noto Sans"/>
-          <w:color w:val="4c4f69"/>
-          <w:sz w:val="16"/>
-          <w:szCs w:val="16"/>
-        </w:rPr>
-      </w:pPr>
-      <w:r>
-        <w:rPr>
-          <w:rFonts w:ascii="Noto Sans" w:cs="Noto Sans" w:eastAsia="Noto Sans" w:hAnsi="Noto Sans"/>
-          <w:b w:val="1"/>
-          <w:color w:val="4c4f69"/>
+    </w:p>
+    <w:p>
+      <w:pPr>
+        <w:tabs>
+          <w:tab w:val="right" w:leader="none" w:pos="9360"/>
+        </w:tabs>
+        <w:spacing w:line="288" w:lineRule="auto"/>
+        <w:jc w:val="both"/>
+        <w:rPr>
+          <w:rFonts w:ascii="Inter" w:cs="Inter" w:eastAsia="Inter" w:hAnsi="Inter"/>
+          <w:color w:val="434343"/>
+          <w:sz w:val="16"/>
+          <w:szCs w:val="16"/>
+        </w:rPr>
+      </w:pPr>
+      <w:r>
+        <w:rPr>
+          <w:rFonts w:ascii="Inter SemiBold" w:cs="Inter SemiBold" w:eastAsia="Inter SemiBold" w:hAnsi="Inter SemiBold"/>
+          <w:color w:val="434343"/>
           <w:sz w:val="16"/>
           <w:szCs w:val="16"/>
           <w:rtl w:val="0"/>
@@ -2145,8 +1871,8 @@
       </w:r>
       <w:r>
         <w:rPr>
-          <w:rFonts w:ascii="Noto Sans" w:cs="Noto Sans" w:eastAsia="Noto Sans" w:hAnsi="Noto Sans"/>
-          <w:color w:val="4c4f69"/>
+          <w:rFonts w:ascii="Inter" w:cs="Inter" w:eastAsia="Inter" w:hAnsi="Inter"/>
+          <w:color w:val="434343"/>
           <w:sz w:val="16"/>
           <w:szCs w:val="16"/>
           <w:rtl w:val="0"/>
@@ -2179,16 +1905,16 @@
         <w:ind w:left="360" w:right="0" w:hanging="360"/>
         <w:jc w:val="both"/>
         <w:rPr>
-          <w:rFonts w:ascii="Noto Sans" w:cs="Noto Sans" w:eastAsia="Noto Sans" w:hAnsi="Noto Sans"/>
-          <w:color w:val="4c4f69"/>
-          <w:sz w:val="16"/>
-          <w:szCs w:val="16"/>
-        </w:rPr>
-      </w:pPr>
-      <w:r>
-        <w:rPr>
-          <w:rFonts w:ascii="Noto Sans" w:cs="Noto Sans" w:eastAsia="Noto Sans" w:hAnsi="Noto Sans"/>
-          <w:color w:val="4c4f69"/>
+          <w:rFonts w:ascii="Inter" w:cs="Inter" w:eastAsia="Inter" w:hAnsi="Inter"/>
+          <w:color w:val="434343"/>
+          <w:sz w:val="16"/>
+          <w:szCs w:val="16"/>
+        </w:rPr>
+      </w:pPr>
+      <w:r>
+        <w:rPr>
+          <w:rFonts w:ascii="Inter" w:cs="Inter" w:eastAsia="Inter" w:hAnsi="Inter"/>
+          <w:color w:val="434343"/>
           <w:sz w:val="16"/>
           <w:szCs w:val="16"/>
           <w:rtl w:val="0"/>
@@ -2197,11 +1923,11 @@
       </w:r>
       <w:r>
         <w:rPr>
-          <w:rFonts w:ascii="Noto Sans" w:cs="Noto Sans" w:eastAsia="Noto Sans" w:hAnsi="Noto Sans"/>
+          <w:rFonts w:ascii="Inter" w:cs="Inter" w:eastAsia="Inter" w:hAnsi="Inter"/>
           <w:i w:val="0"/>
           <w:smallCaps w:val="0"/>
           <w:strike w:val="0"/>
-          <w:color w:val="4c4f69"/>
+          <w:color w:val="434343"/>
           <w:sz w:val="16"/>
           <w:szCs w:val="16"/>
           <w:u w:val="none"/>
@@ -2213,8 +1939,8 @@
       </w:r>
       <w:r>
         <w:rPr>
-          <w:rFonts w:ascii="Noto Sans" w:cs="Noto Sans" w:eastAsia="Noto Sans" w:hAnsi="Noto Sans"/>
-          <w:color w:val="4c4f69"/>
+          <w:rFonts w:ascii="Inter" w:cs="Inter" w:eastAsia="Inter" w:hAnsi="Inter"/>
+          <w:color w:val="434343"/>
           <w:sz w:val="16"/>
           <w:szCs w:val="16"/>
           <w:rtl w:val="0"/>
@@ -2235,8 +1961,8 @@
         <w:spacing w:line="288" w:lineRule="auto"/>
         <w:jc w:val="both"/>
         <w:rPr>
-          <w:rFonts w:ascii="Noto Sans" w:cs="Noto Sans" w:eastAsia="Noto Sans" w:hAnsi="Noto Sans"/>
-          <w:color w:val="4c4f69"/>
+          <w:rFonts w:ascii="Inter" w:cs="Inter" w:eastAsia="Inter" w:hAnsi="Inter"/>
+          <w:color w:val="434343"/>
           <w:sz w:val="16"/>
           <w:szCs w:val="16"/>
           <w:u w:val="single"/>
@@ -2256,39 +1982,46 @@
         <w:spacing w:line="288" w:lineRule="auto"/>
         <w:jc w:val="both"/>
         <w:rPr>
-          <w:rFonts w:ascii="Noto Sans" w:cs="Noto Sans" w:eastAsia="Noto Sans" w:hAnsi="Noto Sans"/>
-          <w:color w:val="4c4f69"/>
-          <w:sz w:val="16"/>
-          <w:szCs w:val="16"/>
-        </w:rPr>
-      </w:pPr>
-      <w:r>
-        <w:rPr>
-          <w:rFonts w:ascii="Noto Sans" w:cs="Noto Sans" w:eastAsia="Noto Sans" w:hAnsi="Noto Sans"/>
-          <w:b w:val="1"/>
-          <w:color w:val="4c4f69"/>
-          <w:sz w:val="16"/>
-          <w:szCs w:val="16"/>
-          <w:u w:val="single"/>
+          <w:rFonts w:ascii="Inter SemiBold" w:cs="Inter SemiBold" w:eastAsia="Inter SemiBold" w:hAnsi="Inter SemiBold"/>
+          <w:color w:val="434343"/>
+          <w:sz w:val="20"/>
+          <w:szCs w:val="20"/>
+        </w:rPr>
+      </w:pPr>
+      <w:r>
+        <w:rPr>
+          <w:rFonts w:ascii="Inter SemiBold" w:cs="Inter SemiBold" w:eastAsia="Inter SemiBold" w:hAnsi="Inter SemiBold"/>
+          <w:color w:val="434343"/>
+          <w:sz w:val="20"/>
+          <w:szCs w:val="20"/>
           <w:rtl w:val="0"/>
         </w:rPr>
         <w:t xml:space="preserve">Certificações</w:t>
       </w:r>
-      <w:r>
-        <w:rPr>
-          <w:rFonts w:ascii="Noto Sans" w:cs="Noto Sans" w:eastAsia="Noto Sans" w:hAnsi="Noto Sans"/>
-          <w:color w:val="4c4f69"/>
-          <w:sz w:val="16"/>
-          <w:szCs w:val="16"/>
-          <w:u w:val="single"/>
+    </w:p>
+    <w:p>
+      <w:pPr>
+        <w:tabs>
+          <w:tab w:val="right" w:leader="none" w:pos="9360"/>
+        </w:tabs>
+        <w:spacing w:line="288" w:lineRule="auto"/>
+        <w:jc w:val="both"/>
+        <w:rPr>
+          <w:rFonts w:ascii="Inter" w:cs="Inter" w:eastAsia="Inter" w:hAnsi="Inter"/>
+          <w:color w:val="434343"/>
+          <w:sz w:val="16"/>
+          <w:szCs w:val="16"/>
+        </w:rPr>
+      </w:pPr>
+      <w:r>
+        <w:rPr>
+          <w:rFonts w:ascii="Inter" w:cs="Inter" w:eastAsia="Inter" w:hAnsi="Inter"/>
+          <w:color w:val="434343"/>
+          <w:sz w:val="16"/>
+          <w:szCs w:val="16"/>
           <w:rtl w:val="0"/>
         </w:rPr>
         <w:tab/>
-      </w:r>
-      <w:r>
-        <w:rPr>
-          <w:rtl w:val="0"/>
-        </w:rPr>
       </w:r>
     </w:p>
     <w:p>
@@ -2304,7 +2037,7 @@
         <w:ind w:left="360"/>
         <w:jc w:val="both"/>
         <w:rPr>
-          <w:color w:val="4c4f69"/>
+          <w:color w:val="434343"/>
           <w:sz w:val="16"/>
           <w:szCs w:val="16"/>
         </w:rPr>
@@ -2312,9 +2045,8 @@
       <w:hyperlink r:id="rId15">
         <w:r>
           <w:rPr>
-            <w:rFonts w:ascii="Noto Sans" w:cs="Noto Sans" w:eastAsia="Noto Sans" w:hAnsi="Noto Sans"/>
-            <w:b w:val="1"/>
-            <w:color w:val="7287fd"/>
+            <w:rFonts w:ascii="Inter SemiBold" w:cs="Inter SemiBold" w:eastAsia="Inter SemiBold" w:hAnsi="Inter SemiBold"/>
+            <w:color w:val="1155cc"/>
             <w:sz w:val="16"/>
             <w:szCs w:val="16"/>
             <w:u w:val="single"/>
@@ -2325,8 +2057,8 @@
       </w:hyperlink>
       <w:r>
         <w:rPr>
-          <w:rFonts w:ascii="Noto Sans" w:cs="Noto Sans" w:eastAsia="Noto Sans" w:hAnsi="Noto Sans"/>
-          <w:color w:val="4c4f69"/>
+          <w:rFonts w:ascii="Inter" w:cs="Inter" w:eastAsia="Inter" w:hAnsi="Inter"/>
+          <w:color w:val="434343"/>
           <w:sz w:val="16"/>
           <w:szCs w:val="16"/>
           <w:rtl w:val="0"/>
@@ -2347,7 +2079,7 @@
         <w:ind w:left="360"/>
         <w:jc w:val="both"/>
         <w:rPr>
-          <w:color w:val="4c4f69"/>
+          <w:color w:val="434343"/>
           <w:sz w:val="16"/>
           <w:szCs w:val="16"/>
         </w:rPr>
@@ -2355,9 +2087,8 @@
       <w:hyperlink r:id="rId16">
         <w:r>
           <w:rPr>
-            <w:rFonts w:ascii="Noto Sans" w:cs="Noto Sans" w:eastAsia="Noto Sans" w:hAnsi="Noto Sans"/>
-            <w:b w:val="1"/>
-            <w:color w:val="7287fd"/>
+            <w:rFonts w:ascii="Inter SemiBold" w:cs="Inter SemiBold" w:eastAsia="Inter SemiBold" w:hAnsi="Inter SemiBold"/>
+            <w:color w:val="1155cc"/>
             <w:sz w:val="16"/>
             <w:szCs w:val="16"/>
             <w:u w:val="single"/>
@@ -2368,8 +2099,8 @@
       </w:hyperlink>
       <w:r>
         <w:rPr>
-          <w:rFonts w:ascii="Noto Sans" w:cs="Noto Sans" w:eastAsia="Noto Sans" w:hAnsi="Noto Sans"/>
-          <w:color w:val="4c4f69"/>
+          <w:rFonts w:ascii="Inter" w:cs="Inter" w:eastAsia="Inter" w:hAnsi="Inter"/>
+          <w:color w:val="434343"/>
           <w:sz w:val="16"/>
           <w:szCs w:val="16"/>
           <w:rtl w:val="0"/>
@@ -2385,8 +2116,8 @@
         <w:spacing w:line="288" w:lineRule="auto"/>
         <w:jc w:val="both"/>
         <w:rPr>
-          <w:rFonts w:ascii="Noto Sans" w:cs="Noto Sans" w:eastAsia="Noto Sans" w:hAnsi="Noto Sans"/>
-          <w:color w:val="4c4f69"/>
+          <w:rFonts w:ascii="Inter" w:cs="Inter" w:eastAsia="Inter" w:hAnsi="Inter"/>
+          <w:color w:val="434343"/>
           <w:sz w:val="16"/>
           <w:szCs w:val="16"/>
           <w:u w:val="single"/>
@@ -2406,39 +2137,46 @@
         <w:spacing w:line="288" w:lineRule="auto"/>
         <w:jc w:val="both"/>
         <w:rPr>
-          <w:rFonts w:ascii="Noto Sans" w:cs="Noto Sans" w:eastAsia="Noto Sans" w:hAnsi="Noto Sans"/>
-          <w:color w:val="4c4f69"/>
-          <w:sz w:val="16"/>
-          <w:szCs w:val="16"/>
-        </w:rPr>
-      </w:pPr>
-      <w:r>
-        <w:rPr>
-          <w:rFonts w:ascii="Noto Sans" w:cs="Noto Sans" w:eastAsia="Noto Sans" w:hAnsi="Noto Sans"/>
-          <w:b w:val="1"/>
-          <w:color w:val="4c4f69"/>
-          <w:sz w:val="16"/>
-          <w:szCs w:val="16"/>
-          <w:u w:val="single"/>
+          <w:rFonts w:ascii="Inter SemiBold" w:cs="Inter SemiBold" w:eastAsia="Inter SemiBold" w:hAnsi="Inter SemiBold"/>
+          <w:color w:val="434343"/>
+          <w:sz w:val="20"/>
+          <w:szCs w:val="20"/>
+        </w:rPr>
+      </w:pPr>
+      <w:r>
+        <w:rPr>
+          <w:rFonts w:ascii="Inter SemiBold" w:cs="Inter SemiBold" w:eastAsia="Inter SemiBold" w:hAnsi="Inter SemiBold"/>
+          <w:color w:val="434343"/>
+          <w:sz w:val="20"/>
+          <w:szCs w:val="20"/>
           <w:rtl w:val="0"/>
         </w:rPr>
         <w:t xml:space="preserve">Adicional</w:t>
       </w:r>
-      <w:r>
-        <w:rPr>
-          <w:rFonts w:ascii="Noto Sans" w:cs="Noto Sans" w:eastAsia="Noto Sans" w:hAnsi="Noto Sans"/>
-          <w:color w:val="4c4f69"/>
-          <w:sz w:val="16"/>
-          <w:szCs w:val="16"/>
-          <w:u w:val="single"/>
+    </w:p>
+    <w:p>
+      <w:pPr>
+        <w:tabs>
+          <w:tab w:val="right" w:leader="none" w:pos="9360"/>
+        </w:tabs>
+        <w:spacing w:line="288" w:lineRule="auto"/>
+        <w:jc w:val="both"/>
+        <w:rPr>
+          <w:rFonts w:ascii="Inter" w:cs="Inter" w:eastAsia="Inter" w:hAnsi="Inter"/>
+          <w:color w:val="434343"/>
+          <w:sz w:val="16"/>
+          <w:szCs w:val="16"/>
+        </w:rPr>
+      </w:pPr>
+      <w:r>
+        <w:rPr>
+          <w:rFonts w:ascii="Inter" w:cs="Inter" w:eastAsia="Inter" w:hAnsi="Inter"/>
+          <w:color w:val="434343"/>
+          <w:sz w:val="16"/>
+          <w:szCs w:val="16"/>
           <w:rtl w:val="0"/>
         </w:rPr>
         <w:tab/>
-      </w:r>
-      <w:r>
-        <w:rPr>
-          <w:rtl w:val="0"/>
-        </w:rPr>
       </w:r>
     </w:p>
     <w:p>
@@ -2454,15 +2192,15 @@
         <w:ind w:left="360"/>
         <w:jc w:val="both"/>
         <w:rPr>
-          <w:color w:val="4c4f69"/>
-          <w:sz w:val="16"/>
-          <w:szCs w:val="16"/>
-        </w:rPr>
-      </w:pPr>
-      <w:r>
-        <w:rPr>
-          <w:rFonts w:ascii="Noto Sans" w:cs="Noto Sans" w:eastAsia="Noto Sans" w:hAnsi="Noto Sans"/>
-          <w:color w:val="4c4f69"/>
+          <w:color w:val="434343"/>
+          <w:sz w:val="16"/>
+          <w:szCs w:val="16"/>
+        </w:rPr>
+      </w:pPr>
+      <w:r>
+        <w:rPr>
+          <w:rFonts w:ascii="Inter" w:cs="Inter" w:eastAsia="Inter" w:hAnsi="Inter"/>
+          <w:color w:val="434343"/>
           <w:sz w:val="16"/>
           <w:szCs w:val="16"/>
           <w:rtl w:val="0"/>
@@ -2472,9 +2210,8 @@
       <w:hyperlink r:id="rId17">
         <w:r>
           <w:rPr>
-            <w:rFonts w:ascii="Noto Sans" w:cs="Noto Sans" w:eastAsia="Noto Sans" w:hAnsi="Noto Sans"/>
-            <w:b w:val="1"/>
-            <w:color w:val="7287fd"/>
+            <w:rFonts w:ascii="Inter SemiBold" w:cs="Inter SemiBold" w:eastAsia="Inter SemiBold" w:hAnsi="Inter SemiBold"/>
+            <w:color w:val="1155cc"/>
             <w:sz w:val="16"/>
             <w:szCs w:val="16"/>
             <w:u w:val="single"/>
@@ -2485,8 +2222,8 @@
       </w:hyperlink>
       <w:r>
         <w:rPr>
-          <w:rFonts w:ascii="Noto Sans" w:cs="Noto Sans" w:eastAsia="Noto Sans" w:hAnsi="Noto Sans"/>
-          <w:color w:val="4c4f69"/>
+          <w:rFonts w:ascii="Inter" w:cs="Inter" w:eastAsia="Inter" w:hAnsi="Inter"/>
+          <w:color w:val="434343"/>
           <w:sz w:val="16"/>
           <w:szCs w:val="16"/>
           <w:rtl w:val="0"/>
@@ -2507,15 +2244,15 @@
         <w:ind w:left="360"/>
         <w:jc w:val="both"/>
         <w:rPr>
-          <w:color w:val="4c4f69"/>
-          <w:sz w:val="16"/>
-          <w:szCs w:val="16"/>
-        </w:rPr>
-      </w:pPr>
-      <w:r>
-        <w:rPr>
-          <w:rFonts w:ascii="Noto Sans" w:cs="Noto Sans" w:eastAsia="Noto Sans" w:hAnsi="Noto Sans"/>
-          <w:color w:val="4c4f69"/>
+          <w:color w:val="434343"/>
+          <w:sz w:val="16"/>
+          <w:szCs w:val="16"/>
+        </w:rPr>
+      </w:pPr>
+      <w:r>
+        <w:rPr>
+          <w:rFonts w:ascii="Inter" w:cs="Inter" w:eastAsia="Inter" w:hAnsi="Inter"/>
+          <w:color w:val="434343"/>
           <w:sz w:val="16"/>
           <w:szCs w:val="16"/>
           <w:rtl w:val="0"/>
@@ -2525,9 +2262,8 @@
       <w:hyperlink r:id="rId18">
         <w:r>
           <w:rPr>
-            <w:rFonts w:ascii="Noto Sans" w:cs="Noto Sans" w:eastAsia="Noto Sans" w:hAnsi="Noto Sans"/>
-            <w:b w:val="1"/>
-            <w:color w:val="7287fd"/>
+            <w:rFonts w:ascii="Inter SemiBold" w:cs="Inter SemiBold" w:eastAsia="Inter SemiBold" w:hAnsi="Inter SemiBold"/>
+            <w:color w:val="1155cc"/>
             <w:sz w:val="16"/>
             <w:szCs w:val="16"/>
             <w:u w:val="single"/>
@@ -2538,8 +2274,8 @@
       </w:hyperlink>
       <w:r>
         <w:rPr>
-          <w:rFonts w:ascii="Noto Sans" w:cs="Noto Sans" w:eastAsia="Noto Sans" w:hAnsi="Noto Sans"/>
-          <w:color w:val="4c4f69"/>
+          <w:rFonts w:ascii="Inter" w:cs="Inter" w:eastAsia="Inter" w:hAnsi="Inter"/>
+          <w:color w:val="434343"/>
           <w:sz w:val="16"/>
           <w:szCs w:val="16"/>
           <w:rtl w:val="0"/>
@@ -2560,26 +2296,36 @@
         <w:ind w:left="360"/>
         <w:jc w:val="both"/>
         <w:rPr>
-          <w:color w:val="4c4f69"/>
-          <w:sz w:val="16"/>
-          <w:szCs w:val="16"/>
-        </w:rPr>
-      </w:pPr>
-      <w:r>
-        <w:rPr>
-          <w:rFonts w:ascii="Noto Sans" w:cs="Noto Sans" w:eastAsia="Noto Sans" w:hAnsi="Noto Sans"/>
+          <w:color w:val="434343"/>
+          <w:sz w:val="16"/>
+          <w:szCs w:val="16"/>
+        </w:rPr>
+      </w:pPr>
+      <w:r>
+        <w:rPr>
+          <w:rFonts w:ascii="Inter SemiBold" w:cs="Inter SemiBold" w:eastAsia="Inter SemiBold" w:hAnsi="Inter SemiBold"/>
+          <w:color w:val="434343"/>
+          <w:sz w:val="16"/>
+          <w:szCs w:val="16"/>
+          <w:rtl w:val="0"/>
+        </w:rPr>
+        <w:t xml:space="preserve">Português</w:t>
+      </w:r>
+      <w:r>
+        <w:rPr>
+          <w:rFonts w:ascii="Inter" w:cs="Inter" w:eastAsia="Inter" w:hAnsi="Inter"/>
           <w:b w:val="1"/>
-          <w:color w:val="4c4f69"/>
-          <w:sz w:val="16"/>
-          <w:szCs w:val="16"/>
-          <w:rtl w:val="0"/>
-        </w:rPr>
-        <w:t xml:space="preserve">Português </w:t>
-      </w:r>
-      <w:r>
-        <w:rPr>
-          <w:rFonts w:ascii="Noto Sans" w:cs="Noto Sans" w:eastAsia="Noto Sans" w:hAnsi="Noto Sans"/>
-          <w:color w:val="4c4f69"/>
+          <w:color w:val="434343"/>
+          <w:sz w:val="16"/>
+          <w:szCs w:val="16"/>
+          <w:rtl w:val="0"/>
+        </w:rPr>
+        <w:t xml:space="preserve"> </w:t>
+      </w:r>
+      <w:r>
+        <w:rPr>
+          <w:rFonts w:ascii="Inter" w:cs="Inter" w:eastAsia="Inter" w:hAnsi="Inter"/>
+          <w:color w:val="434343"/>
           <w:sz w:val="16"/>
           <w:szCs w:val="16"/>
           <w:rtl w:val="0"/>
@@ -2588,9 +2334,9 @@
       </w:r>
       <w:r>
         <w:rPr>
-          <w:rFonts w:ascii="Noto Sans" w:cs="Noto Sans" w:eastAsia="Noto Sans" w:hAnsi="Noto Sans"/>
+          <w:rFonts w:ascii="Inter" w:cs="Inter" w:eastAsia="Inter" w:hAnsi="Inter"/>
           <w:b w:val="1"/>
-          <w:color w:val="4c4f69"/>
+          <w:color w:val="434343"/>
           <w:sz w:val="16"/>
           <w:szCs w:val="16"/>
           <w:rtl w:val="0"/>
@@ -2599,8 +2345,8 @@
       </w:r>
       <w:r>
         <w:rPr>
-          <w:rFonts w:ascii="Noto Sans" w:cs="Noto Sans" w:eastAsia="Noto Sans" w:hAnsi="Noto Sans"/>
-          <w:color w:val="4c4f69"/>
+          <w:rFonts w:ascii="Inter" w:cs="Inter" w:eastAsia="Inter" w:hAnsi="Inter"/>
+          <w:color w:val="434343"/>
           <w:sz w:val="16"/>
           <w:szCs w:val="16"/>
           <w:rtl w:val="0"/>
@@ -2609,9 +2355,8 @@
       </w:r>
       <w:r>
         <w:rPr>
-          <w:rFonts w:ascii="Noto Sans" w:cs="Noto Sans" w:eastAsia="Noto Sans" w:hAnsi="Noto Sans"/>
-          <w:b w:val="1"/>
-          <w:color w:val="4c4f69"/>
+          <w:rFonts w:ascii="Inter SemiBold" w:cs="Inter SemiBold" w:eastAsia="Inter SemiBold" w:hAnsi="Inter SemiBold"/>
+          <w:color w:val="434343"/>
           <w:sz w:val="16"/>
           <w:szCs w:val="16"/>
           <w:rtl w:val="0"/>
@@ -2620,8 +2365,8 @@
       </w:r>
       <w:r>
         <w:rPr>
-          <w:rFonts w:ascii="Noto Sans" w:cs="Noto Sans" w:eastAsia="Noto Sans" w:hAnsi="Noto Sans"/>
-          <w:color w:val="4c4f69"/>
+          <w:rFonts w:ascii="Inter" w:cs="Inter" w:eastAsia="Inter" w:hAnsi="Inter"/>
+          <w:color w:val="434343"/>
           <w:sz w:val="16"/>
           <w:szCs w:val="16"/>
           <w:rtl w:val="0"/>

</xml_diff>